<commit_message>
alle wireframes bijgewerkt en in RD gestoken
</commit_message>
<xml_diff>
--- a/TR/requirements/req_antwerpen.docx
+++ b/TR/requirements/req_antwerpen.docx
@@ -198,7 +198,7 @@
                     </wp:anchor>
                   </w:drawing>
                 </mc:Choice>
-                <mc:Fallback xmlns:mv="urn:schemas-microsoft-com:mac:vml" xmlns:mo="http://schemas.microsoft.com/office/mac/office/2008/main">
+                <mc:Fallback xmlns:mo="http://schemas.microsoft.com/office/mac/office/2008/main" xmlns:mv="urn:schemas-microsoft-com:mac:vml">
                   <w:pict>
                     <v:group w14:anchorId="228A855F" id="Group 1" o:spid="_x0000_s1026" alt="Header graphics" style="position:absolute;margin-left:0;margin-top:-38.1pt;width:524.9pt;height:142.55pt;z-index:-251657216;mso-width-percent:858;mso-height-percent:180;mso-position-vertical-relative:page;mso-width-percent:858;mso-height-percent:180" coordsize="6665911,1810385" o:gfxdata="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">
                       <v:rect id="Red rectangle" o:spid="_x0000_s1027" style="position:absolute;left:1133475;top:419100;width:5532436;height:1005840;visibility:visible;mso-wrap-style:square;v-text-anchor:middle" o:gfxdata="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" fillcolor="#ea4e4e [3204]" stroked="f" strokeweight="1pt"/>
@@ -597,7 +597,21 @@
         <w:rPr>
           <w:lang w:val="nl-BE"/>
         </w:rPr>
-        <w:t xml:space="preserve"> niet op de typische ‘feester’, maar</w:t>
+        <w:t xml:space="preserve"> niet op de typische ‘</w:t>
+      </w:r>
+      <w:proofErr w:type="spellStart"/>
+      <w:r>
+        <w:rPr>
+          <w:lang w:val="nl-BE"/>
+        </w:rPr>
+        <w:t>feester</w:t>
+      </w:r>
+      <w:proofErr w:type="spellEnd"/>
+      <w:r>
+        <w:rPr>
+          <w:lang w:val="nl-BE"/>
+        </w:rPr>
+        <w:t>’, maar</w:t>
       </w:r>
       <w:r>
         <w:rPr>
@@ -1216,16 +1230,8 @@
         <w:rPr>
           <w:lang w:val="nl-BE"/>
         </w:rPr>
-        <w:t xml:space="preserve">, aangezien Antwerpen een ‘echte’ stad is die leeft. </w:t>
-      </w:r>
-      <w:r>
-        <w:rPr>
-          <w:lang w:val="nl-BE"/>
-        </w:rPr>
-        <w:t xml:space="preserve"> </w:t>
-      </w:r>
-      <w:bookmarkStart w:id="0" w:name="_GoBack"/>
-      <w:bookmarkEnd w:id="0"/>
+        <w:t xml:space="preserve">, aangezien Antwerpen een ‘echte’ stad is die leeft.  </w:t>
+      </w:r>
     </w:p>
     <w:p>
       <w:pPr>
@@ -1374,11 +1380,47 @@
           <w:lang w:val="nl-BE"/>
         </w:rPr>
       </w:pPr>
-      <w:r>
-        <w:rPr>
-          <w:lang w:val="nl-BE"/>
-        </w:rPr>
-        <w:t xml:space="preserve">Places to see </w:t>
+      <w:proofErr w:type="spellStart"/>
+      <w:r>
+        <w:rPr>
+          <w:lang w:val="nl-BE"/>
+        </w:rPr>
+        <w:t>Places</w:t>
+      </w:r>
+      <w:proofErr w:type="spellEnd"/>
+      <w:r>
+        <w:rPr>
+          <w:lang w:val="nl-BE"/>
+        </w:rPr>
+        <w:t xml:space="preserve"> </w:t>
+      </w:r>
+      <w:proofErr w:type="spellStart"/>
+      <w:r>
+        <w:rPr>
+          <w:lang w:val="nl-BE"/>
+        </w:rPr>
+        <w:t>to</w:t>
+      </w:r>
+      <w:proofErr w:type="spellEnd"/>
+      <w:r>
+        <w:rPr>
+          <w:lang w:val="nl-BE"/>
+        </w:rPr>
+        <w:t xml:space="preserve"> </w:t>
+      </w:r>
+      <w:proofErr w:type="spellStart"/>
+      <w:r>
+        <w:rPr>
+          <w:lang w:val="nl-BE"/>
+        </w:rPr>
+        <w:t>see</w:t>
+      </w:r>
+      <w:proofErr w:type="spellEnd"/>
+      <w:r>
+        <w:rPr>
+          <w:lang w:val="nl-BE"/>
+        </w:rPr>
+        <w:t xml:space="preserve"> </w:t>
       </w:r>
     </w:p>
     <w:p>
@@ -1393,12 +1435,42 @@
           <w:lang w:val="nl-BE"/>
         </w:rPr>
       </w:pPr>
-      <w:r>
-        <w:rPr>
-          <w:lang w:val="nl-BE"/>
-        </w:rPr>
-        <w:t>Places to study</w:t>
-      </w:r>
+      <w:proofErr w:type="spellStart"/>
+      <w:r>
+        <w:rPr>
+          <w:lang w:val="nl-BE"/>
+        </w:rPr>
+        <w:t>Places</w:t>
+      </w:r>
+      <w:proofErr w:type="spellEnd"/>
+      <w:r>
+        <w:rPr>
+          <w:lang w:val="nl-BE"/>
+        </w:rPr>
+        <w:t xml:space="preserve"> </w:t>
+      </w:r>
+      <w:proofErr w:type="spellStart"/>
+      <w:r>
+        <w:rPr>
+          <w:lang w:val="nl-BE"/>
+        </w:rPr>
+        <w:t>to</w:t>
+      </w:r>
+      <w:proofErr w:type="spellEnd"/>
+      <w:r>
+        <w:rPr>
+          <w:lang w:val="nl-BE"/>
+        </w:rPr>
+        <w:t xml:space="preserve"> </w:t>
+      </w:r>
+      <w:proofErr w:type="spellStart"/>
+      <w:r>
+        <w:rPr>
+          <w:lang w:val="nl-BE"/>
+        </w:rPr>
+        <w:t>study</w:t>
+      </w:r>
+      <w:proofErr w:type="spellEnd"/>
     </w:p>
     <w:p>
       <w:pPr>
@@ -1561,24 +1633,54 @@
           <w:color w:val="24292E"/>
           <w:lang w:val="en-GB" w:eastAsia="zh-CN"/>
         </w:rPr>
-        <w:t xml:space="preserve">dmin kan </w:t>
-      </w:r>
+        <w:t xml:space="preserve">dmin </w:t>
+      </w:r>
+      <w:proofErr w:type="spellStart"/>
       <w:r>
         <w:rPr>
           <w:rFonts w:eastAsia="Times New Roman" w:cs="Times New Roman"/>
           <w:color w:val="24292E"/>
           <w:lang w:val="en-GB" w:eastAsia="zh-CN"/>
         </w:rPr>
-        <w:t xml:space="preserve">nieuws </w:t>
-      </w:r>
+        <w:t>kan</w:t>
+      </w:r>
+      <w:proofErr w:type="spellEnd"/>
       <w:r>
         <w:rPr>
           <w:rFonts w:eastAsia="Times New Roman" w:cs="Times New Roman"/>
           <w:color w:val="24292E"/>
           <w:lang w:val="en-GB" w:eastAsia="zh-CN"/>
         </w:rPr>
+        <w:t xml:space="preserve"> </w:t>
+      </w:r>
+      <w:proofErr w:type="spellStart"/>
+      <w:r>
+        <w:rPr>
+          <w:rFonts w:eastAsia="Times New Roman" w:cs="Times New Roman"/>
+          <w:color w:val="24292E"/>
+          <w:lang w:val="en-GB" w:eastAsia="zh-CN"/>
+        </w:rPr>
+        <w:t>nieuws</w:t>
+      </w:r>
+      <w:proofErr w:type="spellEnd"/>
+      <w:r>
+        <w:rPr>
+          <w:rFonts w:eastAsia="Times New Roman" w:cs="Times New Roman"/>
+          <w:color w:val="24292E"/>
+          <w:lang w:val="en-GB" w:eastAsia="zh-CN"/>
+        </w:rPr>
+        <w:t xml:space="preserve"> </w:t>
+      </w:r>
+      <w:proofErr w:type="spellStart"/>
+      <w:r>
+        <w:rPr>
+          <w:rFonts w:eastAsia="Times New Roman" w:cs="Times New Roman"/>
+          <w:color w:val="24292E"/>
+          <w:lang w:val="en-GB" w:eastAsia="zh-CN"/>
+        </w:rPr>
         <w:t>toevoegen</w:t>
       </w:r>
+      <w:proofErr w:type="spellEnd"/>
     </w:p>
     <w:p>
       <w:pPr>
@@ -1593,6 +1695,7 @@
           <w:lang w:val="nl-BE" w:eastAsia="zh-CN"/>
         </w:rPr>
       </w:pPr>
+      <w:proofErr w:type="spellStart"/>
       <w:r>
         <w:rPr>
           <w:rFonts w:eastAsia="Times New Roman" w:cs="Times New Roman"/>
@@ -1607,7 +1710,16 @@
           <w:color w:val="24292E"/>
           <w:lang w:val="nl-BE" w:eastAsia="zh-CN"/>
         </w:rPr>
-        <w:t xml:space="preserve">dmin kan </w:t>
+        <w:t>dmin</w:t>
+      </w:r>
+      <w:proofErr w:type="spellEnd"/>
+      <w:r>
+        <w:rPr>
+          <w:rFonts w:eastAsia="Times New Roman" w:cs="Times New Roman"/>
+          <w:color w:val="24292E"/>
+          <w:lang w:val="nl-BE" w:eastAsia="zh-CN"/>
+        </w:rPr>
+        <w:t xml:space="preserve"> kan </w:t>
       </w:r>
       <w:r>
         <w:rPr>
@@ -1763,8 +1875,36 @@
           <w:color w:val="24292E"/>
           <w:lang w:val="nl-BE" w:eastAsia="zh-CN"/>
         </w:rPr>
-        <w:t>Mogen dingen voorstellen die dan op de website terecht kunnen komen, mits approval van Admin</w:t>
-      </w:r>
+        <w:t xml:space="preserve">Mogen dingen voorstellen die dan op de website terecht kunnen komen, mits </w:t>
+      </w:r>
+      <w:proofErr w:type="spellStart"/>
+      <w:r>
+        <w:rPr>
+          <w:rFonts w:eastAsia="Times New Roman" w:cs="Times New Roman"/>
+          <w:color w:val="24292E"/>
+          <w:lang w:val="nl-BE" w:eastAsia="zh-CN"/>
+        </w:rPr>
+        <w:t>approval</w:t>
+      </w:r>
+      <w:proofErr w:type="spellEnd"/>
+      <w:r>
+        <w:rPr>
+          <w:rFonts w:eastAsia="Times New Roman" w:cs="Times New Roman"/>
+          <w:color w:val="24292E"/>
+          <w:lang w:val="nl-BE" w:eastAsia="zh-CN"/>
+        </w:rPr>
+        <w:t xml:space="preserve"> van </w:t>
+      </w:r>
+      <w:proofErr w:type="spellStart"/>
+      <w:r>
+        <w:rPr>
+          <w:rFonts w:eastAsia="Times New Roman" w:cs="Times New Roman"/>
+          <w:color w:val="24292E"/>
+          <w:lang w:val="nl-BE" w:eastAsia="zh-CN"/>
+        </w:rPr>
+        <w:t>Admin</w:t>
+      </w:r>
+      <w:proofErr w:type="spellEnd"/>
     </w:p>
     <w:p>
       <w:pPr>
@@ -1785,7 +1925,25 @@
           <w:color w:val="24292E"/>
           <w:lang w:val="nl-BE" w:eastAsia="zh-CN"/>
         </w:rPr>
-        <w:t>Moeten kunnen chatten met admin/studenten</w:t>
+        <w:t xml:space="preserve">Moeten kunnen chatten met </w:t>
+      </w:r>
+      <w:proofErr w:type="spellStart"/>
+      <w:r>
+        <w:rPr>
+          <w:rFonts w:eastAsia="Times New Roman" w:cs="Times New Roman"/>
+          <w:color w:val="24292E"/>
+          <w:lang w:val="nl-BE" w:eastAsia="zh-CN"/>
+        </w:rPr>
+        <w:t>admin</w:t>
+      </w:r>
+      <w:proofErr w:type="spellEnd"/>
+      <w:r>
+        <w:rPr>
+          <w:rFonts w:eastAsia="Times New Roman" w:cs="Times New Roman"/>
+          <w:color w:val="24292E"/>
+          <w:lang w:val="nl-BE" w:eastAsia="zh-CN"/>
+        </w:rPr>
+        <w:t>/studenten</w:t>
       </w:r>
     </w:p>
     <w:p>
@@ -1923,8 +2081,36 @@
           <w:color w:val="24292E"/>
           <w:lang w:val="en-GB" w:eastAsia="zh-CN"/>
         </w:rPr>
-        <w:t>Moet kunnen chatten</w:t>
-      </w:r>
+        <w:t xml:space="preserve">Moet </w:t>
+      </w:r>
+      <w:proofErr w:type="spellStart"/>
+      <w:r>
+        <w:rPr>
+          <w:rFonts w:eastAsia="Times New Roman" w:cs="Times New Roman"/>
+          <w:color w:val="24292E"/>
+          <w:lang w:val="en-GB" w:eastAsia="zh-CN"/>
+        </w:rPr>
+        <w:t>kunnen</w:t>
+      </w:r>
+      <w:proofErr w:type="spellEnd"/>
+      <w:r>
+        <w:rPr>
+          <w:rFonts w:eastAsia="Times New Roman" w:cs="Times New Roman"/>
+          <w:color w:val="24292E"/>
+          <w:lang w:val="en-GB" w:eastAsia="zh-CN"/>
+        </w:rPr>
+        <w:t xml:space="preserve"> </w:t>
+      </w:r>
+      <w:proofErr w:type="spellStart"/>
+      <w:r>
+        <w:rPr>
+          <w:rFonts w:eastAsia="Times New Roman" w:cs="Times New Roman"/>
+          <w:color w:val="24292E"/>
+          <w:lang w:val="en-GB" w:eastAsia="zh-CN"/>
+        </w:rPr>
+        <w:t>chatten</w:t>
+      </w:r>
+      <w:proofErr w:type="spellEnd"/>
     </w:p>
     <w:p>
       <w:pPr>
@@ -1953,130 +2139,2574 @@
           <w:color w:val="24292E"/>
           <w:lang w:val="en-GB" w:eastAsia="zh-CN"/>
         </w:rPr>
-        <w:t xml:space="preserve"> kunnen inloggen</w:t>
-      </w:r>
-    </w:p>
-    <w:p>
-      <w:pPr>
-        <w:pStyle w:val="Geenafstand"/>
-        <w:spacing w:line="276" w:lineRule="auto"/>
-        <w:rPr>
-          <w:lang w:val="nl-BE"/>
-        </w:rPr>
-      </w:pPr>
-    </w:p>
-    <w:p>
-      <w:pPr>
-        <w:pStyle w:val="Geenafstand"/>
-        <w:spacing w:line="276" w:lineRule="auto"/>
-        <w:rPr>
-          <w:lang w:val="nl-BE"/>
-        </w:rPr>
-      </w:pPr>
-    </w:p>
-    <w:p>
-      <w:pPr>
-        <w:pStyle w:val="Geenafstand"/>
-        <w:spacing w:line="276" w:lineRule="auto"/>
-        <w:rPr>
-          <w:lang w:val="nl-BE"/>
-        </w:rPr>
-      </w:pPr>
-    </w:p>
-    <w:p>
-      <w:pPr>
-        <w:pStyle w:val="Geenafstand"/>
-        <w:spacing w:line="276" w:lineRule="auto"/>
-        <w:rPr>
-          <w:lang w:val="nl-BE"/>
-        </w:rPr>
-      </w:pPr>
-    </w:p>
-    <w:p>
-      <w:pPr>
-        <w:pStyle w:val="Geenafstand"/>
-        <w:spacing w:line="276" w:lineRule="auto"/>
-        <w:rPr>
-          <w:lang w:val="nl-BE"/>
-        </w:rPr>
-      </w:pPr>
-    </w:p>
-    <w:p>
-      <w:pPr>
-        <w:pStyle w:val="Geenafstand"/>
-        <w:spacing w:line="276" w:lineRule="auto"/>
-        <w:rPr>
-          <w:lang w:val="nl-BE"/>
-        </w:rPr>
-      </w:pPr>
-    </w:p>
-    <w:p>
-      <w:pPr>
-        <w:pStyle w:val="Geenafstand"/>
-        <w:spacing w:line="276" w:lineRule="auto"/>
-        <w:rPr>
-          <w:lang w:val="nl-BE"/>
-        </w:rPr>
-      </w:pPr>
-    </w:p>
-    <w:p>
-      <w:pPr>
-        <w:pStyle w:val="Geenafstand"/>
-        <w:spacing w:line="276" w:lineRule="auto"/>
-        <w:rPr>
-          <w:lang w:val="nl-BE"/>
-        </w:rPr>
-      </w:pPr>
-    </w:p>
-    <w:p>
-      <w:pPr>
-        <w:pStyle w:val="Geenafstand"/>
-        <w:spacing w:line="276" w:lineRule="auto"/>
-        <w:rPr>
-          <w:lang w:val="nl-BE"/>
-        </w:rPr>
-      </w:pPr>
-    </w:p>
-    <w:p>
-      <w:pPr>
-        <w:pStyle w:val="Geenafstand"/>
-        <w:spacing w:line="276" w:lineRule="auto"/>
-        <w:rPr>
-          <w:lang w:val="nl-BE"/>
-        </w:rPr>
-      </w:pPr>
-    </w:p>
-    <w:p>
-      <w:pPr>
-        <w:pStyle w:val="Geenafstand"/>
-        <w:spacing w:line="276" w:lineRule="auto"/>
-        <w:rPr>
-          <w:lang w:val="nl-BE"/>
-        </w:rPr>
-      </w:pPr>
-    </w:p>
-    <w:p>
-      <w:pPr>
-        <w:pStyle w:val="Geenafstand"/>
-        <w:spacing w:line="276" w:lineRule="auto"/>
-        <w:rPr>
-          <w:lang w:val="nl-BE"/>
-        </w:rPr>
-      </w:pPr>
-    </w:p>
-    <w:p>
-      <w:pPr>
-        <w:pStyle w:val="Geenafstand"/>
-        <w:spacing w:line="276" w:lineRule="auto"/>
-        <w:rPr>
+        <w:t xml:space="preserve"> </w:t>
+      </w:r>
+      <w:proofErr w:type="spellStart"/>
+      <w:r>
+        <w:rPr>
+          <w:rFonts w:eastAsia="Times New Roman" w:cs="Times New Roman"/>
+          <w:color w:val="24292E"/>
+          <w:lang w:val="en-GB" w:eastAsia="zh-CN"/>
+        </w:rPr>
+        <w:t>kunnen</w:t>
+      </w:r>
+      <w:proofErr w:type="spellEnd"/>
+      <w:r>
+        <w:rPr>
+          <w:rFonts w:eastAsia="Times New Roman" w:cs="Times New Roman"/>
+          <w:color w:val="24292E"/>
+          <w:lang w:val="en-GB" w:eastAsia="zh-CN"/>
+        </w:rPr>
+        <w:t xml:space="preserve"> </w:t>
+      </w:r>
+      <w:proofErr w:type="spellStart"/>
+      <w:r>
+        <w:rPr>
+          <w:rFonts w:eastAsia="Times New Roman" w:cs="Times New Roman"/>
+          <w:color w:val="24292E"/>
+          <w:lang w:val="en-GB" w:eastAsia="zh-CN"/>
+        </w:rPr>
+        <w:t>inloggen</w:t>
+      </w:r>
+      <w:proofErr w:type="spellEnd"/>
+    </w:p>
+    <w:p>
+      <w:pPr>
+        <w:pStyle w:val="Kop3"/>
+        <w:spacing w:line="276" w:lineRule="auto"/>
+        <w:rPr>
+          <w:lang w:val="nl-BE"/>
+        </w:rPr>
+      </w:pPr>
+      <w:r>
+        <w:rPr>
+          <w:lang w:val="nl-BE"/>
+        </w:rPr>
+        <w:lastRenderedPageBreak/>
+        <w:t>Wireframes</w:t>
+      </w:r>
+    </w:p>
+    <w:p>
+      <w:pPr>
+        <w:pStyle w:val="Geenafstand"/>
+        <w:spacing w:line="276" w:lineRule="auto"/>
+        <w:rPr>
+          <w:lang w:val="nl-BE"/>
+        </w:rPr>
+      </w:pPr>
+    </w:p>
+    <w:p>
+      <w:pPr>
+        <w:pStyle w:val="Geenafstand"/>
+        <w:spacing w:line="276" w:lineRule="auto"/>
+        <w:jc w:val="center"/>
+        <w:rPr>
+          <w:lang w:val="nl-BE"/>
+        </w:rPr>
+      </w:pPr>
+    </w:p>
+    <w:p>
+      <w:pPr>
+        <w:pStyle w:val="Geenafstand"/>
+        <w:spacing w:line="276" w:lineRule="auto"/>
+        <w:jc w:val="center"/>
+        <w:rPr>
+          <w:rFonts w:ascii="Antwerpen" w:hAnsi="Antwerpen"/>
+          <w:color w:val="B21A1A"/>
+          <w:sz w:val="24"/>
+          <w:lang w:val="nl-BE"/>
+        </w:rPr>
+      </w:pPr>
+      <w:r>
+        <w:rPr>
+          <w:rFonts w:ascii="Antwerpen" w:hAnsi="Antwerpen"/>
+          <w:color w:val="B21A1A"/>
+          <w:sz w:val="24"/>
+          <w:lang w:val="nl-BE"/>
+        </w:rPr>
+        <w:t xml:space="preserve">HOME </w:t>
+      </w:r>
+      <w:r>
+        <w:rPr>
+          <w:rFonts w:ascii="Antwerpen" w:hAnsi="Antwerpen"/>
+          <w:color w:val="B21A1A"/>
+          <w:sz w:val="24"/>
+          <w:lang w:val="nl-BE"/>
+        </w:rPr>
+        <w:t>p</w:t>
+      </w:r>
+      <w:r>
+        <w:rPr>
+          <w:rFonts w:ascii="Antwerpen" w:hAnsi="Antwerpen"/>
+          <w:color w:val="B21A1A"/>
+          <w:sz w:val="24"/>
+          <w:lang w:val="nl-BE"/>
+        </w:rPr>
+        <w:t>agina voor website</w:t>
+      </w:r>
+    </w:p>
+    <w:p>
+      <w:pPr>
+        <w:pStyle w:val="Geenafstand"/>
+        <w:tabs>
+          <w:tab w:val="left" w:pos="4424"/>
+        </w:tabs>
+        <w:spacing w:line="276" w:lineRule="auto"/>
+        <w:rPr>
+          <w:lang w:val="nl-BE"/>
+        </w:rPr>
+      </w:pPr>
+      <w:r>
+        <w:rPr>
+          <w:lang w:val="nl-BE"/>
+        </w:rPr>
+        <w:tab/>
+      </w:r>
+    </w:p>
+    <w:p>
+      <w:pPr>
+        <w:pStyle w:val="Geenafstand"/>
+        <w:spacing w:line="276" w:lineRule="auto"/>
+        <w:rPr>
+          <w:lang w:val="nl-BE"/>
+        </w:rPr>
+      </w:pPr>
+    </w:p>
+    <w:p>
+      <w:pPr>
+        <w:pStyle w:val="Geenafstand"/>
+        <w:spacing w:line="276" w:lineRule="auto"/>
+        <w:jc w:val="center"/>
+        <w:rPr>
+          <w:lang w:val="nl-BE"/>
+        </w:rPr>
+      </w:pPr>
+      <w:r>
+        <w:rPr>
+          <w:noProof/>
+          <w:lang w:val="nl-BE" w:eastAsia="nl-BE"/>
+        </w:rPr>
+        <w:drawing>
+          <wp:inline distT="0" distB="0" distL="0" distR="0" wp14:anchorId="2FC898F5" wp14:editId="0BAB9170">
+            <wp:extent cx="4638101" cy="5865998"/>
+            <wp:effectExtent l="190500" t="190500" r="181610" b="192405"/>
+            <wp:docPr id="3" name="Afbeelding 3"/>
+            <wp:cNvGraphicFramePr>
+              <a:graphicFrameLocks xmlns:a="http://schemas.openxmlformats.org/drawingml/2006/main" noChangeAspect="1"/>
+            </wp:cNvGraphicFramePr>
+            <a:graphic xmlns:a="http://schemas.openxmlformats.org/drawingml/2006/main">
+              <a:graphicData uri="http://schemas.openxmlformats.org/drawingml/2006/picture">
+                <pic:pic xmlns:pic="http://schemas.openxmlformats.org/drawingml/2006/picture">
+                  <pic:nvPicPr>
+                    <pic:cNvPr id="3" name="WF-Web-home-web.jpg"/>
+                    <pic:cNvPicPr/>
+                  </pic:nvPicPr>
+                  <pic:blipFill>
+                    <a:blip r:embed="rId7">
+                      <a:extLst>
+                        <a:ext uri="{28A0092B-C50C-407E-A947-70E740481C1C}">
+                          <a14:useLocalDpi xmlns:a14="http://schemas.microsoft.com/office/drawing/2010/main" val="0"/>
+                        </a:ext>
+                      </a:extLst>
+                    </a:blip>
+                    <a:stretch>
+                      <a:fillRect/>
+                    </a:stretch>
+                  </pic:blipFill>
+                  <pic:spPr>
+                    <a:xfrm>
+                      <a:off x="0" y="0"/>
+                      <a:ext cx="4646083" cy="5876093"/>
+                    </a:xfrm>
+                    <a:prstGeom prst="rect">
+                      <a:avLst/>
+                    </a:prstGeom>
+                    <a:ln>
+                      <a:noFill/>
+                    </a:ln>
+                    <a:effectLst>
+                      <a:outerShdw blurRad="190500" algn="tl" rotWithShape="0">
+                        <a:srgbClr val="000000">
+                          <a:alpha val="70000"/>
+                        </a:srgbClr>
+                      </a:outerShdw>
+                    </a:effectLst>
+                  </pic:spPr>
+                </pic:pic>
+              </a:graphicData>
+            </a:graphic>
+          </wp:inline>
+        </w:drawing>
+      </w:r>
+    </w:p>
+    <w:p>
+      <w:pPr>
+        <w:pStyle w:val="Geenafstand"/>
+        <w:spacing w:line="276" w:lineRule="auto"/>
+        <w:jc w:val="center"/>
+        <w:rPr>
+          <w:lang w:val="nl-BE"/>
+        </w:rPr>
+      </w:pPr>
+    </w:p>
+    <w:p>
+      <w:pPr>
+        <w:pStyle w:val="Geenafstand"/>
+        <w:spacing w:line="276" w:lineRule="auto"/>
+        <w:jc w:val="center"/>
+        <w:rPr>
+          <w:rFonts w:ascii="Antwerpen" w:hAnsi="Antwerpen"/>
+          <w:color w:val="B21A1A"/>
+          <w:sz w:val="24"/>
+          <w:lang w:val="nl-BE"/>
+        </w:rPr>
+      </w:pPr>
+      <w:r>
+        <w:rPr>
+          <w:rFonts w:ascii="Antwerpen" w:hAnsi="Antwerpen"/>
+          <w:color w:val="B21A1A"/>
+          <w:sz w:val="24"/>
+          <w:lang w:val="nl-BE"/>
+        </w:rPr>
+        <w:lastRenderedPageBreak/>
+        <w:t xml:space="preserve">ONTDEK </w:t>
+      </w:r>
+      <w:r>
+        <w:rPr>
+          <w:rFonts w:ascii="Antwerpen" w:hAnsi="Antwerpen"/>
+          <w:color w:val="B21A1A"/>
+          <w:sz w:val="24"/>
+          <w:lang w:val="nl-BE"/>
+        </w:rPr>
+        <w:t xml:space="preserve"> p</w:t>
+      </w:r>
+      <w:r>
+        <w:rPr>
+          <w:rFonts w:ascii="Antwerpen" w:hAnsi="Antwerpen"/>
+          <w:color w:val="B21A1A"/>
+          <w:sz w:val="24"/>
+          <w:lang w:val="nl-BE"/>
+        </w:rPr>
+        <w:t>agina voor website</w:t>
+      </w:r>
+    </w:p>
+    <w:p>
+      <w:pPr>
+        <w:pStyle w:val="Geenafstand"/>
+        <w:spacing w:line="276" w:lineRule="auto"/>
+        <w:rPr>
+          <w:lang w:val="nl-BE"/>
+        </w:rPr>
+      </w:pPr>
+    </w:p>
+    <w:p>
+      <w:pPr>
+        <w:pStyle w:val="Geenafstand"/>
+        <w:spacing w:line="276" w:lineRule="auto"/>
+        <w:rPr>
+          <w:lang w:val="nl-BE"/>
+        </w:rPr>
+      </w:pPr>
+    </w:p>
+    <w:p>
+      <w:pPr>
+        <w:pStyle w:val="Geenafstand"/>
+        <w:spacing w:line="276" w:lineRule="auto"/>
+        <w:jc w:val="center"/>
+        <w:rPr>
+          <w:lang w:val="nl-BE"/>
+        </w:rPr>
+      </w:pPr>
+      <w:r>
+        <w:rPr>
+          <w:noProof/>
+          <w:lang w:val="nl-BE" w:eastAsia="nl-BE"/>
+        </w:rPr>
+        <w:drawing>
+          <wp:inline distT="0" distB="0" distL="0" distR="0" wp14:anchorId="365B5C61" wp14:editId="58756E93">
+            <wp:extent cx="6332220" cy="6028055"/>
+            <wp:effectExtent l="0" t="0" r="0" b="0"/>
+            <wp:docPr id="19" name="Afbeelding 19"/>
+            <wp:cNvGraphicFramePr>
+              <a:graphicFrameLocks xmlns:a="http://schemas.openxmlformats.org/drawingml/2006/main" noChangeAspect="1"/>
+            </wp:cNvGraphicFramePr>
+            <a:graphic xmlns:a="http://schemas.openxmlformats.org/drawingml/2006/main">
+              <a:graphicData uri="http://schemas.openxmlformats.org/drawingml/2006/picture">
+                <pic:pic xmlns:pic="http://schemas.openxmlformats.org/drawingml/2006/picture">
+                  <pic:nvPicPr>
+                    <pic:cNvPr id="19" name="WF-Web-ontdek-web.jpg"/>
+                    <pic:cNvPicPr/>
+                  </pic:nvPicPr>
+                  <pic:blipFill>
+                    <a:blip r:embed="rId8">
+                      <a:extLst>
+                        <a:ext uri="{28A0092B-C50C-407E-A947-70E740481C1C}">
+                          <a14:useLocalDpi xmlns:a14="http://schemas.microsoft.com/office/drawing/2010/main" val="0"/>
+                        </a:ext>
+                      </a:extLst>
+                    </a:blip>
+                    <a:stretch>
+                      <a:fillRect/>
+                    </a:stretch>
+                  </pic:blipFill>
+                  <pic:spPr>
+                    <a:xfrm>
+                      <a:off x="0" y="0"/>
+                      <a:ext cx="6332220" cy="6028055"/>
+                    </a:xfrm>
+                    <a:prstGeom prst="rect">
+                      <a:avLst/>
+                    </a:prstGeom>
+                  </pic:spPr>
+                </pic:pic>
+              </a:graphicData>
+            </a:graphic>
+          </wp:inline>
+        </w:drawing>
+      </w:r>
+    </w:p>
+    <w:p>
+      <w:pPr>
+        <w:pStyle w:val="Geenafstand"/>
+        <w:spacing w:line="276" w:lineRule="auto"/>
+        <w:rPr>
+          <w:lang w:val="nl-BE"/>
+        </w:rPr>
+      </w:pPr>
+    </w:p>
+    <w:p>
+      <w:pPr>
+        <w:pStyle w:val="Geenafstand"/>
+        <w:spacing w:line="276" w:lineRule="auto"/>
+        <w:rPr>
+          <w:lang w:val="nl-BE"/>
+        </w:rPr>
+      </w:pPr>
+    </w:p>
+    <w:p>
+      <w:pPr>
+        <w:pStyle w:val="Geenafstand"/>
+        <w:spacing w:line="276" w:lineRule="auto"/>
+        <w:rPr>
+          <w:lang w:val="nl-BE"/>
+        </w:rPr>
+      </w:pPr>
+    </w:p>
+    <w:p>
+      <w:pPr>
+        <w:pStyle w:val="Geenafstand"/>
+        <w:spacing w:line="276" w:lineRule="auto"/>
+        <w:rPr>
+          <w:lang w:val="nl-BE"/>
+        </w:rPr>
+      </w:pPr>
+    </w:p>
+    <w:p>
+      <w:pPr>
+        <w:pStyle w:val="Geenafstand"/>
+        <w:spacing w:line="276" w:lineRule="auto"/>
+        <w:rPr>
+          <w:lang w:val="nl-BE"/>
+        </w:rPr>
+      </w:pPr>
+    </w:p>
+    <w:p>
+      <w:pPr>
+        <w:pStyle w:val="Geenafstand"/>
+        <w:spacing w:line="276" w:lineRule="auto"/>
+        <w:rPr>
+          <w:lang w:val="nl-BE"/>
+        </w:rPr>
+      </w:pPr>
+    </w:p>
+    <w:p>
+      <w:pPr>
+        <w:pStyle w:val="Geenafstand"/>
+        <w:spacing w:line="276" w:lineRule="auto"/>
+        <w:rPr>
+          <w:lang w:val="nl-BE"/>
+        </w:rPr>
+      </w:pPr>
+    </w:p>
+    <w:p>
+      <w:pPr>
+        <w:pStyle w:val="Geenafstand"/>
+        <w:spacing w:line="276" w:lineRule="auto"/>
+        <w:jc w:val="center"/>
+        <w:rPr>
+          <w:rFonts w:ascii="Antwerpen" w:hAnsi="Antwerpen"/>
+          <w:color w:val="B21A1A"/>
+          <w:sz w:val="24"/>
+          <w:lang w:val="nl-BE"/>
+        </w:rPr>
+      </w:pPr>
+      <w:bookmarkStart w:id="0" w:name="_GoBack"/>
+      <w:bookmarkEnd w:id="0"/>
+      <w:r>
+        <w:rPr>
+          <w:rFonts w:ascii="Antwerpen" w:hAnsi="Antwerpen"/>
+          <w:color w:val="B21A1A"/>
+          <w:sz w:val="24"/>
+          <w:lang w:val="nl-BE"/>
+        </w:rPr>
+        <w:lastRenderedPageBreak/>
+        <w:t>NIEUWS en EVENEMENTEN</w:t>
+      </w:r>
+      <w:r>
+        <w:rPr>
+          <w:rFonts w:ascii="Antwerpen" w:hAnsi="Antwerpen"/>
+          <w:color w:val="B21A1A"/>
+          <w:sz w:val="24"/>
+          <w:lang w:val="nl-BE"/>
+        </w:rPr>
+        <w:t xml:space="preserve"> </w:t>
+      </w:r>
+      <w:r>
+        <w:rPr>
+          <w:rFonts w:ascii="Antwerpen" w:hAnsi="Antwerpen"/>
+          <w:color w:val="B21A1A"/>
+          <w:sz w:val="24"/>
+          <w:lang w:val="nl-BE"/>
+        </w:rPr>
+        <w:t xml:space="preserve"> p</w:t>
+      </w:r>
+      <w:r>
+        <w:rPr>
+          <w:rFonts w:ascii="Antwerpen" w:hAnsi="Antwerpen"/>
+          <w:color w:val="B21A1A"/>
+          <w:sz w:val="24"/>
+          <w:lang w:val="nl-BE"/>
+        </w:rPr>
+        <w:t>agina voor website</w:t>
+      </w:r>
+    </w:p>
+    <w:p>
+      <w:pPr>
+        <w:pStyle w:val="Geenafstand"/>
+        <w:spacing w:line="276" w:lineRule="auto"/>
+        <w:jc w:val="center"/>
+        <w:rPr>
+          <w:rFonts w:ascii="Antwerpen" w:hAnsi="Antwerpen"/>
+          <w:lang w:val="nl-BE"/>
+        </w:rPr>
+      </w:pPr>
+    </w:p>
+    <w:p>
+      <w:pPr>
+        <w:pStyle w:val="Geenafstand"/>
+        <w:spacing w:line="276" w:lineRule="auto"/>
+        <w:jc w:val="center"/>
+        <w:rPr>
+          <w:lang w:val="nl-BE"/>
+        </w:rPr>
+      </w:pPr>
+      <w:r>
+        <w:rPr>
+          <w:noProof/>
+          <w:lang w:val="nl-BE" w:eastAsia="nl-BE"/>
+        </w:rPr>
+        <w:drawing>
+          <wp:inline distT="0" distB="0" distL="0" distR="0" wp14:anchorId="11EA4094" wp14:editId="008BA475">
+            <wp:extent cx="5276494" cy="7004104"/>
+            <wp:effectExtent l="190500" t="190500" r="191135" b="196850"/>
+            <wp:docPr id="5" name="Afbeelding 5"/>
+            <wp:cNvGraphicFramePr>
+              <a:graphicFrameLocks xmlns:a="http://schemas.openxmlformats.org/drawingml/2006/main" noChangeAspect="1"/>
+            </wp:cNvGraphicFramePr>
+            <a:graphic xmlns:a="http://schemas.openxmlformats.org/drawingml/2006/main">
+              <a:graphicData uri="http://schemas.openxmlformats.org/drawingml/2006/picture">
+                <pic:pic xmlns:pic="http://schemas.openxmlformats.org/drawingml/2006/picture">
+                  <pic:nvPicPr>
+                    <pic:cNvPr id="5" name="WF-Web-nieuws.jpg"/>
+                    <pic:cNvPicPr/>
+                  </pic:nvPicPr>
+                  <pic:blipFill>
+                    <a:blip r:embed="rId9">
+                      <a:extLst>
+                        <a:ext uri="{28A0092B-C50C-407E-A947-70E740481C1C}">
+                          <a14:useLocalDpi xmlns:a14="http://schemas.microsoft.com/office/drawing/2010/main" val="0"/>
+                        </a:ext>
+                      </a:extLst>
+                    </a:blip>
+                    <a:stretch>
+                      <a:fillRect/>
+                    </a:stretch>
+                  </pic:blipFill>
+                  <pic:spPr>
+                    <a:xfrm>
+                      <a:off x="0" y="0"/>
+                      <a:ext cx="5289112" cy="7020853"/>
+                    </a:xfrm>
+                    <a:prstGeom prst="rect">
+                      <a:avLst/>
+                    </a:prstGeom>
+                    <a:ln>
+                      <a:noFill/>
+                    </a:ln>
+                    <a:effectLst>
+                      <a:outerShdw blurRad="190500" algn="tl" rotWithShape="0">
+                        <a:srgbClr val="000000">
+                          <a:alpha val="70000"/>
+                        </a:srgbClr>
+                      </a:outerShdw>
+                    </a:effectLst>
+                  </pic:spPr>
+                </pic:pic>
+              </a:graphicData>
+            </a:graphic>
+          </wp:inline>
+        </w:drawing>
+      </w:r>
+    </w:p>
+    <w:p>
+      <w:pPr>
+        <w:pStyle w:val="Geenafstand"/>
+        <w:spacing w:line="276" w:lineRule="auto"/>
+        <w:jc w:val="center"/>
+        <w:rPr>
+          <w:rFonts w:ascii="Antwerpen" w:hAnsi="Antwerpen"/>
+          <w:color w:val="B21A1A"/>
+          <w:sz w:val="24"/>
+          <w:lang w:val="nl-BE"/>
+        </w:rPr>
+      </w:pPr>
+      <w:r>
+        <w:rPr>
+          <w:rFonts w:ascii="Antwerpen" w:hAnsi="Antwerpen"/>
+          <w:color w:val="B21A1A"/>
+          <w:sz w:val="24"/>
+          <w:lang w:val="nl-BE"/>
+        </w:rPr>
+        <w:lastRenderedPageBreak/>
+        <w:t>CONTACT</w:t>
+      </w:r>
+      <w:r>
+        <w:rPr>
+          <w:rFonts w:ascii="Antwerpen" w:hAnsi="Antwerpen"/>
+          <w:color w:val="B21A1A"/>
+          <w:sz w:val="24"/>
+          <w:lang w:val="nl-BE"/>
+        </w:rPr>
+        <w:t xml:space="preserve"> pagina voor website</w:t>
+      </w:r>
+    </w:p>
+    <w:p>
+      <w:pPr>
+        <w:pStyle w:val="Geenafstand"/>
+        <w:spacing w:line="276" w:lineRule="auto"/>
+        <w:jc w:val="center"/>
+        <w:rPr>
+          <w:lang w:val="nl-BE"/>
+        </w:rPr>
+      </w:pPr>
+    </w:p>
+    <w:p>
+      <w:pPr>
+        <w:pStyle w:val="Geenafstand"/>
+        <w:spacing w:line="276" w:lineRule="auto"/>
+        <w:jc w:val="center"/>
+        <w:rPr>
+          <w:lang w:val="nl-BE"/>
+        </w:rPr>
+      </w:pPr>
+      <w:r>
+        <w:rPr>
+          <w:noProof/>
+          <w:lang w:val="nl-BE" w:eastAsia="nl-BE"/>
+        </w:rPr>
+        <w:drawing>
+          <wp:inline distT="0" distB="0" distL="0" distR="0" wp14:anchorId="7D52190B" wp14:editId="702E5FC0">
+            <wp:extent cx="5501640" cy="6958151"/>
+            <wp:effectExtent l="190500" t="190500" r="194310" b="186055"/>
+            <wp:docPr id="18" name="Afbeelding 18"/>
+            <wp:cNvGraphicFramePr>
+              <a:graphicFrameLocks xmlns:a="http://schemas.openxmlformats.org/drawingml/2006/main" noChangeAspect="1"/>
+            </wp:cNvGraphicFramePr>
+            <a:graphic xmlns:a="http://schemas.openxmlformats.org/drawingml/2006/main">
+              <a:graphicData uri="http://schemas.openxmlformats.org/drawingml/2006/picture">
+                <pic:pic xmlns:pic="http://schemas.openxmlformats.org/drawingml/2006/picture">
+                  <pic:nvPicPr>
+                    <pic:cNvPr id="18" name="WF-Web-contact.jpg"/>
+                    <pic:cNvPicPr/>
+                  </pic:nvPicPr>
+                  <pic:blipFill>
+                    <a:blip r:embed="rId10">
+                      <a:extLst>
+                        <a:ext uri="{28A0092B-C50C-407E-A947-70E740481C1C}">
+                          <a14:useLocalDpi xmlns:a14="http://schemas.microsoft.com/office/drawing/2010/main" val="0"/>
+                        </a:ext>
+                      </a:extLst>
+                    </a:blip>
+                    <a:stretch>
+                      <a:fillRect/>
+                    </a:stretch>
+                  </pic:blipFill>
+                  <pic:spPr>
+                    <a:xfrm>
+                      <a:off x="0" y="0"/>
+                      <a:ext cx="5503991" cy="6961124"/>
+                    </a:xfrm>
+                    <a:prstGeom prst="rect">
+                      <a:avLst/>
+                    </a:prstGeom>
+                    <a:ln>
+                      <a:noFill/>
+                    </a:ln>
+                    <a:effectLst>
+                      <a:outerShdw blurRad="190500" algn="tl" rotWithShape="0">
+                        <a:srgbClr val="000000">
+                          <a:alpha val="70000"/>
+                        </a:srgbClr>
+                      </a:outerShdw>
+                    </a:effectLst>
+                  </pic:spPr>
+                </pic:pic>
+              </a:graphicData>
+            </a:graphic>
+          </wp:inline>
+        </w:drawing>
+      </w:r>
+    </w:p>
+    <w:p>
+      <w:pPr>
+        <w:pStyle w:val="Geenafstand"/>
+        <w:spacing w:line="276" w:lineRule="auto"/>
+        <w:rPr>
+          <w:rFonts w:ascii="Antwerpen" w:hAnsi="Antwerpen"/>
+          <w:color w:val="B21A1A"/>
+          <w:sz w:val="24"/>
+          <w:lang w:val="nl-BE"/>
+        </w:rPr>
+      </w:pPr>
+      <w:r>
+        <w:rPr>
+          <w:rFonts w:ascii="Antwerpen" w:hAnsi="Antwerpen"/>
+          <w:color w:val="B21A1A"/>
+          <w:sz w:val="24"/>
+          <w:lang w:val="nl-BE"/>
+        </w:rPr>
+        <w:lastRenderedPageBreak/>
+        <w:t>AANMELDEN</w:t>
+      </w:r>
+      <w:r>
+        <w:rPr>
+          <w:rFonts w:ascii="Antwerpen" w:hAnsi="Antwerpen"/>
+          <w:color w:val="B21A1A"/>
+          <w:sz w:val="24"/>
+          <w:lang w:val="nl-BE"/>
+        </w:rPr>
+        <w:t xml:space="preserve"> pagina voor website</w:t>
+      </w:r>
+      <w:r>
+        <w:rPr>
+          <w:rFonts w:ascii="Antwerpen" w:hAnsi="Antwerpen"/>
+          <w:color w:val="B21A1A"/>
+          <w:sz w:val="24"/>
+          <w:lang w:val="nl-BE"/>
+        </w:rPr>
+        <w:t xml:space="preserve"> </w:t>
+      </w:r>
+      <w:r>
+        <w:rPr>
+          <w:rFonts w:ascii="Antwerpen" w:hAnsi="Antwerpen"/>
+          <w:color w:val="B21A1A"/>
+          <w:sz w:val="24"/>
+          <w:lang w:val="nl-BE"/>
+        </w:rPr>
+        <w:t xml:space="preserve">                                 </w:t>
+      </w:r>
+    </w:p>
+    <w:p>
+      <w:pPr>
+        <w:pStyle w:val="Geenafstand"/>
+        <w:spacing w:line="276" w:lineRule="auto"/>
+        <w:ind w:left="3600" w:firstLine="720"/>
+        <w:rPr>
+          <w:rFonts w:ascii="Antwerpen" w:hAnsi="Antwerpen"/>
+          <w:color w:val="B21A1A"/>
+          <w:sz w:val="24"/>
+          <w:lang w:val="nl-BE"/>
+        </w:rPr>
+      </w:pPr>
+      <w:r>
+        <w:rPr>
+          <w:noProof/>
+          <w:lang w:val="nl-BE" w:eastAsia="nl-BE"/>
+        </w:rPr>
+        <w:drawing>
+          <wp:anchor distT="0" distB="0" distL="114300" distR="114300" simplePos="0" relativeHeight="251660288" behindDoc="0" locked="0" layoutInCell="1" allowOverlap="1" wp14:anchorId="1351507B" wp14:editId="48A93F77">
+            <wp:simplePos x="0" y="0"/>
+            <wp:positionH relativeFrom="column">
+              <wp:posOffset>-375920</wp:posOffset>
+            </wp:positionH>
+            <wp:positionV relativeFrom="paragraph">
+              <wp:posOffset>534745</wp:posOffset>
+            </wp:positionV>
+            <wp:extent cx="3833870" cy="3939214"/>
+            <wp:effectExtent l="190500" t="190500" r="186055" b="194945"/>
+            <wp:wrapThrough wrapText="bothSides">
+              <wp:wrapPolygon edited="0">
+                <wp:start x="215" y="-1045"/>
+                <wp:lineTo x="-1073" y="-836"/>
+                <wp:lineTo x="-1073" y="21311"/>
+                <wp:lineTo x="215" y="22565"/>
+                <wp:lineTo x="21253" y="22565"/>
+                <wp:lineTo x="21360" y="22356"/>
+                <wp:lineTo x="22541" y="20998"/>
+                <wp:lineTo x="22541" y="836"/>
+                <wp:lineTo x="21360" y="-731"/>
+                <wp:lineTo x="21253" y="-1045"/>
+                <wp:lineTo x="215" y="-1045"/>
+              </wp:wrapPolygon>
+            </wp:wrapThrough>
+            <wp:docPr id="7" name="Afbeelding 7"/>
+            <wp:cNvGraphicFramePr>
+              <a:graphicFrameLocks xmlns:a="http://schemas.openxmlformats.org/drawingml/2006/main" noChangeAspect="1"/>
+            </wp:cNvGraphicFramePr>
+            <a:graphic xmlns:a="http://schemas.openxmlformats.org/drawingml/2006/main">
+              <a:graphicData uri="http://schemas.openxmlformats.org/drawingml/2006/picture">
+                <pic:pic xmlns:pic="http://schemas.openxmlformats.org/drawingml/2006/picture">
+                  <pic:nvPicPr>
+                    <pic:cNvPr id="7" name="WF-Web-aanmelden.jpg"/>
+                    <pic:cNvPicPr/>
+                  </pic:nvPicPr>
+                  <pic:blipFill>
+                    <a:blip r:embed="rId11" cstate="print">
+                      <a:extLst>
+                        <a:ext uri="{28A0092B-C50C-407E-A947-70E740481C1C}">
+                          <a14:useLocalDpi xmlns:a14="http://schemas.microsoft.com/office/drawing/2010/main" val="0"/>
+                        </a:ext>
+                      </a:extLst>
+                    </a:blip>
+                    <a:stretch>
+                      <a:fillRect/>
+                    </a:stretch>
+                  </pic:blipFill>
+                  <pic:spPr>
+                    <a:xfrm>
+                      <a:off x="0" y="0"/>
+                      <a:ext cx="3833870" cy="3939214"/>
+                    </a:xfrm>
+                    <a:prstGeom prst="rect">
+                      <a:avLst/>
+                    </a:prstGeom>
+                    <a:ln>
+                      <a:noFill/>
+                    </a:ln>
+                    <a:effectLst>
+                      <a:outerShdw blurRad="190500" algn="tl" rotWithShape="0">
+                        <a:srgbClr val="000000">
+                          <a:alpha val="70000"/>
+                        </a:srgbClr>
+                      </a:outerShdw>
+                    </a:effectLst>
+                  </pic:spPr>
+                </pic:pic>
+              </a:graphicData>
+            </a:graphic>
+          </wp:anchor>
+        </w:drawing>
+      </w:r>
+    </w:p>
+    <w:p>
+      <w:pPr>
+        <w:pStyle w:val="Geenafstand"/>
+        <w:spacing w:line="276" w:lineRule="auto"/>
+        <w:ind w:left="3600" w:firstLine="720"/>
+        <w:rPr>
+          <w:rFonts w:ascii="Antwerpen" w:hAnsi="Antwerpen"/>
+          <w:color w:val="B21A1A"/>
+          <w:sz w:val="24"/>
+          <w:lang w:val="nl-BE"/>
+        </w:rPr>
+      </w:pPr>
+    </w:p>
+    <w:p>
+      <w:pPr>
+        <w:pStyle w:val="Geenafstand"/>
+        <w:spacing w:line="276" w:lineRule="auto"/>
+        <w:ind w:left="3600" w:firstLine="720"/>
+        <w:rPr>
+          <w:rFonts w:ascii="Antwerpen" w:hAnsi="Antwerpen"/>
+          <w:color w:val="B21A1A"/>
+          <w:sz w:val="24"/>
+          <w:lang w:val="nl-BE"/>
+        </w:rPr>
+      </w:pPr>
+    </w:p>
+    <w:p>
+      <w:pPr>
+        <w:pStyle w:val="Geenafstand"/>
+        <w:spacing w:line="276" w:lineRule="auto"/>
+        <w:ind w:left="3600" w:firstLine="720"/>
+        <w:rPr>
+          <w:rFonts w:ascii="Antwerpen" w:hAnsi="Antwerpen"/>
+          <w:color w:val="B21A1A"/>
+          <w:sz w:val="24"/>
+          <w:lang w:val="nl-BE"/>
+        </w:rPr>
+      </w:pPr>
+    </w:p>
+    <w:p>
+      <w:pPr>
+        <w:pStyle w:val="Geenafstand"/>
+        <w:spacing w:line="276" w:lineRule="auto"/>
+        <w:ind w:left="3600" w:firstLine="720"/>
+        <w:rPr>
+          <w:rFonts w:ascii="Antwerpen" w:hAnsi="Antwerpen"/>
+          <w:color w:val="B21A1A"/>
+          <w:sz w:val="24"/>
+          <w:lang w:val="nl-BE"/>
+        </w:rPr>
+      </w:pPr>
+    </w:p>
+    <w:p>
+      <w:pPr>
+        <w:pStyle w:val="Geenafstand"/>
+        <w:spacing w:line="276" w:lineRule="auto"/>
+        <w:rPr>
+          <w:rFonts w:ascii="Antwerpen" w:hAnsi="Antwerpen"/>
+          <w:color w:val="B21A1A"/>
+          <w:sz w:val="24"/>
+          <w:lang w:val="nl-BE"/>
+        </w:rPr>
+      </w:pPr>
+    </w:p>
+    <w:p>
+      <w:pPr>
+        <w:pStyle w:val="Geenafstand"/>
+        <w:spacing w:line="276" w:lineRule="auto"/>
+        <w:rPr>
+          <w:rFonts w:ascii="Antwerpen" w:hAnsi="Antwerpen"/>
+          <w:color w:val="B21A1A"/>
+          <w:sz w:val="24"/>
+          <w:lang w:val="nl-BE"/>
+        </w:rPr>
+      </w:pPr>
+    </w:p>
+    <w:p>
+      <w:pPr>
+        <w:pStyle w:val="Geenafstand"/>
+        <w:spacing w:line="276" w:lineRule="auto"/>
+        <w:rPr>
+          <w:rFonts w:ascii="Antwerpen" w:hAnsi="Antwerpen"/>
+          <w:color w:val="B21A1A"/>
+          <w:sz w:val="24"/>
+          <w:lang w:val="nl-BE"/>
+        </w:rPr>
+      </w:pPr>
+    </w:p>
+    <w:p>
+      <w:pPr>
+        <w:pStyle w:val="Geenafstand"/>
+        <w:spacing w:line="276" w:lineRule="auto"/>
+        <w:rPr>
+          <w:rFonts w:ascii="Antwerpen" w:hAnsi="Antwerpen"/>
+          <w:color w:val="B21A1A"/>
+          <w:sz w:val="24"/>
+          <w:lang w:val="nl-BE"/>
+        </w:rPr>
+      </w:pPr>
+    </w:p>
+    <w:p>
+      <w:pPr>
+        <w:pStyle w:val="Geenafstand"/>
+        <w:spacing w:line="276" w:lineRule="auto"/>
+        <w:rPr>
+          <w:noProof/>
+          <w:lang w:val="nl-BE" w:eastAsia="nl-BE"/>
+        </w:rPr>
+      </w:pPr>
+      <w:r>
+        <w:rPr>
+          <w:rFonts w:ascii="Antwerpen" w:hAnsi="Antwerpen"/>
+          <w:color w:val="B21A1A"/>
+          <w:sz w:val="24"/>
+          <w:lang w:val="nl-BE"/>
+        </w:rPr>
+        <w:t>REGISTREREN</w:t>
+      </w:r>
+      <w:r>
+        <w:rPr>
+          <w:rFonts w:ascii="Antwerpen" w:hAnsi="Antwerpen"/>
+          <w:color w:val="B21A1A"/>
+          <w:sz w:val="24"/>
+          <w:lang w:val="nl-BE"/>
+        </w:rPr>
+        <w:t xml:space="preserve"> pagina voor website</w:t>
+      </w:r>
+      <w:r>
+        <w:rPr>
+          <w:noProof/>
+          <w:lang w:val="nl-BE" w:eastAsia="nl-BE"/>
+        </w:rPr>
+        <w:t xml:space="preserve"> </w:t>
+      </w:r>
+    </w:p>
+    <w:p>
+      <w:pPr>
+        <w:pStyle w:val="Geenafstand"/>
+        <w:spacing w:line="276" w:lineRule="auto"/>
+        <w:rPr>
+          <w:noProof/>
+          <w:lang w:val="nl-BE" w:eastAsia="nl-BE"/>
+        </w:rPr>
+      </w:pPr>
+      <w:r>
+        <w:rPr>
+          <w:noProof/>
+          <w:lang w:val="nl-BE" w:eastAsia="nl-BE"/>
+        </w:rPr>
+        <w:drawing>
+          <wp:anchor distT="0" distB="0" distL="114300" distR="114300" simplePos="0" relativeHeight="251661312" behindDoc="0" locked="0" layoutInCell="1" allowOverlap="1" wp14:anchorId="33C99AB0" wp14:editId="528FB8D0">
+            <wp:simplePos x="0" y="0"/>
+            <wp:positionH relativeFrom="page">
+              <wp:posOffset>3536875</wp:posOffset>
+            </wp:positionH>
+            <wp:positionV relativeFrom="paragraph">
+              <wp:posOffset>408530</wp:posOffset>
+            </wp:positionV>
+            <wp:extent cx="3839982" cy="4905487"/>
+            <wp:effectExtent l="190500" t="190500" r="198755" b="180975"/>
+            <wp:wrapThrough wrapText="bothSides">
+              <wp:wrapPolygon edited="0">
+                <wp:start x="214" y="-839"/>
+                <wp:lineTo x="-1072" y="-671"/>
+                <wp:lineTo x="-1072" y="21306"/>
+                <wp:lineTo x="214" y="22145"/>
+                <wp:lineTo x="214" y="22313"/>
+                <wp:lineTo x="21325" y="22313"/>
+                <wp:lineTo x="21432" y="22145"/>
+                <wp:lineTo x="22611" y="20887"/>
+                <wp:lineTo x="22611" y="671"/>
+                <wp:lineTo x="21432" y="-587"/>
+                <wp:lineTo x="21325" y="-839"/>
+                <wp:lineTo x="214" y="-839"/>
+              </wp:wrapPolygon>
+            </wp:wrapThrough>
+            <wp:docPr id="8" name="Afbeelding 8"/>
+            <wp:cNvGraphicFramePr>
+              <a:graphicFrameLocks xmlns:a="http://schemas.openxmlformats.org/drawingml/2006/main" noChangeAspect="1"/>
+            </wp:cNvGraphicFramePr>
+            <a:graphic xmlns:a="http://schemas.openxmlformats.org/drawingml/2006/main">
+              <a:graphicData uri="http://schemas.openxmlformats.org/drawingml/2006/picture">
+                <pic:pic xmlns:pic="http://schemas.openxmlformats.org/drawingml/2006/picture">
+                  <pic:nvPicPr>
+                    <pic:cNvPr id="8" name="WF-Web-registreren.jpg"/>
+                    <pic:cNvPicPr/>
+                  </pic:nvPicPr>
+                  <pic:blipFill>
+                    <a:blip r:embed="rId12" cstate="print">
+                      <a:extLst>
+                        <a:ext uri="{28A0092B-C50C-407E-A947-70E740481C1C}">
+                          <a14:useLocalDpi xmlns:a14="http://schemas.microsoft.com/office/drawing/2010/main" val="0"/>
+                        </a:ext>
+                      </a:extLst>
+                    </a:blip>
+                    <a:stretch>
+                      <a:fillRect/>
+                    </a:stretch>
+                  </pic:blipFill>
+                  <pic:spPr>
+                    <a:xfrm>
+                      <a:off x="0" y="0"/>
+                      <a:ext cx="3839982" cy="4905487"/>
+                    </a:xfrm>
+                    <a:prstGeom prst="rect">
+                      <a:avLst/>
+                    </a:prstGeom>
+                    <a:ln>
+                      <a:noFill/>
+                    </a:ln>
+                    <a:effectLst>
+                      <a:outerShdw blurRad="190500" algn="tl" rotWithShape="0">
+                        <a:srgbClr val="000000">
+                          <a:alpha val="70000"/>
+                        </a:srgbClr>
+                      </a:outerShdw>
+                    </a:effectLst>
+                  </pic:spPr>
+                </pic:pic>
+              </a:graphicData>
+            </a:graphic>
+          </wp:anchor>
+        </w:drawing>
+      </w:r>
+    </w:p>
+    <w:p>
+      <w:pPr>
+        <w:pStyle w:val="Geenafstand"/>
+        <w:spacing w:line="276" w:lineRule="auto"/>
+        <w:rPr>
+          <w:noProof/>
+          <w:lang w:val="nl-BE" w:eastAsia="nl-BE"/>
+        </w:rPr>
+      </w:pPr>
+    </w:p>
+    <w:p>
+      <w:pPr>
+        <w:pStyle w:val="Geenafstand"/>
+        <w:spacing w:line="276" w:lineRule="auto"/>
+        <w:rPr>
+          <w:rFonts w:ascii="Antwerpen" w:hAnsi="Antwerpen"/>
+          <w:color w:val="B21A1A"/>
+          <w:sz w:val="24"/>
+          <w:lang w:val="nl-BE"/>
+        </w:rPr>
+      </w:pPr>
+    </w:p>
+    <w:p>
+      <w:pPr>
+        <w:pStyle w:val="Geenafstand"/>
+        <w:spacing w:line="276" w:lineRule="auto"/>
+        <w:rPr>
+          <w:rFonts w:ascii="Antwerpen" w:hAnsi="Antwerpen"/>
+          <w:color w:val="B21A1A"/>
+          <w:sz w:val="24"/>
+          <w:lang w:val="nl-BE"/>
+        </w:rPr>
+      </w:pPr>
+    </w:p>
+    <w:p>
+      <w:pPr>
+        <w:pStyle w:val="Geenafstand"/>
+        <w:spacing w:line="276" w:lineRule="auto"/>
+        <w:rPr>
+          <w:rFonts w:ascii="Antwerpen" w:hAnsi="Antwerpen"/>
+          <w:color w:val="B21A1A"/>
+          <w:sz w:val="24"/>
+          <w:lang w:val="nl-BE"/>
+        </w:rPr>
+      </w:pPr>
+    </w:p>
+    <w:p>
+      <w:pPr>
+        <w:pStyle w:val="Geenafstand"/>
+        <w:spacing w:line="276" w:lineRule="auto"/>
+        <w:rPr>
+          <w:rFonts w:ascii="Antwerpen" w:hAnsi="Antwerpen"/>
+          <w:color w:val="B21A1A"/>
+          <w:sz w:val="24"/>
+          <w:lang w:val="nl-BE"/>
+        </w:rPr>
+      </w:pPr>
+    </w:p>
+    <w:p>
+      <w:pPr>
+        <w:pStyle w:val="Geenafstand"/>
+        <w:spacing w:line="276" w:lineRule="auto"/>
+        <w:rPr>
+          <w:rFonts w:ascii="Antwerpen" w:hAnsi="Antwerpen"/>
+          <w:color w:val="B21A1A"/>
+          <w:sz w:val="24"/>
+          <w:lang w:val="nl-BE"/>
+        </w:rPr>
+      </w:pPr>
+    </w:p>
+    <w:p>
+      <w:pPr>
+        <w:pStyle w:val="Geenafstand"/>
+        <w:spacing w:line="276" w:lineRule="auto"/>
+        <w:rPr>
+          <w:rFonts w:ascii="Antwerpen" w:hAnsi="Antwerpen"/>
+          <w:color w:val="B21A1A"/>
+          <w:sz w:val="24"/>
+          <w:lang w:val="nl-BE"/>
+        </w:rPr>
+      </w:pPr>
+    </w:p>
+    <w:p>
+      <w:pPr>
+        <w:pStyle w:val="Geenafstand"/>
+        <w:spacing w:line="276" w:lineRule="auto"/>
+        <w:rPr>
+          <w:rFonts w:ascii="Antwerpen" w:hAnsi="Antwerpen"/>
+          <w:color w:val="B21A1A"/>
+          <w:sz w:val="24"/>
+          <w:lang w:val="nl-BE"/>
+        </w:rPr>
+      </w:pPr>
+    </w:p>
+    <w:p>
+      <w:pPr>
+        <w:pStyle w:val="Geenafstand"/>
+        <w:spacing w:line="276" w:lineRule="auto"/>
+        <w:rPr>
+          <w:rFonts w:ascii="Antwerpen" w:hAnsi="Antwerpen"/>
+          <w:color w:val="B21A1A"/>
+          <w:sz w:val="24"/>
+          <w:lang w:val="nl-BE"/>
+        </w:rPr>
+      </w:pPr>
+    </w:p>
+    <w:p>
+      <w:pPr>
+        <w:pStyle w:val="Geenafstand"/>
+        <w:spacing w:line="276" w:lineRule="auto"/>
+        <w:rPr>
+          <w:rFonts w:ascii="Antwerpen" w:hAnsi="Antwerpen"/>
+          <w:color w:val="B21A1A"/>
+          <w:sz w:val="24"/>
+          <w:lang w:val="nl-BE"/>
+        </w:rPr>
+      </w:pPr>
+    </w:p>
+    <w:p>
+      <w:pPr>
+        <w:pStyle w:val="Geenafstand"/>
+        <w:spacing w:line="276" w:lineRule="auto"/>
+        <w:rPr>
+          <w:rFonts w:ascii="Antwerpen" w:hAnsi="Antwerpen"/>
+          <w:color w:val="B21A1A"/>
+          <w:sz w:val="24"/>
+          <w:lang w:val="nl-BE"/>
+        </w:rPr>
+      </w:pPr>
+    </w:p>
+    <w:p>
+      <w:pPr>
+        <w:pStyle w:val="Geenafstand"/>
+        <w:spacing w:line="276" w:lineRule="auto"/>
+        <w:rPr>
+          <w:rFonts w:ascii="Antwerpen" w:hAnsi="Antwerpen"/>
+          <w:color w:val="B21A1A"/>
+          <w:sz w:val="24"/>
+          <w:lang w:val="nl-BE"/>
+        </w:rPr>
+      </w:pPr>
+    </w:p>
+    <w:p>
+      <w:pPr>
+        <w:pStyle w:val="Geenafstand"/>
+        <w:spacing w:line="276" w:lineRule="auto"/>
+        <w:rPr>
+          <w:rFonts w:ascii="Antwerpen" w:hAnsi="Antwerpen"/>
+          <w:color w:val="B21A1A"/>
+          <w:sz w:val="24"/>
+          <w:lang w:val="nl-BE"/>
+        </w:rPr>
+      </w:pPr>
+    </w:p>
+    <w:p>
+      <w:pPr>
+        <w:pStyle w:val="Geenafstand"/>
+        <w:spacing w:line="276" w:lineRule="auto"/>
+        <w:rPr>
+          <w:rFonts w:ascii="Antwerpen" w:hAnsi="Antwerpen"/>
+          <w:color w:val="B21A1A"/>
+          <w:sz w:val="24"/>
+          <w:lang w:val="nl-BE"/>
+        </w:rPr>
+      </w:pPr>
+      <w:r>
+        <w:rPr>
+          <w:rFonts w:ascii="Antwerpen" w:hAnsi="Antwerpen"/>
+          <w:color w:val="B21A1A"/>
+          <w:sz w:val="24"/>
+          <w:lang w:val="nl-BE"/>
+        </w:rPr>
+        <w:lastRenderedPageBreak/>
+        <w:t>ONTDEK</w:t>
+      </w:r>
+      <w:r>
+        <w:rPr>
+          <w:rFonts w:ascii="Antwerpen" w:hAnsi="Antwerpen"/>
+          <w:color w:val="B21A1A"/>
+          <w:sz w:val="24"/>
+          <w:lang w:val="nl-BE"/>
+        </w:rPr>
+        <w:t xml:space="preserve"> pagina </w:t>
+      </w:r>
+      <w:r>
+        <w:rPr>
+          <w:rFonts w:ascii="Antwerpen" w:hAnsi="Antwerpen"/>
+          <w:color w:val="B21A1A"/>
+          <w:sz w:val="24"/>
+          <w:lang w:val="nl-BE"/>
+        </w:rPr>
+        <w:t>voor Mobile</w:t>
+      </w:r>
+      <w:r>
+        <w:rPr>
+          <w:rFonts w:ascii="Antwerpen" w:hAnsi="Antwerpen"/>
+          <w:color w:val="B21A1A"/>
+          <w:sz w:val="24"/>
+          <w:lang w:val="nl-BE"/>
+        </w:rPr>
+        <w:t xml:space="preserve">           </w:t>
+      </w:r>
+      <w:r>
+        <w:rPr>
+          <w:rFonts w:ascii="Antwerpen" w:hAnsi="Antwerpen"/>
+          <w:color w:val="B21A1A"/>
+          <w:sz w:val="24"/>
+          <w:lang w:val="nl-BE"/>
+        </w:rPr>
+        <w:t xml:space="preserve">           </w:t>
+      </w:r>
+      <w:r>
+        <w:rPr>
+          <w:rFonts w:ascii="Antwerpen" w:hAnsi="Antwerpen"/>
+          <w:color w:val="B21A1A"/>
+          <w:sz w:val="24"/>
+          <w:lang w:val="nl-BE"/>
+        </w:rPr>
+        <w:t xml:space="preserve">              </w:t>
+      </w:r>
+      <w:r>
+        <w:rPr>
+          <w:rFonts w:ascii="Antwerpen" w:hAnsi="Antwerpen"/>
+          <w:color w:val="B21A1A"/>
+          <w:sz w:val="24"/>
+          <w:lang w:val="nl-BE"/>
+        </w:rPr>
+        <w:t xml:space="preserve"> </w:t>
+      </w:r>
+      <w:r>
+        <w:rPr>
+          <w:rFonts w:ascii="Antwerpen" w:hAnsi="Antwerpen"/>
+          <w:color w:val="B21A1A"/>
+          <w:sz w:val="24"/>
+          <w:lang w:val="nl-BE"/>
+        </w:rPr>
+        <w:t>CONTACT</w:t>
+      </w:r>
+      <w:r>
+        <w:rPr>
+          <w:rFonts w:ascii="Antwerpen" w:hAnsi="Antwerpen"/>
+          <w:color w:val="B21A1A"/>
+          <w:sz w:val="24"/>
+          <w:lang w:val="nl-BE"/>
+        </w:rPr>
+        <w:t xml:space="preserve"> pagina voor </w:t>
+      </w:r>
+      <w:r>
+        <w:rPr>
+          <w:rFonts w:ascii="Antwerpen" w:hAnsi="Antwerpen"/>
+          <w:color w:val="B21A1A"/>
+          <w:sz w:val="24"/>
+          <w:lang w:val="nl-BE"/>
+        </w:rPr>
+        <w:t>Mobile</w:t>
+      </w:r>
+      <w:r>
+        <w:rPr>
+          <w:rFonts w:ascii="Antwerpen" w:hAnsi="Antwerpen"/>
+          <w:color w:val="B21A1A"/>
+          <w:sz w:val="24"/>
+          <w:lang w:val="nl-BE"/>
+        </w:rPr>
+        <w:t xml:space="preserve">    </w:t>
+      </w:r>
+      <w:r>
+        <w:rPr>
+          <w:rFonts w:ascii="Antwerpen" w:hAnsi="Antwerpen"/>
+          <w:color w:val="B21A1A"/>
+          <w:sz w:val="24"/>
+          <w:lang w:val="nl-BE"/>
+        </w:rPr>
+        <w:t xml:space="preserve">                       </w:t>
+      </w:r>
+    </w:p>
+    <w:p>
+      <w:pPr>
+        <w:pStyle w:val="Geenafstand"/>
+        <w:spacing w:line="276" w:lineRule="auto"/>
+        <w:rPr>
+          <w:rFonts w:ascii="Antwerpen" w:hAnsi="Antwerpen"/>
+          <w:color w:val="B21A1A"/>
+          <w:sz w:val="24"/>
+          <w:lang w:val="nl-BE"/>
+        </w:rPr>
+      </w:pPr>
+      <w:r>
+        <w:rPr>
+          <w:rFonts w:ascii="Antwerpen" w:hAnsi="Antwerpen"/>
+          <w:noProof/>
+          <w:color w:val="B21A1A"/>
+          <w:sz w:val="24"/>
+          <w:lang w:val="nl-BE" w:eastAsia="nl-BE"/>
+        </w:rPr>
+        <w:drawing>
+          <wp:anchor distT="0" distB="0" distL="114300" distR="114300" simplePos="0" relativeHeight="251666432" behindDoc="0" locked="0" layoutInCell="1" allowOverlap="1" wp14:anchorId="0505B89A" wp14:editId="3862D91F">
+            <wp:simplePos x="0" y="0"/>
+            <wp:positionH relativeFrom="margin">
+              <wp:posOffset>118820</wp:posOffset>
+            </wp:positionH>
+            <wp:positionV relativeFrom="paragraph">
+              <wp:posOffset>201071</wp:posOffset>
+            </wp:positionV>
+            <wp:extent cx="1499870" cy="7051675"/>
+            <wp:effectExtent l="190500" t="190500" r="195580" b="187325"/>
+            <wp:wrapThrough wrapText="bothSides">
+              <wp:wrapPolygon edited="0">
+                <wp:start x="549" y="-584"/>
+                <wp:lineTo x="-2743" y="-467"/>
+                <wp:lineTo x="-2743" y="21415"/>
+                <wp:lineTo x="-823" y="21940"/>
+                <wp:lineTo x="549" y="22115"/>
+                <wp:lineTo x="20850" y="22115"/>
+                <wp:lineTo x="22222" y="21940"/>
+                <wp:lineTo x="24142" y="21065"/>
+                <wp:lineTo x="24142" y="467"/>
+                <wp:lineTo x="21124" y="-408"/>
+                <wp:lineTo x="20850" y="-584"/>
+                <wp:lineTo x="549" y="-584"/>
+              </wp:wrapPolygon>
+            </wp:wrapThrough>
+            <wp:docPr id="14" name="Afbeelding 14"/>
+            <wp:cNvGraphicFramePr>
+              <a:graphicFrameLocks xmlns:a="http://schemas.openxmlformats.org/drawingml/2006/main" noChangeAspect="1"/>
+            </wp:cNvGraphicFramePr>
+            <a:graphic xmlns:a="http://schemas.openxmlformats.org/drawingml/2006/main">
+              <a:graphicData uri="http://schemas.openxmlformats.org/drawingml/2006/picture">
+                <pic:pic xmlns:pic="http://schemas.openxmlformats.org/drawingml/2006/picture">
+                  <pic:nvPicPr>
+                    <pic:cNvPr id="14" name="WF-ontdek-MOB.jpg"/>
+                    <pic:cNvPicPr/>
+                  </pic:nvPicPr>
+                  <pic:blipFill>
+                    <a:blip r:embed="rId13">
+                      <a:extLst>
+                        <a:ext uri="{28A0092B-C50C-407E-A947-70E740481C1C}">
+                          <a14:useLocalDpi xmlns:a14="http://schemas.microsoft.com/office/drawing/2010/main" val="0"/>
+                        </a:ext>
+                      </a:extLst>
+                    </a:blip>
+                    <a:stretch>
+                      <a:fillRect/>
+                    </a:stretch>
+                  </pic:blipFill>
+                  <pic:spPr>
+                    <a:xfrm>
+                      <a:off x="0" y="0"/>
+                      <a:ext cx="1499870" cy="7051675"/>
+                    </a:xfrm>
+                    <a:prstGeom prst="rect">
+                      <a:avLst/>
+                    </a:prstGeom>
+                    <a:ln>
+                      <a:noFill/>
+                    </a:ln>
+                    <a:effectLst>
+                      <a:outerShdw blurRad="190500" algn="tl" rotWithShape="0">
+                        <a:srgbClr val="000000">
+                          <a:alpha val="70000"/>
+                        </a:srgbClr>
+                      </a:outerShdw>
+                    </a:effectLst>
+                  </pic:spPr>
+                </pic:pic>
+              </a:graphicData>
+            </a:graphic>
+            <wp14:sizeRelH relativeFrom="margin">
+              <wp14:pctWidth>0</wp14:pctWidth>
+            </wp14:sizeRelH>
+            <wp14:sizeRelV relativeFrom="margin">
+              <wp14:pctHeight>0</wp14:pctHeight>
+            </wp14:sizeRelV>
+          </wp:anchor>
+        </w:drawing>
+      </w:r>
+    </w:p>
+    <w:p>
+      <w:pPr>
+        <w:pStyle w:val="Geenafstand"/>
+        <w:spacing w:line="276" w:lineRule="auto"/>
+        <w:rPr>
+          <w:rFonts w:ascii="Antwerpen" w:hAnsi="Antwerpen"/>
+          <w:color w:val="B21A1A"/>
+          <w:sz w:val="24"/>
+          <w:lang w:val="nl-BE"/>
+        </w:rPr>
+      </w:pPr>
+      <w:r>
+        <w:rPr>
+          <w:rFonts w:ascii="Antwerpen" w:hAnsi="Antwerpen"/>
+          <w:noProof/>
+          <w:color w:val="B21A1A"/>
+          <w:sz w:val="24"/>
+          <w:lang w:val="nl-BE" w:eastAsia="nl-BE"/>
+        </w:rPr>
+        <w:drawing>
+          <wp:anchor distT="0" distB="0" distL="114300" distR="114300" simplePos="0" relativeHeight="251668480" behindDoc="0" locked="0" layoutInCell="1" allowOverlap="1" wp14:anchorId="35AF289A" wp14:editId="49B022E8">
+            <wp:simplePos x="0" y="0"/>
+            <wp:positionH relativeFrom="column">
+              <wp:posOffset>3775710</wp:posOffset>
+            </wp:positionH>
+            <wp:positionV relativeFrom="paragraph">
+              <wp:posOffset>29845</wp:posOffset>
+            </wp:positionV>
+            <wp:extent cx="1570990" cy="7086600"/>
+            <wp:effectExtent l="190500" t="190500" r="181610" b="190500"/>
+            <wp:wrapThrough wrapText="bothSides">
+              <wp:wrapPolygon edited="0">
+                <wp:start x="524" y="-581"/>
+                <wp:lineTo x="-2619" y="-465"/>
+                <wp:lineTo x="-2619" y="21426"/>
+                <wp:lineTo x="-1572" y="21832"/>
+                <wp:lineTo x="524" y="22123"/>
+                <wp:lineTo x="20692" y="22123"/>
+                <wp:lineTo x="22787" y="21832"/>
+                <wp:lineTo x="23835" y="20961"/>
+                <wp:lineTo x="23835" y="465"/>
+                <wp:lineTo x="20954" y="-406"/>
+                <wp:lineTo x="20692" y="-581"/>
+                <wp:lineTo x="524" y="-581"/>
+              </wp:wrapPolygon>
+            </wp:wrapThrough>
+            <wp:docPr id="17" name="Afbeelding 17"/>
+            <wp:cNvGraphicFramePr>
+              <a:graphicFrameLocks xmlns:a="http://schemas.openxmlformats.org/drawingml/2006/main" noChangeAspect="1"/>
+            </wp:cNvGraphicFramePr>
+            <a:graphic xmlns:a="http://schemas.openxmlformats.org/drawingml/2006/main">
+              <a:graphicData uri="http://schemas.openxmlformats.org/drawingml/2006/picture">
+                <pic:pic xmlns:pic="http://schemas.openxmlformats.org/drawingml/2006/picture">
+                  <pic:nvPicPr>
+                    <pic:cNvPr id="17" name="WF-Mob-contact.jpg"/>
+                    <pic:cNvPicPr/>
+                  </pic:nvPicPr>
+                  <pic:blipFill>
+                    <a:blip r:embed="rId14">
+                      <a:extLst>
+                        <a:ext uri="{28A0092B-C50C-407E-A947-70E740481C1C}">
+                          <a14:useLocalDpi xmlns:a14="http://schemas.microsoft.com/office/drawing/2010/main" val="0"/>
+                        </a:ext>
+                      </a:extLst>
+                    </a:blip>
+                    <a:stretch>
+                      <a:fillRect/>
+                    </a:stretch>
+                  </pic:blipFill>
+                  <pic:spPr>
+                    <a:xfrm>
+                      <a:off x="0" y="0"/>
+                      <a:ext cx="1570990" cy="7086600"/>
+                    </a:xfrm>
+                    <a:prstGeom prst="rect">
+                      <a:avLst/>
+                    </a:prstGeom>
+                    <a:ln>
+                      <a:noFill/>
+                    </a:ln>
+                    <a:effectLst>
+                      <a:outerShdw blurRad="190500" algn="tl" rotWithShape="0">
+                        <a:srgbClr val="000000">
+                          <a:alpha val="70000"/>
+                        </a:srgbClr>
+                      </a:outerShdw>
+                    </a:effectLst>
+                  </pic:spPr>
+                </pic:pic>
+              </a:graphicData>
+            </a:graphic>
+            <wp14:sizeRelH relativeFrom="margin">
+              <wp14:pctWidth>0</wp14:pctWidth>
+            </wp14:sizeRelH>
+            <wp14:sizeRelV relativeFrom="margin">
+              <wp14:pctHeight>0</wp14:pctHeight>
+            </wp14:sizeRelV>
+          </wp:anchor>
+        </w:drawing>
+      </w:r>
+    </w:p>
+    <w:p>
+      <w:pPr>
+        <w:pStyle w:val="Geenafstand"/>
+        <w:spacing w:line="276" w:lineRule="auto"/>
+        <w:rPr>
+          <w:rFonts w:ascii="Antwerpen" w:hAnsi="Antwerpen"/>
+          <w:color w:val="B21A1A"/>
+          <w:sz w:val="24"/>
+          <w:lang w:val="nl-BE"/>
+        </w:rPr>
+      </w:pPr>
+    </w:p>
+    <w:p>
+      <w:pPr>
+        <w:pStyle w:val="Geenafstand"/>
+        <w:spacing w:line="276" w:lineRule="auto"/>
+        <w:rPr>
+          <w:rFonts w:ascii="Antwerpen" w:hAnsi="Antwerpen"/>
+          <w:color w:val="B21A1A"/>
+          <w:sz w:val="24"/>
+          <w:lang w:val="nl-BE"/>
+        </w:rPr>
+      </w:pPr>
+    </w:p>
+    <w:p>
+      <w:pPr>
+        <w:pStyle w:val="Geenafstand"/>
+        <w:spacing w:line="276" w:lineRule="auto"/>
+        <w:rPr>
+          <w:rFonts w:ascii="Antwerpen" w:hAnsi="Antwerpen"/>
+          <w:color w:val="B21A1A"/>
+          <w:sz w:val="24"/>
+          <w:lang w:val="nl-BE"/>
+        </w:rPr>
+      </w:pPr>
+    </w:p>
+    <w:p>
+      <w:pPr>
+        <w:pStyle w:val="Geenafstand"/>
+        <w:spacing w:line="276" w:lineRule="auto"/>
+        <w:rPr>
+          <w:rFonts w:ascii="Antwerpen" w:hAnsi="Antwerpen"/>
+          <w:color w:val="B21A1A"/>
+          <w:sz w:val="24"/>
+          <w:lang w:val="nl-BE"/>
+        </w:rPr>
+      </w:pPr>
+    </w:p>
+    <w:p>
+      <w:pPr>
+        <w:pStyle w:val="Geenafstand"/>
+        <w:spacing w:line="276" w:lineRule="auto"/>
+        <w:rPr>
+          <w:rFonts w:ascii="Antwerpen" w:hAnsi="Antwerpen"/>
+          <w:color w:val="B21A1A"/>
+          <w:sz w:val="24"/>
+          <w:lang w:val="nl-BE"/>
+        </w:rPr>
+      </w:pPr>
+    </w:p>
+    <w:p>
+      <w:pPr>
+        <w:pStyle w:val="Geenafstand"/>
+        <w:spacing w:line="276" w:lineRule="auto"/>
+        <w:rPr>
+          <w:rFonts w:ascii="Antwerpen" w:hAnsi="Antwerpen"/>
+          <w:color w:val="B21A1A"/>
+          <w:sz w:val="24"/>
+          <w:lang w:val="nl-BE"/>
+        </w:rPr>
+      </w:pPr>
+    </w:p>
+    <w:p>
+      <w:pPr>
+        <w:pStyle w:val="Geenafstand"/>
+        <w:spacing w:line="276" w:lineRule="auto"/>
+        <w:rPr>
+          <w:rFonts w:ascii="Antwerpen" w:hAnsi="Antwerpen"/>
+          <w:color w:val="B21A1A"/>
+          <w:sz w:val="24"/>
+          <w:lang w:val="nl-BE"/>
+        </w:rPr>
+      </w:pPr>
+    </w:p>
+    <w:p>
+      <w:pPr>
+        <w:pStyle w:val="Geenafstand"/>
+        <w:spacing w:line="276" w:lineRule="auto"/>
+        <w:rPr>
+          <w:rFonts w:ascii="Antwerpen" w:hAnsi="Antwerpen"/>
+          <w:color w:val="B21A1A"/>
+          <w:sz w:val="24"/>
+          <w:lang w:val="nl-BE"/>
+        </w:rPr>
+      </w:pPr>
+    </w:p>
+    <w:p>
+      <w:pPr>
+        <w:pStyle w:val="Geenafstand"/>
+        <w:spacing w:line="276" w:lineRule="auto"/>
+        <w:rPr>
+          <w:rFonts w:ascii="Antwerpen" w:hAnsi="Antwerpen"/>
+          <w:color w:val="B21A1A"/>
+          <w:sz w:val="24"/>
+          <w:lang w:val="nl-BE"/>
+        </w:rPr>
+      </w:pPr>
+    </w:p>
+    <w:p>
+      <w:pPr>
+        <w:pStyle w:val="Geenafstand"/>
+        <w:spacing w:line="276" w:lineRule="auto"/>
+        <w:rPr>
+          <w:rFonts w:ascii="Antwerpen" w:hAnsi="Antwerpen"/>
+          <w:color w:val="B21A1A"/>
+          <w:sz w:val="24"/>
+          <w:lang w:val="nl-BE"/>
+        </w:rPr>
+      </w:pPr>
+    </w:p>
+    <w:p>
+      <w:pPr>
+        <w:pStyle w:val="Geenafstand"/>
+        <w:spacing w:line="276" w:lineRule="auto"/>
+        <w:rPr>
+          <w:rFonts w:ascii="Antwerpen" w:hAnsi="Antwerpen"/>
+          <w:color w:val="B21A1A"/>
+          <w:sz w:val="24"/>
+          <w:lang w:val="nl-BE"/>
+        </w:rPr>
+      </w:pPr>
+    </w:p>
+    <w:p>
+      <w:pPr>
+        <w:pStyle w:val="Geenafstand"/>
+        <w:spacing w:line="276" w:lineRule="auto"/>
+        <w:rPr>
+          <w:rFonts w:ascii="Antwerpen" w:hAnsi="Antwerpen"/>
+          <w:color w:val="B21A1A"/>
+          <w:sz w:val="24"/>
+          <w:lang w:val="nl-BE"/>
+        </w:rPr>
+      </w:pPr>
+    </w:p>
+    <w:p>
+      <w:pPr>
+        <w:pStyle w:val="Geenafstand"/>
+        <w:spacing w:line="276" w:lineRule="auto"/>
+        <w:rPr>
+          <w:rFonts w:ascii="Antwerpen" w:hAnsi="Antwerpen"/>
+          <w:color w:val="B21A1A"/>
+          <w:sz w:val="24"/>
+          <w:lang w:val="nl-BE"/>
+        </w:rPr>
+      </w:pPr>
+    </w:p>
+    <w:p>
+      <w:pPr>
+        <w:pStyle w:val="Geenafstand"/>
+        <w:spacing w:line="276" w:lineRule="auto"/>
+        <w:rPr>
+          <w:rFonts w:ascii="Antwerpen" w:hAnsi="Antwerpen"/>
+          <w:color w:val="B21A1A"/>
+          <w:sz w:val="24"/>
+          <w:lang w:val="nl-BE"/>
+        </w:rPr>
+      </w:pPr>
+    </w:p>
+    <w:p>
+      <w:pPr>
+        <w:pStyle w:val="Geenafstand"/>
+        <w:spacing w:line="276" w:lineRule="auto"/>
+        <w:rPr>
+          <w:rFonts w:ascii="Antwerpen" w:hAnsi="Antwerpen"/>
+          <w:color w:val="B21A1A"/>
+          <w:sz w:val="24"/>
+          <w:lang w:val="nl-BE"/>
+        </w:rPr>
+      </w:pPr>
+    </w:p>
+    <w:p>
+      <w:pPr>
+        <w:pStyle w:val="Geenafstand"/>
+        <w:spacing w:line="276" w:lineRule="auto"/>
+        <w:rPr>
+          <w:rFonts w:ascii="Antwerpen" w:hAnsi="Antwerpen"/>
+          <w:color w:val="B21A1A"/>
+          <w:sz w:val="24"/>
+          <w:lang w:val="nl-BE"/>
+        </w:rPr>
+      </w:pPr>
+    </w:p>
+    <w:p>
+      <w:pPr>
+        <w:pStyle w:val="Geenafstand"/>
+        <w:spacing w:line="276" w:lineRule="auto"/>
+        <w:rPr>
+          <w:rFonts w:ascii="Antwerpen" w:hAnsi="Antwerpen"/>
+          <w:color w:val="B21A1A"/>
+          <w:sz w:val="24"/>
+          <w:lang w:val="nl-BE"/>
+        </w:rPr>
+      </w:pPr>
+    </w:p>
+    <w:p>
+      <w:pPr>
+        <w:pStyle w:val="Geenafstand"/>
+        <w:spacing w:line="276" w:lineRule="auto"/>
+        <w:rPr>
+          <w:rFonts w:ascii="Antwerpen" w:hAnsi="Antwerpen"/>
+          <w:color w:val="B21A1A"/>
+          <w:sz w:val="24"/>
+          <w:lang w:val="nl-BE"/>
+        </w:rPr>
+      </w:pPr>
+    </w:p>
+    <w:p>
+      <w:pPr>
+        <w:pStyle w:val="Geenafstand"/>
+        <w:spacing w:line="276" w:lineRule="auto"/>
+        <w:rPr>
+          <w:rFonts w:ascii="Antwerpen" w:hAnsi="Antwerpen"/>
+          <w:color w:val="B21A1A"/>
+          <w:sz w:val="24"/>
+          <w:lang w:val="nl-BE"/>
+        </w:rPr>
+      </w:pPr>
+    </w:p>
+    <w:p>
+      <w:pPr>
+        <w:pStyle w:val="Geenafstand"/>
+        <w:spacing w:line="276" w:lineRule="auto"/>
+        <w:rPr>
+          <w:rFonts w:ascii="Antwerpen" w:hAnsi="Antwerpen"/>
+          <w:color w:val="B21A1A"/>
+          <w:sz w:val="24"/>
+          <w:lang w:val="nl-BE"/>
+        </w:rPr>
+      </w:pPr>
+    </w:p>
+    <w:p>
+      <w:pPr>
+        <w:pStyle w:val="Geenafstand"/>
+        <w:spacing w:line="276" w:lineRule="auto"/>
+        <w:rPr>
+          <w:rFonts w:ascii="Antwerpen" w:hAnsi="Antwerpen"/>
+          <w:color w:val="B21A1A"/>
+          <w:sz w:val="24"/>
+          <w:lang w:val="nl-BE"/>
+        </w:rPr>
+      </w:pPr>
+    </w:p>
+    <w:p>
+      <w:pPr>
+        <w:pStyle w:val="Geenafstand"/>
+        <w:spacing w:line="276" w:lineRule="auto"/>
+        <w:rPr>
+          <w:rFonts w:ascii="Antwerpen" w:hAnsi="Antwerpen"/>
+          <w:color w:val="B21A1A"/>
+          <w:sz w:val="24"/>
+          <w:lang w:val="nl-BE"/>
+        </w:rPr>
+      </w:pPr>
+    </w:p>
+    <w:p>
+      <w:pPr>
+        <w:pStyle w:val="Geenafstand"/>
+        <w:spacing w:line="276" w:lineRule="auto"/>
+        <w:rPr>
+          <w:rFonts w:ascii="Antwerpen" w:hAnsi="Antwerpen"/>
+          <w:color w:val="B21A1A"/>
+          <w:sz w:val="24"/>
+          <w:lang w:val="nl-BE"/>
+        </w:rPr>
+      </w:pPr>
+    </w:p>
+    <w:p>
+      <w:pPr>
+        <w:pStyle w:val="Geenafstand"/>
+        <w:spacing w:line="276" w:lineRule="auto"/>
+        <w:rPr>
+          <w:rFonts w:ascii="Antwerpen" w:hAnsi="Antwerpen"/>
+          <w:color w:val="B21A1A"/>
+          <w:sz w:val="24"/>
+          <w:lang w:val="nl-BE"/>
+        </w:rPr>
+      </w:pPr>
+    </w:p>
+    <w:p>
+      <w:pPr>
+        <w:pStyle w:val="Geenafstand"/>
+        <w:spacing w:line="276" w:lineRule="auto"/>
+        <w:rPr>
+          <w:rFonts w:ascii="Antwerpen" w:hAnsi="Antwerpen"/>
+          <w:color w:val="B21A1A"/>
+          <w:sz w:val="24"/>
+          <w:lang w:val="nl-BE"/>
+        </w:rPr>
+      </w:pPr>
+    </w:p>
+    <w:p>
+      <w:pPr>
+        <w:pStyle w:val="Geenafstand"/>
+        <w:spacing w:line="276" w:lineRule="auto"/>
+        <w:rPr>
+          <w:rFonts w:ascii="Antwerpen" w:hAnsi="Antwerpen"/>
+          <w:color w:val="B21A1A"/>
+          <w:sz w:val="24"/>
+          <w:lang w:val="nl-BE"/>
+        </w:rPr>
+      </w:pPr>
+    </w:p>
+    <w:p>
+      <w:pPr>
+        <w:pStyle w:val="Geenafstand"/>
+        <w:spacing w:line="276" w:lineRule="auto"/>
+        <w:rPr>
+          <w:rFonts w:ascii="Antwerpen" w:hAnsi="Antwerpen"/>
+          <w:color w:val="B21A1A"/>
+          <w:sz w:val="24"/>
+          <w:lang w:val="nl-BE"/>
+        </w:rPr>
+      </w:pPr>
+    </w:p>
+    <w:p>
+      <w:pPr>
+        <w:pStyle w:val="Geenafstand"/>
+        <w:spacing w:line="276" w:lineRule="auto"/>
+        <w:rPr>
+          <w:rFonts w:ascii="Antwerpen" w:hAnsi="Antwerpen"/>
+          <w:color w:val="B21A1A"/>
+          <w:sz w:val="24"/>
+          <w:lang w:val="nl-BE"/>
+        </w:rPr>
+      </w:pPr>
+    </w:p>
+    <w:p>
+      <w:pPr>
+        <w:pStyle w:val="Geenafstand"/>
+        <w:spacing w:line="276" w:lineRule="auto"/>
+        <w:rPr>
+          <w:rFonts w:ascii="Antwerpen" w:hAnsi="Antwerpen"/>
+          <w:color w:val="B21A1A"/>
+          <w:sz w:val="24"/>
+          <w:lang w:val="nl-BE"/>
+        </w:rPr>
+      </w:pPr>
+    </w:p>
+    <w:p>
+      <w:pPr>
+        <w:pStyle w:val="Geenafstand"/>
+        <w:spacing w:line="276" w:lineRule="auto"/>
+        <w:rPr>
+          <w:rFonts w:ascii="Antwerpen" w:hAnsi="Antwerpen"/>
+          <w:color w:val="B21A1A"/>
+          <w:sz w:val="24"/>
+          <w:lang w:val="nl-BE"/>
+        </w:rPr>
+      </w:pPr>
+    </w:p>
+    <w:p>
+      <w:pPr>
+        <w:pStyle w:val="Geenafstand"/>
+        <w:spacing w:line="276" w:lineRule="auto"/>
+        <w:rPr>
+          <w:rFonts w:ascii="Antwerpen" w:hAnsi="Antwerpen"/>
+          <w:color w:val="B21A1A"/>
+          <w:sz w:val="24"/>
+          <w:lang w:val="nl-BE"/>
+        </w:rPr>
+      </w:pPr>
+    </w:p>
+    <w:p>
+      <w:pPr>
+        <w:pStyle w:val="Geenafstand"/>
+        <w:spacing w:line="276" w:lineRule="auto"/>
+        <w:rPr>
+          <w:rFonts w:ascii="Antwerpen" w:hAnsi="Antwerpen"/>
+          <w:color w:val="B21A1A"/>
+          <w:sz w:val="24"/>
+          <w:lang w:val="nl-BE"/>
+        </w:rPr>
+      </w:pPr>
+    </w:p>
+    <w:p>
+      <w:pPr>
+        <w:pStyle w:val="Geenafstand"/>
+        <w:spacing w:line="276" w:lineRule="auto"/>
+        <w:rPr>
+          <w:rFonts w:ascii="Antwerpen" w:hAnsi="Antwerpen"/>
+          <w:color w:val="B21A1A"/>
+          <w:sz w:val="24"/>
+          <w:lang w:val="nl-BE"/>
+        </w:rPr>
+      </w:pPr>
+    </w:p>
+    <w:p>
+      <w:pPr>
+        <w:pStyle w:val="Geenafstand"/>
+        <w:spacing w:line="276" w:lineRule="auto"/>
+        <w:rPr>
+          <w:rFonts w:ascii="Antwerpen" w:hAnsi="Antwerpen"/>
+          <w:color w:val="B21A1A"/>
+          <w:sz w:val="24"/>
+          <w:lang w:val="nl-BE"/>
+        </w:rPr>
+      </w:pPr>
+    </w:p>
+    <w:p>
+      <w:pPr>
+        <w:pStyle w:val="Geenafstand"/>
+        <w:spacing w:line="276" w:lineRule="auto"/>
+        <w:rPr>
+          <w:rFonts w:ascii="Antwerpen" w:hAnsi="Antwerpen"/>
+          <w:color w:val="B21A1A"/>
+          <w:sz w:val="24"/>
+          <w:lang w:val="nl-BE"/>
+        </w:rPr>
+      </w:pPr>
+      <w:r>
+        <w:rPr>
+          <w:rFonts w:ascii="Antwerpen" w:hAnsi="Antwerpen"/>
+          <w:color w:val="B21A1A"/>
+          <w:sz w:val="24"/>
+          <w:lang w:val="nl-BE"/>
+        </w:rPr>
+        <w:lastRenderedPageBreak/>
+        <w:t>AANMELDEN</w:t>
+      </w:r>
+      <w:r>
+        <w:rPr>
+          <w:rFonts w:ascii="Antwerpen" w:hAnsi="Antwerpen"/>
+          <w:color w:val="B21A1A"/>
+          <w:sz w:val="24"/>
+          <w:lang w:val="nl-BE"/>
+        </w:rPr>
+        <w:t xml:space="preserve"> pagina </w:t>
+      </w:r>
+      <w:r>
+        <w:rPr>
+          <w:rFonts w:ascii="Antwerpen" w:hAnsi="Antwerpen"/>
+          <w:color w:val="B21A1A"/>
+          <w:sz w:val="24"/>
+          <w:lang w:val="nl-BE"/>
+        </w:rPr>
+        <w:t>voor Mobile                                       REGISTREREN</w:t>
+      </w:r>
+      <w:r>
+        <w:rPr>
+          <w:rFonts w:ascii="Antwerpen" w:hAnsi="Antwerpen"/>
+          <w:color w:val="B21A1A"/>
+          <w:sz w:val="24"/>
+          <w:lang w:val="nl-BE"/>
+        </w:rPr>
+        <w:t xml:space="preserve"> pagina voor </w:t>
+      </w:r>
+      <w:r>
+        <w:rPr>
+          <w:rFonts w:ascii="Antwerpen" w:hAnsi="Antwerpen"/>
+          <w:color w:val="B21A1A"/>
+          <w:sz w:val="24"/>
+          <w:lang w:val="nl-BE"/>
+        </w:rPr>
+        <w:t>Mobile</w:t>
+      </w:r>
+    </w:p>
+    <w:p>
+      <w:pPr>
+        <w:pStyle w:val="Geenafstand"/>
+        <w:spacing w:line="276" w:lineRule="auto"/>
+        <w:rPr>
+          <w:rFonts w:ascii="Antwerpen" w:hAnsi="Antwerpen"/>
+          <w:color w:val="B21A1A"/>
+          <w:sz w:val="24"/>
+          <w:lang w:val="nl-BE"/>
+        </w:rPr>
+      </w:pPr>
+    </w:p>
+    <w:p>
+      <w:pPr>
+        <w:pStyle w:val="Geenafstand"/>
+        <w:spacing w:line="276" w:lineRule="auto"/>
+        <w:rPr>
+          <w:rFonts w:ascii="Antwerpen" w:hAnsi="Antwerpen"/>
+          <w:color w:val="B21A1A"/>
+          <w:sz w:val="24"/>
+          <w:lang w:val="nl-BE"/>
+        </w:rPr>
+      </w:pPr>
+      <w:r>
+        <w:rPr>
+          <w:rFonts w:ascii="Antwerpen" w:hAnsi="Antwerpen"/>
+          <w:noProof/>
+          <w:color w:val="B21A1A"/>
+          <w:sz w:val="24"/>
+          <w:lang w:val="nl-BE" w:eastAsia="nl-BE"/>
+        </w:rPr>
+        <w:drawing>
+          <wp:anchor distT="0" distB="0" distL="114300" distR="114300" simplePos="0" relativeHeight="251667456" behindDoc="0" locked="0" layoutInCell="1" allowOverlap="1" wp14:anchorId="2755DD40" wp14:editId="4E64F5CD">
+            <wp:simplePos x="0" y="0"/>
+            <wp:positionH relativeFrom="column">
+              <wp:posOffset>4066950</wp:posOffset>
+            </wp:positionH>
+            <wp:positionV relativeFrom="paragraph">
+              <wp:posOffset>110602</wp:posOffset>
+            </wp:positionV>
+            <wp:extent cx="2172335" cy="7082155"/>
+            <wp:effectExtent l="190500" t="190500" r="189865" b="194945"/>
+            <wp:wrapThrough wrapText="bothSides">
+              <wp:wrapPolygon edited="0">
+                <wp:start x="379" y="-581"/>
+                <wp:lineTo x="-1894" y="-465"/>
+                <wp:lineTo x="-1894" y="21439"/>
+                <wp:lineTo x="-1137" y="21846"/>
+                <wp:lineTo x="379" y="22136"/>
+                <wp:lineTo x="21025" y="22136"/>
+                <wp:lineTo x="22541" y="21846"/>
+                <wp:lineTo x="23298" y="20974"/>
+                <wp:lineTo x="23298" y="465"/>
+                <wp:lineTo x="21215" y="-407"/>
+                <wp:lineTo x="21025" y="-581"/>
+                <wp:lineTo x="379" y="-581"/>
+              </wp:wrapPolygon>
+            </wp:wrapThrough>
+            <wp:docPr id="16" name="Afbeelding 16"/>
+            <wp:cNvGraphicFramePr>
+              <a:graphicFrameLocks xmlns:a="http://schemas.openxmlformats.org/drawingml/2006/main" noChangeAspect="1"/>
+            </wp:cNvGraphicFramePr>
+            <a:graphic xmlns:a="http://schemas.openxmlformats.org/drawingml/2006/main">
+              <a:graphicData uri="http://schemas.openxmlformats.org/drawingml/2006/picture">
+                <pic:pic xmlns:pic="http://schemas.openxmlformats.org/drawingml/2006/picture">
+                  <pic:nvPicPr>
+                    <pic:cNvPr id="16" name="WF-registreren-MOB.jpg"/>
+                    <pic:cNvPicPr/>
+                  </pic:nvPicPr>
+                  <pic:blipFill>
+                    <a:blip r:embed="rId15">
+                      <a:extLst>
+                        <a:ext uri="{28A0092B-C50C-407E-A947-70E740481C1C}">
+                          <a14:useLocalDpi xmlns:a14="http://schemas.microsoft.com/office/drawing/2010/main" val="0"/>
+                        </a:ext>
+                      </a:extLst>
+                    </a:blip>
+                    <a:stretch>
+                      <a:fillRect/>
+                    </a:stretch>
+                  </pic:blipFill>
+                  <pic:spPr>
+                    <a:xfrm>
+                      <a:off x="0" y="0"/>
+                      <a:ext cx="2172335" cy="7082155"/>
+                    </a:xfrm>
+                    <a:prstGeom prst="rect">
+                      <a:avLst/>
+                    </a:prstGeom>
+                    <a:ln>
+                      <a:noFill/>
+                    </a:ln>
+                    <a:effectLst>
+                      <a:outerShdw blurRad="190500" algn="tl" rotWithShape="0">
+                        <a:srgbClr val="000000">
+                          <a:alpha val="70000"/>
+                        </a:srgbClr>
+                      </a:outerShdw>
+                    </a:effectLst>
+                  </pic:spPr>
+                </pic:pic>
+              </a:graphicData>
+            </a:graphic>
+            <wp14:sizeRelH relativeFrom="margin">
+              <wp14:pctWidth>0</wp14:pctWidth>
+            </wp14:sizeRelH>
+            <wp14:sizeRelV relativeFrom="margin">
+              <wp14:pctHeight>0</wp14:pctHeight>
+            </wp14:sizeRelV>
+          </wp:anchor>
+        </w:drawing>
+      </w:r>
+      <w:r>
+        <w:rPr>
+          <w:rFonts w:ascii="Antwerpen" w:hAnsi="Antwerpen"/>
+          <w:noProof/>
+          <w:color w:val="B21A1A"/>
+          <w:sz w:val="24"/>
+          <w:lang w:val="nl-BE" w:eastAsia="nl-BE"/>
+        </w:rPr>
+        <w:drawing>
+          <wp:anchor distT="0" distB="0" distL="114300" distR="114300" simplePos="0" relativeHeight="251664384" behindDoc="0" locked="0" layoutInCell="1" allowOverlap="1" wp14:anchorId="542D4D3E" wp14:editId="6E80E007">
+            <wp:simplePos x="0" y="0"/>
+            <wp:positionH relativeFrom="margin">
+              <wp:posOffset>-56515</wp:posOffset>
+            </wp:positionH>
+            <wp:positionV relativeFrom="paragraph">
+              <wp:posOffset>102198</wp:posOffset>
+            </wp:positionV>
+            <wp:extent cx="2562225" cy="6646545"/>
+            <wp:effectExtent l="190500" t="190500" r="200025" b="192405"/>
+            <wp:wrapThrough wrapText="bothSides">
+              <wp:wrapPolygon edited="0">
+                <wp:start x="321" y="-619"/>
+                <wp:lineTo x="-1606" y="-495"/>
+                <wp:lineTo x="-1606" y="21420"/>
+                <wp:lineTo x="321" y="22163"/>
+                <wp:lineTo x="21199" y="22163"/>
+                <wp:lineTo x="21359" y="22040"/>
+                <wp:lineTo x="23126" y="21359"/>
+                <wp:lineTo x="23126" y="495"/>
+                <wp:lineTo x="21359" y="-433"/>
+                <wp:lineTo x="21199" y="-619"/>
+                <wp:lineTo x="321" y="-619"/>
+              </wp:wrapPolygon>
+            </wp:wrapThrough>
+            <wp:docPr id="12" name="Afbeelding 12"/>
+            <wp:cNvGraphicFramePr>
+              <a:graphicFrameLocks xmlns:a="http://schemas.openxmlformats.org/drawingml/2006/main" noChangeAspect="1"/>
+            </wp:cNvGraphicFramePr>
+            <a:graphic xmlns:a="http://schemas.openxmlformats.org/drawingml/2006/main">
+              <a:graphicData uri="http://schemas.openxmlformats.org/drawingml/2006/picture">
+                <pic:pic xmlns:pic="http://schemas.openxmlformats.org/drawingml/2006/picture">
+                  <pic:nvPicPr>
+                    <pic:cNvPr id="12" name="WF-aanmelden-MOB.jpg"/>
+                    <pic:cNvPicPr/>
+                  </pic:nvPicPr>
+                  <pic:blipFill>
+                    <a:blip r:embed="rId16">
+                      <a:extLst>
+                        <a:ext uri="{28A0092B-C50C-407E-A947-70E740481C1C}">
+                          <a14:useLocalDpi xmlns:a14="http://schemas.microsoft.com/office/drawing/2010/main" val="0"/>
+                        </a:ext>
+                      </a:extLst>
+                    </a:blip>
+                    <a:stretch>
+                      <a:fillRect/>
+                    </a:stretch>
+                  </pic:blipFill>
+                  <pic:spPr>
+                    <a:xfrm>
+                      <a:off x="0" y="0"/>
+                      <a:ext cx="2562225" cy="6646545"/>
+                    </a:xfrm>
+                    <a:prstGeom prst="rect">
+                      <a:avLst/>
+                    </a:prstGeom>
+                    <a:ln>
+                      <a:noFill/>
+                    </a:ln>
+                    <a:effectLst>
+                      <a:outerShdw blurRad="190500" algn="tl" rotWithShape="0">
+                        <a:srgbClr val="000000">
+                          <a:alpha val="70000"/>
+                        </a:srgbClr>
+                      </a:outerShdw>
+                    </a:effectLst>
+                  </pic:spPr>
+                </pic:pic>
+              </a:graphicData>
+            </a:graphic>
+          </wp:anchor>
+        </w:drawing>
+      </w:r>
+    </w:p>
+    <w:p>
+      <w:pPr>
+        <w:pStyle w:val="Geenafstand"/>
+        <w:spacing w:line="276" w:lineRule="auto"/>
+        <w:rPr>
+          <w:rFonts w:ascii="Antwerpen" w:hAnsi="Antwerpen"/>
+          <w:color w:val="B21A1A"/>
+          <w:sz w:val="24"/>
+          <w:lang w:val="nl-BE"/>
+        </w:rPr>
+      </w:pPr>
+    </w:p>
+    <w:p>
+      <w:pPr>
+        <w:pStyle w:val="Geenafstand"/>
+        <w:spacing w:line="276" w:lineRule="auto"/>
+        <w:rPr>
+          <w:rFonts w:ascii="Antwerpen" w:hAnsi="Antwerpen"/>
+          <w:color w:val="B21A1A"/>
+          <w:sz w:val="24"/>
+          <w:lang w:val="nl-BE"/>
+        </w:rPr>
+      </w:pPr>
+    </w:p>
+    <w:p>
+      <w:pPr>
+        <w:pStyle w:val="Geenafstand"/>
+        <w:spacing w:line="276" w:lineRule="auto"/>
+        <w:rPr>
+          <w:rFonts w:ascii="Antwerpen" w:hAnsi="Antwerpen"/>
+          <w:color w:val="B21A1A"/>
+          <w:sz w:val="24"/>
+          <w:lang w:val="nl-BE"/>
+        </w:rPr>
+      </w:pPr>
+    </w:p>
+    <w:p>
+      <w:pPr>
+        <w:pStyle w:val="Geenafstand"/>
+        <w:spacing w:line="276" w:lineRule="auto"/>
+        <w:rPr>
+          <w:rFonts w:ascii="Antwerpen" w:hAnsi="Antwerpen"/>
+          <w:color w:val="B21A1A"/>
+          <w:sz w:val="24"/>
+          <w:lang w:val="nl-BE"/>
+        </w:rPr>
+      </w:pPr>
+    </w:p>
+    <w:p>
+      <w:pPr>
+        <w:pStyle w:val="Geenafstand"/>
+        <w:spacing w:line="276" w:lineRule="auto"/>
+        <w:rPr>
+          <w:rFonts w:ascii="Antwerpen" w:hAnsi="Antwerpen"/>
+          <w:color w:val="B21A1A"/>
+          <w:sz w:val="24"/>
+          <w:lang w:val="nl-BE"/>
+        </w:rPr>
+      </w:pPr>
+    </w:p>
+    <w:p>
+      <w:pPr>
+        <w:pStyle w:val="Geenafstand"/>
+        <w:spacing w:line="276" w:lineRule="auto"/>
+        <w:rPr>
+          <w:rFonts w:ascii="Antwerpen" w:hAnsi="Antwerpen"/>
+          <w:color w:val="B21A1A"/>
+          <w:sz w:val="24"/>
+          <w:lang w:val="nl-BE"/>
+        </w:rPr>
+      </w:pPr>
+    </w:p>
+    <w:p>
+      <w:pPr>
+        <w:pStyle w:val="Geenafstand"/>
+        <w:spacing w:line="276" w:lineRule="auto"/>
+        <w:rPr>
+          <w:rFonts w:ascii="Antwerpen" w:hAnsi="Antwerpen"/>
+          <w:color w:val="B21A1A"/>
+          <w:sz w:val="24"/>
+          <w:lang w:val="nl-BE"/>
+        </w:rPr>
+      </w:pPr>
+    </w:p>
+    <w:p>
+      <w:pPr>
+        <w:pStyle w:val="Geenafstand"/>
+        <w:spacing w:line="276" w:lineRule="auto"/>
+        <w:rPr>
+          <w:rFonts w:ascii="Antwerpen" w:hAnsi="Antwerpen"/>
+          <w:color w:val="B21A1A"/>
+          <w:sz w:val="24"/>
+          <w:lang w:val="nl-BE"/>
+        </w:rPr>
+      </w:pPr>
+    </w:p>
+    <w:p>
+      <w:pPr>
+        <w:pStyle w:val="Geenafstand"/>
+        <w:spacing w:line="276" w:lineRule="auto"/>
+        <w:rPr>
+          <w:rFonts w:ascii="Antwerpen" w:hAnsi="Antwerpen"/>
+          <w:color w:val="B21A1A"/>
+          <w:sz w:val="24"/>
+          <w:lang w:val="nl-BE"/>
+        </w:rPr>
+      </w:pPr>
+    </w:p>
+    <w:p>
+      <w:pPr>
+        <w:pStyle w:val="Geenafstand"/>
+        <w:spacing w:line="276" w:lineRule="auto"/>
+        <w:rPr>
+          <w:rFonts w:ascii="Antwerpen" w:hAnsi="Antwerpen"/>
+          <w:color w:val="B21A1A"/>
+          <w:sz w:val="24"/>
+          <w:lang w:val="nl-BE"/>
+        </w:rPr>
+      </w:pPr>
+    </w:p>
+    <w:p>
+      <w:pPr>
+        <w:pStyle w:val="Geenafstand"/>
+        <w:spacing w:line="276" w:lineRule="auto"/>
+        <w:rPr>
+          <w:rFonts w:ascii="Antwerpen" w:hAnsi="Antwerpen"/>
+          <w:color w:val="B21A1A"/>
+          <w:sz w:val="24"/>
+          <w:lang w:val="nl-BE"/>
+        </w:rPr>
+      </w:pPr>
+    </w:p>
+    <w:p>
+      <w:pPr>
+        <w:pStyle w:val="Geenafstand"/>
+        <w:spacing w:line="276" w:lineRule="auto"/>
+        <w:rPr>
+          <w:rFonts w:ascii="Antwerpen" w:hAnsi="Antwerpen"/>
+          <w:color w:val="B21A1A"/>
+          <w:sz w:val="24"/>
+          <w:lang w:val="nl-BE"/>
+        </w:rPr>
+      </w:pPr>
+    </w:p>
+    <w:p>
+      <w:pPr>
+        <w:pStyle w:val="Geenafstand"/>
+        <w:spacing w:line="276" w:lineRule="auto"/>
+        <w:rPr>
+          <w:rFonts w:ascii="Antwerpen" w:hAnsi="Antwerpen"/>
+          <w:color w:val="B21A1A"/>
+          <w:sz w:val="24"/>
+          <w:lang w:val="nl-BE"/>
+        </w:rPr>
+      </w:pPr>
+    </w:p>
+    <w:p>
+      <w:pPr>
+        <w:pStyle w:val="Geenafstand"/>
+        <w:spacing w:line="276" w:lineRule="auto"/>
+        <w:rPr>
+          <w:rFonts w:ascii="Antwerpen" w:hAnsi="Antwerpen"/>
+          <w:color w:val="B21A1A"/>
+          <w:sz w:val="24"/>
+          <w:lang w:val="nl-BE"/>
+        </w:rPr>
+      </w:pPr>
+    </w:p>
+    <w:p>
+      <w:pPr>
+        <w:pStyle w:val="Geenafstand"/>
+        <w:spacing w:line="276" w:lineRule="auto"/>
+        <w:rPr>
+          <w:rFonts w:ascii="Antwerpen" w:hAnsi="Antwerpen"/>
+          <w:color w:val="B21A1A"/>
+          <w:sz w:val="24"/>
+          <w:lang w:val="nl-BE"/>
+        </w:rPr>
+      </w:pPr>
+    </w:p>
+    <w:p>
+      <w:pPr>
+        <w:pStyle w:val="Geenafstand"/>
+        <w:spacing w:line="276" w:lineRule="auto"/>
+        <w:rPr>
+          <w:rFonts w:ascii="Antwerpen" w:hAnsi="Antwerpen"/>
+          <w:color w:val="B21A1A"/>
+          <w:sz w:val="24"/>
+          <w:lang w:val="nl-BE"/>
+        </w:rPr>
+      </w:pPr>
+    </w:p>
+    <w:p>
+      <w:pPr>
+        <w:pStyle w:val="Geenafstand"/>
+        <w:spacing w:line="276" w:lineRule="auto"/>
+        <w:rPr>
+          <w:rFonts w:ascii="Antwerpen" w:hAnsi="Antwerpen"/>
+          <w:color w:val="B21A1A"/>
+          <w:sz w:val="24"/>
+          <w:lang w:val="nl-BE"/>
+        </w:rPr>
+      </w:pPr>
+    </w:p>
+    <w:p>
+      <w:pPr>
+        <w:pStyle w:val="Geenafstand"/>
+        <w:spacing w:line="276" w:lineRule="auto"/>
+        <w:rPr>
+          <w:rFonts w:ascii="Antwerpen" w:hAnsi="Antwerpen"/>
+          <w:color w:val="B21A1A"/>
+          <w:sz w:val="24"/>
+          <w:lang w:val="nl-BE"/>
+        </w:rPr>
+      </w:pPr>
+    </w:p>
+    <w:p>
+      <w:pPr>
+        <w:pStyle w:val="Geenafstand"/>
+        <w:spacing w:line="276" w:lineRule="auto"/>
+        <w:rPr>
+          <w:rFonts w:ascii="Antwerpen" w:hAnsi="Antwerpen"/>
+          <w:color w:val="B21A1A"/>
+          <w:sz w:val="24"/>
+          <w:lang w:val="nl-BE"/>
+        </w:rPr>
+      </w:pPr>
+    </w:p>
+    <w:p>
+      <w:pPr>
+        <w:pStyle w:val="Geenafstand"/>
+        <w:spacing w:line="276" w:lineRule="auto"/>
+        <w:rPr>
+          <w:rFonts w:ascii="Antwerpen" w:hAnsi="Antwerpen"/>
+          <w:color w:val="B21A1A"/>
+          <w:sz w:val="24"/>
+          <w:lang w:val="nl-BE"/>
+        </w:rPr>
+      </w:pPr>
+    </w:p>
+    <w:p>
+      <w:pPr>
+        <w:pStyle w:val="Geenafstand"/>
+        <w:spacing w:line="276" w:lineRule="auto"/>
+        <w:rPr>
+          <w:rFonts w:ascii="Antwerpen" w:hAnsi="Antwerpen"/>
+          <w:color w:val="B21A1A"/>
+          <w:sz w:val="24"/>
+          <w:lang w:val="nl-BE"/>
+        </w:rPr>
+      </w:pPr>
+    </w:p>
+    <w:p>
+      <w:pPr>
+        <w:pStyle w:val="Geenafstand"/>
+        <w:spacing w:line="276" w:lineRule="auto"/>
+        <w:rPr>
+          <w:rFonts w:ascii="Antwerpen" w:hAnsi="Antwerpen"/>
+          <w:color w:val="B21A1A"/>
+          <w:sz w:val="24"/>
+          <w:lang w:val="nl-BE"/>
+        </w:rPr>
+      </w:pPr>
+    </w:p>
+    <w:p>
+      <w:pPr>
+        <w:pStyle w:val="Geenafstand"/>
+        <w:spacing w:line="276" w:lineRule="auto"/>
+        <w:rPr>
+          <w:rFonts w:ascii="Antwerpen" w:hAnsi="Antwerpen"/>
+          <w:color w:val="B21A1A"/>
+          <w:sz w:val="24"/>
+          <w:lang w:val="nl-BE"/>
+        </w:rPr>
+      </w:pPr>
+    </w:p>
+    <w:p>
+      <w:pPr>
+        <w:pStyle w:val="Geenafstand"/>
+        <w:spacing w:line="276" w:lineRule="auto"/>
+        <w:rPr>
+          <w:rFonts w:ascii="Antwerpen" w:hAnsi="Antwerpen"/>
+          <w:color w:val="B21A1A"/>
+          <w:sz w:val="24"/>
+          <w:lang w:val="nl-BE"/>
+        </w:rPr>
+      </w:pPr>
+    </w:p>
+    <w:p>
+      <w:pPr>
+        <w:pStyle w:val="Geenafstand"/>
+        <w:spacing w:line="276" w:lineRule="auto"/>
+        <w:rPr>
+          <w:rFonts w:ascii="Antwerpen" w:hAnsi="Antwerpen"/>
+          <w:color w:val="B21A1A"/>
+          <w:sz w:val="24"/>
+          <w:lang w:val="nl-BE"/>
+        </w:rPr>
+      </w:pPr>
+    </w:p>
+    <w:p>
+      <w:pPr>
+        <w:pStyle w:val="Geenafstand"/>
+        <w:spacing w:line="276" w:lineRule="auto"/>
+        <w:rPr>
+          <w:rFonts w:ascii="Antwerpen" w:hAnsi="Antwerpen"/>
+          <w:color w:val="B21A1A"/>
+          <w:sz w:val="24"/>
+          <w:lang w:val="nl-BE"/>
+        </w:rPr>
+      </w:pPr>
+    </w:p>
+    <w:p>
+      <w:pPr>
+        <w:pStyle w:val="Geenafstand"/>
+        <w:spacing w:line="276" w:lineRule="auto"/>
+        <w:rPr>
+          <w:rFonts w:ascii="Antwerpen" w:hAnsi="Antwerpen"/>
+          <w:color w:val="B21A1A"/>
+          <w:sz w:val="24"/>
+          <w:lang w:val="nl-BE"/>
+        </w:rPr>
+      </w:pPr>
+    </w:p>
+    <w:p>
+      <w:pPr>
+        <w:pStyle w:val="Geenafstand"/>
+        <w:spacing w:line="276" w:lineRule="auto"/>
+        <w:rPr>
+          <w:rFonts w:ascii="Antwerpen" w:hAnsi="Antwerpen"/>
+          <w:color w:val="B21A1A"/>
+          <w:sz w:val="24"/>
+          <w:lang w:val="nl-BE"/>
+        </w:rPr>
+      </w:pPr>
+    </w:p>
+    <w:p>
+      <w:pPr>
+        <w:pStyle w:val="Geenafstand"/>
+        <w:spacing w:line="276" w:lineRule="auto"/>
+        <w:rPr>
+          <w:rFonts w:ascii="Antwerpen" w:hAnsi="Antwerpen"/>
+          <w:color w:val="B21A1A"/>
+          <w:sz w:val="24"/>
+          <w:lang w:val="nl-BE"/>
+        </w:rPr>
+      </w:pPr>
+    </w:p>
+    <w:p>
+      <w:pPr>
+        <w:pStyle w:val="Geenafstand"/>
+        <w:spacing w:line="276" w:lineRule="auto"/>
+        <w:rPr>
+          <w:rFonts w:ascii="Antwerpen" w:hAnsi="Antwerpen"/>
+          <w:color w:val="B21A1A"/>
+          <w:sz w:val="24"/>
+          <w:lang w:val="nl-BE"/>
+        </w:rPr>
+      </w:pPr>
+    </w:p>
+    <w:p>
+      <w:pPr>
+        <w:pStyle w:val="Geenafstand"/>
+        <w:spacing w:line="276" w:lineRule="auto"/>
+        <w:rPr>
+          <w:rFonts w:ascii="Antwerpen" w:hAnsi="Antwerpen"/>
+          <w:color w:val="B21A1A"/>
+          <w:sz w:val="24"/>
+          <w:lang w:val="nl-BE"/>
+        </w:rPr>
+      </w:pPr>
+    </w:p>
+    <w:p>
+      <w:pPr>
+        <w:pStyle w:val="Geenafstand"/>
+        <w:spacing w:line="276" w:lineRule="auto"/>
+        <w:rPr>
+          <w:rFonts w:ascii="Antwerpen" w:hAnsi="Antwerpen"/>
+          <w:color w:val="B21A1A"/>
+          <w:sz w:val="24"/>
+          <w:lang w:val="nl-BE"/>
+        </w:rPr>
+      </w:pPr>
+    </w:p>
+    <w:p>
+      <w:pPr>
+        <w:pStyle w:val="Geenafstand"/>
+        <w:spacing w:line="276" w:lineRule="auto"/>
+        <w:rPr>
+          <w:rFonts w:ascii="Antwerpen" w:hAnsi="Antwerpen"/>
+          <w:color w:val="B21A1A"/>
+          <w:sz w:val="24"/>
+          <w:lang w:val="nl-BE"/>
+        </w:rPr>
+      </w:pPr>
+    </w:p>
+    <w:p>
+      <w:pPr>
+        <w:pStyle w:val="Geenafstand"/>
+        <w:spacing w:line="276" w:lineRule="auto"/>
+        <w:rPr>
+          <w:rFonts w:ascii="Antwerpen" w:hAnsi="Antwerpen"/>
+          <w:color w:val="B21A1A"/>
+          <w:sz w:val="24"/>
+          <w:lang w:val="nl-BE"/>
+        </w:rPr>
+      </w:pPr>
+    </w:p>
+    <w:p>
+      <w:pPr>
+        <w:pStyle w:val="Geenafstand"/>
+        <w:spacing w:line="276" w:lineRule="auto"/>
+        <w:rPr>
+          <w:rFonts w:ascii="Antwerpen" w:hAnsi="Antwerpen"/>
+          <w:color w:val="B21A1A"/>
+          <w:sz w:val="24"/>
+          <w:lang w:val="nl-BE"/>
+        </w:rPr>
+      </w:pPr>
+    </w:p>
+    <w:p>
+      <w:pPr>
+        <w:pStyle w:val="Geenafstand"/>
+        <w:spacing w:line="276" w:lineRule="auto"/>
+        <w:rPr>
+          <w:rFonts w:ascii="Antwerpen" w:hAnsi="Antwerpen"/>
+          <w:color w:val="B21A1A"/>
+          <w:sz w:val="24"/>
           <w:lang w:val="nl-BE"/>
         </w:rPr>
       </w:pPr>
     </w:p>
     <w:sectPr>
-      <w:headerReference w:type="default" r:id="rId7"/>
-      <w:footerReference w:type="default" r:id="rId8"/>
-      <w:footerReference w:type="first" r:id="rId9"/>
+      <w:headerReference w:type="default" r:id="rId17"/>
+      <w:footerReference w:type="default" r:id="rId18"/>
+      <w:footerReference w:type="first" r:id="rId19"/>
       <w:pgSz w:w="12240" w:h="15840"/>
       <w:pgMar w:top="1021" w:right="1134" w:bottom="1021" w:left="1134" w:header="578" w:footer="578" w:gutter="0"/>
       <w:cols w:space="720"/>
@@ -2229,7 +4859,7 @@
           <w:rPr>
             <w:noProof/>
           </w:rPr>
-          <w:t>3</w:t>
+          <w:t>10</w:t>
         </w:r>
         <w:r>
           <w:rPr>
@@ -3088,7 +5718,7 @@
     <w:lsdException w:name="Table Grid" w:uiPriority="39"/>
     <w:lsdException w:name="Table Theme" w:semiHidden="1" w:unhideWhenUsed="1"/>
     <w:lsdException w:name="Placeholder Text" w:semiHidden="1"/>
-    <w:lsdException w:name="No Spacing" w:uiPriority="1" w:qFormat="1"/>
+    <w:lsdException w:name="No Spacing" w:uiPriority="98" w:qFormat="1"/>
     <w:lsdException w:name="Light Shading" w:uiPriority="60"/>
     <w:lsdException w:name="Light List" w:uiPriority="61"/>
     <w:lsdException w:name="Light Grid" w:uiPriority="62"/>
@@ -3964,7 +6594,7 @@
     <w:charset w:val="00"/>
     <w:family w:val="roman"/>
     <w:pitch w:val="variable"/>
-    <w:sig w:usb0="00000003" w:usb1="00000000" w:usb2="00000000" w:usb3="00000000" w:csb0="00000001" w:csb1="00000000"/>
+    <w:sig w:usb0="00000007" w:usb1="00000000" w:usb2="00000000" w:usb3="00000000" w:csb0="00000003" w:csb1="00000000"/>
   </w:font>
   <w:font w:name="Franklin Gothic Demi">
     <w:panose1 w:val="020B0703020102020204"/>
@@ -3989,6 +6619,14 @@
     <w:family w:val="auto"/>
     <w:pitch w:val="variable"/>
     <w:sig w:usb0="00000003" w:usb1="288F0000" w:usb2="00000016" w:usb3="00000000" w:csb0="00040001" w:csb1="00000000"/>
+  </w:font>
+  <w:font w:name="Antwerpen">
+    <w:panose1 w:val="00000000000000000000"/>
+    <w:charset w:val="00"/>
+    <w:family w:val="modern"/>
+    <w:notTrueType/>
+    <w:pitch w:val="variable"/>
+    <w:sig w:usb0="00000007" w:usb1="00000000" w:usb2="00000000" w:usb3="00000000" w:csb0="00000093" w:csb1="00000000"/>
   </w:font>
   <w:font w:name="Calibri">
     <w:panose1 w:val="020F0502020204030204"/>
@@ -4032,6 +6670,7 @@
   <w:rsids>
     <w:rsidRoot w:val="006802F2"/>
     <w:rsid w:val="00031657"/>
+    <w:rsid w:val="00173327"/>
     <w:rsid w:val="0039189A"/>
     <w:rsid w:val="006802F2"/>
     <w:rsid w:val="008F78E1"/>

</xml_diff>

<commit_message>
Toevoegen: sitemap, WF registreren, testimonial, en RD met WF's en Sitemap
</commit_message>
<xml_diff>
--- a/TR/requirements/req_antwerpen.docx
+++ b/TR/requirements/req_antwerpen.docx
@@ -198,7 +198,7 @@
                     </wp:anchor>
                   </w:drawing>
                 </mc:Choice>
-                <mc:Fallback xmlns:mo="http://schemas.microsoft.com/office/mac/office/2008/main" xmlns:mv="urn:schemas-microsoft-com:mac:vml">
+                <mc:Fallback xmlns:mv="urn:schemas-microsoft-com:mac:vml" xmlns:mo="http://schemas.microsoft.com/office/mac/office/2008/main">
                   <w:pict>
                     <v:group w14:anchorId="228A855F" id="Group 1" o:spid="_x0000_s1026" alt="Header graphics" style="position:absolute;margin-left:0;margin-top:-38.1pt;width:524.9pt;height:142.55pt;z-index:-251657216;mso-width-percent:858;mso-height-percent:180;mso-position-vertical-relative:page;mso-width-percent:858;mso-height-percent:180" coordsize="6665911,1810385" o:gfxdata="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">
                       <v:rect id="Red rectangle" o:spid="_x0000_s1027" style="position:absolute;left:1133475;top:419100;width:5532436;height:1005840;visibility:visible;mso-wrap-style:square;v-text-anchor:middle" o:gfxdata="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" fillcolor="#ea4e4e [3204]" stroked="f" strokeweight="1pt"/>
@@ -1160,7 +1160,7 @@
           <w:lang w:val="nl-BE"/>
         </w:rPr>
         <w:br/>
-        <w:t xml:space="preserve">Ook wilt Antwerpen zich richten op pendelaars en de opties die zij aanbieden. </w:t>
+        <w:t xml:space="preserve">Ook wil Antwerpen zich richten op pendelaars en de opties die zij aanbieden. </w:t>
       </w:r>
     </w:p>
     <w:p>
@@ -1525,6 +1525,12 @@
         <w:rPr>
           <w:lang w:val="nl-BE"/>
         </w:rPr>
+        <w:t>, waarom Antwerpen als stad aantrekkelijk is om te studeren</w:t>
+      </w:r>
+      <w:r>
+        <w:rPr>
+          <w:lang w:val="nl-BE"/>
+        </w:rPr>
         <w:t>)</w:t>
       </w:r>
     </w:p>
@@ -1564,6 +1570,12 @@
         </w:rPr>
         <w:t xml:space="preserve">met vragen kunnen praten met studenten die al op school zitten in Antwerpen. </w:t>
       </w:r>
+      <w:r>
+        <w:rPr>
+          <w:lang w:val="nl-BE"/>
+        </w:rPr>
+        <w:t>(extra)</w:t>
+      </w:r>
     </w:p>
     <w:p>
       <w:pPr>
@@ -2180,116 +2192,186 @@
       </w:pPr>
       <w:r>
         <w:rPr>
+          <w:noProof/>
           <w:lang w:val="nl-BE"/>
         </w:rPr>
         <w:lastRenderedPageBreak/>
-        <w:t>Wireframes</w:t>
-      </w:r>
-    </w:p>
-    <w:p>
-      <w:pPr>
-        <w:pStyle w:val="Geenafstand"/>
-        <w:spacing w:line="276" w:lineRule="auto"/>
-        <w:rPr>
-          <w:lang w:val="nl-BE"/>
-        </w:rPr>
-      </w:pPr>
-    </w:p>
-    <w:p>
-      <w:pPr>
-        <w:pStyle w:val="Geenafstand"/>
-        <w:spacing w:line="276" w:lineRule="auto"/>
-        <w:jc w:val="center"/>
-        <w:rPr>
-          <w:lang w:val="nl-BE"/>
-        </w:rPr>
-      </w:pPr>
-    </w:p>
-    <w:p>
-      <w:pPr>
-        <w:pStyle w:val="Geenafstand"/>
-        <w:spacing w:line="276" w:lineRule="auto"/>
-        <w:jc w:val="center"/>
-        <w:rPr>
-          <w:rFonts w:ascii="Antwerpen" w:hAnsi="Antwerpen"/>
-          <w:color w:val="B21A1A"/>
-          <w:sz w:val="24"/>
-          <w:lang w:val="nl-BE"/>
-        </w:rPr>
-      </w:pPr>
-      <w:r>
-        <w:rPr>
-          <w:rFonts w:ascii="Antwerpen" w:hAnsi="Antwerpen"/>
-          <w:color w:val="B21A1A"/>
-          <w:sz w:val="24"/>
-          <w:lang w:val="nl-BE"/>
-        </w:rPr>
-        <w:t xml:space="preserve">HOME </w:t>
-      </w:r>
-      <w:r>
-        <w:rPr>
-          <w:rFonts w:ascii="Antwerpen" w:hAnsi="Antwerpen"/>
-          <w:color w:val="B21A1A"/>
-          <w:sz w:val="24"/>
-          <w:lang w:val="nl-BE"/>
-        </w:rPr>
-        <w:t>p</w:t>
-      </w:r>
-      <w:r>
-        <w:rPr>
-          <w:rFonts w:ascii="Antwerpen" w:hAnsi="Antwerpen"/>
-          <w:color w:val="B21A1A"/>
-          <w:sz w:val="24"/>
-          <w:lang w:val="nl-BE"/>
-        </w:rPr>
-        <w:t>agina voor website</w:t>
-      </w:r>
-    </w:p>
-    <w:p>
-      <w:pPr>
-        <w:pStyle w:val="Geenafstand"/>
-        <w:tabs>
-          <w:tab w:val="left" w:pos="4424"/>
-        </w:tabs>
-        <w:spacing w:line="276" w:lineRule="auto"/>
-        <w:rPr>
-          <w:lang w:val="nl-BE"/>
-        </w:rPr>
-      </w:pPr>
-      <w:r>
-        <w:rPr>
-          <w:lang w:val="nl-BE"/>
-        </w:rPr>
-        <w:tab/>
-      </w:r>
-    </w:p>
-    <w:p>
-      <w:pPr>
-        <w:pStyle w:val="Geenafstand"/>
-        <w:spacing w:line="276" w:lineRule="auto"/>
-        <w:rPr>
-          <w:lang w:val="nl-BE"/>
-        </w:rPr>
-      </w:pPr>
-    </w:p>
-    <w:p>
-      <w:pPr>
-        <w:pStyle w:val="Geenafstand"/>
-        <w:spacing w:line="276" w:lineRule="auto"/>
-        <w:jc w:val="center"/>
-        <w:rPr>
-          <w:lang w:val="nl-BE"/>
-        </w:rPr>
-      </w:pPr>
+        <mc:AlternateContent>
+          <mc:Choice Requires="wps">
+            <w:drawing>
+              <wp:anchor distT="45720" distB="45720" distL="114300" distR="114300" simplePos="0" relativeHeight="251672576" behindDoc="0" locked="0" layoutInCell="1" allowOverlap="1" wp14:anchorId="31336374" wp14:editId="4F33FF74">
+                <wp:simplePos x="0" y="0"/>
+                <wp:positionH relativeFrom="margin">
+                  <wp:posOffset>-93774</wp:posOffset>
+                </wp:positionH>
+                <wp:positionV relativeFrom="paragraph">
+                  <wp:posOffset>589594</wp:posOffset>
+                </wp:positionV>
+                <wp:extent cx="866140" cy="332105"/>
+                <wp:effectExtent l="0" t="0" r="0" b="0"/>
+                <wp:wrapThrough wrapText="bothSides">
+                  <wp:wrapPolygon edited="0">
+                    <wp:start x="0" y="0"/>
+                    <wp:lineTo x="0" y="19824"/>
+                    <wp:lineTo x="20903" y="19824"/>
+                    <wp:lineTo x="20903" y="0"/>
+                    <wp:lineTo x="0" y="0"/>
+                  </wp:wrapPolygon>
+                </wp:wrapThrough>
+                <wp:docPr id="217" name="Tekstvak 2"/>
+                <wp:cNvGraphicFramePr>
+                  <a:graphicFrameLocks xmlns:a="http://schemas.openxmlformats.org/drawingml/2006/main"/>
+                </wp:cNvGraphicFramePr>
+                <a:graphic xmlns:a="http://schemas.openxmlformats.org/drawingml/2006/main">
+                  <a:graphicData uri="http://schemas.microsoft.com/office/word/2010/wordprocessingShape">
+                    <wps:wsp>
+                      <wps:cNvSpPr txBox="1">
+                        <a:spLocks noChangeArrowheads="1"/>
+                      </wps:cNvSpPr>
+                      <wps:spPr bwMode="auto">
+                        <a:xfrm>
+                          <a:off x="0" y="0"/>
+                          <a:ext cx="866140" cy="332105"/>
+                        </a:xfrm>
+                        <a:prstGeom prst="rect">
+                          <a:avLst/>
+                        </a:prstGeom>
+                        <a:solidFill>
+                          <a:srgbClr val="FFFFFF"/>
+                        </a:solidFill>
+                        <a:ln w="9525">
+                          <a:noFill/>
+                          <a:miter lim="800000"/>
+                          <a:headEnd/>
+                          <a:tailEnd/>
+                        </a:ln>
+                      </wps:spPr>
+                      <wps:txbx>
+                        <w:txbxContent>
+                          <w:p>
+                            <w:pPr>
+                              <w:pStyle w:val="Geenafstand"/>
+                              <w:spacing w:line="276" w:lineRule="auto"/>
+                              <w:jc w:val="center"/>
+                              <w:rPr>
+                                <w:rFonts w:ascii="Antwerpen" w:hAnsi="Antwerpen"/>
+                                <w:color w:val="B21A1A"/>
+                                <w:sz w:val="32"/>
+                                <w:lang w:val="nl-BE"/>
+                              </w:rPr>
+                            </w:pPr>
+                            <w:r>
+                              <w:rPr>
+                                <w:rFonts w:ascii="Antwerpen" w:hAnsi="Antwerpen"/>
+                                <w:color w:val="B21A1A"/>
+                                <w:sz w:val="32"/>
+                                <w:lang w:val="nl-BE"/>
+                              </w:rPr>
+                              <w:t xml:space="preserve">HOME </w:t>
+                            </w:r>
+                          </w:p>
+                          <w:p>
+                            <w:pPr>
+                              <w:rPr>
+                                <w:lang w:val="nl-BE"/>
+                              </w:rPr>
+                            </w:pPr>
+                          </w:p>
+                        </w:txbxContent>
+                      </wps:txbx>
+                      <wps:bodyPr rot="0" vert="horz" wrap="square" lIns="91440" tIns="45720" rIns="91440" bIns="45720" anchor="t" anchorCtr="0">
+                        <a:noAutofit/>
+                      </wps:bodyPr>
+                    </wps:wsp>
+                  </a:graphicData>
+                </a:graphic>
+                <wp14:sizeRelH relativeFrom="margin">
+                  <wp14:pctWidth>0</wp14:pctWidth>
+                </wp14:sizeRelH>
+                <wp14:sizeRelV relativeFrom="margin">
+                  <wp14:pctHeight>0</wp14:pctHeight>
+                </wp14:sizeRelV>
+              </wp:anchor>
+            </w:drawing>
+          </mc:Choice>
+          <mc:Fallback>
+            <w:pict>
+              <v:shapetype w14:anchorId="31336374" id="_x0000_t202" coordsize="21600,21600" o:spt="202" path="m,l,21600r21600,l21600,xe">
+                <v:stroke joinstyle="miter"/>
+                <v:path gradientshapeok="t" o:connecttype="rect"/>
+              </v:shapetype>
+              <v:shape id="Tekstvak 2" o:spid="_x0000_s1026" type="#_x0000_t202" style="position:absolute;margin-left:-7.4pt;margin-top:46.4pt;width:68.2pt;height:26.15pt;z-index:251672576;visibility:visible;mso-wrap-style:square;mso-width-percent:0;mso-height-percent:0;mso-wrap-distance-left:9pt;mso-wrap-distance-top:3.6pt;mso-wrap-distance-right:9pt;mso-wrap-distance-bottom:3.6pt;mso-position-horizontal:absolute;mso-position-horizontal-relative:margin;mso-position-vertical:absolute;mso-position-vertical-relative:text;mso-width-percent:0;mso-height-percent:0;mso-width-relative:margin;mso-height-relative:margin;v-text-anchor:top" o:gfxdata="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" stroked="f">
+                <v:textbox>
+                  <w:txbxContent>
+                    <w:p>
+                      <w:pPr>
+                        <w:pStyle w:val="Geenafstand"/>
+                        <w:spacing w:line="276" w:lineRule="auto"/>
+                        <w:jc w:val="center"/>
+                        <w:rPr>
+                          <w:rFonts w:ascii="Antwerpen" w:hAnsi="Antwerpen"/>
+                          <w:color w:val="B21A1A"/>
+                          <w:sz w:val="32"/>
+                          <w:lang w:val="nl-BE"/>
+                        </w:rPr>
+                      </w:pPr>
+                      <w:r>
+                        <w:rPr>
+                          <w:rFonts w:ascii="Antwerpen" w:hAnsi="Antwerpen"/>
+                          <w:color w:val="B21A1A"/>
+                          <w:sz w:val="32"/>
+                          <w:lang w:val="nl-BE"/>
+                        </w:rPr>
+                        <w:t xml:space="preserve">HOME </w:t>
+                      </w:r>
+                    </w:p>
+                    <w:p>
+                      <w:pPr>
+                        <w:rPr>
+                          <w:lang w:val="nl-BE"/>
+                        </w:rPr>
+                      </w:pPr>
+                    </w:p>
+                  </w:txbxContent>
+                </v:textbox>
+                <w10:wrap type="through" anchorx="margin"/>
+              </v:shape>
+            </w:pict>
+          </mc:Fallback>
+        </mc:AlternateContent>
+      </w:r>
       <w:r>
         <w:rPr>
           <w:noProof/>
           <w:lang w:val="nl-BE" w:eastAsia="nl-BE"/>
         </w:rPr>
         <w:drawing>
-          <wp:inline distT="0" distB="0" distL="0" distR="0" wp14:anchorId="2FC898F5" wp14:editId="0BAB9170">
+          <wp:anchor distT="0" distB="0" distL="114300" distR="114300" simplePos="0" relativeHeight="251669504" behindDoc="0" locked="0" layoutInCell="1" allowOverlap="1" wp14:anchorId="7D26BC91" wp14:editId="7A660FEA">
+            <wp:simplePos x="0" y="0"/>
+            <wp:positionH relativeFrom="column">
+              <wp:posOffset>-53975</wp:posOffset>
+            </wp:positionH>
+            <wp:positionV relativeFrom="paragraph">
+              <wp:posOffset>1251354</wp:posOffset>
+            </wp:positionV>
             <wp:extent cx="4638101" cy="5865998"/>
             <wp:effectExtent l="190500" t="190500" r="181610" b="192405"/>
+            <wp:wrapThrough wrapText="bothSides">
+              <wp:wrapPolygon edited="0">
+                <wp:start x="177" y="-702"/>
+                <wp:lineTo x="-887" y="-561"/>
+                <wp:lineTo x="-887" y="21397"/>
+                <wp:lineTo x="-532" y="21888"/>
+                <wp:lineTo x="177" y="22238"/>
+                <wp:lineTo x="21292" y="22238"/>
+                <wp:lineTo x="22002" y="21888"/>
+                <wp:lineTo x="22357" y="20835"/>
+                <wp:lineTo x="22357" y="561"/>
+                <wp:lineTo x="21381" y="-491"/>
+                <wp:lineTo x="21292" y="-702"/>
+                <wp:lineTo x="177" y="-702"/>
+              </wp:wrapPolygon>
+            </wp:wrapThrough>
             <wp:docPr id="3" name="Afbeelding 3"/>
             <wp:cNvGraphicFramePr>
               <a:graphicFrameLocks xmlns:a="http://schemas.openxmlformats.org/drawingml/2006/main" noChangeAspect="1"/>
@@ -2316,576 +2398,7 @@
                   <pic:spPr>
                     <a:xfrm>
                       <a:off x="0" y="0"/>
-                      <a:ext cx="4646083" cy="5876093"/>
-                    </a:xfrm>
-                    <a:prstGeom prst="rect">
-                      <a:avLst/>
-                    </a:prstGeom>
-                    <a:ln>
-                      <a:noFill/>
-                    </a:ln>
-                    <a:effectLst>
-                      <a:outerShdw blurRad="190500" algn="tl" rotWithShape="0">
-                        <a:srgbClr val="000000">
-                          <a:alpha val="70000"/>
-                        </a:srgbClr>
-                      </a:outerShdw>
-                    </a:effectLst>
-                  </pic:spPr>
-                </pic:pic>
-              </a:graphicData>
-            </a:graphic>
-          </wp:inline>
-        </w:drawing>
-      </w:r>
-    </w:p>
-    <w:p>
-      <w:pPr>
-        <w:pStyle w:val="Geenafstand"/>
-        <w:spacing w:line="276" w:lineRule="auto"/>
-        <w:jc w:val="center"/>
-        <w:rPr>
-          <w:lang w:val="nl-BE"/>
-        </w:rPr>
-      </w:pPr>
-    </w:p>
-    <w:p>
-      <w:pPr>
-        <w:pStyle w:val="Geenafstand"/>
-        <w:spacing w:line="276" w:lineRule="auto"/>
-        <w:jc w:val="center"/>
-        <w:rPr>
-          <w:rFonts w:ascii="Antwerpen" w:hAnsi="Antwerpen"/>
-          <w:color w:val="B21A1A"/>
-          <w:sz w:val="24"/>
-          <w:lang w:val="nl-BE"/>
-        </w:rPr>
-      </w:pPr>
-      <w:r>
-        <w:rPr>
-          <w:rFonts w:ascii="Antwerpen" w:hAnsi="Antwerpen"/>
-          <w:color w:val="B21A1A"/>
-          <w:sz w:val="24"/>
-          <w:lang w:val="nl-BE"/>
-        </w:rPr>
-        <w:lastRenderedPageBreak/>
-        <w:t xml:space="preserve">ONTDEK </w:t>
-      </w:r>
-      <w:r>
-        <w:rPr>
-          <w:rFonts w:ascii="Antwerpen" w:hAnsi="Antwerpen"/>
-          <w:color w:val="B21A1A"/>
-          <w:sz w:val="24"/>
-          <w:lang w:val="nl-BE"/>
-        </w:rPr>
-        <w:t xml:space="preserve"> p</w:t>
-      </w:r>
-      <w:r>
-        <w:rPr>
-          <w:rFonts w:ascii="Antwerpen" w:hAnsi="Antwerpen"/>
-          <w:color w:val="B21A1A"/>
-          <w:sz w:val="24"/>
-          <w:lang w:val="nl-BE"/>
-        </w:rPr>
-        <w:t>agina voor website</w:t>
-      </w:r>
-    </w:p>
-    <w:p>
-      <w:pPr>
-        <w:pStyle w:val="Geenafstand"/>
-        <w:spacing w:line="276" w:lineRule="auto"/>
-        <w:rPr>
-          <w:lang w:val="nl-BE"/>
-        </w:rPr>
-      </w:pPr>
-    </w:p>
-    <w:p>
-      <w:pPr>
-        <w:pStyle w:val="Geenafstand"/>
-        <w:spacing w:line="276" w:lineRule="auto"/>
-        <w:rPr>
-          <w:lang w:val="nl-BE"/>
-        </w:rPr>
-      </w:pPr>
-    </w:p>
-    <w:p>
-      <w:pPr>
-        <w:pStyle w:val="Geenafstand"/>
-        <w:spacing w:line="276" w:lineRule="auto"/>
-        <w:jc w:val="center"/>
-        <w:rPr>
-          <w:lang w:val="nl-BE"/>
-        </w:rPr>
-      </w:pPr>
-      <w:r>
-        <w:rPr>
-          <w:noProof/>
-          <w:lang w:val="nl-BE" w:eastAsia="nl-BE"/>
-        </w:rPr>
-        <w:drawing>
-          <wp:inline distT="0" distB="0" distL="0" distR="0" wp14:anchorId="365B5C61" wp14:editId="58756E93">
-            <wp:extent cx="6332220" cy="6028055"/>
-            <wp:effectExtent l="0" t="0" r="0" b="0"/>
-            <wp:docPr id="19" name="Afbeelding 19"/>
-            <wp:cNvGraphicFramePr>
-              <a:graphicFrameLocks xmlns:a="http://schemas.openxmlformats.org/drawingml/2006/main" noChangeAspect="1"/>
-            </wp:cNvGraphicFramePr>
-            <a:graphic xmlns:a="http://schemas.openxmlformats.org/drawingml/2006/main">
-              <a:graphicData uri="http://schemas.openxmlformats.org/drawingml/2006/picture">
-                <pic:pic xmlns:pic="http://schemas.openxmlformats.org/drawingml/2006/picture">
-                  <pic:nvPicPr>
-                    <pic:cNvPr id="19" name="WF-Web-ontdek-web.jpg"/>
-                    <pic:cNvPicPr/>
-                  </pic:nvPicPr>
-                  <pic:blipFill>
-                    <a:blip r:embed="rId8">
-                      <a:extLst>
-                        <a:ext uri="{28A0092B-C50C-407E-A947-70E740481C1C}">
-                          <a14:useLocalDpi xmlns:a14="http://schemas.microsoft.com/office/drawing/2010/main" val="0"/>
-                        </a:ext>
-                      </a:extLst>
-                    </a:blip>
-                    <a:stretch>
-                      <a:fillRect/>
-                    </a:stretch>
-                  </pic:blipFill>
-                  <pic:spPr>
-                    <a:xfrm>
-                      <a:off x="0" y="0"/>
-                      <a:ext cx="6332220" cy="6028055"/>
-                    </a:xfrm>
-                    <a:prstGeom prst="rect">
-                      <a:avLst/>
-                    </a:prstGeom>
-                  </pic:spPr>
-                </pic:pic>
-              </a:graphicData>
-            </a:graphic>
-          </wp:inline>
-        </w:drawing>
-      </w:r>
-    </w:p>
-    <w:p>
-      <w:pPr>
-        <w:pStyle w:val="Geenafstand"/>
-        <w:spacing w:line="276" w:lineRule="auto"/>
-        <w:rPr>
-          <w:lang w:val="nl-BE"/>
-        </w:rPr>
-      </w:pPr>
-    </w:p>
-    <w:p>
-      <w:pPr>
-        <w:pStyle w:val="Geenafstand"/>
-        <w:spacing w:line="276" w:lineRule="auto"/>
-        <w:rPr>
-          <w:lang w:val="nl-BE"/>
-        </w:rPr>
-      </w:pPr>
-    </w:p>
-    <w:p>
-      <w:pPr>
-        <w:pStyle w:val="Geenafstand"/>
-        <w:spacing w:line="276" w:lineRule="auto"/>
-        <w:rPr>
-          <w:lang w:val="nl-BE"/>
-        </w:rPr>
-      </w:pPr>
-    </w:p>
-    <w:p>
-      <w:pPr>
-        <w:pStyle w:val="Geenafstand"/>
-        <w:spacing w:line="276" w:lineRule="auto"/>
-        <w:rPr>
-          <w:lang w:val="nl-BE"/>
-        </w:rPr>
-      </w:pPr>
-    </w:p>
-    <w:p>
-      <w:pPr>
-        <w:pStyle w:val="Geenafstand"/>
-        <w:spacing w:line="276" w:lineRule="auto"/>
-        <w:rPr>
-          <w:lang w:val="nl-BE"/>
-        </w:rPr>
-      </w:pPr>
-    </w:p>
-    <w:p>
-      <w:pPr>
-        <w:pStyle w:val="Geenafstand"/>
-        <w:spacing w:line="276" w:lineRule="auto"/>
-        <w:rPr>
-          <w:lang w:val="nl-BE"/>
-        </w:rPr>
-      </w:pPr>
-    </w:p>
-    <w:p>
-      <w:pPr>
-        <w:pStyle w:val="Geenafstand"/>
-        <w:spacing w:line="276" w:lineRule="auto"/>
-        <w:rPr>
-          <w:lang w:val="nl-BE"/>
-        </w:rPr>
-      </w:pPr>
-    </w:p>
-    <w:p>
-      <w:pPr>
-        <w:pStyle w:val="Geenafstand"/>
-        <w:spacing w:line="276" w:lineRule="auto"/>
-        <w:jc w:val="center"/>
-        <w:rPr>
-          <w:rFonts w:ascii="Antwerpen" w:hAnsi="Antwerpen"/>
-          <w:color w:val="B21A1A"/>
-          <w:sz w:val="24"/>
-          <w:lang w:val="nl-BE"/>
-        </w:rPr>
-      </w:pPr>
-      <w:bookmarkStart w:id="0" w:name="_GoBack"/>
-      <w:bookmarkEnd w:id="0"/>
-      <w:r>
-        <w:rPr>
-          <w:rFonts w:ascii="Antwerpen" w:hAnsi="Antwerpen"/>
-          <w:color w:val="B21A1A"/>
-          <w:sz w:val="24"/>
-          <w:lang w:val="nl-BE"/>
-        </w:rPr>
-        <w:lastRenderedPageBreak/>
-        <w:t>NIEUWS en EVENEMENTEN</w:t>
-      </w:r>
-      <w:r>
-        <w:rPr>
-          <w:rFonts w:ascii="Antwerpen" w:hAnsi="Antwerpen"/>
-          <w:color w:val="B21A1A"/>
-          <w:sz w:val="24"/>
-          <w:lang w:val="nl-BE"/>
-        </w:rPr>
-        <w:t xml:space="preserve"> </w:t>
-      </w:r>
-      <w:r>
-        <w:rPr>
-          <w:rFonts w:ascii="Antwerpen" w:hAnsi="Antwerpen"/>
-          <w:color w:val="B21A1A"/>
-          <w:sz w:val="24"/>
-          <w:lang w:val="nl-BE"/>
-        </w:rPr>
-        <w:t xml:space="preserve"> p</w:t>
-      </w:r>
-      <w:r>
-        <w:rPr>
-          <w:rFonts w:ascii="Antwerpen" w:hAnsi="Antwerpen"/>
-          <w:color w:val="B21A1A"/>
-          <w:sz w:val="24"/>
-          <w:lang w:val="nl-BE"/>
-        </w:rPr>
-        <w:t>agina voor website</w:t>
-      </w:r>
-    </w:p>
-    <w:p>
-      <w:pPr>
-        <w:pStyle w:val="Geenafstand"/>
-        <w:spacing w:line="276" w:lineRule="auto"/>
-        <w:jc w:val="center"/>
-        <w:rPr>
-          <w:rFonts w:ascii="Antwerpen" w:hAnsi="Antwerpen"/>
-          <w:lang w:val="nl-BE"/>
-        </w:rPr>
-      </w:pPr>
-    </w:p>
-    <w:p>
-      <w:pPr>
-        <w:pStyle w:val="Geenafstand"/>
-        <w:spacing w:line="276" w:lineRule="auto"/>
-        <w:jc w:val="center"/>
-        <w:rPr>
-          <w:lang w:val="nl-BE"/>
-        </w:rPr>
-      </w:pPr>
-      <w:r>
-        <w:rPr>
-          <w:noProof/>
-          <w:lang w:val="nl-BE" w:eastAsia="nl-BE"/>
-        </w:rPr>
-        <w:drawing>
-          <wp:inline distT="0" distB="0" distL="0" distR="0" wp14:anchorId="11EA4094" wp14:editId="008BA475">
-            <wp:extent cx="5276494" cy="7004104"/>
-            <wp:effectExtent l="190500" t="190500" r="191135" b="196850"/>
-            <wp:docPr id="5" name="Afbeelding 5"/>
-            <wp:cNvGraphicFramePr>
-              <a:graphicFrameLocks xmlns:a="http://schemas.openxmlformats.org/drawingml/2006/main" noChangeAspect="1"/>
-            </wp:cNvGraphicFramePr>
-            <a:graphic xmlns:a="http://schemas.openxmlformats.org/drawingml/2006/main">
-              <a:graphicData uri="http://schemas.openxmlformats.org/drawingml/2006/picture">
-                <pic:pic xmlns:pic="http://schemas.openxmlformats.org/drawingml/2006/picture">
-                  <pic:nvPicPr>
-                    <pic:cNvPr id="5" name="WF-Web-nieuws.jpg"/>
-                    <pic:cNvPicPr/>
-                  </pic:nvPicPr>
-                  <pic:blipFill>
-                    <a:blip r:embed="rId9">
-                      <a:extLst>
-                        <a:ext uri="{28A0092B-C50C-407E-A947-70E740481C1C}">
-                          <a14:useLocalDpi xmlns:a14="http://schemas.microsoft.com/office/drawing/2010/main" val="0"/>
-                        </a:ext>
-                      </a:extLst>
-                    </a:blip>
-                    <a:stretch>
-                      <a:fillRect/>
-                    </a:stretch>
-                  </pic:blipFill>
-                  <pic:spPr>
-                    <a:xfrm>
-                      <a:off x="0" y="0"/>
-                      <a:ext cx="5289112" cy="7020853"/>
-                    </a:xfrm>
-                    <a:prstGeom prst="rect">
-                      <a:avLst/>
-                    </a:prstGeom>
-                    <a:ln>
-                      <a:noFill/>
-                    </a:ln>
-                    <a:effectLst>
-                      <a:outerShdw blurRad="190500" algn="tl" rotWithShape="0">
-                        <a:srgbClr val="000000">
-                          <a:alpha val="70000"/>
-                        </a:srgbClr>
-                      </a:outerShdw>
-                    </a:effectLst>
-                  </pic:spPr>
-                </pic:pic>
-              </a:graphicData>
-            </a:graphic>
-          </wp:inline>
-        </w:drawing>
-      </w:r>
-    </w:p>
-    <w:p>
-      <w:pPr>
-        <w:pStyle w:val="Geenafstand"/>
-        <w:spacing w:line="276" w:lineRule="auto"/>
-        <w:jc w:val="center"/>
-        <w:rPr>
-          <w:rFonts w:ascii="Antwerpen" w:hAnsi="Antwerpen"/>
-          <w:color w:val="B21A1A"/>
-          <w:sz w:val="24"/>
-          <w:lang w:val="nl-BE"/>
-        </w:rPr>
-      </w:pPr>
-      <w:r>
-        <w:rPr>
-          <w:rFonts w:ascii="Antwerpen" w:hAnsi="Antwerpen"/>
-          <w:color w:val="B21A1A"/>
-          <w:sz w:val="24"/>
-          <w:lang w:val="nl-BE"/>
-        </w:rPr>
-        <w:lastRenderedPageBreak/>
-        <w:t>CONTACT</w:t>
-      </w:r>
-      <w:r>
-        <w:rPr>
-          <w:rFonts w:ascii="Antwerpen" w:hAnsi="Antwerpen"/>
-          <w:color w:val="B21A1A"/>
-          <w:sz w:val="24"/>
-          <w:lang w:val="nl-BE"/>
-        </w:rPr>
-        <w:t xml:space="preserve"> pagina voor website</w:t>
-      </w:r>
-    </w:p>
-    <w:p>
-      <w:pPr>
-        <w:pStyle w:val="Geenafstand"/>
-        <w:spacing w:line="276" w:lineRule="auto"/>
-        <w:jc w:val="center"/>
-        <w:rPr>
-          <w:lang w:val="nl-BE"/>
-        </w:rPr>
-      </w:pPr>
-    </w:p>
-    <w:p>
-      <w:pPr>
-        <w:pStyle w:val="Geenafstand"/>
-        <w:spacing w:line="276" w:lineRule="auto"/>
-        <w:jc w:val="center"/>
-        <w:rPr>
-          <w:lang w:val="nl-BE"/>
-        </w:rPr>
-      </w:pPr>
-      <w:r>
-        <w:rPr>
-          <w:noProof/>
-          <w:lang w:val="nl-BE" w:eastAsia="nl-BE"/>
-        </w:rPr>
-        <w:drawing>
-          <wp:inline distT="0" distB="0" distL="0" distR="0" wp14:anchorId="7D52190B" wp14:editId="702E5FC0">
-            <wp:extent cx="5501640" cy="6958151"/>
-            <wp:effectExtent l="190500" t="190500" r="194310" b="186055"/>
-            <wp:docPr id="18" name="Afbeelding 18"/>
-            <wp:cNvGraphicFramePr>
-              <a:graphicFrameLocks xmlns:a="http://schemas.openxmlformats.org/drawingml/2006/main" noChangeAspect="1"/>
-            </wp:cNvGraphicFramePr>
-            <a:graphic xmlns:a="http://schemas.openxmlformats.org/drawingml/2006/main">
-              <a:graphicData uri="http://schemas.openxmlformats.org/drawingml/2006/picture">
-                <pic:pic xmlns:pic="http://schemas.openxmlformats.org/drawingml/2006/picture">
-                  <pic:nvPicPr>
-                    <pic:cNvPr id="18" name="WF-Web-contact.jpg"/>
-                    <pic:cNvPicPr/>
-                  </pic:nvPicPr>
-                  <pic:blipFill>
-                    <a:blip r:embed="rId10">
-                      <a:extLst>
-                        <a:ext uri="{28A0092B-C50C-407E-A947-70E740481C1C}">
-                          <a14:useLocalDpi xmlns:a14="http://schemas.microsoft.com/office/drawing/2010/main" val="0"/>
-                        </a:ext>
-                      </a:extLst>
-                    </a:blip>
-                    <a:stretch>
-                      <a:fillRect/>
-                    </a:stretch>
-                  </pic:blipFill>
-                  <pic:spPr>
-                    <a:xfrm>
-                      <a:off x="0" y="0"/>
-                      <a:ext cx="5503991" cy="6961124"/>
-                    </a:xfrm>
-                    <a:prstGeom prst="rect">
-                      <a:avLst/>
-                    </a:prstGeom>
-                    <a:ln>
-                      <a:noFill/>
-                    </a:ln>
-                    <a:effectLst>
-                      <a:outerShdw blurRad="190500" algn="tl" rotWithShape="0">
-                        <a:srgbClr val="000000">
-                          <a:alpha val="70000"/>
-                        </a:srgbClr>
-                      </a:outerShdw>
-                    </a:effectLst>
-                  </pic:spPr>
-                </pic:pic>
-              </a:graphicData>
-            </a:graphic>
-          </wp:inline>
-        </w:drawing>
-      </w:r>
-    </w:p>
-    <w:p>
-      <w:pPr>
-        <w:pStyle w:val="Geenafstand"/>
-        <w:spacing w:line="276" w:lineRule="auto"/>
-        <w:rPr>
-          <w:rFonts w:ascii="Antwerpen" w:hAnsi="Antwerpen"/>
-          <w:color w:val="B21A1A"/>
-          <w:sz w:val="24"/>
-          <w:lang w:val="nl-BE"/>
-        </w:rPr>
-      </w:pPr>
-      <w:r>
-        <w:rPr>
-          <w:rFonts w:ascii="Antwerpen" w:hAnsi="Antwerpen"/>
-          <w:color w:val="B21A1A"/>
-          <w:sz w:val="24"/>
-          <w:lang w:val="nl-BE"/>
-        </w:rPr>
-        <w:lastRenderedPageBreak/>
-        <w:t>AANMELDEN</w:t>
-      </w:r>
-      <w:r>
-        <w:rPr>
-          <w:rFonts w:ascii="Antwerpen" w:hAnsi="Antwerpen"/>
-          <w:color w:val="B21A1A"/>
-          <w:sz w:val="24"/>
-          <w:lang w:val="nl-BE"/>
-        </w:rPr>
-        <w:t xml:space="preserve"> pagina voor website</w:t>
-      </w:r>
-      <w:r>
-        <w:rPr>
-          <w:rFonts w:ascii="Antwerpen" w:hAnsi="Antwerpen"/>
-          <w:color w:val="B21A1A"/>
-          <w:sz w:val="24"/>
-          <w:lang w:val="nl-BE"/>
-        </w:rPr>
-        <w:t xml:space="preserve"> </w:t>
-      </w:r>
-      <w:r>
-        <w:rPr>
-          <w:rFonts w:ascii="Antwerpen" w:hAnsi="Antwerpen"/>
-          <w:color w:val="B21A1A"/>
-          <w:sz w:val="24"/>
-          <w:lang w:val="nl-BE"/>
-        </w:rPr>
-        <w:t xml:space="preserve">                                 </w:t>
-      </w:r>
-    </w:p>
-    <w:p>
-      <w:pPr>
-        <w:pStyle w:val="Geenafstand"/>
-        <w:spacing w:line="276" w:lineRule="auto"/>
-        <w:ind w:left="3600" w:firstLine="720"/>
-        <w:rPr>
-          <w:rFonts w:ascii="Antwerpen" w:hAnsi="Antwerpen"/>
-          <w:color w:val="B21A1A"/>
-          <w:sz w:val="24"/>
-          <w:lang w:val="nl-BE"/>
-        </w:rPr>
-      </w:pPr>
-      <w:r>
-        <w:rPr>
-          <w:noProof/>
-          <w:lang w:val="nl-BE" w:eastAsia="nl-BE"/>
-        </w:rPr>
-        <w:drawing>
-          <wp:anchor distT="0" distB="0" distL="114300" distR="114300" simplePos="0" relativeHeight="251660288" behindDoc="0" locked="0" layoutInCell="1" allowOverlap="1" wp14:anchorId="1351507B" wp14:editId="48A93F77">
-            <wp:simplePos x="0" y="0"/>
-            <wp:positionH relativeFrom="column">
-              <wp:posOffset>-375920</wp:posOffset>
-            </wp:positionH>
-            <wp:positionV relativeFrom="paragraph">
-              <wp:posOffset>534745</wp:posOffset>
-            </wp:positionV>
-            <wp:extent cx="3833870" cy="3939214"/>
-            <wp:effectExtent l="190500" t="190500" r="186055" b="194945"/>
-            <wp:wrapThrough wrapText="bothSides">
-              <wp:wrapPolygon edited="0">
-                <wp:start x="215" y="-1045"/>
-                <wp:lineTo x="-1073" y="-836"/>
-                <wp:lineTo x="-1073" y="21311"/>
-                <wp:lineTo x="215" y="22565"/>
-                <wp:lineTo x="21253" y="22565"/>
-                <wp:lineTo x="21360" y="22356"/>
-                <wp:lineTo x="22541" y="20998"/>
-                <wp:lineTo x="22541" y="836"/>
-                <wp:lineTo x="21360" y="-731"/>
-                <wp:lineTo x="21253" y="-1045"/>
-                <wp:lineTo x="215" y="-1045"/>
-              </wp:wrapPolygon>
-            </wp:wrapThrough>
-            <wp:docPr id="7" name="Afbeelding 7"/>
-            <wp:cNvGraphicFramePr>
-              <a:graphicFrameLocks xmlns:a="http://schemas.openxmlformats.org/drawingml/2006/main" noChangeAspect="1"/>
-            </wp:cNvGraphicFramePr>
-            <a:graphic xmlns:a="http://schemas.openxmlformats.org/drawingml/2006/main">
-              <a:graphicData uri="http://schemas.openxmlformats.org/drawingml/2006/picture">
-                <pic:pic xmlns:pic="http://schemas.openxmlformats.org/drawingml/2006/picture">
-                  <pic:nvPicPr>
-                    <pic:cNvPr id="7" name="WF-Web-aanmelden.jpg"/>
-                    <pic:cNvPicPr/>
-                  </pic:nvPicPr>
-                  <pic:blipFill>
-                    <a:blip r:embed="rId11" cstate="print">
-                      <a:extLst>
-                        <a:ext uri="{28A0092B-C50C-407E-A947-70E740481C1C}">
-                          <a14:useLocalDpi xmlns:a14="http://schemas.microsoft.com/office/drawing/2010/main" val="0"/>
-                        </a:ext>
-                      </a:extLst>
-                    </a:blip>
-                    <a:stretch>
-                      <a:fillRect/>
-                    </a:stretch>
-                  </pic:blipFill>
-                  <pic:spPr>
-                    <a:xfrm>
-                      <a:off x="0" y="0"/>
-                      <a:ext cx="3833870" cy="3939214"/>
+                      <a:ext cx="4638101" cy="5865998"/>
                     </a:xfrm>
                     <a:prstGeom prst="rect">
                       <a:avLst/>
@@ -2907,184 +2420,39 @@
           </wp:anchor>
         </w:drawing>
       </w:r>
-    </w:p>
-    <w:p>
-      <w:pPr>
-        <w:pStyle w:val="Geenafstand"/>
-        <w:spacing w:line="276" w:lineRule="auto"/>
-        <w:ind w:left="3600" w:firstLine="720"/>
-        <w:rPr>
-          <w:rFonts w:ascii="Antwerpen" w:hAnsi="Antwerpen"/>
-          <w:color w:val="B21A1A"/>
-          <w:sz w:val="24"/>
-          <w:lang w:val="nl-BE"/>
-        </w:rPr>
-      </w:pPr>
-    </w:p>
-    <w:p>
-      <w:pPr>
-        <w:pStyle w:val="Geenafstand"/>
-        <w:spacing w:line="276" w:lineRule="auto"/>
-        <w:ind w:left="3600" w:firstLine="720"/>
-        <w:rPr>
-          <w:rFonts w:ascii="Antwerpen" w:hAnsi="Antwerpen"/>
-          <w:color w:val="B21A1A"/>
-          <w:sz w:val="24"/>
-          <w:lang w:val="nl-BE"/>
-        </w:rPr>
-      </w:pPr>
-    </w:p>
-    <w:p>
-      <w:pPr>
-        <w:pStyle w:val="Geenafstand"/>
-        <w:spacing w:line="276" w:lineRule="auto"/>
-        <w:ind w:left="3600" w:firstLine="720"/>
-        <w:rPr>
-          <w:rFonts w:ascii="Antwerpen" w:hAnsi="Antwerpen"/>
-          <w:color w:val="B21A1A"/>
-          <w:sz w:val="24"/>
-          <w:lang w:val="nl-BE"/>
-        </w:rPr>
-      </w:pPr>
-    </w:p>
-    <w:p>
-      <w:pPr>
-        <w:pStyle w:val="Geenafstand"/>
-        <w:spacing w:line="276" w:lineRule="auto"/>
-        <w:ind w:left="3600" w:firstLine="720"/>
-        <w:rPr>
-          <w:rFonts w:ascii="Antwerpen" w:hAnsi="Antwerpen"/>
-          <w:color w:val="B21A1A"/>
-          <w:sz w:val="24"/>
-          <w:lang w:val="nl-BE"/>
-        </w:rPr>
-      </w:pPr>
-    </w:p>
-    <w:p>
-      <w:pPr>
-        <w:pStyle w:val="Geenafstand"/>
-        <w:spacing w:line="276" w:lineRule="auto"/>
-        <w:rPr>
-          <w:rFonts w:ascii="Antwerpen" w:hAnsi="Antwerpen"/>
-          <w:color w:val="B21A1A"/>
-          <w:sz w:val="24"/>
-          <w:lang w:val="nl-BE"/>
-        </w:rPr>
-      </w:pPr>
-    </w:p>
-    <w:p>
-      <w:pPr>
-        <w:pStyle w:val="Geenafstand"/>
-        <w:spacing w:line="276" w:lineRule="auto"/>
-        <w:rPr>
-          <w:rFonts w:ascii="Antwerpen" w:hAnsi="Antwerpen"/>
-          <w:color w:val="B21A1A"/>
-          <w:sz w:val="24"/>
-          <w:lang w:val="nl-BE"/>
-        </w:rPr>
-      </w:pPr>
-    </w:p>
-    <w:p>
-      <w:pPr>
-        <w:pStyle w:val="Geenafstand"/>
-        <w:spacing w:line="276" w:lineRule="auto"/>
-        <w:rPr>
-          <w:rFonts w:ascii="Antwerpen" w:hAnsi="Antwerpen"/>
-          <w:color w:val="B21A1A"/>
-          <w:sz w:val="24"/>
-          <w:lang w:val="nl-BE"/>
-        </w:rPr>
-      </w:pPr>
-    </w:p>
-    <w:p>
-      <w:pPr>
-        <w:pStyle w:val="Geenafstand"/>
-        <w:spacing w:line="276" w:lineRule="auto"/>
-        <w:rPr>
-          <w:rFonts w:ascii="Antwerpen" w:hAnsi="Antwerpen"/>
-          <w:color w:val="B21A1A"/>
-          <w:sz w:val="24"/>
-          <w:lang w:val="nl-BE"/>
-        </w:rPr>
-      </w:pPr>
-    </w:p>
-    <w:p>
-      <w:pPr>
-        <w:pStyle w:val="Geenafstand"/>
-        <w:spacing w:line="276" w:lineRule="auto"/>
+      <w:r>
         <w:rPr>
           <w:noProof/>
           <w:lang w:val="nl-BE" w:eastAsia="nl-BE"/>
         </w:rPr>
-      </w:pPr>
-      <w:r>
-        <w:rPr>
-          <w:rFonts w:ascii="Antwerpen" w:hAnsi="Antwerpen"/>
-          <w:color w:val="B21A1A"/>
-          <w:sz w:val="24"/>
-          <w:lang w:val="nl-BE"/>
-        </w:rPr>
-        <w:t>REGISTREREN</w:t>
-      </w:r>
-      <w:r>
-        <w:rPr>
-          <w:rFonts w:ascii="Antwerpen" w:hAnsi="Antwerpen"/>
-          <w:color w:val="B21A1A"/>
-          <w:sz w:val="24"/>
-          <w:lang w:val="nl-BE"/>
-        </w:rPr>
-        <w:t xml:space="preserve"> pagina voor website</w:t>
-      </w:r>
-      <w:r>
-        <w:rPr>
-          <w:noProof/>
-          <w:lang w:val="nl-BE" w:eastAsia="nl-BE"/>
-        </w:rPr>
-        <w:t xml:space="preserve"> </w:t>
-      </w:r>
-    </w:p>
-    <w:p>
-      <w:pPr>
-        <w:pStyle w:val="Geenafstand"/>
-        <w:spacing w:line="276" w:lineRule="auto"/>
-        <w:rPr>
-          <w:noProof/>
-          <w:lang w:val="nl-BE" w:eastAsia="nl-BE"/>
-        </w:rPr>
-      </w:pPr>
-      <w:r>
-        <w:rPr>
-          <w:noProof/>
-          <w:lang w:val="nl-BE" w:eastAsia="nl-BE"/>
-        </w:rPr>
         <w:drawing>
-          <wp:anchor distT="0" distB="0" distL="114300" distR="114300" simplePos="0" relativeHeight="251661312" behindDoc="0" locked="0" layoutInCell="1" allowOverlap="1" wp14:anchorId="33C99AB0" wp14:editId="528FB8D0">
+          <wp:anchor distT="0" distB="0" distL="114300" distR="114300" simplePos="0" relativeHeight="251670528" behindDoc="0" locked="0" layoutInCell="1" allowOverlap="1" wp14:anchorId="46CD2C96" wp14:editId="133E8B36">
             <wp:simplePos x="0" y="0"/>
             <wp:positionH relativeFrom="page">
-              <wp:posOffset>3536875</wp:posOffset>
+              <wp:posOffset>5941753</wp:posOffset>
             </wp:positionH>
             <wp:positionV relativeFrom="paragraph">
-              <wp:posOffset>408530</wp:posOffset>
+              <wp:posOffset>190616</wp:posOffset>
             </wp:positionV>
-            <wp:extent cx="3839982" cy="4905487"/>
-            <wp:effectExtent l="190500" t="190500" r="198755" b="180975"/>
+            <wp:extent cx="1396434" cy="7514821"/>
+            <wp:effectExtent l="190500" t="190500" r="184785" b="181610"/>
             <wp:wrapThrough wrapText="bothSides">
               <wp:wrapPolygon edited="0">
-                <wp:start x="214" y="-839"/>
-                <wp:lineTo x="-1072" y="-671"/>
-                <wp:lineTo x="-1072" y="21306"/>
-                <wp:lineTo x="214" y="22145"/>
-                <wp:lineTo x="214" y="22313"/>
-                <wp:lineTo x="21325" y="22313"/>
-                <wp:lineTo x="21432" y="22145"/>
-                <wp:lineTo x="22611" y="20887"/>
-                <wp:lineTo x="22611" y="671"/>
-                <wp:lineTo x="21432" y="-587"/>
-                <wp:lineTo x="21325" y="-839"/>
-                <wp:lineTo x="214" y="-839"/>
+                <wp:start x="589" y="-548"/>
+                <wp:lineTo x="-2947" y="-438"/>
+                <wp:lineTo x="-2652" y="21520"/>
+                <wp:lineTo x="295" y="21958"/>
+                <wp:lineTo x="589" y="22067"/>
+                <wp:lineTo x="20628" y="22067"/>
+                <wp:lineTo x="20922" y="21958"/>
+                <wp:lineTo x="23869" y="21520"/>
+                <wp:lineTo x="24164" y="438"/>
+                <wp:lineTo x="20922" y="-383"/>
+                <wp:lineTo x="20628" y="-548"/>
+                <wp:lineTo x="589" y="-548"/>
               </wp:wrapPolygon>
             </wp:wrapThrough>
-            <wp:docPr id="8" name="Afbeelding 8"/>
+            <wp:docPr id="4" name="Afbeelding 4"/>
             <wp:cNvGraphicFramePr>
               <a:graphicFrameLocks xmlns:a="http://schemas.openxmlformats.org/drawingml/2006/main" noChangeAspect="1"/>
             </wp:cNvGraphicFramePr>
@@ -3092,11 +2460,11 @@
               <a:graphicData uri="http://schemas.openxmlformats.org/drawingml/2006/picture">
                 <pic:pic xmlns:pic="http://schemas.openxmlformats.org/drawingml/2006/picture">
                   <pic:nvPicPr>
-                    <pic:cNvPr id="8" name="WF-Web-registreren.jpg"/>
+                    <pic:cNvPr id="4" name="WF-home-MOB.jpg"/>
                     <pic:cNvPicPr/>
                   </pic:nvPicPr>
                   <pic:blipFill>
-                    <a:blip r:embed="rId12" cstate="print">
+                    <a:blip r:embed="rId8">
                       <a:extLst>
                         <a:ext uri="{28A0092B-C50C-407E-A947-70E740481C1C}">
                           <a14:useLocalDpi xmlns:a14="http://schemas.microsoft.com/office/drawing/2010/main" val="0"/>
@@ -3110,7 +2478,7 @@
                   <pic:spPr>
                     <a:xfrm>
                       <a:off x="0" y="0"/>
-                      <a:ext cx="3839982" cy="4905487"/>
+                      <a:ext cx="1396434" cy="7514821"/>
                     </a:xfrm>
                     <a:prstGeom prst="rect">
                       <a:avLst/>
@@ -3129,312 +2497,51 @@
                 </pic:pic>
               </a:graphicData>
             </a:graphic>
+            <wp14:sizeRelH relativeFrom="margin">
+              <wp14:pctWidth>0</wp14:pctWidth>
+            </wp14:sizeRelH>
+            <wp14:sizeRelV relativeFrom="margin">
+              <wp14:pctHeight>0</wp14:pctHeight>
+            </wp14:sizeRelV>
           </wp:anchor>
         </w:drawing>
       </w:r>
-    </w:p>
-    <w:p>
-      <w:pPr>
-        <w:pStyle w:val="Geenafstand"/>
-        <w:spacing w:line="276" w:lineRule="auto"/>
-        <w:rPr>
+      <w:r>
+        <w:rPr>
+          <w:lang w:val="nl-BE"/>
+        </w:rPr>
+        <w:t>Wireframes</w:t>
+      </w:r>
+    </w:p>
+    <w:p>
+      <w:pPr>
+        <w:pStyle w:val="Geenafstand"/>
+        <w:tabs>
+          <w:tab w:val="left" w:pos="4424"/>
+        </w:tabs>
+        <w:spacing w:line="276" w:lineRule="auto"/>
+        <w:rPr>
+          <w:sz w:val="24"/>
+          <w:lang w:val="nl-BE"/>
+        </w:rPr>
+      </w:pPr>
+      <w:r>
+        <w:rPr>
+          <w:rFonts w:ascii="Antwerpen" w:hAnsi="Antwerpen"/>
           <w:noProof/>
+          <w:color w:val="B21A1A"/>
+          <w:sz w:val="32"/>
           <w:lang w:val="nl-BE" w:eastAsia="nl-BE"/>
         </w:rPr>
-      </w:pPr>
-    </w:p>
-    <w:p>
-      <w:pPr>
-        <w:pStyle w:val="Geenafstand"/>
-        <w:spacing w:line="276" w:lineRule="auto"/>
-        <w:rPr>
-          <w:rFonts w:ascii="Antwerpen" w:hAnsi="Antwerpen"/>
-          <w:color w:val="B21A1A"/>
-          <w:sz w:val="24"/>
-          <w:lang w:val="nl-BE"/>
-        </w:rPr>
-      </w:pPr>
-    </w:p>
-    <w:p>
-      <w:pPr>
-        <w:pStyle w:val="Geenafstand"/>
-        <w:spacing w:line="276" w:lineRule="auto"/>
-        <w:rPr>
-          <w:rFonts w:ascii="Antwerpen" w:hAnsi="Antwerpen"/>
-          <w:color w:val="B21A1A"/>
-          <w:sz w:val="24"/>
-          <w:lang w:val="nl-BE"/>
-        </w:rPr>
-      </w:pPr>
-    </w:p>
-    <w:p>
-      <w:pPr>
-        <w:pStyle w:val="Geenafstand"/>
-        <w:spacing w:line="276" w:lineRule="auto"/>
-        <w:rPr>
-          <w:rFonts w:ascii="Antwerpen" w:hAnsi="Antwerpen"/>
-          <w:color w:val="B21A1A"/>
-          <w:sz w:val="24"/>
-          <w:lang w:val="nl-BE"/>
-        </w:rPr>
-      </w:pPr>
-    </w:p>
-    <w:p>
-      <w:pPr>
-        <w:pStyle w:val="Geenafstand"/>
-        <w:spacing w:line="276" w:lineRule="auto"/>
-        <w:rPr>
-          <w:rFonts w:ascii="Antwerpen" w:hAnsi="Antwerpen"/>
-          <w:color w:val="B21A1A"/>
-          <w:sz w:val="24"/>
-          <w:lang w:val="nl-BE"/>
-        </w:rPr>
-      </w:pPr>
-    </w:p>
-    <w:p>
-      <w:pPr>
-        <w:pStyle w:val="Geenafstand"/>
-        <w:spacing w:line="276" w:lineRule="auto"/>
-        <w:rPr>
-          <w:rFonts w:ascii="Antwerpen" w:hAnsi="Antwerpen"/>
-          <w:color w:val="B21A1A"/>
-          <w:sz w:val="24"/>
-          <w:lang w:val="nl-BE"/>
-        </w:rPr>
-      </w:pPr>
-    </w:p>
-    <w:p>
-      <w:pPr>
-        <w:pStyle w:val="Geenafstand"/>
-        <w:spacing w:line="276" w:lineRule="auto"/>
-        <w:rPr>
-          <w:rFonts w:ascii="Antwerpen" w:hAnsi="Antwerpen"/>
-          <w:color w:val="B21A1A"/>
-          <w:sz w:val="24"/>
-          <w:lang w:val="nl-BE"/>
-        </w:rPr>
-      </w:pPr>
-    </w:p>
-    <w:p>
-      <w:pPr>
-        <w:pStyle w:val="Geenafstand"/>
-        <w:spacing w:line="276" w:lineRule="auto"/>
-        <w:rPr>
-          <w:rFonts w:ascii="Antwerpen" w:hAnsi="Antwerpen"/>
-          <w:color w:val="B21A1A"/>
-          <w:sz w:val="24"/>
-          <w:lang w:val="nl-BE"/>
-        </w:rPr>
-      </w:pPr>
-    </w:p>
-    <w:p>
-      <w:pPr>
-        <w:pStyle w:val="Geenafstand"/>
-        <w:spacing w:line="276" w:lineRule="auto"/>
-        <w:rPr>
-          <w:rFonts w:ascii="Antwerpen" w:hAnsi="Antwerpen"/>
-          <w:color w:val="B21A1A"/>
-          <w:sz w:val="24"/>
-          <w:lang w:val="nl-BE"/>
-        </w:rPr>
-      </w:pPr>
-    </w:p>
-    <w:p>
-      <w:pPr>
-        <w:pStyle w:val="Geenafstand"/>
-        <w:spacing w:line="276" w:lineRule="auto"/>
-        <w:rPr>
-          <w:rFonts w:ascii="Antwerpen" w:hAnsi="Antwerpen"/>
-          <w:color w:val="B21A1A"/>
-          <w:sz w:val="24"/>
-          <w:lang w:val="nl-BE"/>
-        </w:rPr>
-      </w:pPr>
-    </w:p>
-    <w:p>
-      <w:pPr>
-        <w:pStyle w:val="Geenafstand"/>
-        <w:spacing w:line="276" w:lineRule="auto"/>
-        <w:rPr>
-          <w:rFonts w:ascii="Antwerpen" w:hAnsi="Antwerpen"/>
-          <w:color w:val="B21A1A"/>
-          <w:sz w:val="24"/>
-          <w:lang w:val="nl-BE"/>
-        </w:rPr>
-      </w:pPr>
-    </w:p>
-    <w:p>
-      <w:pPr>
-        <w:pStyle w:val="Geenafstand"/>
-        <w:spacing w:line="276" w:lineRule="auto"/>
-        <w:rPr>
-          <w:rFonts w:ascii="Antwerpen" w:hAnsi="Antwerpen"/>
-          <w:color w:val="B21A1A"/>
-          <w:sz w:val="24"/>
-          <w:lang w:val="nl-BE"/>
-        </w:rPr>
-      </w:pPr>
-    </w:p>
-    <w:p>
-      <w:pPr>
-        <w:pStyle w:val="Geenafstand"/>
-        <w:spacing w:line="276" w:lineRule="auto"/>
-        <w:rPr>
-          <w:rFonts w:ascii="Antwerpen" w:hAnsi="Antwerpen"/>
-          <w:color w:val="B21A1A"/>
-          <w:sz w:val="24"/>
-          <w:lang w:val="nl-BE"/>
-        </w:rPr>
-      </w:pPr>
-    </w:p>
-    <w:p>
-      <w:pPr>
-        <w:pStyle w:val="Geenafstand"/>
-        <w:spacing w:line="276" w:lineRule="auto"/>
-        <w:rPr>
-          <w:rFonts w:ascii="Antwerpen" w:hAnsi="Antwerpen"/>
-          <w:color w:val="B21A1A"/>
-          <w:sz w:val="24"/>
-          <w:lang w:val="nl-BE"/>
-        </w:rPr>
-      </w:pPr>
-      <w:r>
-        <w:rPr>
-          <w:rFonts w:ascii="Antwerpen" w:hAnsi="Antwerpen"/>
-          <w:color w:val="B21A1A"/>
-          <w:sz w:val="24"/>
-          <w:lang w:val="nl-BE"/>
-        </w:rPr>
         <w:lastRenderedPageBreak/>
-        <w:t>ONTDEK</w:t>
-      </w:r>
-      <w:r>
-        <w:rPr>
-          <w:rFonts w:ascii="Antwerpen" w:hAnsi="Antwerpen"/>
-          <w:color w:val="B21A1A"/>
-          <w:sz w:val="24"/>
-          <w:lang w:val="nl-BE"/>
-        </w:rPr>
-        <w:t xml:space="preserve"> pagina </w:t>
-      </w:r>
-      <w:r>
-        <w:rPr>
-          <w:rFonts w:ascii="Antwerpen" w:hAnsi="Antwerpen"/>
-          <w:color w:val="B21A1A"/>
-          <w:sz w:val="24"/>
-          <w:lang w:val="nl-BE"/>
-        </w:rPr>
-        <w:t>voor Mobile</w:t>
-      </w:r>
-      <w:r>
-        <w:rPr>
-          <w:rFonts w:ascii="Antwerpen" w:hAnsi="Antwerpen"/>
-          <w:color w:val="B21A1A"/>
-          <w:sz w:val="24"/>
-          <w:lang w:val="nl-BE"/>
-        </w:rPr>
-        <w:t xml:space="preserve">           </w:t>
-      </w:r>
-      <w:r>
-        <w:rPr>
-          <w:rFonts w:ascii="Antwerpen" w:hAnsi="Antwerpen"/>
-          <w:color w:val="B21A1A"/>
-          <w:sz w:val="24"/>
-          <w:lang w:val="nl-BE"/>
-        </w:rPr>
-        <w:t xml:space="preserve">           </w:t>
-      </w:r>
-      <w:r>
-        <w:rPr>
-          <w:rFonts w:ascii="Antwerpen" w:hAnsi="Antwerpen"/>
-          <w:color w:val="B21A1A"/>
-          <w:sz w:val="24"/>
-          <w:lang w:val="nl-BE"/>
-        </w:rPr>
-        <w:t xml:space="preserve">              </w:t>
-      </w:r>
-      <w:r>
-        <w:rPr>
-          <w:rFonts w:ascii="Antwerpen" w:hAnsi="Antwerpen"/>
-          <w:color w:val="B21A1A"/>
-          <w:sz w:val="24"/>
-          <w:lang w:val="nl-BE"/>
-        </w:rPr>
-        <w:t xml:space="preserve"> </w:t>
-      </w:r>
-      <w:r>
-        <w:rPr>
-          <w:rFonts w:ascii="Antwerpen" w:hAnsi="Antwerpen"/>
-          <w:color w:val="B21A1A"/>
-          <w:sz w:val="24"/>
-          <w:lang w:val="nl-BE"/>
-        </w:rPr>
-        <w:t>CONTACT</w:t>
-      </w:r>
-      <w:r>
-        <w:rPr>
-          <w:rFonts w:ascii="Antwerpen" w:hAnsi="Antwerpen"/>
-          <w:color w:val="B21A1A"/>
-          <w:sz w:val="24"/>
-          <w:lang w:val="nl-BE"/>
-        </w:rPr>
-        <w:t xml:space="preserve"> pagina voor </w:t>
-      </w:r>
-      <w:r>
-        <w:rPr>
-          <w:rFonts w:ascii="Antwerpen" w:hAnsi="Antwerpen"/>
-          <w:color w:val="B21A1A"/>
-          <w:sz w:val="24"/>
-          <w:lang w:val="nl-BE"/>
-        </w:rPr>
-        <w:t>Mobile</w:t>
-      </w:r>
-      <w:r>
-        <w:rPr>
-          <w:rFonts w:ascii="Antwerpen" w:hAnsi="Antwerpen"/>
-          <w:color w:val="B21A1A"/>
-          <w:sz w:val="24"/>
-          <w:lang w:val="nl-BE"/>
-        </w:rPr>
-        <w:t xml:space="preserve">    </w:t>
-      </w:r>
-      <w:r>
-        <w:rPr>
-          <w:rFonts w:ascii="Antwerpen" w:hAnsi="Antwerpen"/>
-          <w:color w:val="B21A1A"/>
-          <w:sz w:val="24"/>
-          <w:lang w:val="nl-BE"/>
-        </w:rPr>
-        <w:t xml:space="preserve">                       </w:t>
-      </w:r>
-    </w:p>
-    <w:p>
-      <w:pPr>
-        <w:pStyle w:val="Geenafstand"/>
-        <w:spacing w:line="276" w:lineRule="auto"/>
-        <w:rPr>
-          <w:rFonts w:ascii="Antwerpen" w:hAnsi="Antwerpen"/>
-          <w:color w:val="B21A1A"/>
-          <w:sz w:val="24"/>
-          <w:lang w:val="nl-BE"/>
-        </w:rPr>
-      </w:pPr>
-      <w:r>
-        <w:rPr>
-          <w:rFonts w:ascii="Antwerpen" w:hAnsi="Antwerpen"/>
-          <w:noProof/>
-          <w:color w:val="B21A1A"/>
-          <w:sz w:val="24"/>
-          <w:lang w:val="nl-BE" w:eastAsia="nl-BE"/>
-        </w:rPr>
         <w:drawing>
-          <wp:anchor distT="0" distB="0" distL="114300" distR="114300" simplePos="0" relativeHeight="251666432" behindDoc="0" locked="0" layoutInCell="1" allowOverlap="1" wp14:anchorId="0505B89A" wp14:editId="3862D91F">
+          <wp:anchor distT="0" distB="0" distL="114300" distR="114300" simplePos="0" relativeHeight="251666432" behindDoc="0" locked="0" layoutInCell="1" allowOverlap="1" wp14:anchorId="0505B89A" wp14:editId="65562FBD">
             <wp:simplePos x="0" y="0"/>
-            <wp:positionH relativeFrom="margin">
-              <wp:posOffset>118820</wp:posOffset>
+            <wp:positionH relativeFrom="page">
+              <wp:align>right</wp:align>
             </wp:positionH>
             <wp:positionV relativeFrom="paragraph">
-              <wp:posOffset>201071</wp:posOffset>
+              <wp:posOffset>202375</wp:posOffset>
             </wp:positionV>
             <wp:extent cx="1499870" cy="7051675"/>
             <wp:effectExtent l="190500" t="190500" r="195580" b="187325"/>
@@ -3466,7 +2573,7 @@
                     <pic:cNvPicPr/>
                   </pic:nvPicPr>
                   <pic:blipFill>
-                    <a:blip r:embed="rId13">
+                    <a:blip r:embed="rId9">
                       <a:extLst>
                         <a:ext uri="{28A0092B-C50C-407E-A947-70E740481C1C}">
                           <a14:useLocalDpi xmlns:a14="http://schemas.microsoft.com/office/drawing/2010/main" val="0"/>
@@ -3508,34 +2615,535 @@
           </wp:anchor>
         </w:drawing>
       </w:r>
-    </w:p>
-    <w:p>
-      <w:pPr>
-        <w:pStyle w:val="Geenafstand"/>
-        <w:spacing w:line="276" w:lineRule="auto"/>
-        <w:rPr>
-          <w:rFonts w:ascii="Antwerpen" w:hAnsi="Antwerpen"/>
-          <w:color w:val="B21A1A"/>
-          <w:sz w:val="24"/>
-          <w:lang w:val="nl-BE"/>
-        </w:rPr>
-      </w:pPr>
-      <w:r>
-        <w:rPr>
-          <w:rFonts w:ascii="Antwerpen" w:hAnsi="Antwerpen"/>
+      <w:r>
+        <w:rPr>
           <w:noProof/>
-          <w:color w:val="B21A1A"/>
           <w:sz w:val="24"/>
           <w:lang w:val="nl-BE" w:eastAsia="nl-BE"/>
         </w:rPr>
         <w:drawing>
-          <wp:anchor distT="0" distB="0" distL="114300" distR="114300" simplePos="0" relativeHeight="251668480" behindDoc="0" locked="0" layoutInCell="1" allowOverlap="1" wp14:anchorId="35AF289A" wp14:editId="49B022E8">
+          <wp:anchor distT="0" distB="0" distL="114300" distR="114300" simplePos="0" relativeHeight="251673600" behindDoc="0" locked="0" layoutInCell="1" allowOverlap="1" wp14:anchorId="785BF621" wp14:editId="1B4B0BF2">
+            <wp:simplePos x="0" y="0"/>
+            <wp:positionH relativeFrom="page">
+              <wp:posOffset>428007</wp:posOffset>
+            </wp:positionH>
+            <wp:positionV relativeFrom="paragraph">
+              <wp:posOffset>513023</wp:posOffset>
+            </wp:positionV>
+            <wp:extent cx="5276215" cy="5022850"/>
+            <wp:effectExtent l="190500" t="190500" r="191135" b="196850"/>
+            <wp:wrapThrough wrapText="bothSides">
+              <wp:wrapPolygon edited="0">
+                <wp:start x="156" y="-819"/>
+                <wp:lineTo x="-780" y="-655"/>
+                <wp:lineTo x="-702" y="21709"/>
+                <wp:lineTo x="78" y="22201"/>
+                <wp:lineTo x="156" y="22365"/>
+                <wp:lineTo x="21369" y="22365"/>
+                <wp:lineTo x="21447" y="22201"/>
+                <wp:lineTo x="22227" y="21709"/>
+                <wp:lineTo x="22304" y="655"/>
+                <wp:lineTo x="21447" y="-573"/>
+                <wp:lineTo x="21369" y="-819"/>
+                <wp:lineTo x="156" y="-819"/>
+              </wp:wrapPolygon>
+            </wp:wrapThrough>
+            <wp:docPr id="19" name="Afbeelding 19"/>
+            <wp:cNvGraphicFramePr>
+              <a:graphicFrameLocks xmlns:a="http://schemas.openxmlformats.org/drawingml/2006/main" noChangeAspect="1"/>
+            </wp:cNvGraphicFramePr>
+            <a:graphic xmlns:a="http://schemas.openxmlformats.org/drawingml/2006/main">
+              <a:graphicData uri="http://schemas.openxmlformats.org/drawingml/2006/picture">
+                <pic:pic xmlns:pic="http://schemas.openxmlformats.org/drawingml/2006/picture">
+                  <pic:nvPicPr>
+                    <pic:cNvPr id="19" name="WF-Web-ontdek-web.jpg"/>
+                    <pic:cNvPicPr/>
+                  </pic:nvPicPr>
+                  <pic:blipFill>
+                    <a:blip r:embed="rId10">
+                      <a:extLst>
+                        <a:ext uri="{28A0092B-C50C-407E-A947-70E740481C1C}">
+                          <a14:useLocalDpi xmlns:a14="http://schemas.microsoft.com/office/drawing/2010/main" val="0"/>
+                        </a:ext>
+                      </a:extLst>
+                    </a:blip>
+                    <a:stretch>
+                      <a:fillRect/>
+                    </a:stretch>
+                  </pic:blipFill>
+                  <pic:spPr>
+                    <a:xfrm>
+                      <a:off x="0" y="0"/>
+                      <a:ext cx="5276215" cy="5022850"/>
+                    </a:xfrm>
+                    <a:prstGeom prst="rect">
+                      <a:avLst/>
+                    </a:prstGeom>
+                    <a:ln>
+                      <a:noFill/>
+                    </a:ln>
+                    <a:effectLst>
+                      <a:outerShdw blurRad="190500" algn="tl" rotWithShape="0">
+                        <a:srgbClr val="000000">
+                          <a:alpha val="70000"/>
+                        </a:srgbClr>
+                      </a:outerShdw>
+                    </a:effectLst>
+                  </pic:spPr>
+                </pic:pic>
+              </a:graphicData>
+            </a:graphic>
+            <wp14:sizeRelH relativeFrom="margin">
+              <wp14:pctWidth>0</wp14:pctWidth>
+            </wp14:sizeRelH>
+            <wp14:sizeRelV relativeFrom="margin">
+              <wp14:pctHeight>0</wp14:pctHeight>
+            </wp14:sizeRelV>
+          </wp:anchor>
+        </w:drawing>
+      </w:r>
+      <w:r>
+        <w:rPr>
+          <w:rFonts w:ascii="Antwerpen" w:hAnsi="Antwerpen"/>
+          <w:color w:val="B21A1A"/>
+          <w:sz w:val="32"/>
+          <w:lang w:val="nl-BE"/>
+        </w:rPr>
+        <w:t>ONTDEK</w:t>
+      </w:r>
+    </w:p>
+    <w:p>
+      <w:pPr>
+        <w:pStyle w:val="Geenafstand"/>
+        <w:spacing w:line="276" w:lineRule="auto"/>
+        <w:rPr>
+          <w:lang w:val="nl-BE"/>
+        </w:rPr>
+      </w:pPr>
+    </w:p>
+    <w:p>
+      <w:pPr>
+        <w:pStyle w:val="Geenafstand"/>
+        <w:spacing w:line="276" w:lineRule="auto"/>
+        <w:rPr>
+          <w:lang w:val="nl-BE"/>
+        </w:rPr>
+      </w:pPr>
+    </w:p>
+    <w:p>
+      <w:pPr>
+        <w:pStyle w:val="Geenafstand"/>
+        <w:spacing w:line="276" w:lineRule="auto"/>
+        <w:jc w:val="center"/>
+        <w:rPr>
+          <w:lang w:val="nl-BE"/>
+        </w:rPr>
+      </w:pPr>
+    </w:p>
+    <w:p>
+      <w:pPr>
+        <w:pStyle w:val="Geenafstand"/>
+        <w:spacing w:line="276" w:lineRule="auto"/>
+        <w:rPr>
+          <w:lang w:val="nl-BE"/>
+        </w:rPr>
+      </w:pPr>
+    </w:p>
+    <w:p>
+      <w:pPr>
+        <w:pStyle w:val="Geenafstand"/>
+        <w:spacing w:line="276" w:lineRule="auto"/>
+        <w:rPr>
+          <w:lang w:val="nl-BE"/>
+        </w:rPr>
+      </w:pPr>
+    </w:p>
+    <w:p>
+      <w:pPr>
+        <w:pStyle w:val="Geenafstand"/>
+        <w:spacing w:line="276" w:lineRule="auto"/>
+        <w:rPr>
+          <w:lang w:val="nl-BE"/>
+        </w:rPr>
+      </w:pPr>
+    </w:p>
+    <w:p>
+      <w:pPr>
+        <w:pStyle w:val="Geenafstand"/>
+        <w:spacing w:line="276" w:lineRule="auto"/>
+        <w:rPr>
+          <w:lang w:val="nl-BE"/>
+        </w:rPr>
+      </w:pPr>
+    </w:p>
+    <w:p>
+      <w:pPr>
+        <w:pStyle w:val="Geenafstand"/>
+        <w:spacing w:line="276" w:lineRule="auto"/>
+        <w:rPr>
+          <w:lang w:val="nl-BE"/>
+        </w:rPr>
+      </w:pPr>
+    </w:p>
+    <w:p>
+      <w:pPr>
+        <w:pStyle w:val="Geenafstand"/>
+        <w:spacing w:line="276" w:lineRule="auto"/>
+        <w:rPr>
+          <w:lang w:val="nl-BE"/>
+        </w:rPr>
+      </w:pPr>
+    </w:p>
+    <w:p>
+      <w:pPr>
+        <w:pStyle w:val="Geenafstand"/>
+        <w:spacing w:line="276" w:lineRule="auto"/>
+        <w:rPr>
+          <w:lang w:val="nl-BE"/>
+        </w:rPr>
+      </w:pPr>
+    </w:p>
+    <w:p>
+      <w:pPr>
+        <w:pStyle w:val="Geenafstand"/>
+        <w:spacing w:line="276" w:lineRule="auto"/>
+        <w:rPr>
+          <w:rFonts w:ascii="Antwerpen" w:hAnsi="Antwerpen"/>
+          <w:color w:val="B21A1A"/>
+          <w:sz w:val="32"/>
+          <w:lang w:val="nl-BE"/>
+        </w:rPr>
+      </w:pPr>
+      <w:r>
+        <w:rPr>
+          <w:noProof/>
+          <w:sz w:val="24"/>
+          <w:lang w:val="nl-BE" w:eastAsia="nl-BE"/>
+        </w:rPr>
+        <w:lastRenderedPageBreak/>
+        <w:drawing>
+          <wp:anchor distT="0" distB="0" distL="114300" distR="114300" simplePos="0" relativeHeight="251675648" behindDoc="0" locked="0" layoutInCell="1" allowOverlap="1" wp14:anchorId="134D36EA" wp14:editId="5B5E49AF">
+            <wp:simplePos x="0" y="0"/>
+            <wp:positionH relativeFrom="page">
+              <wp:posOffset>5925375</wp:posOffset>
+            </wp:positionH>
+            <wp:positionV relativeFrom="paragraph">
+              <wp:posOffset>190586</wp:posOffset>
+            </wp:positionV>
+            <wp:extent cx="1504060" cy="8000395"/>
+            <wp:effectExtent l="190500" t="190500" r="191770" b="191135"/>
+            <wp:wrapThrough wrapText="bothSides">
+              <wp:wrapPolygon edited="0">
+                <wp:start x="547" y="-514"/>
+                <wp:lineTo x="-2736" y="-411"/>
+                <wp:lineTo x="-2736" y="21447"/>
+                <wp:lineTo x="-1642" y="21807"/>
+                <wp:lineTo x="547" y="22065"/>
+                <wp:lineTo x="20797" y="22065"/>
+                <wp:lineTo x="22986" y="21807"/>
+                <wp:lineTo x="24081" y="21036"/>
+                <wp:lineTo x="24081" y="411"/>
+                <wp:lineTo x="21071" y="-360"/>
+                <wp:lineTo x="20797" y="-514"/>
+                <wp:lineTo x="547" y="-514"/>
+              </wp:wrapPolygon>
+            </wp:wrapThrough>
+            <wp:docPr id="6" name="Afbeelding 6"/>
+            <wp:cNvGraphicFramePr>
+              <a:graphicFrameLocks xmlns:a="http://schemas.openxmlformats.org/drawingml/2006/main" noChangeAspect="1"/>
+            </wp:cNvGraphicFramePr>
+            <a:graphic xmlns:a="http://schemas.openxmlformats.org/drawingml/2006/main">
+              <a:graphicData uri="http://schemas.openxmlformats.org/drawingml/2006/picture">
+                <pic:pic xmlns:pic="http://schemas.openxmlformats.org/drawingml/2006/picture">
+                  <pic:nvPicPr>
+                    <pic:cNvPr id="6" name="WF-nieuws-MOB.jpg"/>
+                    <pic:cNvPicPr/>
+                  </pic:nvPicPr>
+                  <pic:blipFill>
+                    <a:blip r:embed="rId11">
+                      <a:extLst>
+                        <a:ext uri="{28A0092B-C50C-407E-A947-70E740481C1C}">
+                          <a14:useLocalDpi xmlns:a14="http://schemas.microsoft.com/office/drawing/2010/main" val="0"/>
+                        </a:ext>
+                      </a:extLst>
+                    </a:blip>
+                    <a:stretch>
+                      <a:fillRect/>
+                    </a:stretch>
+                  </pic:blipFill>
+                  <pic:spPr>
+                    <a:xfrm>
+                      <a:off x="0" y="0"/>
+                      <a:ext cx="1504060" cy="8000395"/>
+                    </a:xfrm>
+                    <a:prstGeom prst="rect">
+                      <a:avLst/>
+                    </a:prstGeom>
+                    <a:ln>
+                      <a:noFill/>
+                    </a:ln>
+                    <a:effectLst>
+                      <a:outerShdw blurRad="190500" algn="tl" rotWithShape="0">
+                        <a:srgbClr val="000000">
+                          <a:alpha val="70000"/>
+                        </a:srgbClr>
+                      </a:outerShdw>
+                    </a:effectLst>
+                  </pic:spPr>
+                </pic:pic>
+              </a:graphicData>
+            </a:graphic>
+            <wp14:sizeRelH relativeFrom="margin">
+              <wp14:pctWidth>0</wp14:pctWidth>
+            </wp14:sizeRelH>
+            <wp14:sizeRelV relativeFrom="margin">
+              <wp14:pctHeight>0</wp14:pctHeight>
+            </wp14:sizeRelV>
+          </wp:anchor>
+        </w:drawing>
+      </w:r>
+      <w:r>
+        <w:rPr>
+          <w:noProof/>
+          <w:sz w:val="24"/>
+          <w:lang w:val="nl-BE" w:eastAsia="nl-BE"/>
+        </w:rPr>
+        <w:drawing>
+          <wp:anchor distT="0" distB="0" distL="114300" distR="114300" simplePos="0" relativeHeight="251674624" behindDoc="0" locked="0" layoutInCell="1" allowOverlap="1" wp14:anchorId="5855ACDD" wp14:editId="06B12B26">
             <wp:simplePos x="0" y="0"/>
             <wp:positionH relativeFrom="column">
-              <wp:posOffset>3775710</wp:posOffset>
+              <wp:posOffset>-280035</wp:posOffset>
             </wp:positionH>
             <wp:positionV relativeFrom="paragraph">
-              <wp:posOffset>29845</wp:posOffset>
+              <wp:posOffset>456285</wp:posOffset>
+            </wp:positionV>
+            <wp:extent cx="5106035" cy="6777990"/>
+            <wp:effectExtent l="190500" t="190500" r="189865" b="194310"/>
+            <wp:wrapThrough wrapText="bothSides">
+              <wp:wrapPolygon edited="0">
+                <wp:start x="161" y="-607"/>
+                <wp:lineTo x="-806" y="-486"/>
+                <wp:lineTo x="-806" y="21430"/>
+                <wp:lineTo x="-484" y="21855"/>
+                <wp:lineTo x="161" y="22159"/>
+                <wp:lineTo x="21356" y="22159"/>
+                <wp:lineTo x="22000" y="21855"/>
+                <wp:lineTo x="22323" y="20944"/>
+                <wp:lineTo x="22323" y="486"/>
+                <wp:lineTo x="21436" y="-425"/>
+                <wp:lineTo x="21356" y="-607"/>
+                <wp:lineTo x="161" y="-607"/>
+              </wp:wrapPolygon>
+            </wp:wrapThrough>
+            <wp:docPr id="5" name="Afbeelding 5"/>
+            <wp:cNvGraphicFramePr>
+              <a:graphicFrameLocks xmlns:a="http://schemas.openxmlformats.org/drawingml/2006/main" noChangeAspect="1"/>
+            </wp:cNvGraphicFramePr>
+            <a:graphic xmlns:a="http://schemas.openxmlformats.org/drawingml/2006/main">
+              <a:graphicData uri="http://schemas.openxmlformats.org/drawingml/2006/picture">
+                <pic:pic xmlns:pic="http://schemas.openxmlformats.org/drawingml/2006/picture">
+                  <pic:nvPicPr>
+                    <pic:cNvPr id="5" name="WF-Web-nieuws.jpg"/>
+                    <pic:cNvPicPr/>
+                  </pic:nvPicPr>
+                  <pic:blipFill>
+                    <a:blip r:embed="rId12">
+                      <a:extLst>
+                        <a:ext uri="{28A0092B-C50C-407E-A947-70E740481C1C}">
+                          <a14:useLocalDpi xmlns:a14="http://schemas.microsoft.com/office/drawing/2010/main" val="0"/>
+                        </a:ext>
+                      </a:extLst>
+                    </a:blip>
+                    <a:stretch>
+                      <a:fillRect/>
+                    </a:stretch>
+                  </pic:blipFill>
+                  <pic:spPr>
+                    <a:xfrm>
+                      <a:off x="0" y="0"/>
+                      <a:ext cx="5106035" cy="6777990"/>
+                    </a:xfrm>
+                    <a:prstGeom prst="rect">
+                      <a:avLst/>
+                    </a:prstGeom>
+                    <a:ln>
+                      <a:noFill/>
+                    </a:ln>
+                    <a:effectLst>
+                      <a:outerShdw blurRad="190500" algn="tl" rotWithShape="0">
+                        <a:srgbClr val="000000">
+                          <a:alpha val="70000"/>
+                        </a:srgbClr>
+                      </a:outerShdw>
+                    </a:effectLst>
+                  </pic:spPr>
+                </pic:pic>
+              </a:graphicData>
+            </a:graphic>
+            <wp14:sizeRelH relativeFrom="margin">
+              <wp14:pctWidth>0</wp14:pctWidth>
+            </wp14:sizeRelH>
+            <wp14:sizeRelV relativeFrom="margin">
+              <wp14:pctHeight>0</wp14:pctHeight>
+            </wp14:sizeRelV>
+          </wp:anchor>
+        </w:drawing>
+      </w:r>
+      <w:r>
+        <w:rPr>
+          <w:rFonts w:ascii="Antwerpen" w:hAnsi="Antwerpen"/>
+          <w:color w:val="B21A1A"/>
+          <w:sz w:val="32"/>
+          <w:lang w:val="nl-BE"/>
+        </w:rPr>
+        <w:t xml:space="preserve">NIEUWS en EVENEMENTEN </w:t>
+      </w:r>
+    </w:p>
+    <w:p>
+      <w:pPr>
+        <w:pStyle w:val="Geenafstand"/>
+        <w:spacing w:line="276" w:lineRule="auto"/>
+        <w:rPr>
+          <w:rFonts w:ascii="Antwerpen" w:hAnsi="Antwerpen"/>
+          <w:color w:val="B21A1A"/>
+          <w:sz w:val="32"/>
+          <w:lang w:val="nl-BE"/>
+        </w:rPr>
+      </w:pPr>
+      <w:r>
+        <w:rPr>
+          <w:rFonts w:ascii="Antwerpen" w:hAnsi="Antwerpen"/>
+          <w:color w:val="B21A1A"/>
+          <w:sz w:val="32"/>
+          <w:lang w:val="nl-BE"/>
+        </w:rPr>
+        <w:lastRenderedPageBreak/>
+        <w:t>CONTACT</w:t>
+      </w:r>
+    </w:p>
+    <w:p>
+      <w:pPr>
+        <w:pStyle w:val="Geenafstand"/>
+        <w:spacing w:line="276" w:lineRule="auto"/>
+        <w:jc w:val="center"/>
+        <w:rPr>
+          <w:lang w:val="nl-BE"/>
+        </w:rPr>
+      </w:pPr>
+      <w:r>
+        <w:rPr>
+          <w:noProof/>
+          <w:lang w:val="nl-BE" w:eastAsia="nl-BE"/>
+        </w:rPr>
+        <w:drawing>
+          <wp:anchor distT="0" distB="0" distL="114300" distR="114300" simplePos="0" relativeHeight="251676672" behindDoc="0" locked="0" layoutInCell="1" allowOverlap="1" wp14:anchorId="1961F969" wp14:editId="62B49567">
+            <wp:simplePos x="0" y="0"/>
+            <wp:positionH relativeFrom="column">
+              <wp:posOffset>-423158</wp:posOffset>
+            </wp:positionH>
+            <wp:positionV relativeFrom="paragraph">
+              <wp:posOffset>360012</wp:posOffset>
+            </wp:positionV>
+            <wp:extent cx="5192395" cy="6566535"/>
+            <wp:effectExtent l="190500" t="190500" r="198755" b="196215"/>
+            <wp:wrapThrough wrapText="bothSides">
+              <wp:wrapPolygon edited="0">
+                <wp:start x="158" y="-627"/>
+                <wp:lineTo x="-792" y="-501"/>
+                <wp:lineTo x="-713" y="21619"/>
+                <wp:lineTo x="79" y="22057"/>
+                <wp:lineTo x="158" y="22183"/>
+                <wp:lineTo x="21397" y="22183"/>
+                <wp:lineTo x="21476" y="22057"/>
+                <wp:lineTo x="22268" y="21619"/>
+                <wp:lineTo x="22348" y="501"/>
+                <wp:lineTo x="21476" y="-439"/>
+                <wp:lineTo x="21397" y="-627"/>
+                <wp:lineTo x="158" y="-627"/>
+              </wp:wrapPolygon>
+            </wp:wrapThrough>
+            <wp:docPr id="18" name="Afbeelding 18"/>
+            <wp:cNvGraphicFramePr>
+              <a:graphicFrameLocks xmlns:a="http://schemas.openxmlformats.org/drawingml/2006/main" noChangeAspect="1"/>
+            </wp:cNvGraphicFramePr>
+            <a:graphic xmlns:a="http://schemas.openxmlformats.org/drawingml/2006/main">
+              <a:graphicData uri="http://schemas.openxmlformats.org/drawingml/2006/picture">
+                <pic:pic xmlns:pic="http://schemas.openxmlformats.org/drawingml/2006/picture">
+                  <pic:nvPicPr>
+                    <pic:cNvPr id="18" name="WF-Web-contact.jpg"/>
+                    <pic:cNvPicPr/>
+                  </pic:nvPicPr>
+                  <pic:blipFill>
+                    <a:blip r:embed="rId13">
+                      <a:extLst>
+                        <a:ext uri="{28A0092B-C50C-407E-A947-70E740481C1C}">
+                          <a14:useLocalDpi xmlns:a14="http://schemas.microsoft.com/office/drawing/2010/main" val="0"/>
+                        </a:ext>
+                      </a:extLst>
+                    </a:blip>
+                    <a:stretch>
+                      <a:fillRect/>
+                    </a:stretch>
+                  </pic:blipFill>
+                  <pic:spPr>
+                    <a:xfrm>
+                      <a:off x="0" y="0"/>
+                      <a:ext cx="5192395" cy="6566535"/>
+                    </a:xfrm>
+                    <a:prstGeom prst="rect">
+                      <a:avLst/>
+                    </a:prstGeom>
+                    <a:ln>
+                      <a:noFill/>
+                    </a:ln>
+                    <a:effectLst>
+                      <a:outerShdw blurRad="190500" algn="tl" rotWithShape="0">
+                        <a:srgbClr val="000000">
+                          <a:alpha val="70000"/>
+                        </a:srgbClr>
+                      </a:outerShdw>
+                    </a:effectLst>
+                  </pic:spPr>
+                </pic:pic>
+              </a:graphicData>
+            </a:graphic>
+            <wp14:sizeRelH relativeFrom="margin">
+              <wp14:pctWidth>0</wp14:pctWidth>
+            </wp14:sizeRelH>
+            <wp14:sizeRelV relativeFrom="margin">
+              <wp14:pctHeight>0</wp14:pctHeight>
+            </wp14:sizeRelV>
+          </wp:anchor>
+        </w:drawing>
+      </w:r>
+    </w:p>
+    <w:p>
+      <w:pPr>
+        <w:pStyle w:val="Geenafstand"/>
+        <w:spacing w:line="276" w:lineRule="auto"/>
+        <w:rPr>
+          <w:rFonts w:ascii="Antwerpen" w:hAnsi="Antwerpen"/>
+          <w:color w:val="B21A1A"/>
+          <w:sz w:val="24"/>
+          <w:lang w:val="nl-BE"/>
+        </w:rPr>
+      </w:pPr>
+      <w:r>
+        <w:rPr>
+          <w:rFonts w:ascii="Antwerpen" w:hAnsi="Antwerpen"/>
+          <w:noProof/>
+          <w:color w:val="B21A1A"/>
+          <w:sz w:val="24"/>
+          <w:lang w:val="nl-BE" w:eastAsia="nl-BE"/>
+        </w:rPr>
+        <w:drawing>
+          <wp:anchor distT="0" distB="0" distL="114300" distR="114300" simplePos="0" relativeHeight="251668480" behindDoc="0" locked="0" layoutInCell="1" allowOverlap="1" wp14:anchorId="35AF289A" wp14:editId="28194851">
+            <wp:simplePos x="0" y="0"/>
+            <wp:positionH relativeFrom="column">
+              <wp:posOffset>5033645</wp:posOffset>
+            </wp:positionH>
+            <wp:positionV relativeFrom="paragraph">
+              <wp:posOffset>-81280</wp:posOffset>
             </wp:positionV>
             <wp:extent cx="1570990" cy="7086600"/>
             <wp:effectExtent l="190500" t="190500" r="181610" b="190500"/>
@@ -3609,489 +3217,43 @@
           </wp:anchor>
         </w:drawing>
       </w:r>
-    </w:p>
-    <w:p>
-      <w:pPr>
-        <w:pStyle w:val="Geenafstand"/>
-        <w:spacing w:line="276" w:lineRule="auto"/>
-        <w:rPr>
-          <w:rFonts w:ascii="Antwerpen" w:hAnsi="Antwerpen"/>
-          <w:color w:val="B21A1A"/>
-          <w:sz w:val="24"/>
-          <w:lang w:val="nl-BE"/>
-        </w:rPr>
-      </w:pPr>
-    </w:p>
-    <w:p>
-      <w:pPr>
-        <w:pStyle w:val="Geenafstand"/>
-        <w:spacing w:line="276" w:lineRule="auto"/>
-        <w:rPr>
-          <w:rFonts w:ascii="Antwerpen" w:hAnsi="Antwerpen"/>
-          <w:color w:val="B21A1A"/>
-          <w:sz w:val="24"/>
-          <w:lang w:val="nl-BE"/>
-        </w:rPr>
-      </w:pPr>
-    </w:p>
-    <w:p>
-      <w:pPr>
-        <w:pStyle w:val="Geenafstand"/>
-        <w:spacing w:line="276" w:lineRule="auto"/>
-        <w:rPr>
-          <w:rFonts w:ascii="Antwerpen" w:hAnsi="Antwerpen"/>
-          <w:color w:val="B21A1A"/>
-          <w:sz w:val="24"/>
-          <w:lang w:val="nl-BE"/>
-        </w:rPr>
-      </w:pPr>
-    </w:p>
-    <w:p>
-      <w:pPr>
-        <w:pStyle w:val="Geenafstand"/>
-        <w:spacing w:line="276" w:lineRule="auto"/>
-        <w:rPr>
-          <w:rFonts w:ascii="Antwerpen" w:hAnsi="Antwerpen"/>
-          <w:color w:val="B21A1A"/>
-          <w:sz w:val="24"/>
-          <w:lang w:val="nl-BE"/>
-        </w:rPr>
-      </w:pPr>
-    </w:p>
-    <w:p>
-      <w:pPr>
-        <w:pStyle w:val="Geenafstand"/>
-        <w:spacing w:line="276" w:lineRule="auto"/>
-        <w:rPr>
-          <w:rFonts w:ascii="Antwerpen" w:hAnsi="Antwerpen"/>
-          <w:color w:val="B21A1A"/>
-          <w:sz w:val="24"/>
-          <w:lang w:val="nl-BE"/>
-        </w:rPr>
-      </w:pPr>
-    </w:p>
-    <w:p>
-      <w:pPr>
-        <w:pStyle w:val="Geenafstand"/>
-        <w:spacing w:line="276" w:lineRule="auto"/>
-        <w:rPr>
-          <w:rFonts w:ascii="Antwerpen" w:hAnsi="Antwerpen"/>
-          <w:color w:val="B21A1A"/>
-          <w:sz w:val="24"/>
-          <w:lang w:val="nl-BE"/>
-        </w:rPr>
-      </w:pPr>
-    </w:p>
-    <w:p>
-      <w:pPr>
-        <w:pStyle w:val="Geenafstand"/>
-        <w:spacing w:line="276" w:lineRule="auto"/>
-        <w:rPr>
-          <w:rFonts w:ascii="Antwerpen" w:hAnsi="Antwerpen"/>
-          <w:color w:val="B21A1A"/>
-          <w:sz w:val="24"/>
-          <w:lang w:val="nl-BE"/>
-        </w:rPr>
-      </w:pPr>
-    </w:p>
-    <w:p>
-      <w:pPr>
-        <w:pStyle w:val="Geenafstand"/>
-        <w:spacing w:line="276" w:lineRule="auto"/>
-        <w:rPr>
-          <w:rFonts w:ascii="Antwerpen" w:hAnsi="Antwerpen"/>
-          <w:color w:val="B21A1A"/>
-          <w:sz w:val="24"/>
-          <w:lang w:val="nl-BE"/>
-        </w:rPr>
-      </w:pPr>
-    </w:p>
-    <w:p>
-      <w:pPr>
-        <w:pStyle w:val="Geenafstand"/>
-        <w:spacing w:line="276" w:lineRule="auto"/>
-        <w:rPr>
-          <w:rFonts w:ascii="Antwerpen" w:hAnsi="Antwerpen"/>
-          <w:color w:val="B21A1A"/>
-          <w:sz w:val="24"/>
-          <w:lang w:val="nl-BE"/>
-        </w:rPr>
-      </w:pPr>
-    </w:p>
-    <w:p>
-      <w:pPr>
-        <w:pStyle w:val="Geenafstand"/>
-        <w:spacing w:line="276" w:lineRule="auto"/>
-        <w:rPr>
-          <w:rFonts w:ascii="Antwerpen" w:hAnsi="Antwerpen"/>
-          <w:color w:val="B21A1A"/>
-          <w:sz w:val="24"/>
-          <w:lang w:val="nl-BE"/>
-        </w:rPr>
-      </w:pPr>
-    </w:p>
-    <w:p>
-      <w:pPr>
-        <w:pStyle w:val="Geenafstand"/>
-        <w:spacing w:line="276" w:lineRule="auto"/>
-        <w:rPr>
-          <w:rFonts w:ascii="Antwerpen" w:hAnsi="Antwerpen"/>
-          <w:color w:val="B21A1A"/>
-          <w:sz w:val="24"/>
-          <w:lang w:val="nl-BE"/>
-        </w:rPr>
-      </w:pPr>
-    </w:p>
-    <w:p>
-      <w:pPr>
-        <w:pStyle w:val="Geenafstand"/>
-        <w:spacing w:line="276" w:lineRule="auto"/>
-        <w:rPr>
-          <w:rFonts w:ascii="Antwerpen" w:hAnsi="Antwerpen"/>
-          <w:color w:val="B21A1A"/>
-          <w:sz w:val="24"/>
-          <w:lang w:val="nl-BE"/>
-        </w:rPr>
-      </w:pPr>
-    </w:p>
-    <w:p>
-      <w:pPr>
-        <w:pStyle w:val="Geenafstand"/>
-        <w:spacing w:line="276" w:lineRule="auto"/>
-        <w:rPr>
-          <w:rFonts w:ascii="Antwerpen" w:hAnsi="Antwerpen"/>
-          <w:color w:val="B21A1A"/>
-          <w:sz w:val="24"/>
-          <w:lang w:val="nl-BE"/>
-        </w:rPr>
-      </w:pPr>
-    </w:p>
-    <w:p>
-      <w:pPr>
-        <w:pStyle w:val="Geenafstand"/>
-        <w:spacing w:line="276" w:lineRule="auto"/>
-        <w:rPr>
-          <w:rFonts w:ascii="Antwerpen" w:hAnsi="Antwerpen"/>
-          <w:color w:val="B21A1A"/>
-          <w:sz w:val="24"/>
-          <w:lang w:val="nl-BE"/>
-        </w:rPr>
-      </w:pPr>
-    </w:p>
-    <w:p>
-      <w:pPr>
-        <w:pStyle w:val="Geenafstand"/>
-        <w:spacing w:line="276" w:lineRule="auto"/>
-        <w:rPr>
-          <w:rFonts w:ascii="Antwerpen" w:hAnsi="Antwerpen"/>
-          <w:color w:val="B21A1A"/>
-          <w:sz w:val="24"/>
-          <w:lang w:val="nl-BE"/>
-        </w:rPr>
-      </w:pPr>
-    </w:p>
-    <w:p>
-      <w:pPr>
-        <w:pStyle w:val="Geenafstand"/>
-        <w:spacing w:line="276" w:lineRule="auto"/>
-        <w:rPr>
-          <w:rFonts w:ascii="Antwerpen" w:hAnsi="Antwerpen"/>
-          <w:color w:val="B21A1A"/>
-          <w:sz w:val="24"/>
-          <w:lang w:val="nl-BE"/>
-        </w:rPr>
-      </w:pPr>
-    </w:p>
-    <w:p>
-      <w:pPr>
-        <w:pStyle w:val="Geenafstand"/>
-        <w:spacing w:line="276" w:lineRule="auto"/>
-        <w:rPr>
-          <w:rFonts w:ascii="Antwerpen" w:hAnsi="Antwerpen"/>
-          <w:color w:val="B21A1A"/>
-          <w:sz w:val="24"/>
-          <w:lang w:val="nl-BE"/>
-        </w:rPr>
-      </w:pPr>
-    </w:p>
-    <w:p>
-      <w:pPr>
-        <w:pStyle w:val="Geenafstand"/>
-        <w:spacing w:line="276" w:lineRule="auto"/>
-        <w:rPr>
-          <w:rFonts w:ascii="Antwerpen" w:hAnsi="Antwerpen"/>
-          <w:color w:val="B21A1A"/>
-          <w:sz w:val="24"/>
-          <w:lang w:val="nl-BE"/>
-        </w:rPr>
-      </w:pPr>
-    </w:p>
-    <w:p>
-      <w:pPr>
-        <w:pStyle w:val="Geenafstand"/>
-        <w:spacing w:line="276" w:lineRule="auto"/>
-        <w:rPr>
-          <w:rFonts w:ascii="Antwerpen" w:hAnsi="Antwerpen"/>
-          <w:color w:val="B21A1A"/>
-          <w:sz w:val="24"/>
-          <w:lang w:val="nl-BE"/>
-        </w:rPr>
-      </w:pPr>
-    </w:p>
-    <w:p>
-      <w:pPr>
-        <w:pStyle w:val="Geenafstand"/>
-        <w:spacing w:line="276" w:lineRule="auto"/>
-        <w:rPr>
-          <w:rFonts w:ascii="Antwerpen" w:hAnsi="Antwerpen"/>
-          <w:color w:val="B21A1A"/>
-          <w:sz w:val="24"/>
-          <w:lang w:val="nl-BE"/>
-        </w:rPr>
-      </w:pPr>
-    </w:p>
-    <w:p>
-      <w:pPr>
-        <w:pStyle w:val="Geenafstand"/>
-        <w:spacing w:line="276" w:lineRule="auto"/>
-        <w:rPr>
-          <w:rFonts w:ascii="Antwerpen" w:hAnsi="Antwerpen"/>
-          <w:color w:val="B21A1A"/>
-          <w:sz w:val="24"/>
-          <w:lang w:val="nl-BE"/>
-        </w:rPr>
-      </w:pPr>
-    </w:p>
-    <w:p>
-      <w:pPr>
-        <w:pStyle w:val="Geenafstand"/>
-        <w:spacing w:line="276" w:lineRule="auto"/>
-        <w:rPr>
-          <w:rFonts w:ascii="Antwerpen" w:hAnsi="Antwerpen"/>
-          <w:color w:val="B21A1A"/>
-          <w:sz w:val="24"/>
-          <w:lang w:val="nl-BE"/>
-        </w:rPr>
-      </w:pPr>
-    </w:p>
-    <w:p>
-      <w:pPr>
-        <w:pStyle w:val="Geenafstand"/>
-        <w:spacing w:line="276" w:lineRule="auto"/>
-        <w:rPr>
-          <w:rFonts w:ascii="Antwerpen" w:hAnsi="Antwerpen"/>
-          <w:color w:val="B21A1A"/>
-          <w:sz w:val="24"/>
-          <w:lang w:val="nl-BE"/>
-        </w:rPr>
-      </w:pPr>
-    </w:p>
-    <w:p>
-      <w:pPr>
-        <w:pStyle w:val="Geenafstand"/>
-        <w:spacing w:line="276" w:lineRule="auto"/>
-        <w:rPr>
-          <w:rFonts w:ascii="Antwerpen" w:hAnsi="Antwerpen"/>
-          <w:color w:val="B21A1A"/>
-          <w:sz w:val="24"/>
-          <w:lang w:val="nl-BE"/>
-        </w:rPr>
-      </w:pPr>
-    </w:p>
-    <w:p>
-      <w:pPr>
-        <w:pStyle w:val="Geenafstand"/>
-        <w:spacing w:line="276" w:lineRule="auto"/>
-        <w:rPr>
-          <w:rFonts w:ascii="Antwerpen" w:hAnsi="Antwerpen"/>
-          <w:color w:val="B21A1A"/>
-          <w:sz w:val="24"/>
-          <w:lang w:val="nl-BE"/>
-        </w:rPr>
-      </w:pPr>
-    </w:p>
-    <w:p>
-      <w:pPr>
-        <w:pStyle w:val="Geenafstand"/>
-        <w:spacing w:line="276" w:lineRule="auto"/>
-        <w:rPr>
-          <w:rFonts w:ascii="Antwerpen" w:hAnsi="Antwerpen"/>
-          <w:color w:val="B21A1A"/>
-          <w:sz w:val="24"/>
-          <w:lang w:val="nl-BE"/>
-        </w:rPr>
-      </w:pPr>
-    </w:p>
-    <w:p>
-      <w:pPr>
-        <w:pStyle w:val="Geenafstand"/>
-        <w:spacing w:line="276" w:lineRule="auto"/>
-        <w:rPr>
-          <w:rFonts w:ascii="Antwerpen" w:hAnsi="Antwerpen"/>
-          <w:color w:val="B21A1A"/>
-          <w:sz w:val="24"/>
-          <w:lang w:val="nl-BE"/>
-        </w:rPr>
-      </w:pPr>
-    </w:p>
-    <w:p>
-      <w:pPr>
-        <w:pStyle w:val="Geenafstand"/>
-        <w:spacing w:line="276" w:lineRule="auto"/>
-        <w:rPr>
-          <w:rFonts w:ascii="Antwerpen" w:hAnsi="Antwerpen"/>
-          <w:color w:val="B21A1A"/>
-          <w:sz w:val="24"/>
-          <w:lang w:val="nl-BE"/>
-        </w:rPr>
-      </w:pPr>
-    </w:p>
-    <w:p>
-      <w:pPr>
-        <w:pStyle w:val="Geenafstand"/>
-        <w:spacing w:line="276" w:lineRule="auto"/>
-        <w:rPr>
-          <w:rFonts w:ascii="Antwerpen" w:hAnsi="Antwerpen"/>
-          <w:color w:val="B21A1A"/>
-          <w:sz w:val="24"/>
-          <w:lang w:val="nl-BE"/>
-        </w:rPr>
-      </w:pPr>
-    </w:p>
-    <w:p>
-      <w:pPr>
-        <w:pStyle w:val="Geenafstand"/>
-        <w:spacing w:line="276" w:lineRule="auto"/>
-        <w:rPr>
-          <w:rFonts w:ascii="Antwerpen" w:hAnsi="Antwerpen"/>
-          <w:color w:val="B21A1A"/>
-          <w:sz w:val="24"/>
-          <w:lang w:val="nl-BE"/>
-        </w:rPr>
-      </w:pPr>
-    </w:p>
-    <w:p>
-      <w:pPr>
-        <w:pStyle w:val="Geenafstand"/>
-        <w:spacing w:line="276" w:lineRule="auto"/>
-        <w:rPr>
-          <w:rFonts w:ascii="Antwerpen" w:hAnsi="Antwerpen"/>
-          <w:color w:val="B21A1A"/>
-          <w:sz w:val="24"/>
-          <w:lang w:val="nl-BE"/>
-        </w:rPr>
-      </w:pPr>
-    </w:p>
-    <w:p>
-      <w:pPr>
-        <w:pStyle w:val="Geenafstand"/>
-        <w:spacing w:line="276" w:lineRule="auto"/>
-        <w:rPr>
-          <w:rFonts w:ascii="Antwerpen" w:hAnsi="Antwerpen"/>
-          <w:color w:val="B21A1A"/>
-          <w:sz w:val="24"/>
-          <w:lang w:val="nl-BE"/>
-        </w:rPr>
-      </w:pPr>
-    </w:p>
-    <w:p>
-      <w:pPr>
-        <w:pStyle w:val="Geenafstand"/>
-        <w:spacing w:line="276" w:lineRule="auto"/>
-        <w:rPr>
-          <w:rFonts w:ascii="Antwerpen" w:hAnsi="Antwerpen"/>
-          <w:color w:val="B21A1A"/>
-          <w:sz w:val="24"/>
-          <w:lang w:val="nl-BE"/>
-        </w:rPr>
-      </w:pPr>
-    </w:p>
-    <w:p>
-      <w:pPr>
-        <w:pStyle w:val="Geenafstand"/>
-        <w:spacing w:line="276" w:lineRule="auto"/>
-        <w:rPr>
-          <w:rFonts w:ascii="Antwerpen" w:hAnsi="Antwerpen"/>
-          <w:color w:val="B21A1A"/>
-          <w:sz w:val="24"/>
-          <w:lang w:val="nl-BE"/>
-        </w:rPr>
-      </w:pPr>
-    </w:p>
-    <w:p>
-      <w:pPr>
-        <w:pStyle w:val="Geenafstand"/>
-        <w:spacing w:line="276" w:lineRule="auto"/>
-        <w:rPr>
-          <w:rFonts w:ascii="Antwerpen" w:hAnsi="Antwerpen"/>
-          <w:color w:val="B21A1A"/>
-          <w:sz w:val="24"/>
-          <w:lang w:val="nl-BE"/>
-        </w:rPr>
-      </w:pPr>
-      <w:r>
-        <w:rPr>
-          <w:rFonts w:ascii="Antwerpen" w:hAnsi="Antwerpen"/>
-          <w:color w:val="B21A1A"/>
-          <w:sz w:val="24"/>
+      <w:r>
+        <w:rPr>
+          <w:rFonts w:ascii="Antwerpen" w:hAnsi="Antwerpen"/>
+          <w:color w:val="B21A1A"/>
+          <w:sz w:val="24"/>
+          <w:lang w:val="nl-BE"/>
+        </w:rPr>
+        <w:t xml:space="preserve">                                  </w:t>
+      </w:r>
+    </w:p>
+    <w:p>
+      <w:pPr>
+        <w:pStyle w:val="Geenafstand"/>
+        <w:spacing w:line="276" w:lineRule="auto"/>
+        <w:rPr>
+          <w:rFonts w:ascii="Antwerpen" w:hAnsi="Antwerpen"/>
+          <w:color w:val="B21A1A"/>
+          <w:sz w:val="24"/>
+          <w:lang w:val="nl-BE"/>
+        </w:rPr>
+      </w:pPr>
+      <w:r>
+        <w:rPr>
+          <w:rFonts w:ascii="Antwerpen" w:hAnsi="Antwerpen"/>
+          <w:color w:val="B21A1A"/>
+          <w:sz w:val="32"/>
           <w:lang w:val="nl-BE"/>
         </w:rPr>
         <w:lastRenderedPageBreak/>
         <w:t>AANMELDEN</w:t>
       </w:r>
-      <w:r>
-        <w:rPr>
-          <w:rFonts w:ascii="Antwerpen" w:hAnsi="Antwerpen"/>
-          <w:color w:val="B21A1A"/>
-          <w:sz w:val="24"/>
-          <w:lang w:val="nl-BE"/>
-        </w:rPr>
-        <w:t xml:space="preserve"> pagina </w:t>
-      </w:r>
-      <w:r>
-        <w:rPr>
-          <w:rFonts w:ascii="Antwerpen" w:hAnsi="Antwerpen"/>
-          <w:color w:val="B21A1A"/>
-          <w:sz w:val="24"/>
-          <w:lang w:val="nl-BE"/>
-        </w:rPr>
-        <w:t>voor Mobile                                       REGISTREREN</w:t>
-      </w:r>
-      <w:r>
-        <w:rPr>
-          <w:rFonts w:ascii="Antwerpen" w:hAnsi="Antwerpen"/>
-          <w:color w:val="B21A1A"/>
-          <w:sz w:val="24"/>
-          <w:lang w:val="nl-BE"/>
-        </w:rPr>
-        <w:t xml:space="preserve"> pagina voor </w:t>
-      </w:r>
-      <w:r>
-        <w:rPr>
-          <w:rFonts w:ascii="Antwerpen" w:hAnsi="Antwerpen"/>
-          <w:color w:val="B21A1A"/>
-          <w:sz w:val="24"/>
-          <w:lang w:val="nl-BE"/>
-        </w:rPr>
-        <w:t>Mobile</w:t>
-      </w:r>
-    </w:p>
-    <w:p>
-      <w:pPr>
-        <w:pStyle w:val="Geenafstand"/>
-        <w:spacing w:line="276" w:lineRule="auto"/>
-        <w:rPr>
-          <w:rFonts w:ascii="Antwerpen" w:hAnsi="Antwerpen"/>
-          <w:color w:val="B21A1A"/>
-          <w:sz w:val="24"/>
-          <w:lang w:val="nl-BE"/>
-        </w:rPr>
-      </w:pPr>
-    </w:p>
-    <w:p>
-      <w:pPr>
-        <w:pStyle w:val="Geenafstand"/>
-        <w:spacing w:line="276" w:lineRule="auto"/>
+    </w:p>
+    <w:p>
+      <w:pPr>
+        <w:pStyle w:val="Geenafstand"/>
+        <w:spacing w:line="276" w:lineRule="auto"/>
+        <w:ind w:left="3600" w:firstLine="720"/>
         <w:rPr>
           <w:rFonts w:ascii="Antwerpen" w:hAnsi="Antwerpen"/>
           <w:color w:val="B21A1A"/>
@@ -4108,33 +3270,32 @@
           <w:lang w:val="nl-BE" w:eastAsia="nl-BE"/>
         </w:rPr>
         <w:drawing>
-          <wp:anchor distT="0" distB="0" distL="114300" distR="114300" simplePos="0" relativeHeight="251667456" behindDoc="0" locked="0" layoutInCell="1" allowOverlap="1" wp14:anchorId="2755DD40" wp14:editId="4E64F5CD">
+          <wp:anchor distT="0" distB="0" distL="114300" distR="114300" simplePos="0" relativeHeight="251677696" behindDoc="0" locked="0" layoutInCell="1" allowOverlap="1" wp14:anchorId="25702904" wp14:editId="2FA477C6">
             <wp:simplePos x="0" y="0"/>
             <wp:positionH relativeFrom="column">
-              <wp:posOffset>4066950</wp:posOffset>
+              <wp:posOffset>4557395</wp:posOffset>
             </wp:positionH>
             <wp:positionV relativeFrom="paragraph">
-              <wp:posOffset>110602</wp:posOffset>
+              <wp:posOffset>474535</wp:posOffset>
             </wp:positionV>
-            <wp:extent cx="2172335" cy="7082155"/>
-            <wp:effectExtent l="190500" t="190500" r="189865" b="194945"/>
+            <wp:extent cx="2085975" cy="5410200"/>
+            <wp:effectExtent l="190500" t="190500" r="200025" b="190500"/>
             <wp:wrapThrough wrapText="bothSides">
               <wp:wrapPolygon edited="0">
-                <wp:start x="379" y="-581"/>
-                <wp:lineTo x="-1894" y="-465"/>
-                <wp:lineTo x="-1894" y="21439"/>
-                <wp:lineTo x="-1137" y="21846"/>
-                <wp:lineTo x="379" y="22136"/>
-                <wp:lineTo x="21025" y="22136"/>
-                <wp:lineTo x="22541" y="21846"/>
-                <wp:lineTo x="23298" y="20974"/>
-                <wp:lineTo x="23298" y="465"/>
-                <wp:lineTo x="21215" y="-407"/>
-                <wp:lineTo x="21025" y="-581"/>
-                <wp:lineTo x="379" y="-581"/>
+                <wp:start x="395" y="-761"/>
+                <wp:lineTo x="-1973" y="-608"/>
+                <wp:lineTo x="-1973" y="21372"/>
+                <wp:lineTo x="395" y="22285"/>
+                <wp:lineTo x="21107" y="22285"/>
+                <wp:lineTo x="21304" y="22132"/>
+                <wp:lineTo x="23474" y="21372"/>
+                <wp:lineTo x="23474" y="608"/>
+                <wp:lineTo x="21304" y="-532"/>
+                <wp:lineTo x="21107" y="-761"/>
+                <wp:lineTo x="395" y="-761"/>
               </wp:wrapPolygon>
             </wp:wrapThrough>
-            <wp:docPr id="16" name="Afbeelding 16"/>
+            <wp:docPr id="9" name="Afbeelding 9"/>
             <wp:cNvGraphicFramePr>
               <a:graphicFrameLocks xmlns:a="http://schemas.openxmlformats.org/drawingml/2006/main" noChangeAspect="1"/>
             </wp:cNvGraphicFramePr>
@@ -4142,7 +3303,7 @@
               <a:graphicData uri="http://schemas.openxmlformats.org/drawingml/2006/picture">
                 <pic:pic xmlns:pic="http://schemas.openxmlformats.org/drawingml/2006/picture">
                   <pic:nvPicPr>
-                    <pic:cNvPr id="16" name="WF-registreren-MOB.jpg"/>
+                    <pic:cNvPr id="9" name="WF-aanmelden-MOB.jpg"/>
                     <pic:cNvPicPr/>
                   </pic:nvPicPr>
                   <pic:blipFill>
@@ -4160,7 +3321,7 @@
                   <pic:spPr>
                     <a:xfrm>
                       <a:off x="0" y="0"/>
-                      <a:ext cx="2172335" cy="7082155"/>
+                      <a:ext cx="2085975" cy="5410200"/>
                     </a:xfrm>
                     <a:prstGeom prst="rect">
                       <a:avLst/>
@@ -4188,41 +3349,54 @@
           </wp:anchor>
         </w:drawing>
       </w:r>
-      <w:r>
-        <w:rPr>
-          <w:rFonts w:ascii="Antwerpen" w:hAnsi="Antwerpen"/>
-          <w:noProof/>
-          <w:color w:val="B21A1A"/>
-          <w:sz w:val="24"/>
-          <w:lang w:val="nl-BE" w:eastAsia="nl-BE"/>
+    </w:p>
+    <w:p>
+      <w:pPr>
+        <w:pStyle w:val="Geenafstand"/>
+        <w:spacing w:line="276" w:lineRule="auto"/>
+        <w:ind w:left="3600" w:firstLine="720"/>
+        <w:rPr>
+          <w:rFonts w:ascii="Antwerpen" w:hAnsi="Antwerpen"/>
+          <w:color w:val="B21A1A"/>
+          <w:sz w:val="24"/>
+          <w:lang w:val="nl-BE"/>
+        </w:rPr>
+      </w:pPr>
+      <w:r>
+        <w:rPr>
+          <w:rFonts w:ascii="Antwerpen" w:hAnsi="Antwerpen"/>
+          <w:color w:val="B21A1A"/>
+          <w:sz w:val="24"/>
+          <w:lang w:val="nl-BE"/>
         </w:rPr>
         <w:drawing>
-          <wp:anchor distT="0" distB="0" distL="114300" distR="114300" simplePos="0" relativeHeight="251664384" behindDoc="0" locked="0" layoutInCell="1" allowOverlap="1" wp14:anchorId="542D4D3E" wp14:editId="6E80E007">
+          <wp:anchor distT="0" distB="0" distL="114300" distR="114300" simplePos="0" relativeHeight="251660288" behindDoc="0" locked="0" layoutInCell="1" allowOverlap="1" wp14:anchorId="1351507B" wp14:editId="652A0BC9">
             <wp:simplePos x="0" y="0"/>
-            <wp:positionH relativeFrom="margin">
-              <wp:posOffset>-56515</wp:posOffset>
+            <wp:positionH relativeFrom="column">
+              <wp:posOffset>-375920</wp:posOffset>
             </wp:positionH>
             <wp:positionV relativeFrom="paragraph">
-              <wp:posOffset>102198</wp:posOffset>
+              <wp:posOffset>248920</wp:posOffset>
             </wp:positionV>
-            <wp:extent cx="2562225" cy="6646545"/>
-            <wp:effectExtent l="190500" t="190500" r="200025" b="192405"/>
+            <wp:extent cx="4518660" cy="4643120"/>
+            <wp:effectExtent l="190500" t="190500" r="186690" b="195580"/>
             <wp:wrapThrough wrapText="bothSides">
               <wp:wrapPolygon edited="0">
-                <wp:start x="321" y="-619"/>
-                <wp:lineTo x="-1606" y="-495"/>
-                <wp:lineTo x="-1606" y="21420"/>
-                <wp:lineTo x="321" y="22163"/>
-                <wp:lineTo x="21199" y="22163"/>
-                <wp:lineTo x="21359" y="22040"/>
-                <wp:lineTo x="23126" y="21359"/>
-                <wp:lineTo x="23126" y="495"/>
-                <wp:lineTo x="21359" y="-433"/>
-                <wp:lineTo x="21199" y="-619"/>
-                <wp:lineTo x="321" y="-619"/>
+                <wp:start x="182" y="-886"/>
+                <wp:lineTo x="-911" y="-709"/>
+                <wp:lineTo x="-911" y="21358"/>
+                <wp:lineTo x="-546" y="21978"/>
+                <wp:lineTo x="182" y="22421"/>
+                <wp:lineTo x="21309" y="22421"/>
+                <wp:lineTo x="22037" y="21978"/>
+                <wp:lineTo x="22401" y="20649"/>
+                <wp:lineTo x="22401" y="709"/>
+                <wp:lineTo x="21400" y="-620"/>
+                <wp:lineTo x="21309" y="-886"/>
+                <wp:lineTo x="182" y="-886"/>
               </wp:wrapPolygon>
             </wp:wrapThrough>
-            <wp:docPr id="12" name="Afbeelding 12"/>
+            <wp:docPr id="7" name="Afbeelding 7"/>
             <wp:cNvGraphicFramePr>
               <a:graphicFrameLocks xmlns:a="http://schemas.openxmlformats.org/drawingml/2006/main" noChangeAspect="1"/>
             </wp:cNvGraphicFramePr>
@@ -4230,11 +3404,11 @@
               <a:graphicData uri="http://schemas.openxmlformats.org/drawingml/2006/picture">
                 <pic:pic xmlns:pic="http://schemas.openxmlformats.org/drawingml/2006/picture">
                   <pic:nvPicPr>
-                    <pic:cNvPr id="12" name="WF-aanmelden-MOB.jpg"/>
+                    <pic:cNvPr id="7" name="WF-Web-aanmelden.jpg"/>
                     <pic:cNvPicPr/>
                   </pic:nvPicPr>
                   <pic:blipFill>
-                    <a:blip r:embed="rId16">
+                    <a:blip r:embed="rId16" cstate="print">
                       <a:extLst>
                         <a:ext uri="{28A0092B-C50C-407E-A947-70E740481C1C}">
                           <a14:useLocalDpi xmlns:a14="http://schemas.microsoft.com/office/drawing/2010/main" val="0"/>
@@ -4248,7 +3422,216 @@
                   <pic:spPr>
                     <a:xfrm>
                       <a:off x="0" y="0"/>
-                      <a:ext cx="2562225" cy="6646545"/>
+                      <a:ext cx="4518660" cy="4643120"/>
+                    </a:xfrm>
+                    <a:prstGeom prst="rect">
+                      <a:avLst/>
+                    </a:prstGeom>
+                    <a:ln>
+                      <a:noFill/>
+                    </a:ln>
+                    <a:effectLst>
+                      <a:outerShdw blurRad="190500" algn="tl" rotWithShape="0">
+                        <a:srgbClr val="000000">
+                          <a:alpha val="70000"/>
+                        </a:srgbClr>
+                      </a:outerShdw>
+                    </a:effectLst>
+                  </pic:spPr>
+                </pic:pic>
+              </a:graphicData>
+            </a:graphic>
+            <wp14:sizeRelH relativeFrom="margin">
+              <wp14:pctWidth>0</wp14:pctWidth>
+            </wp14:sizeRelH>
+            <wp14:sizeRelV relativeFrom="margin">
+              <wp14:pctHeight>0</wp14:pctHeight>
+            </wp14:sizeRelV>
+          </wp:anchor>
+        </w:drawing>
+      </w:r>
+    </w:p>
+    <w:p>
+      <w:pPr>
+        <w:pStyle w:val="Geenafstand"/>
+        <w:spacing w:line="276" w:lineRule="auto"/>
+        <w:ind w:left="3600" w:firstLine="720"/>
+        <w:rPr>
+          <w:rFonts w:ascii="Antwerpen" w:hAnsi="Antwerpen"/>
+          <w:color w:val="B21A1A"/>
+          <w:sz w:val="24"/>
+          <w:lang w:val="nl-BE"/>
+        </w:rPr>
+      </w:pPr>
+    </w:p>
+    <w:p>
+      <w:pPr>
+        <w:pStyle w:val="Geenafstand"/>
+        <w:spacing w:line="276" w:lineRule="auto"/>
+        <w:ind w:left="3600" w:firstLine="720"/>
+        <w:rPr>
+          <w:rFonts w:ascii="Antwerpen" w:hAnsi="Antwerpen"/>
+          <w:color w:val="B21A1A"/>
+          <w:sz w:val="24"/>
+          <w:lang w:val="nl-BE"/>
+        </w:rPr>
+      </w:pPr>
+    </w:p>
+    <w:p>
+      <w:pPr>
+        <w:pStyle w:val="Geenafstand"/>
+        <w:spacing w:line="276" w:lineRule="auto"/>
+        <w:ind w:left="3600" w:firstLine="720"/>
+        <w:rPr>
+          <w:rFonts w:ascii="Antwerpen" w:hAnsi="Antwerpen"/>
+          <w:color w:val="B21A1A"/>
+          <w:sz w:val="24"/>
+          <w:lang w:val="nl-BE"/>
+        </w:rPr>
+      </w:pPr>
+    </w:p>
+    <w:p>
+      <w:pPr>
+        <w:pStyle w:val="Geenafstand"/>
+        <w:spacing w:line="276" w:lineRule="auto"/>
+        <w:rPr>
+          <w:rFonts w:ascii="Antwerpen" w:hAnsi="Antwerpen"/>
+          <w:color w:val="B21A1A"/>
+          <w:sz w:val="24"/>
+          <w:lang w:val="nl-BE"/>
+        </w:rPr>
+      </w:pPr>
+    </w:p>
+    <w:p>
+      <w:pPr>
+        <w:pStyle w:val="Geenafstand"/>
+        <w:spacing w:line="276" w:lineRule="auto"/>
+        <w:rPr>
+          <w:rFonts w:ascii="Antwerpen" w:hAnsi="Antwerpen"/>
+          <w:color w:val="B21A1A"/>
+          <w:sz w:val="24"/>
+          <w:lang w:val="nl-BE"/>
+        </w:rPr>
+      </w:pPr>
+    </w:p>
+    <w:p>
+      <w:pPr>
+        <w:pStyle w:val="Geenafstand"/>
+        <w:spacing w:line="276" w:lineRule="auto"/>
+        <w:rPr>
+          <w:rFonts w:ascii="Antwerpen" w:hAnsi="Antwerpen"/>
+          <w:color w:val="B21A1A"/>
+          <w:sz w:val="24"/>
+          <w:lang w:val="nl-BE"/>
+        </w:rPr>
+      </w:pPr>
+    </w:p>
+    <w:p>
+      <w:pPr>
+        <w:pStyle w:val="Geenafstand"/>
+        <w:spacing w:line="276" w:lineRule="auto"/>
+        <w:rPr>
+          <w:rFonts w:ascii="Antwerpen" w:hAnsi="Antwerpen"/>
+          <w:color w:val="B21A1A"/>
+          <w:sz w:val="24"/>
+          <w:lang w:val="nl-BE"/>
+        </w:rPr>
+      </w:pPr>
+    </w:p>
+    <w:p>
+      <w:pPr>
+        <w:pStyle w:val="Geenafstand"/>
+        <w:spacing w:line="276" w:lineRule="auto"/>
+        <w:rPr>
+          <w:noProof/>
+          <w:lang w:val="nl-BE" w:eastAsia="nl-BE"/>
+        </w:rPr>
+      </w:pPr>
+    </w:p>
+    <w:p>
+      <w:pPr>
+        <w:pStyle w:val="Geenafstand"/>
+        <w:spacing w:line="276" w:lineRule="auto"/>
+        <w:rPr>
+          <w:rFonts w:ascii="Antwerpen" w:hAnsi="Antwerpen"/>
+          <w:color w:val="B21A1A"/>
+          <w:sz w:val="24"/>
+          <w:lang w:val="nl-BE"/>
+        </w:rPr>
+      </w:pPr>
+    </w:p>
+    <w:p>
+      <w:pPr>
+        <w:pStyle w:val="Geenafstand"/>
+        <w:spacing w:line="276" w:lineRule="auto"/>
+        <w:rPr>
+          <w:rFonts w:ascii="Antwerpen" w:hAnsi="Antwerpen"/>
+          <w:color w:val="B21A1A"/>
+          <w:sz w:val="32"/>
+          <w:lang w:val="nl-BE"/>
+        </w:rPr>
+      </w:pPr>
+      <w:r>
+        <w:rPr>
+          <w:noProof/>
+          <w:sz w:val="24"/>
+          <w:lang w:val="nl-BE" w:eastAsia="nl-BE"/>
+        </w:rPr>
+        <w:lastRenderedPageBreak/>
+        <w:drawing>
+          <wp:anchor distT="0" distB="0" distL="114300" distR="114300" simplePos="0" relativeHeight="251661312" behindDoc="0" locked="0" layoutInCell="1" allowOverlap="1" wp14:anchorId="33C99AB0" wp14:editId="100E40A9">
+            <wp:simplePos x="0" y="0"/>
+            <wp:positionH relativeFrom="page">
+              <wp:posOffset>387862</wp:posOffset>
+            </wp:positionH>
+            <wp:positionV relativeFrom="paragraph">
+              <wp:posOffset>477190</wp:posOffset>
+            </wp:positionV>
+            <wp:extent cx="3839845" cy="4905375"/>
+            <wp:effectExtent l="190500" t="190500" r="198755" b="180975"/>
+            <wp:wrapThrough wrapText="bothSides">
+              <wp:wrapPolygon edited="0">
+                <wp:start x="214" y="-839"/>
+                <wp:lineTo x="-1072" y="-671"/>
+                <wp:lineTo x="-1072" y="21306"/>
+                <wp:lineTo x="214" y="22145"/>
+                <wp:lineTo x="214" y="22313"/>
+                <wp:lineTo x="21325" y="22313"/>
+                <wp:lineTo x="21432" y="22145"/>
+                <wp:lineTo x="22611" y="20887"/>
+                <wp:lineTo x="22611" y="671"/>
+                <wp:lineTo x="21432" y="-587"/>
+                <wp:lineTo x="21325" y="-839"/>
+                <wp:lineTo x="214" y="-839"/>
+              </wp:wrapPolygon>
+            </wp:wrapThrough>
+            <wp:docPr id="8" name="Afbeelding 8"/>
+            <wp:cNvGraphicFramePr>
+              <a:graphicFrameLocks xmlns:a="http://schemas.openxmlformats.org/drawingml/2006/main" noChangeAspect="1"/>
+            </wp:cNvGraphicFramePr>
+            <a:graphic xmlns:a="http://schemas.openxmlformats.org/drawingml/2006/main">
+              <a:graphicData uri="http://schemas.openxmlformats.org/drawingml/2006/picture">
+                <pic:pic xmlns:pic="http://schemas.openxmlformats.org/drawingml/2006/picture">
+                  <pic:nvPicPr>
+                    <pic:cNvPr id="8" name="WF-Web-registreren.jpg"/>
+                    <pic:cNvPicPr/>
+                  </pic:nvPicPr>
+                  <pic:blipFill>
+                    <a:blip r:embed="rId17" cstate="print">
+                      <a:extLst>
+                        <a:ext uri="{28A0092B-C50C-407E-A947-70E740481C1C}">
+                          <a14:useLocalDpi xmlns:a14="http://schemas.microsoft.com/office/drawing/2010/main" val="0"/>
+                        </a:ext>
+                      </a:extLst>
+                    </a:blip>
+                    <a:stretch>
+                      <a:fillRect/>
+                    </a:stretch>
+                  </pic:blipFill>
+                  <pic:spPr>
+                    <a:xfrm>
+                      <a:off x="0" y="0"/>
+                      <a:ext cx="3839845" cy="4905375"/>
                     </a:xfrm>
                     <a:prstGeom prst="rect">
                       <a:avLst/>
@@ -4270,6 +3653,1464 @@
           </wp:anchor>
         </w:drawing>
       </w:r>
+      <w:r>
+        <w:rPr>
+          <w:rFonts w:ascii="Antwerpen" w:hAnsi="Antwerpen"/>
+          <w:color w:val="B21A1A"/>
+          <w:sz w:val="32"/>
+          <w:lang w:val="nl-BE"/>
+        </w:rPr>
+        <w:t xml:space="preserve">REGISTREREN </w:t>
+      </w:r>
+    </w:p>
+    <w:p>
+      <w:pPr>
+        <w:pStyle w:val="Geenafstand"/>
+        <w:spacing w:line="276" w:lineRule="auto"/>
+        <w:rPr>
+          <w:rFonts w:ascii="Antwerpen" w:hAnsi="Antwerpen"/>
+          <w:color w:val="B21A1A"/>
+          <w:sz w:val="24"/>
+          <w:lang w:val="nl-BE"/>
+        </w:rPr>
+      </w:pPr>
+      <w:r>
+        <w:rPr>
+          <w:noProof/>
+          <w:lang w:val="nl-BE" w:eastAsia="nl-BE"/>
+        </w:rPr>
+        <w:drawing>
+          <wp:anchor distT="0" distB="0" distL="114300" distR="114300" simplePos="0" relativeHeight="251678720" behindDoc="0" locked="0" layoutInCell="1" allowOverlap="1" wp14:anchorId="4E00A110" wp14:editId="742A1A48">
+            <wp:simplePos x="0" y="0"/>
+            <wp:positionH relativeFrom="margin">
+              <wp:posOffset>4291445</wp:posOffset>
+            </wp:positionH>
+            <wp:positionV relativeFrom="paragraph">
+              <wp:posOffset>33152</wp:posOffset>
+            </wp:positionV>
+            <wp:extent cx="2188845" cy="7136765"/>
+            <wp:effectExtent l="190500" t="190500" r="192405" b="197485"/>
+            <wp:wrapThrough wrapText="bothSides">
+              <wp:wrapPolygon edited="0">
+                <wp:start x="376" y="-577"/>
+                <wp:lineTo x="-1880" y="-461"/>
+                <wp:lineTo x="-1880" y="21448"/>
+                <wp:lineTo x="-1504" y="21736"/>
+                <wp:lineTo x="188" y="22025"/>
+                <wp:lineTo x="376" y="22140"/>
+                <wp:lineTo x="21055" y="22140"/>
+                <wp:lineTo x="21243" y="22025"/>
+                <wp:lineTo x="22935" y="21679"/>
+                <wp:lineTo x="23311" y="20756"/>
+                <wp:lineTo x="23311" y="461"/>
+                <wp:lineTo x="21243" y="-404"/>
+                <wp:lineTo x="21055" y="-577"/>
+                <wp:lineTo x="376" y="-577"/>
+              </wp:wrapPolygon>
+            </wp:wrapThrough>
+            <wp:docPr id="10" name="Afbeelding 10"/>
+            <wp:cNvGraphicFramePr>
+              <a:graphicFrameLocks xmlns:a="http://schemas.openxmlformats.org/drawingml/2006/main" noChangeAspect="1"/>
+            </wp:cNvGraphicFramePr>
+            <a:graphic xmlns:a="http://schemas.openxmlformats.org/drawingml/2006/main">
+              <a:graphicData uri="http://schemas.openxmlformats.org/drawingml/2006/picture">
+                <pic:pic xmlns:pic="http://schemas.openxmlformats.org/drawingml/2006/picture">
+                  <pic:nvPicPr>
+                    <pic:cNvPr id="10" name="WF-registreren-MOB.jpg"/>
+                    <pic:cNvPicPr/>
+                  </pic:nvPicPr>
+                  <pic:blipFill>
+                    <a:blip r:embed="rId18">
+                      <a:extLst>
+                        <a:ext uri="{28A0092B-C50C-407E-A947-70E740481C1C}">
+                          <a14:useLocalDpi xmlns:a14="http://schemas.microsoft.com/office/drawing/2010/main" val="0"/>
+                        </a:ext>
+                      </a:extLst>
+                    </a:blip>
+                    <a:stretch>
+                      <a:fillRect/>
+                    </a:stretch>
+                  </pic:blipFill>
+                  <pic:spPr>
+                    <a:xfrm>
+                      <a:off x="0" y="0"/>
+                      <a:ext cx="2188845" cy="7136765"/>
+                    </a:xfrm>
+                    <a:prstGeom prst="rect">
+                      <a:avLst/>
+                    </a:prstGeom>
+                    <a:ln>
+                      <a:noFill/>
+                    </a:ln>
+                    <a:effectLst>
+                      <a:outerShdw blurRad="190500" algn="tl" rotWithShape="0">
+                        <a:srgbClr val="000000">
+                          <a:alpha val="70000"/>
+                        </a:srgbClr>
+                      </a:outerShdw>
+                    </a:effectLst>
+                  </pic:spPr>
+                </pic:pic>
+              </a:graphicData>
+            </a:graphic>
+            <wp14:sizeRelH relativeFrom="margin">
+              <wp14:pctWidth>0</wp14:pctWidth>
+            </wp14:sizeRelH>
+            <wp14:sizeRelV relativeFrom="margin">
+              <wp14:pctHeight>0</wp14:pctHeight>
+            </wp14:sizeRelV>
+          </wp:anchor>
+        </w:drawing>
+      </w:r>
+    </w:p>
+    <w:p>
+      <w:pPr>
+        <w:pStyle w:val="Geenafstand"/>
+        <w:spacing w:line="276" w:lineRule="auto"/>
+        <w:rPr>
+          <w:rFonts w:ascii="Antwerpen" w:hAnsi="Antwerpen"/>
+          <w:color w:val="B21A1A"/>
+          <w:sz w:val="24"/>
+          <w:lang w:val="nl-BE"/>
+        </w:rPr>
+      </w:pPr>
+    </w:p>
+    <w:p>
+      <w:pPr>
+        <w:pStyle w:val="Geenafstand"/>
+        <w:spacing w:line="276" w:lineRule="auto"/>
+        <w:rPr>
+          <w:rFonts w:ascii="Antwerpen" w:hAnsi="Antwerpen"/>
+          <w:color w:val="B21A1A"/>
+          <w:sz w:val="24"/>
+          <w:lang w:val="nl-BE"/>
+        </w:rPr>
+      </w:pPr>
+    </w:p>
+    <w:p>
+      <w:pPr>
+        <w:pStyle w:val="Geenafstand"/>
+        <w:spacing w:line="276" w:lineRule="auto"/>
+        <w:rPr>
+          <w:rFonts w:ascii="Antwerpen" w:hAnsi="Antwerpen"/>
+          <w:color w:val="B21A1A"/>
+          <w:sz w:val="24"/>
+          <w:lang w:val="nl-BE"/>
+        </w:rPr>
+      </w:pPr>
+    </w:p>
+    <w:p>
+      <w:pPr>
+        <w:pStyle w:val="Geenafstand"/>
+        <w:spacing w:line="276" w:lineRule="auto"/>
+        <w:rPr>
+          <w:rFonts w:ascii="Antwerpen" w:hAnsi="Antwerpen"/>
+          <w:color w:val="B21A1A"/>
+          <w:sz w:val="24"/>
+          <w:lang w:val="nl-BE"/>
+        </w:rPr>
+      </w:pPr>
+    </w:p>
+    <w:p>
+      <w:pPr>
+        <w:pStyle w:val="Geenafstand"/>
+        <w:spacing w:line="276" w:lineRule="auto"/>
+        <w:rPr>
+          <w:rFonts w:ascii="Antwerpen" w:hAnsi="Antwerpen"/>
+          <w:color w:val="B21A1A"/>
+          <w:sz w:val="24"/>
+          <w:lang w:val="nl-BE"/>
+        </w:rPr>
+      </w:pPr>
+    </w:p>
+    <w:p>
+      <w:pPr>
+        <w:pStyle w:val="Geenafstand"/>
+        <w:spacing w:line="276" w:lineRule="auto"/>
+        <w:rPr>
+          <w:rFonts w:ascii="Antwerpen" w:hAnsi="Antwerpen"/>
+          <w:color w:val="B21A1A"/>
+          <w:sz w:val="24"/>
+          <w:lang w:val="nl-BE"/>
+        </w:rPr>
+      </w:pPr>
+    </w:p>
+    <w:p>
+      <w:pPr>
+        <w:pStyle w:val="Geenafstand"/>
+        <w:spacing w:line="276" w:lineRule="auto"/>
+        <w:rPr>
+          <w:rFonts w:ascii="Antwerpen" w:hAnsi="Antwerpen"/>
+          <w:color w:val="B21A1A"/>
+          <w:sz w:val="24"/>
+          <w:lang w:val="nl-BE"/>
+        </w:rPr>
+      </w:pPr>
+    </w:p>
+    <w:p>
+      <w:pPr>
+        <w:pStyle w:val="Geenafstand"/>
+        <w:spacing w:line="276" w:lineRule="auto"/>
+        <w:rPr>
+          <w:rFonts w:ascii="Antwerpen" w:hAnsi="Antwerpen"/>
+          <w:color w:val="B21A1A"/>
+          <w:sz w:val="24"/>
+          <w:lang w:val="nl-BE"/>
+        </w:rPr>
+      </w:pPr>
+    </w:p>
+    <w:p>
+      <w:pPr>
+        <w:pStyle w:val="Geenafstand"/>
+        <w:spacing w:line="276" w:lineRule="auto"/>
+        <w:rPr>
+          <w:rFonts w:ascii="Antwerpen" w:hAnsi="Antwerpen"/>
+          <w:color w:val="B21A1A"/>
+          <w:sz w:val="24"/>
+          <w:lang w:val="nl-BE"/>
+        </w:rPr>
+      </w:pPr>
+    </w:p>
+    <w:p>
+      <w:pPr>
+        <w:pStyle w:val="Geenafstand"/>
+        <w:spacing w:line="276" w:lineRule="auto"/>
+        <w:rPr>
+          <w:rFonts w:ascii="Antwerpen" w:hAnsi="Antwerpen"/>
+          <w:color w:val="B21A1A"/>
+          <w:sz w:val="24"/>
+          <w:lang w:val="nl-BE"/>
+        </w:rPr>
+      </w:pPr>
+      <w:r>
+        <w:rPr>
+          <w:rFonts w:ascii="Antwerpen" w:hAnsi="Antwerpen"/>
+          <w:noProof/>
+          <w:color w:val="B21A1A"/>
+          <w:sz w:val="32"/>
+          <w:lang w:val="nl-BE" w:eastAsia="nl-BE"/>
+        </w:rPr>
+        <w:lastRenderedPageBreak/>
+        <w:drawing>
+          <wp:anchor distT="0" distB="0" distL="114300" distR="114300" simplePos="0" relativeHeight="251680768" behindDoc="0" locked="0" layoutInCell="1" allowOverlap="1" wp14:anchorId="54043249" wp14:editId="058C810A">
+            <wp:simplePos x="0" y="0"/>
+            <wp:positionH relativeFrom="margin">
+              <wp:posOffset>4652010</wp:posOffset>
+            </wp:positionH>
+            <wp:positionV relativeFrom="paragraph">
+              <wp:posOffset>494475</wp:posOffset>
+            </wp:positionV>
+            <wp:extent cx="2092088" cy="6766675"/>
+            <wp:effectExtent l="190500" t="190500" r="194310" b="186690"/>
+            <wp:wrapThrough wrapText="bothSides">
+              <wp:wrapPolygon edited="0">
+                <wp:start x="393" y="-608"/>
+                <wp:lineTo x="-1967" y="-486"/>
+                <wp:lineTo x="-1967" y="21405"/>
+                <wp:lineTo x="-984" y="21892"/>
+                <wp:lineTo x="393" y="22135"/>
+                <wp:lineTo x="21049" y="22135"/>
+                <wp:lineTo x="22426" y="21892"/>
+                <wp:lineTo x="23410" y="20980"/>
+                <wp:lineTo x="23410" y="486"/>
+                <wp:lineTo x="21246" y="-426"/>
+                <wp:lineTo x="21049" y="-608"/>
+                <wp:lineTo x="393" y="-608"/>
+              </wp:wrapPolygon>
+            </wp:wrapThrough>
+            <wp:docPr id="11" name="Afbeelding 11"/>
+            <wp:cNvGraphicFramePr>
+              <a:graphicFrameLocks xmlns:a="http://schemas.openxmlformats.org/drawingml/2006/main" noChangeAspect="1"/>
+            </wp:cNvGraphicFramePr>
+            <a:graphic xmlns:a="http://schemas.openxmlformats.org/drawingml/2006/main">
+              <a:graphicData uri="http://schemas.openxmlformats.org/drawingml/2006/picture">
+                <pic:pic xmlns:pic="http://schemas.openxmlformats.org/drawingml/2006/picture">
+                  <pic:nvPicPr>
+                    <pic:cNvPr id="11" name="WF-artikel-MOB.jpg"/>
+                    <pic:cNvPicPr/>
+                  </pic:nvPicPr>
+                  <pic:blipFill>
+                    <a:blip r:embed="rId19">
+                      <a:extLst>
+                        <a:ext uri="{28A0092B-C50C-407E-A947-70E740481C1C}">
+                          <a14:useLocalDpi xmlns:a14="http://schemas.microsoft.com/office/drawing/2010/main" val="0"/>
+                        </a:ext>
+                      </a:extLst>
+                    </a:blip>
+                    <a:stretch>
+                      <a:fillRect/>
+                    </a:stretch>
+                  </pic:blipFill>
+                  <pic:spPr>
+                    <a:xfrm>
+                      <a:off x="0" y="0"/>
+                      <a:ext cx="2092088" cy="6766675"/>
+                    </a:xfrm>
+                    <a:prstGeom prst="rect">
+                      <a:avLst/>
+                    </a:prstGeom>
+                    <a:ln>
+                      <a:noFill/>
+                    </a:ln>
+                    <a:effectLst>
+                      <a:outerShdw blurRad="190500" algn="tl" rotWithShape="0">
+                        <a:srgbClr val="000000">
+                          <a:alpha val="70000"/>
+                        </a:srgbClr>
+                      </a:outerShdw>
+                    </a:effectLst>
+                  </pic:spPr>
+                </pic:pic>
+              </a:graphicData>
+            </a:graphic>
+            <wp14:sizeRelH relativeFrom="margin">
+              <wp14:pctWidth>0</wp14:pctWidth>
+            </wp14:sizeRelH>
+            <wp14:sizeRelV relativeFrom="margin">
+              <wp14:pctHeight>0</wp14:pctHeight>
+            </wp14:sizeRelV>
+          </wp:anchor>
+        </w:drawing>
+      </w:r>
+      <w:r>
+        <w:rPr>
+          <w:rFonts w:ascii="Antwerpen" w:hAnsi="Antwerpen"/>
+          <w:color w:val="B21A1A"/>
+          <w:sz w:val="32"/>
+          <w:lang w:val="nl-BE"/>
+        </w:rPr>
+        <w:t>A</w:t>
+      </w:r>
+      <w:r>
+        <w:rPr>
+          <w:rFonts w:ascii="Antwerpen" w:hAnsi="Antwerpen"/>
+          <w:color w:val="B21A1A"/>
+          <w:sz w:val="32"/>
+          <w:lang w:val="nl-BE"/>
+        </w:rPr>
+        <w:t>RTIKEL</w:t>
+      </w:r>
+      <w:r>
+        <w:rPr>
+          <w:rFonts w:ascii="Antwerpen" w:hAnsi="Antwerpen"/>
+          <w:color w:val="B21A1A"/>
+          <w:sz w:val="32"/>
+          <w:lang w:val="nl-BE"/>
+        </w:rPr>
+        <w:t xml:space="preserve"> OF NIEUWSBERICHT</w:t>
+      </w:r>
+    </w:p>
+    <w:p>
+      <w:pPr>
+        <w:pStyle w:val="Geenafstand"/>
+        <w:spacing w:line="276" w:lineRule="auto"/>
+        <w:rPr>
+          <w:rFonts w:ascii="Antwerpen" w:hAnsi="Antwerpen"/>
+          <w:color w:val="B21A1A"/>
+          <w:sz w:val="24"/>
+          <w:lang w:val="nl-BE"/>
+        </w:rPr>
+      </w:pPr>
+      <w:r>
+        <w:rPr>
+          <w:rFonts w:ascii="Antwerpen" w:hAnsi="Antwerpen"/>
+          <w:noProof/>
+          <w:color w:val="B21A1A"/>
+          <w:sz w:val="32"/>
+          <w:lang w:val="nl-BE" w:eastAsia="nl-BE"/>
+        </w:rPr>
+        <w:drawing>
+          <wp:anchor distT="0" distB="0" distL="114300" distR="114300" simplePos="0" relativeHeight="251679744" behindDoc="0" locked="0" layoutInCell="1" allowOverlap="1" wp14:anchorId="4A0E6CD1" wp14:editId="4854D1CE">
+            <wp:simplePos x="0" y="0"/>
+            <wp:positionH relativeFrom="margin">
+              <wp:posOffset>-352302</wp:posOffset>
+            </wp:positionH>
+            <wp:positionV relativeFrom="paragraph">
+              <wp:posOffset>225392</wp:posOffset>
+            </wp:positionV>
+            <wp:extent cx="4744720" cy="6000750"/>
+            <wp:effectExtent l="190500" t="190500" r="189230" b="190500"/>
+            <wp:wrapThrough wrapText="bothSides">
+              <wp:wrapPolygon edited="0">
+                <wp:start x="173" y="-686"/>
+                <wp:lineTo x="-867" y="-549"/>
+                <wp:lineTo x="-781" y="21463"/>
+                <wp:lineTo x="87" y="22080"/>
+                <wp:lineTo x="173" y="22217"/>
+                <wp:lineTo x="21334" y="22217"/>
+                <wp:lineTo x="21421" y="22080"/>
+                <wp:lineTo x="22288" y="21463"/>
+                <wp:lineTo x="22375" y="549"/>
+                <wp:lineTo x="21421" y="-480"/>
+                <wp:lineTo x="21334" y="-686"/>
+                <wp:lineTo x="173" y="-686"/>
+              </wp:wrapPolygon>
+            </wp:wrapThrough>
+            <wp:docPr id="13" name="Afbeelding 13"/>
+            <wp:cNvGraphicFramePr>
+              <a:graphicFrameLocks xmlns:a="http://schemas.openxmlformats.org/drawingml/2006/main" noChangeAspect="1"/>
+            </wp:cNvGraphicFramePr>
+            <a:graphic xmlns:a="http://schemas.openxmlformats.org/drawingml/2006/main">
+              <a:graphicData uri="http://schemas.openxmlformats.org/drawingml/2006/picture">
+                <pic:pic xmlns:pic="http://schemas.openxmlformats.org/drawingml/2006/picture">
+                  <pic:nvPicPr>
+                    <pic:cNvPr id="13" name="WF-artikel-WEB.jpg"/>
+                    <pic:cNvPicPr/>
+                  </pic:nvPicPr>
+                  <pic:blipFill>
+                    <a:blip r:embed="rId20">
+                      <a:extLst>
+                        <a:ext uri="{28A0092B-C50C-407E-A947-70E740481C1C}">
+                          <a14:useLocalDpi xmlns:a14="http://schemas.microsoft.com/office/drawing/2010/main" val="0"/>
+                        </a:ext>
+                      </a:extLst>
+                    </a:blip>
+                    <a:stretch>
+                      <a:fillRect/>
+                    </a:stretch>
+                  </pic:blipFill>
+                  <pic:spPr>
+                    <a:xfrm>
+                      <a:off x="0" y="0"/>
+                      <a:ext cx="4744720" cy="6000750"/>
+                    </a:xfrm>
+                    <a:prstGeom prst="rect">
+                      <a:avLst/>
+                    </a:prstGeom>
+                    <a:ln>
+                      <a:noFill/>
+                    </a:ln>
+                    <a:effectLst>
+                      <a:outerShdw blurRad="190500" algn="tl" rotWithShape="0">
+                        <a:srgbClr val="000000">
+                          <a:alpha val="70000"/>
+                        </a:srgbClr>
+                      </a:outerShdw>
+                    </a:effectLst>
+                  </pic:spPr>
+                </pic:pic>
+              </a:graphicData>
+            </a:graphic>
+            <wp14:sizeRelH relativeFrom="margin">
+              <wp14:pctWidth>0</wp14:pctWidth>
+            </wp14:sizeRelH>
+            <wp14:sizeRelV relativeFrom="margin">
+              <wp14:pctHeight>0</wp14:pctHeight>
+            </wp14:sizeRelV>
+          </wp:anchor>
+        </w:drawing>
+      </w:r>
+    </w:p>
+    <w:p>
+      <w:pPr>
+        <w:pStyle w:val="Geenafstand"/>
+        <w:spacing w:line="276" w:lineRule="auto"/>
+        <w:rPr>
+          <w:rFonts w:ascii="Antwerpen" w:hAnsi="Antwerpen"/>
+          <w:color w:val="B21A1A"/>
+          <w:sz w:val="24"/>
+          <w:lang w:val="nl-BE"/>
+        </w:rPr>
+      </w:pPr>
+    </w:p>
+    <w:p>
+      <w:pPr>
+        <w:pStyle w:val="Geenafstand"/>
+        <w:spacing w:line="276" w:lineRule="auto"/>
+        <w:rPr>
+          <w:rFonts w:ascii="Antwerpen" w:hAnsi="Antwerpen"/>
+          <w:color w:val="B21A1A"/>
+          <w:sz w:val="24"/>
+          <w:lang w:val="nl-BE"/>
+        </w:rPr>
+      </w:pPr>
+    </w:p>
+    <w:p>
+      <w:pPr>
+        <w:pStyle w:val="Geenafstand"/>
+        <w:spacing w:line="276" w:lineRule="auto"/>
+        <w:rPr>
+          <w:rFonts w:ascii="Antwerpen" w:hAnsi="Antwerpen"/>
+          <w:color w:val="B21A1A"/>
+          <w:sz w:val="24"/>
+          <w:lang w:val="nl-BE"/>
+        </w:rPr>
+      </w:pPr>
+    </w:p>
+    <w:p>
+      <w:pPr>
+        <w:pStyle w:val="Geenafstand"/>
+        <w:spacing w:line="276" w:lineRule="auto"/>
+        <w:rPr>
+          <w:rFonts w:ascii="Antwerpen" w:hAnsi="Antwerpen"/>
+          <w:color w:val="B21A1A"/>
+          <w:sz w:val="32"/>
+          <w:lang w:val="nl-BE"/>
+        </w:rPr>
+      </w:pPr>
+      <w:r>
+        <w:rPr>
+          <w:rFonts w:ascii="Antwerpen" w:hAnsi="Antwerpen"/>
+          <w:color w:val="B21A1A"/>
+          <w:sz w:val="32"/>
+          <w:lang w:val="nl-BE"/>
+        </w:rPr>
+        <w:lastRenderedPageBreak/>
+        <w:t xml:space="preserve">TESTIMONIAL </w:t>
+      </w:r>
+    </w:p>
+    <w:p>
+      <w:pPr>
+        <w:pStyle w:val="Geenafstand"/>
+        <w:spacing w:line="276" w:lineRule="auto"/>
+        <w:rPr>
+          <w:rFonts w:ascii="Antwerpen" w:hAnsi="Antwerpen"/>
+          <w:color w:val="B21A1A"/>
+          <w:sz w:val="24"/>
+          <w:lang w:val="nl-BE"/>
+        </w:rPr>
+      </w:pPr>
+      <w:r>
+        <w:rPr>
+          <w:rFonts w:ascii="Antwerpen" w:hAnsi="Antwerpen"/>
+          <w:noProof/>
+          <w:color w:val="B21A1A"/>
+          <w:sz w:val="24"/>
+          <w:lang w:val="nl-BE" w:eastAsia="nl-BE"/>
+        </w:rPr>
+        <w:drawing>
+          <wp:anchor distT="0" distB="0" distL="114300" distR="114300" simplePos="0" relativeHeight="251682816" behindDoc="0" locked="0" layoutInCell="1" allowOverlap="1" wp14:anchorId="3BC02945" wp14:editId="5D332A1D">
+            <wp:simplePos x="0" y="0"/>
+            <wp:positionH relativeFrom="page">
+              <wp:posOffset>5276850</wp:posOffset>
+            </wp:positionH>
+            <wp:positionV relativeFrom="paragraph">
+              <wp:posOffset>524065</wp:posOffset>
+            </wp:positionV>
+            <wp:extent cx="2297430" cy="5795010"/>
+            <wp:effectExtent l="190500" t="190500" r="198120" b="186690"/>
+            <wp:wrapThrough wrapText="bothSides">
+              <wp:wrapPolygon edited="0">
+                <wp:start x="358" y="-710"/>
+                <wp:lineTo x="-1791" y="-568"/>
+                <wp:lineTo x="-1791" y="21373"/>
+                <wp:lineTo x="358" y="22225"/>
+                <wp:lineTo x="21134" y="22225"/>
+                <wp:lineTo x="21313" y="22083"/>
+                <wp:lineTo x="23284" y="21089"/>
+                <wp:lineTo x="23284" y="568"/>
+                <wp:lineTo x="21313" y="-497"/>
+                <wp:lineTo x="21134" y="-710"/>
+                <wp:lineTo x="358" y="-710"/>
+              </wp:wrapPolygon>
+            </wp:wrapThrough>
+            <wp:docPr id="20" name="Afbeelding 20"/>
+            <wp:cNvGraphicFramePr>
+              <a:graphicFrameLocks xmlns:a="http://schemas.openxmlformats.org/drawingml/2006/main" noChangeAspect="1"/>
+            </wp:cNvGraphicFramePr>
+            <a:graphic xmlns:a="http://schemas.openxmlformats.org/drawingml/2006/main">
+              <a:graphicData uri="http://schemas.openxmlformats.org/drawingml/2006/picture">
+                <pic:pic xmlns:pic="http://schemas.openxmlformats.org/drawingml/2006/picture">
+                  <pic:nvPicPr>
+                    <pic:cNvPr id="20" name="WF-testimonial-MOB.jpg"/>
+                    <pic:cNvPicPr/>
+                  </pic:nvPicPr>
+                  <pic:blipFill>
+                    <a:blip r:embed="rId21">
+                      <a:extLst>
+                        <a:ext uri="{28A0092B-C50C-407E-A947-70E740481C1C}">
+                          <a14:useLocalDpi xmlns:a14="http://schemas.microsoft.com/office/drawing/2010/main" val="0"/>
+                        </a:ext>
+                      </a:extLst>
+                    </a:blip>
+                    <a:stretch>
+                      <a:fillRect/>
+                    </a:stretch>
+                  </pic:blipFill>
+                  <pic:spPr>
+                    <a:xfrm>
+                      <a:off x="0" y="0"/>
+                      <a:ext cx="2297430" cy="5795010"/>
+                    </a:xfrm>
+                    <a:prstGeom prst="rect">
+                      <a:avLst/>
+                    </a:prstGeom>
+                    <a:ln>
+                      <a:noFill/>
+                    </a:ln>
+                    <a:effectLst>
+                      <a:outerShdw blurRad="190500" algn="tl" rotWithShape="0">
+                        <a:srgbClr val="000000">
+                          <a:alpha val="70000"/>
+                        </a:srgbClr>
+                      </a:outerShdw>
+                    </a:effectLst>
+                  </pic:spPr>
+                </pic:pic>
+              </a:graphicData>
+            </a:graphic>
+          </wp:anchor>
+        </w:drawing>
+      </w:r>
+      <w:r>
+        <w:rPr>
+          <w:rFonts w:ascii="Antwerpen" w:hAnsi="Antwerpen"/>
+          <w:noProof/>
+          <w:color w:val="B21A1A"/>
+          <w:sz w:val="24"/>
+          <w:lang w:val="nl-BE" w:eastAsia="nl-BE"/>
+        </w:rPr>
+        <w:drawing>
+          <wp:anchor distT="0" distB="0" distL="114300" distR="114300" simplePos="0" relativeHeight="251681792" behindDoc="0" locked="0" layoutInCell="1" allowOverlap="1" wp14:anchorId="1A5C5664" wp14:editId="5322EEB8">
+            <wp:simplePos x="0" y="0"/>
+            <wp:positionH relativeFrom="margin">
+              <wp:posOffset>-474980</wp:posOffset>
+            </wp:positionH>
+            <wp:positionV relativeFrom="paragraph">
+              <wp:posOffset>524510</wp:posOffset>
+            </wp:positionV>
+            <wp:extent cx="4700270" cy="5165725"/>
+            <wp:effectExtent l="190500" t="190500" r="195580" b="187325"/>
+            <wp:wrapThrough wrapText="bothSides">
+              <wp:wrapPolygon edited="0">
+                <wp:start x="175" y="-797"/>
+                <wp:lineTo x="-875" y="-637"/>
+                <wp:lineTo x="-875" y="21348"/>
+                <wp:lineTo x="175" y="22304"/>
+                <wp:lineTo x="21361" y="22304"/>
+                <wp:lineTo x="21448" y="22144"/>
+                <wp:lineTo x="22411" y="21109"/>
+                <wp:lineTo x="22411" y="637"/>
+                <wp:lineTo x="21448" y="-558"/>
+                <wp:lineTo x="21361" y="-797"/>
+                <wp:lineTo x="175" y="-797"/>
+              </wp:wrapPolygon>
+            </wp:wrapThrough>
+            <wp:docPr id="15" name="Afbeelding 15"/>
+            <wp:cNvGraphicFramePr>
+              <a:graphicFrameLocks xmlns:a="http://schemas.openxmlformats.org/drawingml/2006/main" noChangeAspect="1"/>
+            </wp:cNvGraphicFramePr>
+            <a:graphic xmlns:a="http://schemas.openxmlformats.org/drawingml/2006/main">
+              <a:graphicData uri="http://schemas.openxmlformats.org/drawingml/2006/picture">
+                <pic:pic xmlns:pic="http://schemas.openxmlformats.org/drawingml/2006/picture">
+                  <pic:nvPicPr>
+                    <pic:cNvPr id="15" name="WF-testimonal-WEB.jpg"/>
+                    <pic:cNvPicPr/>
+                  </pic:nvPicPr>
+                  <pic:blipFill>
+                    <a:blip r:embed="rId22">
+                      <a:extLst>
+                        <a:ext uri="{28A0092B-C50C-407E-A947-70E740481C1C}">
+                          <a14:useLocalDpi xmlns:a14="http://schemas.microsoft.com/office/drawing/2010/main" val="0"/>
+                        </a:ext>
+                      </a:extLst>
+                    </a:blip>
+                    <a:stretch>
+                      <a:fillRect/>
+                    </a:stretch>
+                  </pic:blipFill>
+                  <pic:spPr>
+                    <a:xfrm>
+                      <a:off x="0" y="0"/>
+                      <a:ext cx="4700270" cy="5165725"/>
+                    </a:xfrm>
+                    <a:prstGeom prst="rect">
+                      <a:avLst/>
+                    </a:prstGeom>
+                    <a:ln>
+                      <a:noFill/>
+                    </a:ln>
+                    <a:effectLst>
+                      <a:outerShdw blurRad="190500" algn="tl" rotWithShape="0">
+                        <a:srgbClr val="000000">
+                          <a:alpha val="70000"/>
+                        </a:srgbClr>
+                      </a:outerShdw>
+                    </a:effectLst>
+                  </pic:spPr>
+                </pic:pic>
+              </a:graphicData>
+            </a:graphic>
+            <wp14:sizeRelH relativeFrom="margin">
+              <wp14:pctWidth>0</wp14:pctWidth>
+            </wp14:sizeRelH>
+            <wp14:sizeRelV relativeFrom="margin">
+              <wp14:pctHeight>0</wp14:pctHeight>
+            </wp14:sizeRelV>
+          </wp:anchor>
+        </w:drawing>
+      </w:r>
+    </w:p>
+    <w:p>
+      <w:pPr>
+        <w:pStyle w:val="Geenafstand"/>
+        <w:spacing w:line="276" w:lineRule="auto"/>
+        <w:rPr>
+          <w:rFonts w:ascii="Antwerpen" w:hAnsi="Antwerpen"/>
+          <w:color w:val="B21A1A"/>
+          <w:sz w:val="24"/>
+          <w:lang w:val="nl-BE"/>
+        </w:rPr>
+      </w:pPr>
+    </w:p>
+    <w:p>
+      <w:pPr>
+        <w:pStyle w:val="Geenafstand"/>
+        <w:spacing w:line="276" w:lineRule="auto"/>
+        <w:rPr>
+          <w:rFonts w:ascii="Antwerpen" w:hAnsi="Antwerpen"/>
+          <w:color w:val="B21A1A"/>
+          <w:sz w:val="24"/>
+          <w:lang w:val="nl-BE"/>
+        </w:rPr>
+      </w:pPr>
+    </w:p>
+    <w:p>
+      <w:pPr>
+        <w:pStyle w:val="Geenafstand"/>
+        <w:spacing w:line="276" w:lineRule="auto"/>
+        <w:rPr>
+          <w:rFonts w:ascii="Antwerpen" w:hAnsi="Antwerpen"/>
+          <w:color w:val="B21A1A"/>
+          <w:sz w:val="24"/>
+          <w:lang w:val="nl-BE"/>
+        </w:rPr>
+      </w:pPr>
+    </w:p>
+    <w:p>
+      <w:pPr>
+        <w:pStyle w:val="Geenafstand"/>
+        <w:spacing w:line="276" w:lineRule="auto"/>
+        <w:rPr>
+          <w:rFonts w:ascii="Antwerpen" w:hAnsi="Antwerpen"/>
+          <w:color w:val="B21A1A"/>
+          <w:sz w:val="24"/>
+          <w:lang w:val="nl-BE"/>
+        </w:rPr>
+      </w:pPr>
+    </w:p>
+    <w:p>
+      <w:pPr>
+        <w:pStyle w:val="Geenafstand"/>
+        <w:spacing w:line="276" w:lineRule="auto"/>
+        <w:rPr>
+          <w:rFonts w:ascii="Antwerpen" w:hAnsi="Antwerpen"/>
+          <w:color w:val="B21A1A"/>
+          <w:sz w:val="24"/>
+          <w:lang w:val="nl-BE"/>
+        </w:rPr>
+      </w:pPr>
+    </w:p>
+    <w:p>
+      <w:pPr>
+        <w:pStyle w:val="Geenafstand"/>
+        <w:spacing w:line="276" w:lineRule="auto"/>
+        <w:rPr>
+          <w:rFonts w:ascii="Antwerpen" w:hAnsi="Antwerpen"/>
+          <w:color w:val="B21A1A"/>
+          <w:sz w:val="24"/>
+          <w:lang w:val="nl-BE"/>
+        </w:rPr>
+      </w:pPr>
+    </w:p>
+    <w:p>
+      <w:pPr>
+        <w:pStyle w:val="Geenafstand"/>
+        <w:spacing w:line="276" w:lineRule="auto"/>
+        <w:rPr>
+          <w:rFonts w:ascii="Antwerpen" w:hAnsi="Antwerpen"/>
+          <w:color w:val="B21A1A"/>
+          <w:sz w:val="24"/>
+          <w:lang w:val="nl-BE"/>
+        </w:rPr>
+      </w:pPr>
+    </w:p>
+    <w:p>
+      <w:pPr>
+        <w:pStyle w:val="Kop3"/>
+        <w:spacing w:line="276" w:lineRule="auto"/>
+        <w:rPr>
+          <w:lang w:val="nl-BE"/>
+        </w:rPr>
+      </w:pPr>
+      <w:r>
+        <w:rPr>
+          <w:lang w:val="nl-BE"/>
+        </w:rPr>
+        <w:lastRenderedPageBreak/>
+        <w:t>Sitemap</w:t>
+      </w:r>
+    </w:p>
+    <w:p>
+      <w:pPr>
+        <w:rPr>
+          <w:lang w:val="nl-BE"/>
+        </w:rPr>
+      </w:pPr>
+    </w:p>
+    <w:p>
+      <w:pPr>
+        <w:pStyle w:val="Geenafstand"/>
+        <w:spacing w:line="276" w:lineRule="auto"/>
+        <w:rPr>
+          <w:rFonts w:ascii="Antwerpen" w:hAnsi="Antwerpen"/>
+          <w:color w:val="B21A1A"/>
+          <w:sz w:val="24"/>
+          <w:lang w:val="nl-BE"/>
+        </w:rPr>
+      </w:pPr>
+    </w:p>
+    <w:p>
+      <w:pPr>
+        <w:pStyle w:val="Geenafstand"/>
+        <w:spacing w:line="276" w:lineRule="auto"/>
+        <w:rPr>
+          <w:rFonts w:ascii="Antwerpen" w:hAnsi="Antwerpen"/>
+          <w:color w:val="B21A1A"/>
+          <w:sz w:val="24"/>
+          <w:lang w:val="nl-BE"/>
+        </w:rPr>
+      </w:pPr>
+      <w:r>
+        <w:rPr>
+          <w:rFonts w:ascii="Antwerpen" w:hAnsi="Antwerpen"/>
+          <w:noProof/>
+          <w:color w:val="B21A1A"/>
+          <w:sz w:val="24"/>
+          <w:lang w:val="nl-BE" w:eastAsia="nl-BE"/>
+        </w:rPr>
+        <w:drawing>
+          <wp:inline distT="0" distB="0" distL="0" distR="0" wp14:anchorId="1182B406" wp14:editId="7F9493D8">
+            <wp:extent cx="6332220" cy="5619750"/>
+            <wp:effectExtent l="0" t="0" r="0" b="0"/>
+            <wp:docPr id="21" name="Afbeelding 21"/>
+            <wp:cNvGraphicFramePr>
+              <a:graphicFrameLocks xmlns:a="http://schemas.openxmlformats.org/drawingml/2006/main" noChangeAspect="1"/>
+            </wp:cNvGraphicFramePr>
+            <a:graphic xmlns:a="http://schemas.openxmlformats.org/drawingml/2006/main">
+              <a:graphicData uri="http://schemas.openxmlformats.org/drawingml/2006/picture">
+                <pic:pic xmlns:pic="http://schemas.openxmlformats.org/drawingml/2006/picture">
+                  <pic:nvPicPr>
+                    <pic:cNvPr id="21" name="sitemap.jpg"/>
+                    <pic:cNvPicPr/>
+                  </pic:nvPicPr>
+                  <pic:blipFill>
+                    <a:blip r:embed="rId23" cstate="print">
+                      <a:extLst>
+                        <a:ext uri="{28A0092B-C50C-407E-A947-70E740481C1C}">
+                          <a14:useLocalDpi xmlns:a14="http://schemas.microsoft.com/office/drawing/2010/main" val="0"/>
+                        </a:ext>
+                      </a:extLst>
+                    </a:blip>
+                    <a:stretch>
+                      <a:fillRect/>
+                    </a:stretch>
+                  </pic:blipFill>
+                  <pic:spPr>
+                    <a:xfrm>
+                      <a:off x="0" y="0"/>
+                      <a:ext cx="6332220" cy="5619750"/>
+                    </a:xfrm>
+                    <a:prstGeom prst="rect">
+                      <a:avLst/>
+                    </a:prstGeom>
+                  </pic:spPr>
+                </pic:pic>
+              </a:graphicData>
+            </a:graphic>
+          </wp:inline>
+        </w:drawing>
+      </w:r>
+    </w:p>
+    <w:p>
+      <w:pPr>
+        <w:pStyle w:val="Geenafstand"/>
+        <w:spacing w:line="276" w:lineRule="auto"/>
+        <w:rPr>
+          <w:rFonts w:ascii="Antwerpen" w:hAnsi="Antwerpen"/>
+          <w:color w:val="B21A1A"/>
+          <w:sz w:val="24"/>
+          <w:lang w:val="nl-BE"/>
+        </w:rPr>
+      </w:pPr>
+    </w:p>
+    <w:p>
+      <w:pPr>
+        <w:pStyle w:val="Geenafstand"/>
+        <w:spacing w:line="276" w:lineRule="auto"/>
+        <w:rPr>
+          <w:rFonts w:ascii="Antwerpen" w:hAnsi="Antwerpen"/>
+          <w:color w:val="B21A1A"/>
+          <w:sz w:val="24"/>
+          <w:lang w:val="nl-BE"/>
+        </w:rPr>
+      </w:pPr>
+    </w:p>
+    <w:p>
+      <w:pPr>
+        <w:pStyle w:val="Geenafstand"/>
+        <w:spacing w:line="276" w:lineRule="auto"/>
+        <w:rPr>
+          <w:rFonts w:ascii="Antwerpen" w:hAnsi="Antwerpen"/>
+          <w:color w:val="B21A1A"/>
+          <w:sz w:val="24"/>
+          <w:lang w:val="nl-BE"/>
+        </w:rPr>
+      </w:pPr>
+    </w:p>
+    <w:p>
+      <w:pPr>
+        <w:pStyle w:val="Geenafstand"/>
+        <w:spacing w:line="276" w:lineRule="auto"/>
+        <w:rPr>
+          <w:rFonts w:ascii="Antwerpen" w:hAnsi="Antwerpen"/>
+          <w:color w:val="B21A1A"/>
+          <w:sz w:val="24"/>
+          <w:lang w:val="nl-BE"/>
+        </w:rPr>
+      </w:pPr>
+      <w:bookmarkStart w:id="0" w:name="_GoBack"/>
+      <w:bookmarkEnd w:id="0"/>
+    </w:p>
+    <w:p>
+      <w:pPr>
+        <w:pStyle w:val="Geenafstand"/>
+        <w:spacing w:line="276" w:lineRule="auto"/>
+        <w:rPr>
+          <w:rFonts w:ascii="Antwerpen" w:hAnsi="Antwerpen"/>
+          <w:color w:val="B21A1A"/>
+          <w:sz w:val="24"/>
+          <w:lang w:val="nl-BE"/>
+        </w:rPr>
+      </w:pPr>
+    </w:p>
+    <w:p>
+      <w:pPr>
+        <w:pStyle w:val="Geenafstand"/>
+        <w:spacing w:line="276" w:lineRule="auto"/>
+        <w:rPr>
+          <w:rFonts w:ascii="Antwerpen" w:hAnsi="Antwerpen"/>
+          <w:color w:val="B21A1A"/>
+          <w:sz w:val="24"/>
+          <w:lang w:val="nl-BE"/>
+        </w:rPr>
+      </w:pPr>
+    </w:p>
+    <w:p>
+      <w:pPr>
+        <w:pStyle w:val="Geenafstand"/>
+        <w:spacing w:line="276" w:lineRule="auto"/>
+        <w:rPr>
+          <w:rFonts w:ascii="Antwerpen" w:hAnsi="Antwerpen"/>
+          <w:color w:val="B21A1A"/>
+          <w:sz w:val="24"/>
+          <w:lang w:val="nl-BE"/>
+        </w:rPr>
+      </w:pPr>
+    </w:p>
+    <w:p>
+      <w:pPr>
+        <w:pStyle w:val="Geenafstand"/>
+        <w:spacing w:line="276" w:lineRule="auto"/>
+        <w:rPr>
+          <w:rFonts w:ascii="Antwerpen" w:hAnsi="Antwerpen"/>
+          <w:color w:val="B21A1A"/>
+          <w:sz w:val="24"/>
+          <w:lang w:val="nl-BE"/>
+        </w:rPr>
+      </w:pPr>
+    </w:p>
+    <w:p>
+      <w:pPr>
+        <w:pStyle w:val="Geenafstand"/>
+        <w:spacing w:line="276" w:lineRule="auto"/>
+        <w:rPr>
+          <w:rFonts w:ascii="Antwerpen" w:hAnsi="Antwerpen"/>
+          <w:color w:val="B21A1A"/>
+          <w:sz w:val="24"/>
+          <w:lang w:val="nl-BE"/>
+        </w:rPr>
+      </w:pPr>
+    </w:p>
+    <w:p>
+      <w:pPr>
+        <w:pStyle w:val="Geenafstand"/>
+        <w:spacing w:line="276" w:lineRule="auto"/>
+        <w:rPr>
+          <w:rFonts w:ascii="Antwerpen" w:hAnsi="Antwerpen"/>
+          <w:color w:val="B21A1A"/>
+          <w:sz w:val="24"/>
+          <w:lang w:val="nl-BE"/>
+        </w:rPr>
+      </w:pPr>
+    </w:p>
+    <w:p>
+      <w:pPr>
+        <w:pStyle w:val="Geenafstand"/>
+        <w:spacing w:line="276" w:lineRule="auto"/>
+        <w:rPr>
+          <w:rFonts w:ascii="Antwerpen" w:hAnsi="Antwerpen"/>
+          <w:color w:val="B21A1A"/>
+          <w:sz w:val="24"/>
+          <w:lang w:val="nl-BE"/>
+        </w:rPr>
+      </w:pPr>
+    </w:p>
+    <w:p>
+      <w:pPr>
+        <w:pStyle w:val="Geenafstand"/>
+        <w:spacing w:line="276" w:lineRule="auto"/>
+        <w:rPr>
+          <w:rFonts w:ascii="Antwerpen" w:hAnsi="Antwerpen"/>
+          <w:color w:val="B21A1A"/>
+          <w:sz w:val="24"/>
+          <w:lang w:val="nl-BE"/>
+        </w:rPr>
+      </w:pPr>
+    </w:p>
+    <w:p>
+      <w:pPr>
+        <w:pStyle w:val="Geenafstand"/>
+        <w:spacing w:line="276" w:lineRule="auto"/>
+        <w:rPr>
+          <w:rFonts w:ascii="Antwerpen" w:hAnsi="Antwerpen"/>
+          <w:color w:val="B21A1A"/>
+          <w:sz w:val="24"/>
+          <w:lang w:val="nl-BE"/>
+        </w:rPr>
+      </w:pPr>
+    </w:p>
+    <w:p>
+      <w:pPr>
+        <w:pStyle w:val="Geenafstand"/>
+        <w:spacing w:line="276" w:lineRule="auto"/>
+        <w:rPr>
+          <w:rFonts w:ascii="Antwerpen" w:hAnsi="Antwerpen"/>
+          <w:color w:val="B21A1A"/>
+          <w:sz w:val="24"/>
+          <w:lang w:val="nl-BE"/>
+        </w:rPr>
+      </w:pPr>
+    </w:p>
+    <w:p>
+      <w:pPr>
+        <w:pStyle w:val="Geenafstand"/>
+        <w:spacing w:line="276" w:lineRule="auto"/>
+        <w:rPr>
+          <w:rFonts w:ascii="Antwerpen" w:hAnsi="Antwerpen"/>
+          <w:color w:val="B21A1A"/>
+          <w:sz w:val="24"/>
+          <w:lang w:val="nl-BE"/>
+        </w:rPr>
+      </w:pPr>
+    </w:p>
+    <w:p>
+      <w:pPr>
+        <w:pStyle w:val="Geenafstand"/>
+        <w:spacing w:line="276" w:lineRule="auto"/>
+        <w:rPr>
+          <w:rFonts w:ascii="Antwerpen" w:hAnsi="Antwerpen"/>
+          <w:color w:val="B21A1A"/>
+          <w:sz w:val="24"/>
+          <w:lang w:val="nl-BE"/>
+        </w:rPr>
+      </w:pPr>
+    </w:p>
+    <w:p>
+      <w:pPr>
+        <w:pStyle w:val="Geenafstand"/>
+        <w:spacing w:line="276" w:lineRule="auto"/>
+        <w:rPr>
+          <w:rFonts w:ascii="Antwerpen" w:hAnsi="Antwerpen"/>
+          <w:color w:val="B21A1A"/>
+          <w:sz w:val="24"/>
+          <w:lang w:val="nl-BE"/>
+        </w:rPr>
+      </w:pPr>
+    </w:p>
+    <w:p>
+      <w:pPr>
+        <w:pStyle w:val="Geenafstand"/>
+        <w:spacing w:line="276" w:lineRule="auto"/>
+        <w:rPr>
+          <w:rFonts w:ascii="Antwerpen" w:hAnsi="Antwerpen"/>
+          <w:color w:val="B21A1A"/>
+          <w:sz w:val="24"/>
+          <w:lang w:val="nl-BE"/>
+        </w:rPr>
+      </w:pPr>
+    </w:p>
+    <w:p>
+      <w:pPr>
+        <w:pStyle w:val="Geenafstand"/>
+        <w:spacing w:line="276" w:lineRule="auto"/>
+        <w:rPr>
+          <w:rFonts w:ascii="Antwerpen" w:hAnsi="Antwerpen"/>
+          <w:color w:val="B21A1A"/>
+          <w:sz w:val="24"/>
+          <w:lang w:val="nl-BE"/>
+        </w:rPr>
+      </w:pPr>
+    </w:p>
+    <w:p>
+      <w:pPr>
+        <w:pStyle w:val="Geenafstand"/>
+        <w:spacing w:line="276" w:lineRule="auto"/>
+        <w:rPr>
+          <w:rFonts w:ascii="Antwerpen" w:hAnsi="Antwerpen"/>
+          <w:color w:val="B21A1A"/>
+          <w:sz w:val="24"/>
+          <w:lang w:val="nl-BE"/>
+        </w:rPr>
+      </w:pPr>
+    </w:p>
+    <w:p>
+      <w:pPr>
+        <w:pStyle w:val="Geenafstand"/>
+        <w:spacing w:line="276" w:lineRule="auto"/>
+        <w:rPr>
+          <w:rFonts w:ascii="Antwerpen" w:hAnsi="Antwerpen"/>
+          <w:color w:val="B21A1A"/>
+          <w:sz w:val="24"/>
+          <w:lang w:val="nl-BE"/>
+        </w:rPr>
+      </w:pPr>
+    </w:p>
+    <w:p>
+      <w:pPr>
+        <w:pStyle w:val="Geenafstand"/>
+        <w:spacing w:line="276" w:lineRule="auto"/>
+        <w:rPr>
+          <w:rFonts w:ascii="Antwerpen" w:hAnsi="Antwerpen"/>
+          <w:color w:val="B21A1A"/>
+          <w:sz w:val="24"/>
+          <w:lang w:val="nl-BE"/>
+        </w:rPr>
+      </w:pPr>
+    </w:p>
+    <w:p>
+      <w:pPr>
+        <w:pStyle w:val="Geenafstand"/>
+        <w:spacing w:line="276" w:lineRule="auto"/>
+        <w:rPr>
+          <w:rFonts w:ascii="Antwerpen" w:hAnsi="Antwerpen"/>
+          <w:color w:val="B21A1A"/>
+          <w:sz w:val="24"/>
+          <w:lang w:val="nl-BE"/>
+        </w:rPr>
+      </w:pPr>
+    </w:p>
+    <w:p>
+      <w:pPr>
+        <w:pStyle w:val="Geenafstand"/>
+        <w:spacing w:line="276" w:lineRule="auto"/>
+        <w:rPr>
+          <w:rFonts w:ascii="Antwerpen" w:hAnsi="Antwerpen"/>
+          <w:color w:val="B21A1A"/>
+          <w:sz w:val="24"/>
+          <w:lang w:val="nl-BE"/>
+        </w:rPr>
+      </w:pPr>
+    </w:p>
+    <w:p>
+      <w:pPr>
+        <w:pStyle w:val="Geenafstand"/>
+        <w:spacing w:line="276" w:lineRule="auto"/>
+        <w:rPr>
+          <w:rFonts w:ascii="Antwerpen" w:hAnsi="Antwerpen"/>
+          <w:color w:val="B21A1A"/>
+          <w:sz w:val="24"/>
+          <w:lang w:val="nl-BE"/>
+        </w:rPr>
+      </w:pPr>
+    </w:p>
+    <w:p>
+      <w:pPr>
+        <w:pStyle w:val="Geenafstand"/>
+        <w:spacing w:line="276" w:lineRule="auto"/>
+        <w:rPr>
+          <w:rFonts w:ascii="Antwerpen" w:hAnsi="Antwerpen"/>
+          <w:color w:val="B21A1A"/>
+          <w:sz w:val="24"/>
+          <w:lang w:val="nl-BE"/>
+        </w:rPr>
+      </w:pPr>
+    </w:p>
+    <w:p>
+      <w:pPr>
+        <w:pStyle w:val="Geenafstand"/>
+        <w:spacing w:line="276" w:lineRule="auto"/>
+        <w:rPr>
+          <w:rFonts w:ascii="Antwerpen" w:hAnsi="Antwerpen"/>
+          <w:color w:val="B21A1A"/>
+          <w:sz w:val="24"/>
+          <w:lang w:val="nl-BE"/>
+        </w:rPr>
+      </w:pPr>
+    </w:p>
+    <w:p>
+      <w:pPr>
+        <w:pStyle w:val="Geenafstand"/>
+        <w:spacing w:line="276" w:lineRule="auto"/>
+        <w:rPr>
+          <w:rFonts w:ascii="Antwerpen" w:hAnsi="Antwerpen"/>
+          <w:color w:val="B21A1A"/>
+          <w:sz w:val="24"/>
+          <w:lang w:val="nl-BE"/>
+        </w:rPr>
+      </w:pPr>
+    </w:p>
+    <w:p>
+      <w:pPr>
+        <w:pStyle w:val="Geenafstand"/>
+        <w:spacing w:line="276" w:lineRule="auto"/>
+        <w:rPr>
+          <w:rFonts w:ascii="Antwerpen" w:hAnsi="Antwerpen"/>
+          <w:color w:val="B21A1A"/>
+          <w:sz w:val="24"/>
+          <w:lang w:val="nl-BE"/>
+        </w:rPr>
+      </w:pPr>
+    </w:p>
+    <w:p>
+      <w:pPr>
+        <w:pStyle w:val="Geenafstand"/>
+        <w:spacing w:line="276" w:lineRule="auto"/>
+        <w:rPr>
+          <w:rFonts w:ascii="Antwerpen" w:hAnsi="Antwerpen"/>
+          <w:color w:val="B21A1A"/>
+          <w:sz w:val="24"/>
+          <w:lang w:val="nl-BE"/>
+        </w:rPr>
+      </w:pPr>
+    </w:p>
+    <w:p>
+      <w:pPr>
+        <w:pStyle w:val="Geenafstand"/>
+        <w:spacing w:line="276" w:lineRule="auto"/>
+        <w:rPr>
+          <w:rFonts w:ascii="Antwerpen" w:hAnsi="Antwerpen"/>
+          <w:color w:val="B21A1A"/>
+          <w:sz w:val="24"/>
+          <w:lang w:val="nl-BE"/>
+        </w:rPr>
+      </w:pPr>
+    </w:p>
+    <w:p>
+      <w:pPr>
+        <w:pStyle w:val="Geenafstand"/>
+        <w:spacing w:line="276" w:lineRule="auto"/>
+        <w:rPr>
+          <w:rFonts w:ascii="Antwerpen" w:hAnsi="Antwerpen"/>
+          <w:color w:val="B21A1A"/>
+          <w:sz w:val="24"/>
+          <w:lang w:val="nl-BE"/>
+        </w:rPr>
+      </w:pPr>
+    </w:p>
+    <w:p>
+      <w:pPr>
+        <w:pStyle w:val="Geenafstand"/>
+        <w:spacing w:line="276" w:lineRule="auto"/>
+        <w:rPr>
+          <w:rFonts w:ascii="Antwerpen" w:hAnsi="Antwerpen"/>
+          <w:color w:val="B21A1A"/>
+          <w:sz w:val="24"/>
+          <w:lang w:val="nl-BE"/>
+        </w:rPr>
+      </w:pPr>
+    </w:p>
+    <w:p>
+      <w:pPr>
+        <w:pStyle w:val="Geenafstand"/>
+        <w:spacing w:line="276" w:lineRule="auto"/>
+        <w:rPr>
+          <w:rFonts w:ascii="Antwerpen" w:hAnsi="Antwerpen"/>
+          <w:color w:val="B21A1A"/>
+          <w:sz w:val="24"/>
+          <w:lang w:val="nl-BE"/>
+        </w:rPr>
+      </w:pPr>
+    </w:p>
+    <w:p>
+      <w:pPr>
+        <w:pStyle w:val="Geenafstand"/>
+        <w:spacing w:line="276" w:lineRule="auto"/>
+        <w:rPr>
+          <w:rFonts w:ascii="Antwerpen" w:hAnsi="Antwerpen"/>
+          <w:color w:val="B21A1A"/>
+          <w:sz w:val="24"/>
+          <w:lang w:val="nl-BE"/>
+        </w:rPr>
+      </w:pPr>
+    </w:p>
+    <w:p>
+      <w:pPr>
+        <w:pStyle w:val="Geenafstand"/>
+        <w:spacing w:line="276" w:lineRule="auto"/>
+        <w:rPr>
+          <w:rFonts w:ascii="Antwerpen" w:hAnsi="Antwerpen"/>
+          <w:color w:val="B21A1A"/>
+          <w:sz w:val="24"/>
+          <w:lang w:val="nl-BE"/>
+        </w:rPr>
+      </w:pPr>
+    </w:p>
+    <w:p>
+      <w:pPr>
+        <w:pStyle w:val="Geenafstand"/>
+        <w:spacing w:line="276" w:lineRule="auto"/>
+        <w:rPr>
+          <w:rFonts w:ascii="Antwerpen" w:hAnsi="Antwerpen"/>
+          <w:color w:val="B21A1A"/>
+          <w:sz w:val="24"/>
+          <w:lang w:val="nl-BE"/>
+        </w:rPr>
+      </w:pPr>
+    </w:p>
+    <w:p>
+      <w:pPr>
+        <w:pStyle w:val="Geenafstand"/>
+        <w:spacing w:line="276" w:lineRule="auto"/>
+        <w:rPr>
+          <w:rFonts w:ascii="Antwerpen" w:hAnsi="Antwerpen"/>
+          <w:color w:val="B21A1A"/>
+          <w:sz w:val="24"/>
+          <w:lang w:val="nl-BE"/>
+        </w:rPr>
+      </w:pPr>
+    </w:p>
+    <w:p>
+      <w:pPr>
+        <w:pStyle w:val="Geenafstand"/>
+        <w:spacing w:line="276" w:lineRule="auto"/>
+        <w:rPr>
+          <w:rFonts w:ascii="Antwerpen" w:hAnsi="Antwerpen"/>
+          <w:color w:val="B21A1A"/>
+          <w:sz w:val="24"/>
+          <w:lang w:val="nl-BE"/>
+        </w:rPr>
+      </w:pPr>
+    </w:p>
+    <w:p>
+      <w:pPr>
+        <w:pStyle w:val="Geenafstand"/>
+        <w:spacing w:line="276" w:lineRule="auto"/>
+        <w:rPr>
+          <w:rFonts w:ascii="Antwerpen" w:hAnsi="Antwerpen"/>
+          <w:color w:val="B21A1A"/>
+          <w:sz w:val="24"/>
+          <w:lang w:val="nl-BE"/>
+        </w:rPr>
+      </w:pPr>
+    </w:p>
+    <w:p>
+      <w:pPr>
+        <w:pStyle w:val="Geenafstand"/>
+        <w:spacing w:line="276" w:lineRule="auto"/>
+        <w:rPr>
+          <w:rFonts w:ascii="Antwerpen" w:hAnsi="Antwerpen"/>
+          <w:color w:val="B21A1A"/>
+          <w:sz w:val="24"/>
+          <w:lang w:val="nl-BE"/>
+        </w:rPr>
+      </w:pPr>
+    </w:p>
+    <w:p>
+      <w:pPr>
+        <w:pStyle w:val="Geenafstand"/>
+        <w:spacing w:line="276" w:lineRule="auto"/>
+        <w:rPr>
+          <w:rFonts w:ascii="Antwerpen" w:hAnsi="Antwerpen"/>
+          <w:color w:val="B21A1A"/>
+          <w:sz w:val="24"/>
+          <w:lang w:val="nl-BE"/>
+        </w:rPr>
+      </w:pPr>
+    </w:p>
+    <w:p>
+      <w:pPr>
+        <w:pStyle w:val="Geenafstand"/>
+        <w:spacing w:line="276" w:lineRule="auto"/>
+        <w:rPr>
+          <w:rFonts w:ascii="Antwerpen" w:hAnsi="Antwerpen"/>
+          <w:color w:val="B21A1A"/>
+          <w:sz w:val="24"/>
+          <w:lang w:val="nl-BE"/>
+        </w:rPr>
+      </w:pPr>
+    </w:p>
+    <w:p>
+      <w:pPr>
+        <w:pStyle w:val="Geenafstand"/>
+        <w:spacing w:line="276" w:lineRule="auto"/>
+        <w:rPr>
+          <w:rFonts w:ascii="Antwerpen" w:hAnsi="Antwerpen"/>
+          <w:color w:val="B21A1A"/>
+          <w:sz w:val="24"/>
+          <w:lang w:val="nl-BE"/>
+        </w:rPr>
+      </w:pPr>
+    </w:p>
+    <w:p>
+      <w:pPr>
+        <w:pStyle w:val="Geenafstand"/>
+        <w:spacing w:line="276" w:lineRule="auto"/>
+        <w:rPr>
+          <w:rFonts w:ascii="Antwerpen" w:hAnsi="Antwerpen"/>
+          <w:color w:val="B21A1A"/>
+          <w:sz w:val="24"/>
+          <w:lang w:val="nl-BE"/>
+        </w:rPr>
+      </w:pPr>
+    </w:p>
+    <w:p>
+      <w:pPr>
+        <w:pStyle w:val="Geenafstand"/>
+        <w:spacing w:line="276" w:lineRule="auto"/>
+        <w:rPr>
+          <w:rFonts w:ascii="Antwerpen" w:hAnsi="Antwerpen"/>
+          <w:color w:val="B21A1A"/>
+          <w:sz w:val="24"/>
+          <w:lang w:val="nl-BE"/>
+        </w:rPr>
+      </w:pPr>
+    </w:p>
+    <w:p>
+      <w:pPr>
+        <w:pStyle w:val="Geenafstand"/>
+        <w:spacing w:line="276" w:lineRule="auto"/>
+        <w:rPr>
+          <w:rFonts w:ascii="Antwerpen" w:hAnsi="Antwerpen"/>
+          <w:color w:val="B21A1A"/>
+          <w:sz w:val="24"/>
+          <w:lang w:val="nl-BE"/>
+        </w:rPr>
+      </w:pPr>
+    </w:p>
+    <w:p>
+      <w:pPr>
+        <w:pStyle w:val="Geenafstand"/>
+        <w:spacing w:line="276" w:lineRule="auto"/>
+        <w:rPr>
+          <w:rFonts w:ascii="Antwerpen" w:hAnsi="Antwerpen"/>
+          <w:color w:val="B21A1A"/>
+          <w:sz w:val="24"/>
+          <w:lang w:val="nl-BE"/>
+        </w:rPr>
+      </w:pPr>
+    </w:p>
+    <w:p>
+      <w:pPr>
+        <w:pStyle w:val="Geenafstand"/>
+        <w:spacing w:line="276" w:lineRule="auto"/>
+        <w:rPr>
+          <w:rFonts w:ascii="Antwerpen" w:hAnsi="Antwerpen"/>
+          <w:color w:val="B21A1A"/>
+          <w:sz w:val="24"/>
+          <w:lang w:val="nl-BE"/>
+        </w:rPr>
+      </w:pPr>
     </w:p>
     <w:p>
       <w:pPr>
@@ -4704,9 +5545,9 @@
       </w:pPr>
     </w:p>
     <w:sectPr>
-      <w:headerReference w:type="default" r:id="rId17"/>
-      <w:footerReference w:type="default" r:id="rId18"/>
-      <w:footerReference w:type="first" r:id="rId19"/>
+      <w:headerReference w:type="default" r:id="rId24"/>
+      <w:footerReference w:type="default" r:id="rId25"/>
+      <w:footerReference w:type="first" r:id="rId26"/>
       <w:pgSz w:w="12240" w:h="15840"/>
       <w:pgMar w:top="1021" w:right="1134" w:bottom="1021" w:left="1134" w:header="578" w:footer="578" w:gutter="0"/>
       <w:cols w:space="720"/>
@@ -4859,7 +5700,7 @@
           <w:rPr>
             <w:noProof/>
           </w:rPr>
-          <w:t>10</w:t>
+          <w:t>14</w:t>
         </w:r>
         <w:r>
           <w:rPr>
@@ -4994,6 +5835,7 @@
 
 <file path=word/header1.xml><?xml version="1.0" encoding="utf-8"?>
 <w:hdr xmlns:wpc="http://schemas.microsoft.com/office/word/2010/wordprocessingCanvas" xmlns:mc="http://schemas.openxmlformats.org/markup-compatibility/2006" xmlns:o="urn:schemas-microsoft-com:office:office" xmlns:r="http://schemas.openxmlformats.org/officeDocument/2006/relationships" xmlns:m="http://schemas.openxmlformats.org/officeDocument/2006/math" xmlns:v="urn:schemas-microsoft-com:vml" xmlns:wp14="http://schemas.microsoft.com/office/word/2010/wordprocessingDrawing" xmlns:wp="http://schemas.openxmlformats.org/drawingml/2006/wordprocessingDrawing" xmlns:w10="urn:schemas-microsoft-com:office:word" xmlns:w="http://schemas.openxmlformats.org/wordprocessingml/2006/main" xmlns:w14="http://schemas.microsoft.com/office/word/2010/wordml" xmlns:w15="http://schemas.microsoft.com/office/word/2012/wordml" xmlns:wpg="http://schemas.microsoft.com/office/word/2010/wordprocessingGroup" xmlns:wpi="http://schemas.microsoft.com/office/word/2010/wordprocessingInk" xmlns:wne="http://schemas.microsoft.com/office/word/2006/wordml" xmlns:wps="http://schemas.microsoft.com/office/word/2010/wordprocessingShape" mc:Ignorable="w14 w15 wp14">
+  <w:p/>
   <w:tbl>
     <w:tblPr>
       <w:tblW w:w="3132" w:type="pct"/>
@@ -5014,7 +5856,7 @@
       </w:trPr>
       <w:tc>
         <w:tcPr>
-          <w:tcW w:w="6585" w:type="dxa"/>
+          <w:tcW w:w="6246" w:type="dxa"/>
           <w:tcMar>
             <w:top w:w="792" w:type="dxa"/>
             <w:left w:w="0" w:type="dxa"/>
@@ -6594,7 +7436,7 @@
     <w:charset w:val="00"/>
     <w:family w:val="roman"/>
     <w:pitch w:val="variable"/>
-    <w:sig w:usb0="00000007" w:usb1="00000000" w:usb2="00000000" w:usb3="00000000" w:csb0="00000003" w:csb1="00000000"/>
+    <w:sig w:usb0="00000003" w:usb1="00000000" w:usb2="00000000" w:usb3="00000000" w:csb0="00000001" w:csb1="00000000"/>
   </w:font>
   <w:font w:name="Franklin Gothic Demi">
     <w:panose1 w:val="020B0703020102020204"/>
@@ -6674,6 +7516,7 @@
     <w:rsid w:val="0039189A"/>
     <w:rsid w:val="006802F2"/>
     <w:rsid w:val="008F78E1"/>
+    <w:rsid w:val="00CB1558"/>
   </w:rsids>
   <m:mathPr>
     <m:mathFont m:val="Cambria Math"/>

</xml_diff>

<commit_message>
Foutjes bijwerken tekst in WF en sitemap in RD
</commit_message>
<xml_diff>
--- a/TR/requirements/req_antwerpen.docx
+++ b/TR/requirements/req_antwerpen.docx
@@ -198,7 +198,7 @@
                     </wp:anchor>
                   </w:drawing>
                 </mc:Choice>
-                <mc:Fallback xmlns:mv="urn:schemas-microsoft-com:mac:vml" xmlns:mo="http://schemas.microsoft.com/office/mac/office/2008/main">
+                <mc:Fallback xmlns:mo="http://schemas.microsoft.com/office/mac/office/2008/main" xmlns:mv="urn:schemas-microsoft-com:mac:vml">
                   <w:pict>
                     <v:group w14:anchorId="228A855F" id="Group 1" o:spid="_x0000_s1026" alt="Header graphics" style="position:absolute;margin-left:0;margin-top:-38.1pt;width:524.9pt;height:142.55pt;z-index:-251657216;mso-width-percent:858;mso-height-percent:180;mso-position-vertical-relative:page;mso-width-percent:858;mso-height-percent:180" coordsize="6665911,1810385" o:gfxdata="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">
                       <v:rect id="Red rectangle" o:spid="_x0000_s1027" style="position:absolute;left:1133475;top:419100;width:5532436;height:1005840;visibility:visible;mso-wrap-style:square;v-text-anchor:middle" o:gfxdata="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" fillcolor="#ea4e4e [3204]" stroked="f" strokeweight="1pt"/>
@@ -597,21 +597,7 @@
         <w:rPr>
           <w:lang w:val="nl-BE"/>
         </w:rPr>
-        <w:t xml:space="preserve"> niet op de typische ‘</w:t>
-      </w:r>
-      <w:proofErr w:type="spellStart"/>
-      <w:r>
-        <w:rPr>
-          <w:lang w:val="nl-BE"/>
-        </w:rPr>
-        <w:t>feester</w:t>
-      </w:r>
-      <w:proofErr w:type="spellEnd"/>
-      <w:r>
-        <w:rPr>
-          <w:lang w:val="nl-BE"/>
-        </w:rPr>
-        <w:t>’, maar</w:t>
+        <w:t xml:space="preserve"> niet op de typische ‘feester’, maar</w:t>
       </w:r>
       <w:r>
         <w:rPr>
@@ -1380,47 +1366,11 @@
           <w:lang w:val="nl-BE"/>
         </w:rPr>
       </w:pPr>
-      <w:proofErr w:type="spellStart"/>
-      <w:r>
-        <w:rPr>
-          <w:lang w:val="nl-BE"/>
-        </w:rPr>
-        <w:t>Places</w:t>
-      </w:r>
-      <w:proofErr w:type="spellEnd"/>
-      <w:r>
-        <w:rPr>
-          <w:lang w:val="nl-BE"/>
-        </w:rPr>
-        <w:t xml:space="preserve"> </w:t>
-      </w:r>
-      <w:proofErr w:type="spellStart"/>
-      <w:r>
-        <w:rPr>
-          <w:lang w:val="nl-BE"/>
-        </w:rPr>
-        <w:t>to</w:t>
-      </w:r>
-      <w:proofErr w:type="spellEnd"/>
-      <w:r>
-        <w:rPr>
-          <w:lang w:val="nl-BE"/>
-        </w:rPr>
-        <w:t xml:space="preserve"> </w:t>
-      </w:r>
-      <w:proofErr w:type="spellStart"/>
-      <w:r>
-        <w:rPr>
-          <w:lang w:val="nl-BE"/>
-        </w:rPr>
-        <w:t>see</w:t>
-      </w:r>
-      <w:proofErr w:type="spellEnd"/>
-      <w:r>
-        <w:rPr>
-          <w:lang w:val="nl-BE"/>
-        </w:rPr>
-        <w:t xml:space="preserve"> </w:t>
+      <w:r>
+        <w:rPr>
+          <w:lang w:val="nl-BE"/>
+        </w:rPr>
+        <w:t xml:space="preserve">Places to see </w:t>
       </w:r>
     </w:p>
     <w:p>
@@ -1435,42 +1385,12 @@
           <w:lang w:val="nl-BE"/>
         </w:rPr>
       </w:pPr>
-      <w:proofErr w:type="spellStart"/>
-      <w:r>
-        <w:rPr>
-          <w:lang w:val="nl-BE"/>
-        </w:rPr>
-        <w:t>Places</w:t>
-      </w:r>
-      <w:proofErr w:type="spellEnd"/>
-      <w:r>
-        <w:rPr>
-          <w:lang w:val="nl-BE"/>
-        </w:rPr>
-        <w:t xml:space="preserve"> </w:t>
-      </w:r>
-      <w:proofErr w:type="spellStart"/>
-      <w:r>
-        <w:rPr>
-          <w:lang w:val="nl-BE"/>
-        </w:rPr>
-        <w:t>to</w:t>
-      </w:r>
-      <w:proofErr w:type="spellEnd"/>
-      <w:r>
-        <w:rPr>
-          <w:lang w:val="nl-BE"/>
-        </w:rPr>
-        <w:t xml:space="preserve"> </w:t>
-      </w:r>
-      <w:proofErr w:type="spellStart"/>
-      <w:r>
-        <w:rPr>
-          <w:lang w:val="nl-BE"/>
-        </w:rPr>
-        <w:t>study</w:t>
-      </w:r>
-      <w:proofErr w:type="spellEnd"/>
+      <w:r>
+        <w:rPr>
+          <w:lang w:val="nl-BE"/>
+        </w:rPr>
+        <w:t>Places to study</w:t>
+      </w:r>
     </w:p>
     <w:p>
       <w:pPr>
@@ -1645,54 +1565,24 @@
           <w:color w:val="24292E"/>
           <w:lang w:val="en-GB" w:eastAsia="zh-CN"/>
         </w:rPr>
-        <w:t xml:space="preserve">dmin </w:t>
-      </w:r>
-      <w:proofErr w:type="spellStart"/>
+        <w:t xml:space="preserve">dmin kan </w:t>
+      </w:r>
       <w:r>
         <w:rPr>
           <w:rFonts w:eastAsia="Times New Roman" w:cs="Times New Roman"/>
           <w:color w:val="24292E"/>
           <w:lang w:val="en-GB" w:eastAsia="zh-CN"/>
         </w:rPr>
-        <w:t>kan</w:t>
-      </w:r>
-      <w:proofErr w:type="spellEnd"/>
+        <w:t xml:space="preserve">nieuws </w:t>
+      </w:r>
       <w:r>
         <w:rPr>
           <w:rFonts w:eastAsia="Times New Roman" w:cs="Times New Roman"/>
           <w:color w:val="24292E"/>
           <w:lang w:val="en-GB" w:eastAsia="zh-CN"/>
         </w:rPr>
-        <w:t xml:space="preserve"> </w:t>
-      </w:r>
-      <w:proofErr w:type="spellStart"/>
-      <w:r>
-        <w:rPr>
-          <w:rFonts w:eastAsia="Times New Roman" w:cs="Times New Roman"/>
-          <w:color w:val="24292E"/>
-          <w:lang w:val="en-GB" w:eastAsia="zh-CN"/>
-        </w:rPr>
-        <w:t>nieuws</w:t>
-      </w:r>
-      <w:proofErr w:type="spellEnd"/>
-      <w:r>
-        <w:rPr>
-          <w:rFonts w:eastAsia="Times New Roman" w:cs="Times New Roman"/>
-          <w:color w:val="24292E"/>
-          <w:lang w:val="en-GB" w:eastAsia="zh-CN"/>
-        </w:rPr>
-        <w:t xml:space="preserve"> </w:t>
-      </w:r>
-      <w:proofErr w:type="spellStart"/>
-      <w:r>
-        <w:rPr>
-          <w:rFonts w:eastAsia="Times New Roman" w:cs="Times New Roman"/>
-          <w:color w:val="24292E"/>
-          <w:lang w:val="en-GB" w:eastAsia="zh-CN"/>
-        </w:rPr>
         <w:t>toevoegen</w:t>
       </w:r>
-      <w:proofErr w:type="spellEnd"/>
     </w:p>
     <w:p>
       <w:pPr>
@@ -1707,7 +1597,6 @@
           <w:lang w:val="nl-BE" w:eastAsia="zh-CN"/>
         </w:rPr>
       </w:pPr>
-      <w:proofErr w:type="spellStart"/>
       <w:r>
         <w:rPr>
           <w:rFonts w:eastAsia="Times New Roman" w:cs="Times New Roman"/>
@@ -1722,16 +1611,7 @@
           <w:color w:val="24292E"/>
           <w:lang w:val="nl-BE" w:eastAsia="zh-CN"/>
         </w:rPr>
-        <w:t>dmin</w:t>
-      </w:r>
-      <w:proofErr w:type="spellEnd"/>
-      <w:r>
-        <w:rPr>
-          <w:rFonts w:eastAsia="Times New Roman" w:cs="Times New Roman"/>
-          <w:color w:val="24292E"/>
-          <w:lang w:val="nl-BE" w:eastAsia="zh-CN"/>
-        </w:rPr>
-        <w:t xml:space="preserve"> kan </w:t>
+        <w:t xml:space="preserve">dmin kan </w:t>
       </w:r>
       <w:r>
         <w:rPr>
@@ -1887,36 +1767,8 @@
           <w:color w:val="24292E"/>
           <w:lang w:val="nl-BE" w:eastAsia="zh-CN"/>
         </w:rPr>
-        <w:t xml:space="preserve">Mogen dingen voorstellen die dan op de website terecht kunnen komen, mits </w:t>
-      </w:r>
-      <w:proofErr w:type="spellStart"/>
-      <w:r>
-        <w:rPr>
-          <w:rFonts w:eastAsia="Times New Roman" w:cs="Times New Roman"/>
-          <w:color w:val="24292E"/>
-          <w:lang w:val="nl-BE" w:eastAsia="zh-CN"/>
-        </w:rPr>
-        <w:t>approval</w:t>
-      </w:r>
-      <w:proofErr w:type="spellEnd"/>
-      <w:r>
-        <w:rPr>
-          <w:rFonts w:eastAsia="Times New Roman" w:cs="Times New Roman"/>
-          <w:color w:val="24292E"/>
-          <w:lang w:val="nl-BE" w:eastAsia="zh-CN"/>
-        </w:rPr>
-        <w:t xml:space="preserve"> van </w:t>
-      </w:r>
-      <w:proofErr w:type="spellStart"/>
-      <w:r>
-        <w:rPr>
-          <w:rFonts w:eastAsia="Times New Roman" w:cs="Times New Roman"/>
-          <w:color w:val="24292E"/>
-          <w:lang w:val="nl-BE" w:eastAsia="zh-CN"/>
-        </w:rPr>
-        <w:t>Admin</w:t>
-      </w:r>
-      <w:proofErr w:type="spellEnd"/>
+        <w:t>Mogen dingen voorstellen die dan op de website terecht kunnen komen, mits approval van Admin</w:t>
+      </w:r>
     </w:p>
     <w:p>
       <w:pPr>
@@ -1937,25 +1789,7 @@
           <w:color w:val="24292E"/>
           <w:lang w:val="nl-BE" w:eastAsia="zh-CN"/>
         </w:rPr>
-        <w:t xml:space="preserve">Moeten kunnen chatten met </w:t>
-      </w:r>
-      <w:proofErr w:type="spellStart"/>
-      <w:r>
-        <w:rPr>
-          <w:rFonts w:eastAsia="Times New Roman" w:cs="Times New Roman"/>
-          <w:color w:val="24292E"/>
-          <w:lang w:val="nl-BE" w:eastAsia="zh-CN"/>
-        </w:rPr>
-        <w:t>admin</w:t>
-      </w:r>
-      <w:proofErr w:type="spellEnd"/>
-      <w:r>
-        <w:rPr>
-          <w:rFonts w:eastAsia="Times New Roman" w:cs="Times New Roman"/>
-          <w:color w:val="24292E"/>
-          <w:lang w:val="nl-BE" w:eastAsia="zh-CN"/>
-        </w:rPr>
-        <w:t>/studenten</w:t>
+        <w:t>Moeten kunnen chatten met admin/studenten</w:t>
       </w:r>
     </w:p>
     <w:p>
@@ -2093,36 +1927,8 @@
           <w:color w:val="24292E"/>
           <w:lang w:val="en-GB" w:eastAsia="zh-CN"/>
         </w:rPr>
-        <w:t xml:space="preserve">Moet </w:t>
-      </w:r>
-      <w:proofErr w:type="spellStart"/>
-      <w:r>
-        <w:rPr>
-          <w:rFonts w:eastAsia="Times New Roman" w:cs="Times New Roman"/>
-          <w:color w:val="24292E"/>
-          <w:lang w:val="en-GB" w:eastAsia="zh-CN"/>
-        </w:rPr>
-        <w:t>kunnen</w:t>
-      </w:r>
-      <w:proofErr w:type="spellEnd"/>
-      <w:r>
-        <w:rPr>
-          <w:rFonts w:eastAsia="Times New Roman" w:cs="Times New Roman"/>
-          <w:color w:val="24292E"/>
-          <w:lang w:val="en-GB" w:eastAsia="zh-CN"/>
-        </w:rPr>
-        <w:t xml:space="preserve"> </w:t>
-      </w:r>
-      <w:proofErr w:type="spellStart"/>
-      <w:r>
-        <w:rPr>
-          <w:rFonts w:eastAsia="Times New Roman" w:cs="Times New Roman"/>
-          <w:color w:val="24292E"/>
-          <w:lang w:val="en-GB" w:eastAsia="zh-CN"/>
-        </w:rPr>
-        <w:t>chatten</w:t>
-      </w:r>
-      <w:proofErr w:type="spellEnd"/>
+        <w:t>Moet kunnen chatten</w:t>
+      </w:r>
     </w:p>
     <w:p>
       <w:pPr>
@@ -2151,36 +1957,8 @@
           <w:color w:val="24292E"/>
           <w:lang w:val="en-GB" w:eastAsia="zh-CN"/>
         </w:rPr>
-        <w:t xml:space="preserve"> </w:t>
-      </w:r>
-      <w:proofErr w:type="spellStart"/>
-      <w:r>
-        <w:rPr>
-          <w:rFonts w:eastAsia="Times New Roman" w:cs="Times New Roman"/>
-          <w:color w:val="24292E"/>
-          <w:lang w:val="en-GB" w:eastAsia="zh-CN"/>
-        </w:rPr>
-        <w:t>kunnen</w:t>
-      </w:r>
-      <w:proofErr w:type="spellEnd"/>
-      <w:r>
-        <w:rPr>
-          <w:rFonts w:eastAsia="Times New Roman" w:cs="Times New Roman"/>
-          <w:color w:val="24292E"/>
-          <w:lang w:val="en-GB" w:eastAsia="zh-CN"/>
-        </w:rPr>
-        <w:t xml:space="preserve"> </w:t>
-      </w:r>
-      <w:proofErr w:type="spellStart"/>
-      <w:r>
-        <w:rPr>
-          <w:rFonts w:eastAsia="Times New Roman" w:cs="Times New Roman"/>
-          <w:color w:val="24292E"/>
-          <w:lang w:val="en-GB" w:eastAsia="zh-CN"/>
-        </w:rPr>
-        <w:t>inloggen</w:t>
-      </w:r>
-      <w:proofErr w:type="spellEnd"/>
+        <w:t xml:space="preserve"> kunnen inloggen</w:t>
+      </w:r>
     </w:p>
     <w:p>
       <w:pPr>
@@ -2193,7 +1971,7 @@
       <w:r>
         <w:rPr>
           <w:noProof/>
-          <w:lang w:val="nl-BE"/>
+          <w:lang w:val="nl-BE" w:eastAsia="nl-BE"/>
         </w:rPr>
         <w:lastRenderedPageBreak/>
         <mc:AlternateContent>
@@ -3365,9 +3143,10 @@
       <w:r>
         <w:rPr>
           <w:rFonts w:ascii="Antwerpen" w:hAnsi="Antwerpen"/>
-          <w:color w:val="B21A1A"/>
-          <w:sz w:val="24"/>
-          <w:lang w:val="nl-BE"/>
+          <w:noProof/>
+          <w:color w:val="B21A1A"/>
+          <w:sz w:val="24"/>
+          <w:lang w:val="nl-BE" w:eastAsia="nl-BE"/>
         </w:rPr>
         <w:drawing>
           <wp:anchor distT="0" distB="0" distL="114300" distR="114300" simplePos="0" relativeHeight="251660288" behindDoc="0" locked="0" layoutInCell="1" allowOverlap="1" wp14:anchorId="1351507B" wp14:editId="652A0BC9">
@@ -4170,6 +3949,8 @@
           <w:lang w:val="nl-BE"/>
         </w:rPr>
       </w:pPr>
+      <w:bookmarkStart w:id="0" w:name="_GoBack"/>
+      <w:bookmarkEnd w:id="0"/>
       <w:r>
         <w:rPr>
           <w:rFonts w:ascii="Antwerpen" w:hAnsi="Antwerpen"/>
@@ -4179,7 +3960,7 @@
           <w:lang w:val="nl-BE" w:eastAsia="nl-BE"/>
         </w:rPr>
         <w:drawing>
-          <wp:anchor distT="0" distB="0" distL="114300" distR="114300" simplePos="0" relativeHeight="251682816" behindDoc="0" locked="0" layoutInCell="1" allowOverlap="1" wp14:anchorId="3BC02945" wp14:editId="5D332A1D">
+          <wp:anchor distT="0" distB="0" distL="114300" distR="114300" simplePos="0" relativeHeight="251682816" behindDoc="0" locked="0" layoutInCell="1" allowOverlap="1" wp14:anchorId="3BC02945" wp14:editId="2A4E867E">
             <wp:simplePos x="0" y="0"/>
             <wp:positionH relativeFrom="page">
               <wp:posOffset>5276850</wp:posOffset>
@@ -4252,6 +4033,18 @@
           </wp:anchor>
         </w:drawing>
       </w:r>
+    </w:p>
+    <w:p>
+      <w:pPr>
+        <w:pStyle w:val="Geenafstand"/>
+        <w:spacing w:line="276" w:lineRule="auto"/>
+        <w:rPr>
+          <w:rFonts w:ascii="Antwerpen" w:hAnsi="Antwerpen"/>
+          <w:color w:val="B21A1A"/>
+          <w:sz w:val="24"/>
+          <w:lang w:val="nl-BE"/>
+        </w:rPr>
+      </w:pPr>
       <w:r>
         <w:rPr>
           <w:rFonts w:ascii="Antwerpen" w:hAnsi="Antwerpen"/>
@@ -4261,32 +4054,32 @@
           <w:lang w:val="nl-BE" w:eastAsia="nl-BE"/>
         </w:rPr>
         <w:drawing>
-          <wp:anchor distT="0" distB="0" distL="114300" distR="114300" simplePos="0" relativeHeight="251681792" behindDoc="0" locked="0" layoutInCell="1" allowOverlap="1" wp14:anchorId="1A5C5664" wp14:editId="5322EEB8">
+          <wp:anchor distT="0" distB="0" distL="114300" distR="114300" simplePos="0" relativeHeight="251683840" behindDoc="0" locked="0" layoutInCell="1" allowOverlap="1" wp14:anchorId="54BD6BD7" wp14:editId="73B9A3C0">
             <wp:simplePos x="0" y="0"/>
-            <wp:positionH relativeFrom="margin">
-              <wp:posOffset>-474980</wp:posOffset>
+            <wp:positionH relativeFrom="column">
+              <wp:posOffset>-577850</wp:posOffset>
             </wp:positionH>
             <wp:positionV relativeFrom="paragraph">
-              <wp:posOffset>524510</wp:posOffset>
+              <wp:posOffset>313806</wp:posOffset>
             </wp:positionV>
-            <wp:extent cx="4700270" cy="5165725"/>
-            <wp:effectExtent l="190500" t="190500" r="195580" b="187325"/>
+            <wp:extent cx="4937760" cy="5426710"/>
+            <wp:effectExtent l="190500" t="190500" r="186690" b="193040"/>
             <wp:wrapThrough wrapText="bothSides">
               <wp:wrapPolygon edited="0">
-                <wp:start x="175" y="-797"/>
-                <wp:lineTo x="-875" y="-637"/>
-                <wp:lineTo x="-875" y="21348"/>
-                <wp:lineTo x="175" y="22304"/>
-                <wp:lineTo x="21361" y="22304"/>
-                <wp:lineTo x="21448" y="22144"/>
-                <wp:lineTo x="22411" y="21109"/>
-                <wp:lineTo x="22411" y="637"/>
-                <wp:lineTo x="21448" y="-558"/>
-                <wp:lineTo x="21361" y="-797"/>
-                <wp:lineTo x="175" y="-797"/>
+                <wp:start x="167" y="-758"/>
+                <wp:lineTo x="-833" y="-607"/>
+                <wp:lineTo x="-833" y="21383"/>
+                <wp:lineTo x="167" y="22293"/>
+                <wp:lineTo x="21333" y="22293"/>
+                <wp:lineTo x="21417" y="22141"/>
+                <wp:lineTo x="22333" y="21307"/>
+                <wp:lineTo x="22333" y="607"/>
+                <wp:lineTo x="21417" y="-531"/>
+                <wp:lineTo x="21333" y="-758"/>
+                <wp:lineTo x="167" y="-758"/>
               </wp:wrapPolygon>
             </wp:wrapThrough>
-            <wp:docPr id="15" name="Afbeelding 15"/>
+            <wp:docPr id="16" name="Afbeelding 16"/>
             <wp:cNvGraphicFramePr>
               <a:graphicFrameLocks xmlns:a="http://schemas.openxmlformats.org/drawingml/2006/main" noChangeAspect="1"/>
             </wp:cNvGraphicFramePr>
@@ -4294,7 +4087,7 @@
               <a:graphicData uri="http://schemas.openxmlformats.org/drawingml/2006/picture">
                 <pic:pic xmlns:pic="http://schemas.openxmlformats.org/drawingml/2006/picture">
                   <pic:nvPicPr>
-                    <pic:cNvPr id="15" name="WF-testimonal-WEB.jpg"/>
+                    <pic:cNvPr id="16" name="WF-testimonial-WEB.jpg"/>
                     <pic:cNvPicPr/>
                   </pic:nvPicPr>
                   <pic:blipFill>
@@ -4312,7 +4105,7 @@
                   <pic:spPr>
                     <a:xfrm>
                       <a:off x="0" y="0"/>
-                      <a:ext cx="4700270" cy="5165725"/>
+                      <a:ext cx="4937760" cy="5426710"/>
                     </a:xfrm>
                     <a:prstGeom prst="rect">
                       <a:avLst/>
@@ -4331,12 +4124,6 @@
                 </pic:pic>
               </a:graphicData>
             </a:graphic>
-            <wp14:sizeRelH relativeFrom="margin">
-              <wp14:pctWidth>0</wp14:pctWidth>
-            </wp14:sizeRelH>
-            <wp14:sizeRelV relativeFrom="margin">
-              <wp14:pctHeight>0</wp14:pctHeight>
-            </wp14:sizeRelV>
           </wp:anchor>
         </w:drawing>
       </w:r>
@@ -4415,18 +4202,6 @@
     </w:p>
     <w:p>
       <w:pPr>
-        <w:pStyle w:val="Geenafstand"/>
-        <w:spacing w:line="276" w:lineRule="auto"/>
-        <w:rPr>
-          <w:rFonts w:ascii="Antwerpen" w:hAnsi="Antwerpen"/>
-          <w:color w:val="B21A1A"/>
-          <w:sz w:val="24"/>
-          <w:lang w:val="nl-BE"/>
-        </w:rPr>
-      </w:pPr>
-    </w:p>
-    <w:p>
-      <w:pPr>
         <w:pStyle w:val="Kop3"/>
         <w:spacing w:line="276" w:lineRule="auto"/>
         <w:rPr>
@@ -4437,7 +4212,6 @@
         <w:rPr>
           <w:lang w:val="nl-BE"/>
         </w:rPr>
-        <w:lastRenderedPageBreak/>
         <w:t>Sitemap</w:t>
       </w:r>
     </w:p>
@@ -4459,18 +4233,6 @@
           <w:lang w:val="nl-BE"/>
         </w:rPr>
       </w:pPr>
-    </w:p>
-    <w:p>
-      <w:pPr>
-        <w:pStyle w:val="Geenafstand"/>
-        <w:spacing w:line="276" w:lineRule="auto"/>
-        <w:rPr>
-          <w:rFonts w:ascii="Antwerpen" w:hAnsi="Antwerpen"/>
-          <w:color w:val="B21A1A"/>
-          <w:sz w:val="24"/>
-          <w:lang w:val="nl-BE"/>
-        </w:rPr>
-      </w:pPr>
       <w:r>
         <w:rPr>
           <w:rFonts w:ascii="Antwerpen" w:hAnsi="Antwerpen"/>
@@ -4480,10 +4242,10 @@
           <w:lang w:val="nl-BE" w:eastAsia="nl-BE"/>
         </w:rPr>
         <w:drawing>
-          <wp:inline distT="0" distB="0" distL="0" distR="0" wp14:anchorId="1182B406" wp14:editId="7F9493D8">
+          <wp:inline distT="0" distB="0" distL="0" distR="0" wp14:anchorId="598C370C" wp14:editId="44BE36F3">
             <wp:extent cx="6332220" cy="5619750"/>
             <wp:effectExtent l="0" t="0" r="0" b="0"/>
-            <wp:docPr id="21" name="Afbeelding 21"/>
+            <wp:docPr id="12" name="Afbeelding 12"/>
             <wp:cNvGraphicFramePr>
               <a:graphicFrameLocks xmlns:a="http://schemas.openxmlformats.org/drawingml/2006/main" noChangeAspect="1"/>
             </wp:cNvGraphicFramePr>
@@ -4491,7 +4253,7 @@
               <a:graphicData uri="http://schemas.openxmlformats.org/drawingml/2006/picture">
                 <pic:pic xmlns:pic="http://schemas.openxmlformats.org/drawingml/2006/picture">
                   <pic:nvPicPr>
-                    <pic:cNvPr id="21" name="sitemap.jpg"/>
+                    <pic:cNvPr id="12" name="sitemap.jpg"/>
                     <pic:cNvPicPr/>
                   </pic:nvPicPr>
                   <pic:blipFill>
@@ -4569,8 +4331,18 @@
           <w:lang w:val="nl-BE"/>
         </w:rPr>
       </w:pPr>
-      <w:bookmarkStart w:id="0" w:name="_GoBack"/>
-      <w:bookmarkEnd w:id="0"/>
+    </w:p>
+    <w:p>
+      <w:pPr>
+        <w:pStyle w:val="Geenafstand"/>
+        <w:spacing w:line="276" w:lineRule="auto"/>
+        <w:rPr>
+          <w:rFonts w:ascii="Antwerpen" w:hAnsi="Antwerpen"/>
+          <w:color w:val="B21A1A"/>
+          <w:sz w:val="24"/>
+          <w:lang w:val="nl-BE"/>
+        </w:rPr>
+      </w:pPr>
     </w:p>
     <w:p>
       <w:pPr>
@@ -5700,7 +5472,7 @@
           <w:rPr>
             <w:noProof/>
           </w:rPr>
-          <w:t>14</w:t>
+          <w:t>11</w:t>
         </w:r>
         <w:r>
           <w:rPr>
@@ -7436,7 +7208,7 @@
     <w:charset w:val="00"/>
     <w:family w:val="roman"/>
     <w:pitch w:val="variable"/>
-    <w:sig w:usb0="00000003" w:usb1="00000000" w:usb2="00000000" w:usb3="00000000" w:csb0="00000001" w:csb1="00000000"/>
+    <w:sig w:usb0="00000007" w:usb1="00000000" w:usb2="00000000" w:usb3="00000000" w:csb0="00000003" w:csb1="00000000"/>
   </w:font>
   <w:font w:name="Franklin Gothic Demi">
     <w:panose1 w:val="020B0703020102020204"/>
@@ -7516,6 +7288,7 @@
     <w:rsid w:val="0039189A"/>
     <w:rsid w:val="006802F2"/>
     <w:rsid w:val="008F78E1"/>
+    <w:rsid w:val="00901DD6"/>
     <w:rsid w:val="00CB1558"/>
   </w:rsids>
   <m:mathPr>

</xml_diff>

<commit_message>
WF - Places to.. WEB en MOB + toevogen in RD
</commit_message>
<xml_diff>
--- a/TR/requirements/req_antwerpen.docx
+++ b/TR/requirements/req_antwerpen.docx
@@ -198,7 +198,7 @@
                     </wp:anchor>
                   </w:drawing>
                 </mc:Choice>
-                <mc:Fallback xmlns:mo="http://schemas.microsoft.com/office/mac/office/2008/main" xmlns:mv="urn:schemas-microsoft-com:mac:vml">
+                <mc:Fallback xmlns:mv="urn:schemas-microsoft-com:mac:vml" xmlns:mo="http://schemas.microsoft.com/office/mac/office/2008/main">
                   <w:pict>
                     <v:group w14:anchorId="228A855F" id="Group 1" o:spid="_x0000_s1026" alt="Header graphics" style="position:absolute;margin-left:0;margin-top:-38.1pt;width:524.9pt;height:142.55pt;z-index:-251657216;mso-width-percent:858;mso-height-percent:180;mso-position-vertical-relative:page;mso-width-percent:858;mso-height-percent:180" coordsize="6665911,1810385" o:gfxdata="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">
                       <v:rect id="Red rectangle" o:spid="_x0000_s1027" style="position:absolute;left:1133475;top:419100;width:5532436;height:1005840;visibility:visible;mso-wrap-style:square;v-text-anchor:middle" o:gfxdata="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" fillcolor="#ea4e4e [3204]" stroked="f" strokeweight="1pt"/>
@@ -3949,8 +3949,6 @@
           <w:lang w:val="nl-BE"/>
         </w:rPr>
       </w:pPr>
-      <w:bookmarkStart w:id="0" w:name="_GoBack"/>
-      <w:bookmarkEnd w:id="0"/>
       <w:r>
         <w:rPr>
           <w:rFonts w:ascii="Antwerpen" w:hAnsi="Antwerpen"/>
@@ -4183,22 +4181,200 @@
         <w:rPr>
           <w:rFonts w:ascii="Antwerpen" w:hAnsi="Antwerpen"/>
           <w:color w:val="B21A1A"/>
+          <w:sz w:val="32"/>
+          <w:lang w:val="en-CA"/>
+        </w:rPr>
+      </w:pPr>
+      <w:r>
+        <w:rPr>
+          <w:rFonts w:ascii="Antwerpen" w:hAnsi="Antwerpen"/>
+          <w:noProof/>
+          <w:color w:val="B21A1A"/>
           <w:sz w:val="24"/>
-          <w:lang w:val="nl-BE"/>
-        </w:rPr>
-      </w:pPr>
-    </w:p>
-    <w:p>
-      <w:pPr>
-        <w:pStyle w:val="Geenafstand"/>
-        <w:spacing w:line="276" w:lineRule="auto"/>
+          <w:lang w:val="nl-BE" w:eastAsia="nl-BE"/>
+        </w:rPr>
+        <w:lastRenderedPageBreak/>
+        <w:drawing>
+          <wp:anchor distT="0" distB="0" distL="114300" distR="114300" simplePos="0" relativeHeight="251684864" behindDoc="0" locked="0" layoutInCell="1" allowOverlap="1" wp14:anchorId="13829543" wp14:editId="347ABF18">
+            <wp:simplePos x="0" y="0"/>
+            <wp:positionH relativeFrom="column">
+              <wp:posOffset>5271457</wp:posOffset>
+            </wp:positionH>
+            <wp:positionV relativeFrom="paragraph">
+              <wp:posOffset>190500</wp:posOffset>
+            </wp:positionV>
+            <wp:extent cx="1446430" cy="7502946"/>
+            <wp:effectExtent l="190500" t="190500" r="192405" b="193675"/>
+            <wp:wrapThrough wrapText="bothSides">
+              <wp:wrapPolygon edited="0">
+                <wp:start x="569" y="-548"/>
+                <wp:lineTo x="-2846" y="-439"/>
+                <wp:lineTo x="-2561" y="21554"/>
+                <wp:lineTo x="285" y="21993"/>
+                <wp:lineTo x="569" y="22103"/>
+                <wp:lineTo x="20775" y="22103"/>
+                <wp:lineTo x="21059" y="21993"/>
+                <wp:lineTo x="23905" y="21554"/>
+                <wp:lineTo x="24190" y="439"/>
+                <wp:lineTo x="21059" y="-384"/>
+                <wp:lineTo x="20775" y="-548"/>
+                <wp:lineTo x="569" y="-548"/>
+              </wp:wrapPolygon>
+            </wp:wrapThrough>
+            <wp:docPr id="15" name="Afbeelding 15"/>
+            <wp:cNvGraphicFramePr>
+              <a:graphicFrameLocks xmlns:a="http://schemas.openxmlformats.org/drawingml/2006/main" noChangeAspect="1"/>
+            </wp:cNvGraphicFramePr>
+            <a:graphic xmlns:a="http://schemas.openxmlformats.org/drawingml/2006/main">
+              <a:graphicData uri="http://schemas.openxmlformats.org/drawingml/2006/picture">
+                <pic:pic xmlns:pic="http://schemas.openxmlformats.org/drawingml/2006/picture">
+                  <pic:nvPicPr>
+                    <pic:cNvPr id="15" name="WF-placesTo-MOB.jpg"/>
+                    <pic:cNvPicPr/>
+                  </pic:nvPicPr>
+                  <pic:blipFill>
+                    <a:blip r:embed="rId23">
+                      <a:extLst>
+                        <a:ext uri="{28A0092B-C50C-407E-A947-70E740481C1C}">
+                          <a14:useLocalDpi xmlns:a14="http://schemas.microsoft.com/office/drawing/2010/main" val="0"/>
+                        </a:ext>
+                      </a:extLst>
+                    </a:blip>
+                    <a:stretch>
+                      <a:fillRect/>
+                    </a:stretch>
+                  </pic:blipFill>
+                  <pic:spPr>
+                    <a:xfrm>
+                      <a:off x="0" y="0"/>
+                      <a:ext cx="1446430" cy="7502946"/>
+                    </a:xfrm>
+                    <a:prstGeom prst="rect">
+                      <a:avLst/>
+                    </a:prstGeom>
+                    <a:ln>
+                      <a:noFill/>
+                    </a:ln>
+                    <a:effectLst>
+                      <a:outerShdw blurRad="190500" algn="tl" rotWithShape="0">
+                        <a:srgbClr val="000000">
+                          <a:alpha val="70000"/>
+                        </a:srgbClr>
+                      </a:outerShdw>
+                    </a:effectLst>
+                  </pic:spPr>
+                </pic:pic>
+              </a:graphicData>
+            </a:graphic>
+          </wp:anchor>
+        </w:drawing>
+      </w:r>
+      <w:r>
+        <w:rPr>
+          <w:rFonts w:ascii="Antwerpen" w:hAnsi="Antwerpen"/>
+          <w:noProof/>
+          <w:color w:val="B21A1A"/>
+          <w:sz w:val="24"/>
+          <w:lang w:val="nl-BE" w:eastAsia="nl-BE"/>
+        </w:rPr>
+        <w:drawing>
+          <wp:anchor distT="0" distB="0" distL="114300" distR="114300" simplePos="0" relativeHeight="251685888" behindDoc="0" locked="0" layoutInCell="1" allowOverlap="1" wp14:anchorId="6FE747ED" wp14:editId="2A3E0A6D">
+            <wp:simplePos x="0" y="0"/>
+            <wp:positionH relativeFrom="column">
+              <wp:posOffset>-423545</wp:posOffset>
+            </wp:positionH>
+            <wp:positionV relativeFrom="paragraph">
+              <wp:posOffset>503555</wp:posOffset>
+            </wp:positionV>
+            <wp:extent cx="5236845" cy="6951345"/>
+            <wp:effectExtent l="190500" t="190500" r="192405" b="192405"/>
+            <wp:wrapThrough wrapText="bothSides">
+              <wp:wrapPolygon edited="0">
+                <wp:start x="157" y="-592"/>
+                <wp:lineTo x="-786" y="-474"/>
+                <wp:lineTo x="-786" y="21428"/>
+                <wp:lineTo x="157" y="22139"/>
+                <wp:lineTo x="21372" y="22139"/>
+                <wp:lineTo x="21451" y="22020"/>
+                <wp:lineTo x="22315" y="21369"/>
+                <wp:lineTo x="22315" y="474"/>
+                <wp:lineTo x="21451" y="-414"/>
+                <wp:lineTo x="21372" y="-592"/>
+                <wp:lineTo x="157" y="-592"/>
+              </wp:wrapPolygon>
+            </wp:wrapThrough>
+            <wp:docPr id="21" name="Afbeelding 21"/>
+            <wp:cNvGraphicFramePr>
+              <a:graphicFrameLocks xmlns:a="http://schemas.openxmlformats.org/drawingml/2006/main" noChangeAspect="1"/>
+            </wp:cNvGraphicFramePr>
+            <a:graphic xmlns:a="http://schemas.openxmlformats.org/drawingml/2006/main">
+              <a:graphicData uri="http://schemas.openxmlformats.org/drawingml/2006/picture">
+                <pic:pic xmlns:pic="http://schemas.openxmlformats.org/drawingml/2006/picture">
+                  <pic:nvPicPr>
+                    <pic:cNvPr id="21" name="WF-placesTo-web.jpg"/>
+                    <pic:cNvPicPr/>
+                  </pic:nvPicPr>
+                  <pic:blipFill>
+                    <a:blip r:embed="rId24">
+                      <a:extLst>
+                        <a:ext uri="{28A0092B-C50C-407E-A947-70E740481C1C}">
+                          <a14:useLocalDpi xmlns:a14="http://schemas.microsoft.com/office/drawing/2010/main" val="0"/>
+                        </a:ext>
+                      </a:extLst>
+                    </a:blip>
+                    <a:stretch>
+                      <a:fillRect/>
+                    </a:stretch>
+                  </pic:blipFill>
+                  <pic:spPr>
+                    <a:xfrm>
+                      <a:off x="0" y="0"/>
+                      <a:ext cx="5236845" cy="6951345"/>
+                    </a:xfrm>
+                    <a:prstGeom prst="rect">
+                      <a:avLst/>
+                    </a:prstGeom>
+                    <a:ln>
+                      <a:noFill/>
+                    </a:ln>
+                    <a:effectLst>
+                      <a:outerShdw blurRad="190500" algn="tl" rotWithShape="0">
+                        <a:srgbClr val="000000">
+                          <a:alpha val="70000"/>
+                        </a:srgbClr>
+                      </a:outerShdw>
+                    </a:effectLst>
+                  </pic:spPr>
+                </pic:pic>
+              </a:graphicData>
+            </a:graphic>
+            <wp14:sizeRelH relativeFrom="margin">
+              <wp14:pctWidth>0</wp14:pctWidth>
+            </wp14:sizeRelH>
+            <wp14:sizeRelV relativeFrom="margin">
+              <wp14:pctHeight>0</wp14:pctHeight>
+            </wp14:sizeRelV>
+          </wp:anchor>
+        </w:drawing>
+      </w:r>
+      <w:r>
         <w:rPr>
           <w:rFonts w:ascii="Antwerpen" w:hAnsi="Antwerpen"/>
           <w:color w:val="B21A1A"/>
-          <w:sz w:val="24"/>
-          <w:lang w:val="nl-BE"/>
-        </w:rPr>
-      </w:pPr>
+          <w:sz w:val="32"/>
+          <w:lang w:val="en-CA"/>
+        </w:rPr>
+        <w:t>P</w:t>
+      </w:r>
+      <w:r>
+        <w:rPr>
+          <w:rFonts w:ascii="Antwerpen" w:hAnsi="Antwerpen"/>
+          <w:color w:val="B21A1A"/>
+          <w:sz w:val="32"/>
+          <w:lang w:val="en-CA"/>
+        </w:rPr>
+        <w:t>laces to eat, see, study</w:t>
+      </w:r>
     </w:p>
     <w:p>
       <w:pPr>
@@ -4212,6 +4388,7 @@
         <w:rPr>
           <w:lang w:val="nl-BE"/>
         </w:rPr>
+        <w:lastRenderedPageBreak/>
         <w:t>Sitemap</w:t>
       </w:r>
     </w:p>
@@ -4257,7 +4434,7 @@
                     <pic:cNvPicPr/>
                   </pic:nvPicPr>
                   <pic:blipFill>
-                    <a:blip r:embed="rId23" cstate="print">
+                    <a:blip r:embed="rId25" cstate="print">
                       <a:extLst>
                         <a:ext uri="{28A0092B-C50C-407E-A947-70E740481C1C}">
                           <a14:useLocalDpi xmlns:a14="http://schemas.microsoft.com/office/drawing/2010/main" val="0"/>
@@ -4355,971 +4532,13 @@
           <w:lang w:val="nl-BE"/>
         </w:rPr>
       </w:pPr>
-    </w:p>
-    <w:p>
-      <w:pPr>
-        <w:pStyle w:val="Geenafstand"/>
-        <w:spacing w:line="276" w:lineRule="auto"/>
-        <w:rPr>
-          <w:rFonts w:ascii="Antwerpen" w:hAnsi="Antwerpen"/>
-          <w:color w:val="B21A1A"/>
-          <w:sz w:val="24"/>
-          <w:lang w:val="nl-BE"/>
-        </w:rPr>
-      </w:pPr>
-    </w:p>
-    <w:p>
-      <w:pPr>
-        <w:pStyle w:val="Geenafstand"/>
-        <w:spacing w:line="276" w:lineRule="auto"/>
-        <w:rPr>
-          <w:rFonts w:ascii="Antwerpen" w:hAnsi="Antwerpen"/>
-          <w:color w:val="B21A1A"/>
-          <w:sz w:val="24"/>
-          <w:lang w:val="nl-BE"/>
-        </w:rPr>
-      </w:pPr>
-    </w:p>
-    <w:p>
-      <w:pPr>
-        <w:pStyle w:val="Geenafstand"/>
-        <w:spacing w:line="276" w:lineRule="auto"/>
-        <w:rPr>
-          <w:rFonts w:ascii="Antwerpen" w:hAnsi="Antwerpen"/>
-          <w:color w:val="B21A1A"/>
-          <w:sz w:val="24"/>
-          <w:lang w:val="nl-BE"/>
-        </w:rPr>
-      </w:pPr>
-    </w:p>
-    <w:p>
-      <w:pPr>
-        <w:pStyle w:val="Geenafstand"/>
-        <w:spacing w:line="276" w:lineRule="auto"/>
-        <w:rPr>
-          <w:rFonts w:ascii="Antwerpen" w:hAnsi="Antwerpen"/>
-          <w:color w:val="B21A1A"/>
-          <w:sz w:val="24"/>
-          <w:lang w:val="nl-BE"/>
-        </w:rPr>
-      </w:pPr>
-    </w:p>
-    <w:p>
-      <w:pPr>
-        <w:pStyle w:val="Geenafstand"/>
-        <w:spacing w:line="276" w:lineRule="auto"/>
-        <w:rPr>
-          <w:rFonts w:ascii="Antwerpen" w:hAnsi="Antwerpen"/>
-          <w:color w:val="B21A1A"/>
-          <w:sz w:val="24"/>
-          <w:lang w:val="nl-BE"/>
-        </w:rPr>
-      </w:pPr>
-    </w:p>
-    <w:p>
-      <w:pPr>
-        <w:pStyle w:val="Geenafstand"/>
-        <w:spacing w:line="276" w:lineRule="auto"/>
-        <w:rPr>
-          <w:rFonts w:ascii="Antwerpen" w:hAnsi="Antwerpen"/>
-          <w:color w:val="B21A1A"/>
-          <w:sz w:val="24"/>
-          <w:lang w:val="nl-BE"/>
-        </w:rPr>
-      </w:pPr>
-    </w:p>
-    <w:p>
-      <w:pPr>
-        <w:pStyle w:val="Geenafstand"/>
-        <w:spacing w:line="276" w:lineRule="auto"/>
-        <w:rPr>
-          <w:rFonts w:ascii="Antwerpen" w:hAnsi="Antwerpen"/>
-          <w:color w:val="B21A1A"/>
-          <w:sz w:val="24"/>
-          <w:lang w:val="nl-BE"/>
-        </w:rPr>
-      </w:pPr>
-    </w:p>
-    <w:p>
-      <w:pPr>
-        <w:pStyle w:val="Geenafstand"/>
-        <w:spacing w:line="276" w:lineRule="auto"/>
-        <w:rPr>
-          <w:rFonts w:ascii="Antwerpen" w:hAnsi="Antwerpen"/>
-          <w:color w:val="B21A1A"/>
-          <w:sz w:val="24"/>
-          <w:lang w:val="nl-BE"/>
-        </w:rPr>
-      </w:pPr>
-    </w:p>
-    <w:p>
-      <w:pPr>
-        <w:pStyle w:val="Geenafstand"/>
-        <w:spacing w:line="276" w:lineRule="auto"/>
-        <w:rPr>
-          <w:rFonts w:ascii="Antwerpen" w:hAnsi="Antwerpen"/>
-          <w:color w:val="B21A1A"/>
-          <w:sz w:val="24"/>
-          <w:lang w:val="nl-BE"/>
-        </w:rPr>
-      </w:pPr>
-    </w:p>
-    <w:p>
-      <w:pPr>
-        <w:pStyle w:val="Geenafstand"/>
-        <w:spacing w:line="276" w:lineRule="auto"/>
-        <w:rPr>
-          <w:rFonts w:ascii="Antwerpen" w:hAnsi="Antwerpen"/>
-          <w:color w:val="B21A1A"/>
-          <w:sz w:val="24"/>
-          <w:lang w:val="nl-BE"/>
-        </w:rPr>
-      </w:pPr>
-    </w:p>
-    <w:p>
-      <w:pPr>
-        <w:pStyle w:val="Geenafstand"/>
-        <w:spacing w:line="276" w:lineRule="auto"/>
-        <w:rPr>
-          <w:rFonts w:ascii="Antwerpen" w:hAnsi="Antwerpen"/>
-          <w:color w:val="B21A1A"/>
-          <w:sz w:val="24"/>
-          <w:lang w:val="nl-BE"/>
-        </w:rPr>
-      </w:pPr>
-    </w:p>
-    <w:p>
-      <w:pPr>
-        <w:pStyle w:val="Geenafstand"/>
-        <w:spacing w:line="276" w:lineRule="auto"/>
-        <w:rPr>
-          <w:rFonts w:ascii="Antwerpen" w:hAnsi="Antwerpen"/>
-          <w:color w:val="B21A1A"/>
-          <w:sz w:val="24"/>
-          <w:lang w:val="nl-BE"/>
-        </w:rPr>
-      </w:pPr>
-    </w:p>
-    <w:p>
-      <w:pPr>
-        <w:pStyle w:val="Geenafstand"/>
-        <w:spacing w:line="276" w:lineRule="auto"/>
-        <w:rPr>
-          <w:rFonts w:ascii="Antwerpen" w:hAnsi="Antwerpen"/>
-          <w:color w:val="B21A1A"/>
-          <w:sz w:val="24"/>
-          <w:lang w:val="nl-BE"/>
-        </w:rPr>
-      </w:pPr>
-    </w:p>
-    <w:p>
-      <w:pPr>
-        <w:pStyle w:val="Geenafstand"/>
-        <w:spacing w:line="276" w:lineRule="auto"/>
-        <w:rPr>
-          <w:rFonts w:ascii="Antwerpen" w:hAnsi="Antwerpen"/>
-          <w:color w:val="B21A1A"/>
-          <w:sz w:val="24"/>
-          <w:lang w:val="nl-BE"/>
-        </w:rPr>
-      </w:pPr>
-    </w:p>
-    <w:p>
-      <w:pPr>
-        <w:pStyle w:val="Geenafstand"/>
-        <w:spacing w:line="276" w:lineRule="auto"/>
-        <w:rPr>
-          <w:rFonts w:ascii="Antwerpen" w:hAnsi="Antwerpen"/>
-          <w:color w:val="B21A1A"/>
-          <w:sz w:val="24"/>
-          <w:lang w:val="nl-BE"/>
-        </w:rPr>
-      </w:pPr>
-    </w:p>
-    <w:p>
-      <w:pPr>
-        <w:pStyle w:val="Geenafstand"/>
-        <w:spacing w:line="276" w:lineRule="auto"/>
-        <w:rPr>
-          <w:rFonts w:ascii="Antwerpen" w:hAnsi="Antwerpen"/>
-          <w:color w:val="B21A1A"/>
-          <w:sz w:val="24"/>
-          <w:lang w:val="nl-BE"/>
-        </w:rPr>
-      </w:pPr>
-    </w:p>
-    <w:p>
-      <w:pPr>
-        <w:pStyle w:val="Geenafstand"/>
-        <w:spacing w:line="276" w:lineRule="auto"/>
-        <w:rPr>
-          <w:rFonts w:ascii="Antwerpen" w:hAnsi="Antwerpen"/>
-          <w:color w:val="B21A1A"/>
-          <w:sz w:val="24"/>
-          <w:lang w:val="nl-BE"/>
-        </w:rPr>
-      </w:pPr>
-    </w:p>
-    <w:p>
-      <w:pPr>
-        <w:pStyle w:val="Geenafstand"/>
-        <w:spacing w:line="276" w:lineRule="auto"/>
-        <w:rPr>
-          <w:rFonts w:ascii="Antwerpen" w:hAnsi="Antwerpen"/>
-          <w:color w:val="B21A1A"/>
-          <w:sz w:val="24"/>
-          <w:lang w:val="nl-BE"/>
-        </w:rPr>
-      </w:pPr>
-    </w:p>
-    <w:p>
-      <w:pPr>
-        <w:pStyle w:val="Geenafstand"/>
-        <w:spacing w:line="276" w:lineRule="auto"/>
-        <w:rPr>
-          <w:rFonts w:ascii="Antwerpen" w:hAnsi="Antwerpen"/>
-          <w:color w:val="B21A1A"/>
-          <w:sz w:val="24"/>
-          <w:lang w:val="nl-BE"/>
-        </w:rPr>
-      </w:pPr>
-    </w:p>
-    <w:p>
-      <w:pPr>
-        <w:pStyle w:val="Geenafstand"/>
-        <w:spacing w:line="276" w:lineRule="auto"/>
-        <w:rPr>
-          <w:rFonts w:ascii="Antwerpen" w:hAnsi="Antwerpen"/>
-          <w:color w:val="B21A1A"/>
-          <w:sz w:val="24"/>
-          <w:lang w:val="nl-BE"/>
-        </w:rPr>
-      </w:pPr>
-    </w:p>
-    <w:p>
-      <w:pPr>
-        <w:pStyle w:val="Geenafstand"/>
-        <w:spacing w:line="276" w:lineRule="auto"/>
-        <w:rPr>
-          <w:rFonts w:ascii="Antwerpen" w:hAnsi="Antwerpen"/>
-          <w:color w:val="B21A1A"/>
-          <w:sz w:val="24"/>
-          <w:lang w:val="nl-BE"/>
-        </w:rPr>
-      </w:pPr>
-    </w:p>
-    <w:p>
-      <w:pPr>
-        <w:pStyle w:val="Geenafstand"/>
-        <w:spacing w:line="276" w:lineRule="auto"/>
-        <w:rPr>
-          <w:rFonts w:ascii="Antwerpen" w:hAnsi="Antwerpen"/>
-          <w:color w:val="B21A1A"/>
-          <w:sz w:val="24"/>
-          <w:lang w:val="nl-BE"/>
-        </w:rPr>
-      </w:pPr>
-    </w:p>
-    <w:p>
-      <w:pPr>
-        <w:pStyle w:val="Geenafstand"/>
-        <w:spacing w:line="276" w:lineRule="auto"/>
-        <w:rPr>
-          <w:rFonts w:ascii="Antwerpen" w:hAnsi="Antwerpen"/>
-          <w:color w:val="B21A1A"/>
-          <w:sz w:val="24"/>
-          <w:lang w:val="nl-BE"/>
-        </w:rPr>
-      </w:pPr>
-    </w:p>
-    <w:p>
-      <w:pPr>
-        <w:pStyle w:val="Geenafstand"/>
-        <w:spacing w:line="276" w:lineRule="auto"/>
-        <w:rPr>
-          <w:rFonts w:ascii="Antwerpen" w:hAnsi="Antwerpen"/>
-          <w:color w:val="B21A1A"/>
-          <w:sz w:val="24"/>
-          <w:lang w:val="nl-BE"/>
-        </w:rPr>
-      </w:pPr>
-    </w:p>
-    <w:p>
-      <w:pPr>
-        <w:pStyle w:val="Geenafstand"/>
-        <w:spacing w:line="276" w:lineRule="auto"/>
-        <w:rPr>
-          <w:rFonts w:ascii="Antwerpen" w:hAnsi="Antwerpen"/>
-          <w:color w:val="B21A1A"/>
-          <w:sz w:val="24"/>
-          <w:lang w:val="nl-BE"/>
-        </w:rPr>
-      </w:pPr>
-    </w:p>
-    <w:p>
-      <w:pPr>
-        <w:pStyle w:val="Geenafstand"/>
-        <w:spacing w:line="276" w:lineRule="auto"/>
-        <w:rPr>
-          <w:rFonts w:ascii="Antwerpen" w:hAnsi="Antwerpen"/>
-          <w:color w:val="B21A1A"/>
-          <w:sz w:val="24"/>
-          <w:lang w:val="nl-BE"/>
-        </w:rPr>
-      </w:pPr>
-    </w:p>
-    <w:p>
-      <w:pPr>
-        <w:pStyle w:val="Geenafstand"/>
-        <w:spacing w:line="276" w:lineRule="auto"/>
-        <w:rPr>
-          <w:rFonts w:ascii="Antwerpen" w:hAnsi="Antwerpen"/>
-          <w:color w:val="B21A1A"/>
-          <w:sz w:val="24"/>
-          <w:lang w:val="nl-BE"/>
-        </w:rPr>
-      </w:pPr>
-    </w:p>
-    <w:p>
-      <w:pPr>
-        <w:pStyle w:val="Geenafstand"/>
-        <w:spacing w:line="276" w:lineRule="auto"/>
-        <w:rPr>
-          <w:rFonts w:ascii="Antwerpen" w:hAnsi="Antwerpen"/>
-          <w:color w:val="B21A1A"/>
-          <w:sz w:val="24"/>
-          <w:lang w:val="nl-BE"/>
-        </w:rPr>
-      </w:pPr>
-    </w:p>
-    <w:p>
-      <w:pPr>
-        <w:pStyle w:val="Geenafstand"/>
-        <w:spacing w:line="276" w:lineRule="auto"/>
-        <w:rPr>
-          <w:rFonts w:ascii="Antwerpen" w:hAnsi="Antwerpen"/>
-          <w:color w:val="B21A1A"/>
-          <w:sz w:val="24"/>
-          <w:lang w:val="nl-BE"/>
-        </w:rPr>
-      </w:pPr>
-    </w:p>
-    <w:p>
-      <w:pPr>
-        <w:pStyle w:val="Geenafstand"/>
-        <w:spacing w:line="276" w:lineRule="auto"/>
-        <w:rPr>
-          <w:rFonts w:ascii="Antwerpen" w:hAnsi="Antwerpen"/>
-          <w:color w:val="B21A1A"/>
-          <w:sz w:val="24"/>
-          <w:lang w:val="nl-BE"/>
-        </w:rPr>
-      </w:pPr>
-    </w:p>
-    <w:p>
-      <w:pPr>
-        <w:pStyle w:val="Geenafstand"/>
-        <w:spacing w:line="276" w:lineRule="auto"/>
-        <w:rPr>
-          <w:rFonts w:ascii="Antwerpen" w:hAnsi="Antwerpen"/>
-          <w:color w:val="B21A1A"/>
-          <w:sz w:val="24"/>
-          <w:lang w:val="nl-BE"/>
-        </w:rPr>
-      </w:pPr>
-    </w:p>
-    <w:p>
-      <w:pPr>
-        <w:pStyle w:val="Geenafstand"/>
-        <w:spacing w:line="276" w:lineRule="auto"/>
-        <w:rPr>
-          <w:rFonts w:ascii="Antwerpen" w:hAnsi="Antwerpen"/>
-          <w:color w:val="B21A1A"/>
-          <w:sz w:val="24"/>
-          <w:lang w:val="nl-BE"/>
-        </w:rPr>
-      </w:pPr>
-    </w:p>
-    <w:p>
-      <w:pPr>
-        <w:pStyle w:val="Geenafstand"/>
-        <w:spacing w:line="276" w:lineRule="auto"/>
-        <w:rPr>
-          <w:rFonts w:ascii="Antwerpen" w:hAnsi="Antwerpen"/>
-          <w:color w:val="B21A1A"/>
-          <w:sz w:val="24"/>
-          <w:lang w:val="nl-BE"/>
-        </w:rPr>
-      </w:pPr>
-    </w:p>
-    <w:p>
-      <w:pPr>
-        <w:pStyle w:val="Geenafstand"/>
-        <w:spacing w:line="276" w:lineRule="auto"/>
-        <w:rPr>
-          <w:rFonts w:ascii="Antwerpen" w:hAnsi="Antwerpen"/>
-          <w:color w:val="B21A1A"/>
-          <w:sz w:val="24"/>
-          <w:lang w:val="nl-BE"/>
-        </w:rPr>
-      </w:pPr>
-    </w:p>
-    <w:p>
-      <w:pPr>
-        <w:pStyle w:val="Geenafstand"/>
-        <w:spacing w:line="276" w:lineRule="auto"/>
-        <w:rPr>
-          <w:rFonts w:ascii="Antwerpen" w:hAnsi="Antwerpen"/>
-          <w:color w:val="B21A1A"/>
-          <w:sz w:val="24"/>
-          <w:lang w:val="nl-BE"/>
-        </w:rPr>
-      </w:pPr>
-    </w:p>
-    <w:p>
-      <w:pPr>
-        <w:pStyle w:val="Geenafstand"/>
-        <w:spacing w:line="276" w:lineRule="auto"/>
-        <w:rPr>
-          <w:rFonts w:ascii="Antwerpen" w:hAnsi="Antwerpen"/>
-          <w:color w:val="B21A1A"/>
-          <w:sz w:val="24"/>
-          <w:lang w:val="nl-BE"/>
-        </w:rPr>
-      </w:pPr>
-    </w:p>
-    <w:p>
-      <w:pPr>
-        <w:pStyle w:val="Geenafstand"/>
-        <w:spacing w:line="276" w:lineRule="auto"/>
-        <w:rPr>
-          <w:rFonts w:ascii="Antwerpen" w:hAnsi="Antwerpen"/>
-          <w:color w:val="B21A1A"/>
-          <w:sz w:val="24"/>
-          <w:lang w:val="nl-BE"/>
-        </w:rPr>
-      </w:pPr>
-    </w:p>
-    <w:p>
-      <w:pPr>
-        <w:pStyle w:val="Geenafstand"/>
-        <w:spacing w:line="276" w:lineRule="auto"/>
-        <w:rPr>
-          <w:rFonts w:ascii="Antwerpen" w:hAnsi="Antwerpen"/>
-          <w:color w:val="B21A1A"/>
-          <w:sz w:val="24"/>
-          <w:lang w:val="nl-BE"/>
-        </w:rPr>
-      </w:pPr>
-    </w:p>
-    <w:p>
-      <w:pPr>
-        <w:pStyle w:val="Geenafstand"/>
-        <w:spacing w:line="276" w:lineRule="auto"/>
-        <w:rPr>
-          <w:rFonts w:ascii="Antwerpen" w:hAnsi="Antwerpen"/>
-          <w:color w:val="B21A1A"/>
-          <w:sz w:val="24"/>
-          <w:lang w:val="nl-BE"/>
-        </w:rPr>
-      </w:pPr>
-    </w:p>
-    <w:p>
-      <w:pPr>
-        <w:pStyle w:val="Geenafstand"/>
-        <w:spacing w:line="276" w:lineRule="auto"/>
-        <w:rPr>
-          <w:rFonts w:ascii="Antwerpen" w:hAnsi="Antwerpen"/>
-          <w:color w:val="B21A1A"/>
-          <w:sz w:val="24"/>
-          <w:lang w:val="nl-BE"/>
-        </w:rPr>
-      </w:pPr>
-    </w:p>
-    <w:p>
-      <w:pPr>
-        <w:pStyle w:val="Geenafstand"/>
-        <w:spacing w:line="276" w:lineRule="auto"/>
-        <w:rPr>
-          <w:rFonts w:ascii="Antwerpen" w:hAnsi="Antwerpen"/>
-          <w:color w:val="B21A1A"/>
-          <w:sz w:val="24"/>
-          <w:lang w:val="nl-BE"/>
-        </w:rPr>
-      </w:pPr>
-    </w:p>
-    <w:p>
-      <w:pPr>
-        <w:pStyle w:val="Geenafstand"/>
-        <w:spacing w:line="276" w:lineRule="auto"/>
-        <w:rPr>
-          <w:rFonts w:ascii="Antwerpen" w:hAnsi="Antwerpen"/>
-          <w:color w:val="B21A1A"/>
-          <w:sz w:val="24"/>
-          <w:lang w:val="nl-BE"/>
-        </w:rPr>
-      </w:pPr>
-    </w:p>
-    <w:p>
-      <w:pPr>
-        <w:pStyle w:val="Geenafstand"/>
-        <w:spacing w:line="276" w:lineRule="auto"/>
-        <w:rPr>
-          <w:rFonts w:ascii="Antwerpen" w:hAnsi="Antwerpen"/>
-          <w:color w:val="B21A1A"/>
-          <w:sz w:val="24"/>
-          <w:lang w:val="nl-BE"/>
-        </w:rPr>
-      </w:pPr>
-    </w:p>
-    <w:p>
-      <w:pPr>
-        <w:pStyle w:val="Geenafstand"/>
-        <w:spacing w:line="276" w:lineRule="auto"/>
-        <w:rPr>
-          <w:rFonts w:ascii="Antwerpen" w:hAnsi="Antwerpen"/>
-          <w:color w:val="B21A1A"/>
-          <w:sz w:val="24"/>
-          <w:lang w:val="nl-BE"/>
-        </w:rPr>
-      </w:pPr>
-    </w:p>
-    <w:p>
-      <w:pPr>
-        <w:pStyle w:val="Geenafstand"/>
-        <w:spacing w:line="276" w:lineRule="auto"/>
-        <w:rPr>
-          <w:rFonts w:ascii="Antwerpen" w:hAnsi="Antwerpen"/>
-          <w:color w:val="B21A1A"/>
-          <w:sz w:val="24"/>
-          <w:lang w:val="nl-BE"/>
-        </w:rPr>
-      </w:pPr>
-    </w:p>
-    <w:p>
-      <w:pPr>
-        <w:pStyle w:val="Geenafstand"/>
-        <w:spacing w:line="276" w:lineRule="auto"/>
-        <w:rPr>
-          <w:rFonts w:ascii="Antwerpen" w:hAnsi="Antwerpen"/>
-          <w:color w:val="B21A1A"/>
-          <w:sz w:val="24"/>
-          <w:lang w:val="nl-BE"/>
-        </w:rPr>
-      </w:pPr>
-    </w:p>
-    <w:p>
-      <w:pPr>
-        <w:pStyle w:val="Geenafstand"/>
-        <w:spacing w:line="276" w:lineRule="auto"/>
-        <w:rPr>
-          <w:rFonts w:ascii="Antwerpen" w:hAnsi="Antwerpen"/>
-          <w:color w:val="B21A1A"/>
-          <w:sz w:val="24"/>
-          <w:lang w:val="nl-BE"/>
-        </w:rPr>
-      </w:pPr>
-    </w:p>
-    <w:p>
-      <w:pPr>
-        <w:pStyle w:val="Geenafstand"/>
-        <w:spacing w:line="276" w:lineRule="auto"/>
-        <w:rPr>
-          <w:rFonts w:ascii="Antwerpen" w:hAnsi="Antwerpen"/>
-          <w:color w:val="B21A1A"/>
-          <w:sz w:val="24"/>
-          <w:lang w:val="nl-BE"/>
-        </w:rPr>
-      </w:pPr>
-    </w:p>
-    <w:p>
-      <w:pPr>
-        <w:pStyle w:val="Geenafstand"/>
-        <w:spacing w:line="276" w:lineRule="auto"/>
-        <w:rPr>
-          <w:rFonts w:ascii="Antwerpen" w:hAnsi="Antwerpen"/>
-          <w:color w:val="B21A1A"/>
-          <w:sz w:val="24"/>
-          <w:lang w:val="nl-BE"/>
-        </w:rPr>
-      </w:pPr>
-    </w:p>
-    <w:p>
-      <w:pPr>
-        <w:pStyle w:val="Geenafstand"/>
-        <w:spacing w:line="276" w:lineRule="auto"/>
-        <w:rPr>
-          <w:rFonts w:ascii="Antwerpen" w:hAnsi="Antwerpen"/>
-          <w:color w:val="B21A1A"/>
-          <w:sz w:val="24"/>
-          <w:lang w:val="nl-BE"/>
-        </w:rPr>
-      </w:pPr>
-    </w:p>
-    <w:p>
-      <w:pPr>
-        <w:pStyle w:val="Geenafstand"/>
-        <w:spacing w:line="276" w:lineRule="auto"/>
-        <w:rPr>
-          <w:rFonts w:ascii="Antwerpen" w:hAnsi="Antwerpen"/>
-          <w:color w:val="B21A1A"/>
-          <w:sz w:val="24"/>
-          <w:lang w:val="nl-BE"/>
-        </w:rPr>
-      </w:pPr>
-    </w:p>
-    <w:p>
-      <w:pPr>
-        <w:pStyle w:val="Geenafstand"/>
-        <w:spacing w:line="276" w:lineRule="auto"/>
-        <w:rPr>
-          <w:rFonts w:ascii="Antwerpen" w:hAnsi="Antwerpen"/>
-          <w:color w:val="B21A1A"/>
-          <w:sz w:val="24"/>
-          <w:lang w:val="nl-BE"/>
-        </w:rPr>
-      </w:pPr>
-    </w:p>
-    <w:p>
-      <w:pPr>
-        <w:pStyle w:val="Geenafstand"/>
-        <w:spacing w:line="276" w:lineRule="auto"/>
-        <w:rPr>
-          <w:rFonts w:ascii="Antwerpen" w:hAnsi="Antwerpen"/>
-          <w:color w:val="B21A1A"/>
-          <w:sz w:val="24"/>
-          <w:lang w:val="nl-BE"/>
-        </w:rPr>
-      </w:pPr>
-    </w:p>
-    <w:p>
-      <w:pPr>
-        <w:pStyle w:val="Geenafstand"/>
-        <w:spacing w:line="276" w:lineRule="auto"/>
-        <w:rPr>
-          <w:rFonts w:ascii="Antwerpen" w:hAnsi="Antwerpen"/>
-          <w:color w:val="B21A1A"/>
-          <w:sz w:val="24"/>
-          <w:lang w:val="nl-BE"/>
-        </w:rPr>
-      </w:pPr>
-    </w:p>
-    <w:p>
-      <w:pPr>
-        <w:pStyle w:val="Geenafstand"/>
-        <w:spacing w:line="276" w:lineRule="auto"/>
-        <w:rPr>
-          <w:rFonts w:ascii="Antwerpen" w:hAnsi="Antwerpen"/>
-          <w:color w:val="B21A1A"/>
-          <w:sz w:val="24"/>
-          <w:lang w:val="nl-BE"/>
-        </w:rPr>
-      </w:pPr>
-    </w:p>
-    <w:p>
-      <w:pPr>
-        <w:pStyle w:val="Geenafstand"/>
-        <w:spacing w:line="276" w:lineRule="auto"/>
-        <w:rPr>
-          <w:rFonts w:ascii="Antwerpen" w:hAnsi="Antwerpen"/>
-          <w:color w:val="B21A1A"/>
-          <w:sz w:val="24"/>
-          <w:lang w:val="nl-BE"/>
-        </w:rPr>
-      </w:pPr>
-    </w:p>
-    <w:p>
-      <w:pPr>
-        <w:pStyle w:val="Geenafstand"/>
-        <w:spacing w:line="276" w:lineRule="auto"/>
-        <w:rPr>
-          <w:rFonts w:ascii="Antwerpen" w:hAnsi="Antwerpen"/>
-          <w:color w:val="B21A1A"/>
-          <w:sz w:val="24"/>
-          <w:lang w:val="nl-BE"/>
-        </w:rPr>
-      </w:pPr>
-    </w:p>
-    <w:p>
-      <w:pPr>
-        <w:pStyle w:val="Geenafstand"/>
-        <w:spacing w:line="276" w:lineRule="auto"/>
-        <w:rPr>
-          <w:rFonts w:ascii="Antwerpen" w:hAnsi="Antwerpen"/>
-          <w:color w:val="B21A1A"/>
-          <w:sz w:val="24"/>
-          <w:lang w:val="nl-BE"/>
-        </w:rPr>
-      </w:pPr>
-    </w:p>
-    <w:p>
-      <w:pPr>
-        <w:pStyle w:val="Geenafstand"/>
-        <w:spacing w:line="276" w:lineRule="auto"/>
-        <w:rPr>
-          <w:rFonts w:ascii="Antwerpen" w:hAnsi="Antwerpen"/>
-          <w:color w:val="B21A1A"/>
-          <w:sz w:val="24"/>
-          <w:lang w:val="nl-BE"/>
-        </w:rPr>
-      </w:pPr>
-    </w:p>
-    <w:p>
-      <w:pPr>
-        <w:pStyle w:val="Geenafstand"/>
-        <w:spacing w:line="276" w:lineRule="auto"/>
-        <w:rPr>
-          <w:rFonts w:ascii="Antwerpen" w:hAnsi="Antwerpen"/>
-          <w:color w:val="B21A1A"/>
-          <w:sz w:val="24"/>
-          <w:lang w:val="nl-BE"/>
-        </w:rPr>
-      </w:pPr>
-    </w:p>
-    <w:p>
-      <w:pPr>
-        <w:pStyle w:val="Geenafstand"/>
-        <w:spacing w:line="276" w:lineRule="auto"/>
-        <w:rPr>
-          <w:rFonts w:ascii="Antwerpen" w:hAnsi="Antwerpen"/>
-          <w:color w:val="B21A1A"/>
-          <w:sz w:val="24"/>
-          <w:lang w:val="nl-BE"/>
-        </w:rPr>
-      </w:pPr>
-    </w:p>
-    <w:p>
-      <w:pPr>
-        <w:pStyle w:val="Geenafstand"/>
-        <w:spacing w:line="276" w:lineRule="auto"/>
-        <w:rPr>
-          <w:rFonts w:ascii="Antwerpen" w:hAnsi="Antwerpen"/>
-          <w:color w:val="B21A1A"/>
-          <w:sz w:val="24"/>
-          <w:lang w:val="nl-BE"/>
-        </w:rPr>
-      </w:pPr>
-    </w:p>
-    <w:p>
-      <w:pPr>
-        <w:pStyle w:val="Geenafstand"/>
-        <w:spacing w:line="276" w:lineRule="auto"/>
-        <w:rPr>
-          <w:rFonts w:ascii="Antwerpen" w:hAnsi="Antwerpen"/>
-          <w:color w:val="B21A1A"/>
-          <w:sz w:val="24"/>
-          <w:lang w:val="nl-BE"/>
-        </w:rPr>
-      </w:pPr>
-    </w:p>
-    <w:p>
-      <w:pPr>
-        <w:pStyle w:val="Geenafstand"/>
-        <w:spacing w:line="276" w:lineRule="auto"/>
-        <w:rPr>
-          <w:rFonts w:ascii="Antwerpen" w:hAnsi="Antwerpen"/>
-          <w:color w:val="B21A1A"/>
-          <w:sz w:val="24"/>
-          <w:lang w:val="nl-BE"/>
-        </w:rPr>
-      </w:pPr>
-    </w:p>
-    <w:p>
-      <w:pPr>
-        <w:pStyle w:val="Geenafstand"/>
-        <w:spacing w:line="276" w:lineRule="auto"/>
-        <w:rPr>
-          <w:rFonts w:ascii="Antwerpen" w:hAnsi="Antwerpen"/>
-          <w:color w:val="B21A1A"/>
-          <w:sz w:val="24"/>
-          <w:lang w:val="nl-BE"/>
-        </w:rPr>
-      </w:pPr>
-    </w:p>
-    <w:p>
-      <w:pPr>
-        <w:pStyle w:val="Geenafstand"/>
-        <w:spacing w:line="276" w:lineRule="auto"/>
-        <w:rPr>
-          <w:rFonts w:ascii="Antwerpen" w:hAnsi="Antwerpen"/>
-          <w:color w:val="B21A1A"/>
-          <w:sz w:val="24"/>
-          <w:lang w:val="nl-BE"/>
-        </w:rPr>
-      </w:pPr>
-    </w:p>
-    <w:p>
-      <w:pPr>
-        <w:pStyle w:val="Geenafstand"/>
-        <w:spacing w:line="276" w:lineRule="auto"/>
-        <w:rPr>
-          <w:rFonts w:ascii="Antwerpen" w:hAnsi="Antwerpen"/>
-          <w:color w:val="B21A1A"/>
-          <w:sz w:val="24"/>
-          <w:lang w:val="nl-BE"/>
-        </w:rPr>
-      </w:pPr>
-    </w:p>
-    <w:p>
-      <w:pPr>
-        <w:pStyle w:val="Geenafstand"/>
-        <w:spacing w:line="276" w:lineRule="auto"/>
-        <w:rPr>
-          <w:rFonts w:ascii="Antwerpen" w:hAnsi="Antwerpen"/>
-          <w:color w:val="B21A1A"/>
-          <w:sz w:val="24"/>
-          <w:lang w:val="nl-BE"/>
-        </w:rPr>
-      </w:pPr>
-    </w:p>
-    <w:p>
-      <w:pPr>
-        <w:pStyle w:val="Geenafstand"/>
-        <w:spacing w:line="276" w:lineRule="auto"/>
-        <w:rPr>
-          <w:rFonts w:ascii="Antwerpen" w:hAnsi="Antwerpen"/>
-          <w:color w:val="B21A1A"/>
-          <w:sz w:val="24"/>
-          <w:lang w:val="nl-BE"/>
-        </w:rPr>
-      </w:pPr>
-    </w:p>
-    <w:p>
-      <w:pPr>
-        <w:pStyle w:val="Geenafstand"/>
-        <w:spacing w:line="276" w:lineRule="auto"/>
-        <w:rPr>
-          <w:rFonts w:ascii="Antwerpen" w:hAnsi="Antwerpen"/>
-          <w:color w:val="B21A1A"/>
-          <w:sz w:val="24"/>
-          <w:lang w:val="nl-BE"/>
-        </w:rPr>
-      </w:pPr>
-    </w:p>
-    <w:p>
-      <w:pPr>
-        <w:pStyle w:val="Geenafstand"/>
-        <w:spacing w:line="276" w:lineRule="auto"/>
-        <w:rPr>
-          <w:rFonts w:ascii="Antwerpen" w:hAnsi="Antwerpen"/>
-          <w:color w:val="B21A1A"/>
-          <w:sz w:val="24"/>
-          <w:lang w:val="nl-BE"/>
-        </w:rPr>
-      </w:pPr>
-    </w:p>
-    <w:p>
-      <w:pPr>
-        <w:pStyle w:val="Geenafstand"/>
-        <w:spacing w:line="276" w:lineRule="auto"/>
-        <w:rPr>
-          <w:rFonts w:ascii="Antwerpen" w:hAnsi="Antwerpen"/>
-          <w:color w:val="B21A1A"/>
-          <w:sz w:val="24"/>
-          <w:lang w:val="nl-BE"/>
-        </w:rPr>
-      </w:pPr>
-    </w:p>
-    <w:p>
-      <w:pPr>
-        <w:pStyle w:val="Geenafstand"/>
-        <w:spacing w:line="276" w:lineRule="auto"/>
-        <w:rPr>
-          <w:rFonts w:ascii="Antwerpen" w:hAnsi="Antwerpen"/>
-          <w:color w:val="B21A1A"/>
-          <w:sz w:val="24"/>
-          <w:lang w:val="nl-BE"/>
-        </w:rPr>
-      </w:pPr>
-    </w:p>
-    <w:p>
-      <w:pPr>
-        <w:pStyle w:val="Geenafstand"/>
-        <w:spacing w:line="276" w:lineRule="auto"/>
-        <w:rPr>
-          <w:rFonts w:ascii="Antwerpen" w:hAnsi="Antwerpen"/>
-          <w:color w:val="B21A1A"/>
-          <w:sz w:val="24"/>
-          <w:lang w:val="nl-BE"/>
-        </w:rPr>
-      </w:pPr>
-    </w:p>
-    <w:p>
-      <w:pPr>
-        <w:pStyle w:val="Geenafstand"/>
-        <w:spacing w:line="276" w:lineRule="auto"/>
-        <w:rPr>
-          <w:rFonts w:ascii="Antwerpen" w:hAnsi="Antwerpen"/>
-          <w:color w:val="B21A1A"/>
-          <w:sz w:val="24"/>
-          <w:lang w:val="nl-BE"/>
-        </w:rPr>
-      </w:pPr>
-    </w:p>
-    <w:p>
-      <w:pPr>
-        <w:pStyle w:val="Geenafstand"/>
-        <w:spacing w:line="276" w:lineRule="auto"/>
-        <w:rPr>
-          <w:rFonts w:ascii="Antwerpen" w:hAnsi="Antwerpen"/>
-          <w:color w:val="B21A1A"/>
-          <w:sz w:val="24"/>
-          <w:lang w:val="nl-BE"/>
-        </w:rPr>
-      </w:pPr>
-    </w:p>
-    <w:p>
-      <w:pPr>
-        <w:pStyle w:val="Geenafstand"/>
-        <w:spacing w:line="276" w:lineRule="auto"/>
-        <w:rPr>
-          <w:rFonts w:ascii="Antwerpen" w:hAnsi="Antwerpen"/>
-          <w:color w:val="B21A1A"/>
-          <w:sz w:val="24"/>
-          <w:lang w:val="nl-BE"/>
-        </w:rPr>
-      </w:pPr>
-    </w:p>
-    <w:p>
-      <w:pPr>
-        <w:pStyle w:val="Geenafstand"/>
-        <w:spacing w:line="276" w:lineRule="auto"/>
-        <w:rPr>
-          <w:rFonts w:ascii="Antwerpen" w:hAnsi="Antwerpen"/>
-          <w:color w:val="B21A1A"/>
-          <w:sz w:val="24"/>
-          <w:lang w:val="nl-BE"/>
-        </w:rPr>
-      </w:pPr>
-    </w:p>
-    <w:p>
-      <w:pPr>
-        <w:pStyle w:val="Geenafstand"/>
-        <w:spacing w:line="276" w:lineRule="auto"/>
-        <w:rPr>
-          <w:rFonts w:ascii="Antwerpen" w:hAnsi="Antwerpen"/>
-          <w:color w:val="B21A1A"/>
-          <w:sz w:val="24"/>
-          <w:lang w:val="nl-BE"/>
-        </w:rPr>
-      </w:pPr>
-    </w:p>
-    <w:p>
-      <w:pPr>
-        <w:pStyle w:val="Geenafstand"/>
-        <w:spacing w:line="276" w:lineRule="auto"/>
-        <w:rPr>
-          <w:rFonts w:ascii="Antwerpen" w:hAnsi="Antwerpen"/>
-          <w:color w:val="B21A1A"/>
-          <w:sz w:val="24"/>
-          <w:lang w:val="nl-BE"/>
-        </w:rPr>
-      </w:pPr>
+      <w:bookmarkStart w:id="0" w:name="_GoBack"/>
+      <w:bookmarkEnd w:id="0"/>
     </w:p>
     <w:sectPr>
-      <w:headerReference w:type="default" r:id="rId24"/>
-      <w:footerReference w:type="default" r:id="rId25"/>
-      <w:footerReference w:type="first" r:id="rId26"/>
+      <w:headerReference w:type="default" r:id="rId26"/>
+      <w:footerReference w:type="default" r:id="rId27"/>
+      <w:footerReference w:type="first" r:id="rId28"/>
       <w:pgSz w:w="12240" w:h="15840"/>
       <w:pgMar w:top="1021" w:right="1134" w:bottom="1021" w:left="1134" w:header="578" w:footer="578" w:gutter="0"/>
       <w:cols w:space="720"/>
@@ -5472,7 +4691,7 @@
           <w:rPr>
             <w:noProof/>
           </w:rPr>
-          <w:t>11</w:t>
+          <w:t>12</w:t>
         </w:r>
         <w:r>
           <w:rPr>
@@ -7285,6 +6504,7 @@
     <w:rsidRoot w:val="006802F2"/>
     <w:rsid w:val="00031657"/>
     <w:rsid w:val="00173327"/>
+    <w:rsid w:val="00330786"/>
     <w:rsid w:val="0039189A"/>
     <w:rsid w:val="006802F2"/>
     <w:rsid w:val="008F78E1"/>

</xml_diff>